<commit_message>
continue wk 1 in JHU biostats bootcamp on coursera, work through similar interests in Ch1 of data science from scratch
</commit_message>
<xml_diff>
--- a/Stats/Coursera/JHU/biostats_bootcamp_1/week1.docx
+++ b/Stats/Coursera/JHU/biostats_bootcamp_1/week1.docx
@@ -4148,12 +4148,4340 @@
         <w:ind w:left="1080"/>
       </w:pPr>
       <w:r>
-        <w:t>How drastically would inferences change depending on answers</w:t>
+        <w:t>How drastically would inferences change depending on answers to the above questions?</w:t>
+      </w:r>
+    </w:p>
+    <w:p>
+      <w:pPr>
+        <w:pStyle w:val="ListBullet"/>
+        <w:numPr>
+          <w:ilvl w:val="0"/>
+          <w:numId w:val="0"/>
+        </w:numPr>
+        <w:ind w:left="360" w:hanging="360"/>
+      </w:pPr>
+    </w:p>
+    <w:p>
+      <w:pPr>
+        <w:pStyle w:val="ListBullet"/>
+        <w:numPr>
+          <w:ilvl w:val="0"/>
+          <w:numId w:val="0"/>
+        </w:numPr>
+        <w:ind w:left="360" w:hanging="360"/>
+        <w:jc w:val="center"/>
+        <w:rPr>
+          <w:b/>
+          <w:u w:val="single"/>
+        </w:rPr>
+      </w:pPr>
+      <w:r>
+        <w:rPr>
+          <w:b/>
+          <w:u w:val="single"/>
+        </w:rPr>
+        <w:t>Probability</w:t>
+      </w:r>
+    </w:p>
+    <w:p>
+      <w:pPr>
+        <w:pStyle w:val="ListBullet"/>
+        <w:numPr>
+          <w:ilvl w:val="0"/>
+          <w:numId w:val="0"/>
+        </w:numPr>
+        <w:ind w:left="360"/>
+      </w:pPr>
+    </w:p>
+    <w:p>
+      <w:pPr>
+        <w:pStyle w:val="ListBullet"/>
+      </w:pPr>
+      <w:r>
+        <w:t xml:space="preserve">A </w:t>
+      </w:r>
+      <w:r>
+        <w:rPr>
+          <w:b/>
+        </w:rPr>
+        <w:t>probability measure</w:t>
+      </w:r>
+      <w:r>
+        <w:rPr>
+          <w:b/>
+        </w:rPr>
+        <w:t xml:space="preserve"> </w:t>
+      </w:r>
+      <w:r>
+        <w:rPr>
+          <w:b/>
+          <w:i/>
+        </w:rPr>
+        <w:t>P</w:t>
+      </w:r>
+      <w:r>
+        <w:t xml:space="preserve"> = </w:t>
+      </w:r>
+      <w:r>
+        <w:rPr>
+          <w:i/>
+        </w:rPr>
+        <w:t>a real-valued function from the collection of possible events</w:t>
+      </w:r>
+      <w:r>
+        <w:t xml:space="preserve"> that's going to govern the rules of probability for us. </w:t>
+      </w:r>
+    </w:p>
+    <w:p>
+      <w:pPr>
+        <w:pStyle w:val="ListBullet"/>
+      </w:pPr>
+      <w:r>
+        <w:t>There is basically 3 rules a probability measure has to follow</w:t>
+      </w:r>
+      <w:r>
+        <w:t>/that must hold:</w:t>
+      </w:r>
+    </w:p>
+    <w:p>
+      <w:pPr>
+        <w:pStyle w:val="ListBullet"/>
+        <w:tabs>
+          <w:tab w:val="clear" w:pos="360"/>
+          <w:tab w:val="num" w:pos="720"/>
+        </w:tabs>
+        <w:ind w:left="720"/>
+      </w:pPr>
+      <w:r>
+        <w:t xml:space="preserve">For an event </w:t>
+      </w:r>
+      <w:r>
+        <w:rPr>
+          <w:b/>
+          <w:i/>
+        </w:rPr>
+        <w:t xml:space="preserve">E </w:t>
+      </w:r>
+      <w:r>
+        <w:rPr>
+          <w:rFonts w:ascii="Cambria Math" w:hAnsi="Cambria Math" w:cs="Cambria Math"/>
+        </w:rPr>
+        <w:t>⊂</w:t>
+      </w:r>
+      <w:r>
+        <w:rPr>
+          <w:b/>
+        </w:rPr>
+        <w:t xml:space="preserve"> </w:t>
+      </w:r>
+      <w:r>
+        <w:rPr>
+          <w:b/>
+        </w:rPr>
+        <w:t>Ω</w:t>
+      </w:r>
+      <w:r>
+        <w:rPr>
+          <w:b/>
+        </w:rPr>
+        <w:t>,</w:t>
+      </w:r>
+      <w:r>
+        <w:rPr>
+          <w:b/>
+        </w:rPr>
+        <w:t xml:space="preserve"> 0 &lt;= P(E) &lt;= 1</w:t>
+      </w:r>
+    </w:p>
+    <w:p>
+      <w:pPr>
+        <w:pStyle w:val="ListBullet"/>
+        <w:tabs>
+          <w:tab w:val="clear" w:pos="360"/>
+          <w:tab w:val="num" w:pos="1080"/>
+        </w:tabs>
+        <w:ind w:left="1080"/>
+      </w:pPr>
+      <w:r>
+        <w:t>Events E have to be mapped to numbers between 0 + 1</w:t>
+      </w:r>
+    </w:p>
+    <w:p>
+      <w:pPr>
+        <w:pStyle w:val="ListBullet"/>
+        <w:tabs>
+          <w:tab w:val="clear" w:pos="360"/>
+          <w:tab w:val="num" w:pos="1080"/>
+        </w:tabs>
+        <w:ind w:left="1080"/>
+        <w:rPr>
+          <w:i/>
+        </w:rPr>
+      </w:pPr>
+      <w:r>
+        <w:rPr>
+          <w:i/>
+        </w:rPr>
+        <w:t>Probability is a function that operates on sets.</w:t>
+      </w:r>
+    </w:p>
+    <w:p>
+      <w:pPr>
+        <w:pStyle w:val="ListBullet"/>
+        <w:tabs>
+          <w:tab w:val="clear" w:pos="360"/>
+          <w:tab w:val="num" w:pos="720"/>
+        </w:tabs>
+        <w:ind w:left="720"/>
+      </w:pPr>
+      <w:r>
+        <w:rPr>
+          <w:b/>
+        </w:rPr>
+        <w:t>P(</w:t>
+      </w:r>
+      <w:r>
+        <w:rPr>
+          <w:b/>
+        </w:rPr>
+        <w:t>Ω</w:t>
+      </w:r>
+      <w:r>
+        <w:rPr>
+          <w:b/>
+        </w:rPr>
+        <w:t>) = 1</w:t>
+      </w:r>
+    </w:p>
+    <w:p>
+      <w:pPr>
+        <w:pStyle w:val="ListBullet"/>
+        <w:tabs>
+          <w:tab w:val="clear" w:pos="360"/>
+          <w:tab w:val="num" w:pos="1080"/>
+        </w:tabs>
+        <w:ind w:left="1080"/>
+      </w:pPr>
+      <w:r>
+        <w:t xml:space="preserve">Sample space must enumerate everything possible that </w:t>
+      </w:r>
+      <w:r>
+        <w:rPr>
+          <w:i/>
+        </w:rPr>
+        <w:t xml:space="preserve">could </w:t>
+      </w:r>
+      <w:r>
+        <w:t>happen</w:t>
+      </w:r>
+    </w:p>
+    <w:p>
+      <w:pPr>
+        <w:pStyle w:val="ListBullet"/>
+        <w:tabs>
+          <w:tab w:val="clear" w:pos="360"/>
+          <w:tab w:val="num" w:pos="720"/>
+        </w:tabs>
+        <w:ind w:left="720"/>
+      </w:pPr>
+      <w:r>
+        <w:rPr>
+          <w:b/>
+        </w:rPr>
+        <w:t>If E1 and E2 are ME</w:t>
+      </w:r>
+      <w:r>
+        <w:rPr>
+          <w:b/>
+        </w:rPr>
+        <w:t xml:space="preserve"> (no intersection)</w:t>
+      </w:r>
+      <w:r>
+        <w:rPr>
+          <w:b/>
+        </w:rPr>
+        <w:t xml:space="preserve"> events, then P(E1 U E2) = P(E1) + P(E2)</w:t>
+      </w:r>
+    </w:p>
+    <w:p>
+      <w:pPr>
+        <w:pStyle w:val="ListBullet"/>
+      </w:pPr>
+      <w:r>
+        <w:t>There is interesting history behind these</w:t>
+      </w:r>
+      <w:r>
+        <w:t xml:space="preserve"> </w:t>
+      </w:r>
+      <w:r>
+        <w:t xml:space="preserve">three rules. </w:t>
+      </w:r>
+    </w:p>
+    <w:p>
+      <w:pPr>
+        <w:pStyle w:val="ListBullet"/>
+      </w:pPr>
+      <w:r>
+        <w:t>The R</w:t>
+      </w:r>
+      <w:r>
+        <w:t>ussian mathematician Kolmogorov (</w:t>
+      </w:r>
+      <w:r>
+        <w:t>generally considered the father o</w:t>
+      </w:r>
+      <w:r>
+        <w:t>f all of the modern probability b</w:t>
+      </w:r>
+      <w:r>
+        <w:t>asically distilled everything we thought of in terms of things that a</w:t>
+      </w:r>
+      <w:r>
+        <w:t xml:space="preserve"> </w:t>
+      </w:r>
+      <w:r>
+        <w:t>probability should have to follow</w:t>
+      </w:r>
+      <w:r>
+        <w:t xml:space="preserve"> </w:t>
+      </w:r>
+      <w:r>
+        <w:t>down to the minimal set</w:t>
+      </w:r>
+      <w:r>
+        <w:t xml:space="preserve"> </w:t>
+      </w:r>
+      <w:r>
+        <w:t>of rules you could possibly have</w:t>
+      </w:r>
+    </w:p>
+    <w:p>
+      <w:pPr>
+        <w:pStyle w:val="ListBullet"/>
+      </w:pPr>
+      <w:r>
+        <w:t xml:space="preserve">If </w:t>
+      </w:r>
+      <w:r>
+        <w:t xml:space="preserve">any </w:t>
+      </w:r>
+      <w:r>
+        <w:t xml:space="preserve">of these rules </w:t>
+      </w:r>
+      <w:r>
+        <w:t xml:space="preserve">do NOT hold, </w:t>
+      </w:r>
+      <w:r>
+        <w:t>you wind</w:t>
+      </w:r>
+      <w:r>
+        <w:t xml:space="preserve"> </w:t>
+      </w:r>
+      <w:r>
+        <w:t xml:space="preserve">up </w:t>
+      </w:r>
+      <w:r>
+        <w:t xml:space="preserve">w/ </w:t>
+      </w:r>
+      <w:r>
+        <w:t>something that fails in some fu</w:t>
+      </w:r>
+      <w:r>
+        <w:t>ndamental way to be probability +</w:t>
+      </w:r>
+      <w:r>
+        <w:t xml:space="preserve"> if you add any other rules they turn out to be excessive.</w:t>
+      </w:r>
+    </w:p>
+    <w:p>
+      <w:pPr>
+        <w:pStyle w:val="ListBullet"/>
+      </w:pPr>
+      <w:r>
+        <w:t>He also</w:t>
+      </w:r>
+      <w:r>
+        <w:t xml:space="preserve"> found that</w:t>
+      </w:r>
+      <w:r>
+        <w:t xml:space="preserve"> </w:t>
+      </w:r>
+      <w:r>
+        <w:t>the</w:t>
+      </w:r>
+      <w:r>
+        <w:t xml:space="preserve"> </w:t>
+      </w:r>
+      <w:r>
+        <w:t>theory of exactly what randomness</w:t>
+      </w:r>
+      <w:r>
+        <w:t xml:space="preserve"> is + what </w:t>
+      </w:r>
+      <w:r>
+        <w:t xml:space="preserve">probability measure </w:t>
+      </w:r>
+      <w:r>
+        <w:t xml:space="preserve">are </w:t>
+      </w:r>
+      <w:r>
+        <w:t>very deep problem</w:t>
+      </w:r>
+      <w:r>
+        <w:t>s</w:t>
+      </w:r>
+    </w:p>
+    <w:p>
+      <w:pPr>
+        <w:pStyle w:val="ListBullet"/>
+      </w:pPr>
+      <w:r>
+        <w:t>about the third statement because we are giving you an incorrect version of it.</w:t>
+      </w:r>
+    </w:p>
+    <w:p>
+      <w:pPr>
+        <w:pStyle w:val="ListBullet"/>
+      </w:pPr>
+      <w:r>
+        <w:t xml:space="preserve">The third statement says that if two events are mutually exclusive </w:t>
+      </w:r>
+      <w:r>
+        <w:t>+</w:t>
+      </w:r>
+      <w:r>
+        <w:t xml:space="preserve"> recall</w:t>
+      </w:r>
+    </w:p>
+    <w:p>
+      <w:pPr>
+        <w:pStyle w:val="ListBullet"/>
+      </w:pPr>
+      <w:r>
+        <w:lastRenderedPageBreak/>
+        <w:t>Now, rule 3 above is not “</w:t>
+      </w:r>
+      <w:r>
+        <w:t>complete</w:t>
+      </w:r>
+      <w:r>
+        <w:t>”.</w:t>
+      </w:r>
+    </w:p>
+    <w:p>
+      <w:pPr>
+        <w:pStyle w:val="ListBullet"/>
+        <w:tabs>
+          <w:tab w:val="clear" w:pos="360"/>
+          <w:tab w:val="num" w:pos="720"/>
+        </w:tabs>
+        <w:ind w:left="720"/>
+      </w:pPr>
+      <w:r>
+        <w:t xml:space="preserve">It says w/ 2 </w:t>
+      </w:r>
+      <w:r>
+        <w:t xml:space="preserve">mutually exclusive events, the probability of </w:t>
+      </w:r>
+      <w:r>
+        <w:t xml:space="preserve">the </w:t>
+      </w:r>
+      <w:r>
+        <w:t xml:space="preserve">union </w:t>
+      </w:r>
+      <w:r>
+        <w:t xml:space="preserve">= </w:t>
+      </w:r>
+      <w:r>
+        <w:t>sum of</w:t>
+      </w:r>
+      <w:r>
+        <w:t xml:space="preserve"> the</w:t>
+      </w:r>
+      <w:r>
+        <w:t xml:space="preserve"> probabilities. </w:t>
+      </w:r>
+    </w:p>
+    <w:p>
+      <w:pPr>
+        <w:pStyle w:val="ListBullet"/>
+        <w:tabs>
+          <w:tab w:val="clear" w:pos="360"/>
+          <w:tab w:val="num" w:pos="720"/>
+        </w:tabs>
+        <w:ind w:left="720"/>
+      </w:pPr>
+      <w:r>
+        <w:t xml:space="preserve">This </w:t>
+      </w:r>
+      <w:r>
+        <w:t>easily extends to so</w:t>
+      </w:r>
+      <w:r>
+        <w:t>-</w:t>
+      </w:r>
+      <w:r>
+        <w:t xml:space="preserve">called </w:t>
+      </w:r>
+      <w:r>
+        <w:rPr>
+          <w:b/>
+        </w:rPr>
+        <w:t>finite additivity</w:t>
+      </w:r>
+      <w:r>
+        <w:rPr>
+          <w:b/>
+        </w:rPr>
+        <w:t xml:space="preserve"> </w:t>
+      </w:r>
+      <w:r>
+        <w:rPr>
+          <w:b/>
+        </w:rPr>
+        <w:sym w:font="Wingdings" w:char="F0E0"/>
+      </w:r>
+      <w:r>
+        <w:rPr>
+          <w:b/>
+        </w:rPr>
+        <w:t xml:space="preserve"> probability of the union of n </w:t>
+      </w:r>
+      <w:r>
+        <w:rPr>
+          <w:b/>
+        </w:rPr>
+        <w:t>mutually</w:t>
+      </w:r>
+      <w:r>
+        <w:rPr>
+          <w:b/>
+        </w:rPr>
+        <w:t xml:space="preserve"> exclusive events = sum of n probabilities </w:t>
+      </w:r>
+      <w:r>
+        <w:sym w:font="Wingdings" w:char="F0E8"/>
+      </w:r>
+      <w:r>
+        <w:t xml:space="preserve"> </w:t>
+      </w:r>
+      <w:r>
+        <w:rPr>
+          <w:noProof/>
+        </w:rPr>
+        <w:drawing>
+          <wp:inline distT="0" distB="0" distL="0" distR="0" wp14:anchorId="623FDA8C" wp14:editId="3B7E0B54">
+            <wp:extent cx="1319317" cy="358100"/>
+            <wp:effectExtent l="0" t="0" r="0" b="4445"/>
+            <wp:docPr id="3" name="Picture 3"/>
+            <wp:cNvGraphicFramePr>
+              <a:graphicFrameLocks xmlns:a="http://schemas.openxmlformats.org/drawingml/2006/main" noChangeAspect="1"/>
+            </wp:cNvGraphicFramePr>
+            <a:graphic xmlns:a="http://schemas.openxmlformats.org/drawingml/2006/main">
+              <a:graphicData uri="http://schemas.openxmlformats.org/drawingml/2006/picture">
+                <pic:pic xmlns:pic="http://schemas.openxmlformats.org/drawingml/2006/picture">
+                  <pic:nvPicPr>
+                    <pic:cNvPr id="1" name=""/>
+                    <pic:cNvPicPr/>
+                  </pic:nvPicPr>
+                  <pic:blipFill>
+                    <a:blip r:embed="rId6"/>
+                    <a:stretch>
+                      <a:fillRect/>
+                    </a:stretch>
+                  </pic:blipFill>
+                  <pic:spPr>
+                    <a:xfrm>
+                      <a:off x="0" y="0"/>
+                      <a:ext cx="1335455" cy="362480"/>
+                    </a:xfrm>
+                    <a:prstGeom prst="rect">
+                      <a:avLst/>
+                    </a:prstGeom>
+                  </pic:spPr>
+                </pic:pic>
+              </a:graphicData>
+            </a:graphic>
+          </wp:inline>
+        </w:drawing>
+      </w:r>
+      <w:r>
+        <w:t>where the {Ai} = mutually exclusive</w:t>
+      </w:r>
+    </w:p>
+    <w:p>
+      <w:pPr>
+        <w:pStyle w:val="ListBullet"/>
+        <w:tabs>
+          <w:tab w:val="clear" w:pos="360"/>
+          <w:tab w:val="num" w:pos="1080"/>
+        </w:tabs>
+        <w:ind w:left="1080"/>
+      </w:pPr>
+      <w:r>
+        <w:rPr>
+          <w:noProof/>
+        </w:rPr>
+        <w:drawing>
+          <wp:inline distT="0" distB="0" distL="0" distR="0" wp14:anchorId="12265B90" wp14:editId="5C287CBC">
+            <wp:extent cx="3436254" cy="196777"/>
+            <wp:effectExtent l="0" t="0" r="0" b="0"/>
+            <wp:docPr id="6" name="Picture 6"/>
+            <wp:cNvGraphicFramePr>
+              <a:graphicFrameLocks xmlns:a="http://schemas.openxmlformats.org/drawingml/2006/main" noChangeAspect="1"/>
+            </wp:cNvGraphicFramePr>
+            <a:graphic xmlns:a="http://schemas.openxmlformats.org/drawingml/2006/main">
+              <a:graphicData uri="http://schemas.openxmlformats.org/drawingml/2006/picture">
+                <pic:pic xmlns:pic="http://schemas.openxmlformats.org/drawingml/2006/picture">
+                  <pic:nvPicPr>
+                    <pic:cNvPr id="1" name=""/>
+                    <pic:cNvPicPr/>
+                  </pic:nvPicPr>
+                  <pic:blipFill>
+                    <a:blip r:embed="rId7"/>
+                    <a:stretch>
+                      <a:fillRect/>
+                    </a:stretch>
+                  </pic:blipFill>
+                  <pic:spPr>
+                    <a:xfrm>
+                      <a:off x="0" y="0"/>
+                      <a:ext cx="3556934" cy="203688"/>
+                    </a:xfrm>
+                    <a:prstGeom prst="rect">
+                      <a:avLst/>
+                    </a:prstGeom>
+                  </pic:spPr>
+                </pic:pic>
+              </a:graphicData>
+            </a:graphic>
+          </wp:inline>
+        </w:drawing>
+      </w:r>
+      <w:r>
+        <w:t xml:space="preserve"> = </w:t>
+      </w:r>
+      <w:r>
+        <w:rPr>
+          <w:noProof/>
+        </w:rPr>
+        <w:drawing>
+          <wp:inline distT="0" distB="0" distL="0" distR="0" wp14:anchorId="248FEE49" wp14:editId="49963DAA">
+            <wp:extent cx="1466850" cy="157595"/>
+            <wp:effectExtent l="0" t="0" r="0" b="0"/>
+            <wp:docPr id="7" name="Picture 7"/>
+            <wp:cNvGraphicFramePr>
+              <a:graphicFrameLocks xmlns:a="http://schemas.openxmlformats.org/drawingml/2006/main" noChangeAspect="1"/>
+            </wp:cNvGraphicFramePr>
+            <a:graphic xmlns:a="http://schemas.openxmlformats.org/drawingml/2006/main">
+              <a:graphicData uri="http://schemas.openxmlformats.org/drawingml/2006/picture">
+                <pic:pic xmlns:pic="http://schemas.openxmlformats.org/drawingml/2006/picture">
+                  <pic:nvPicPr>
+                    <pic:cNvPr id="1" name=""/>
+                    <pic:cNvPicPr/>
+                  </pic:nvPicPr>
+                  <pic:blipFill>
+                    <a:blip r:embed="rId8"/>
+                    <a:stretch>
+                      <a:fillRect/>
+                    </a:stretch>
+                  </pic:blipFill>
+                  <pic:spPr>
+                    <a:xfrm>
+                      <a:off x="0" y="0"/>
+                      <a:ext cx="1475773" cy="158554"/>
+                    </a:xfrm>
+                    <a:prstGeom prst="rect">
+                      <a:avLst/>
+                    </a:prstGeom>
+                  </pic:spPr>
+                </pic:pic>
+              </a:graphicData>
+            </a:graphic>
+          </wp:inline>
+        </w:drawing>
+      </w:r>
+    </w:p>
+    <w:p>
+      <w:pPr>
+        <w:pStyle w:val="ListBullet"/>
+        <w:tabs>
+          <w:tab w:val="clear" w:pos="360"/>
+          <w:tab w:val="num" w:pos="720"/>
+        </w:tabs>
+        <w:ind w:left="720"/>
+      </w:pPr>
+      <w:r>
+        <w:rPr>
+          <w:i/>
+        </w:rPr>
+        <w:t>This</w:t>
+      </w:r>
+      <w:r>
+        <w:t xml:space="preserve"> is then usually extended to </w:t>
+      </w:r>
+      <w:r>
+        <w:rPr>
+          <w:b/>
+        </w:rPr>
+        <w:t>countable additivity</w:t>
+      </w:r>
+      <w:r>
+        <w:t xml:space="preserve"> </w:t>
+      </w:r>
+      <w:r>
+        <w:sym w:font="Wingdings" w:char="F0E8"/>
+      </w:r>
+      <w:r>
+        <w:t xml:space="preserve"> </w:t>
+      </w:r>
+      <w:r>
+        <w:rPr>
+          <w:noProof/>
+        </w:rPr>
+        <w:drawing>
+          <wp:inline distT="0" distB="0" distL="0" distR="0" wp14:anchorId="5A582C31" wp14:editId="50A22E45">
+            <wp:extent cx="1243108" cy="356932"/>
+            <wp:effectExtent l="0" t="0" r="0" b="5080"/>
+            <wp:docPr id="5" name="Picture 5"/>
+            <wp:cNvGraphicFramePr>
+              <a:graphicFrameLocks xmlns:a="http://schemas.openxmlformats.org/drawingml/2006/main" noChangeAspect="1"/>
+            </wp:cNvGraphicFramePr>
+            <a:graphic xmlns:a="http://schemas.openxmlformats.org/drawingml/2006/main">
+              <a:graphicData uri="http://schemas.openxmlformats.org/drawingml/2006/picture">
+                <pic:pic xmlns:pic="http://schemas.openxmlformats.org/drawingml/2006/picture">
+                  <pic:nvPicPr>
+                    <pic:cNvPr id="1" name=""/>
+                    <pic:cNvPicPr/>
+                  </pic:nvPicPr>
+                  <pic:blipFill>
+                    <a:blip r:embed="rId9"/>
+                    <a:stretch>
+                      <a:fillRect/>
+                    </a:stretch>
+                  </pic:blipFill>
+                  <pic:spPr>
+                    <a:xfrm>
+                      <a:off x="0" y="0"/>
+                      <a:ext cx="1262165" cy="362404"/>
+                    </a:xfrm>
+                    <a:prstGeom prst="rect">
+                      <a:avLst/>
+                    </a:prstGeom>
+                  </pic:spPr>
+                </pic:pic>
+              </a:graphicData>
+            </a:graphic>
+          </wp:inline>
+        </w:drawing>
+      </w:r>
+      <w:r>
+        <w:t xml:space="preserve"> </w:t>
+      </w:r>
+      <w:r>
+        <w:sym w:font="Wingdings" w:char="F0E8"/>
+      </w:r>
+      <w:r>
+        <w:t xml:space="preserve"> </w:t>
+      </w:r>
+      <w:r>
+        <w:t xml:space="preserve">instead </w:t>
+      </w:r>
+      <w:r>
+        <w:t xml:space="preserve">of n, </w:t>
+      </w:r>
+      <w:r>
+        <w:t>go up</w:t>
+      </w:r>
+      <w:r>
+        <w:t xml:space="preserve"> </w:t>
+      </w:r>
+      <w:r>
+        <w:t>to infinity</w:t>
+      </w:r>
+      <w:r>
+        <w:t xml:space="preserve"> </w:t>
+      </w:r>
+    </w:p>
+    <w:p>
+      <w:pPr>
+        <w:pStyle w:val="ListBullet"/>
+        <w:tabs>
+          <w:tab w:val="clear" w:pos="360"/>
+          <w:tab w:val="num" w:pos="1080"/>
+        </w:tabs>
+        <w:ind w:left="1080"/>
+      </w:pPr>
+      <w:r>
+        <w:t xml:space="preserve">This </w:t>
+      </w:r>
+      <w:r>
+        <w:t>requires ideas of</w:t>
+      </w:r>
+      <w:r>
+        <w:t xml:space="preserve"> </w:t>
+      </w:r>
+      <w:r>
+        <w:t xml:space="preserve">limits </w:t>
+      </w:r>
+      <w:r>
+        <w:t>+</w:t>
+      </w:r>
+      <w:r>
+        <w:t xml:space="preserve"> other things not </w:t>
+      </w:r>
+      <w:r>
+        <w:t>covered here</w:t>
+      </w:r>
+    </w:p>
+    <w:p>
+      <w:pPr>
+        <w:pStyle w:val="ListBullet"/>
+        <w:tabs>
+          <w:tab w:val="clear" w:pos="360"/>
+          <w:tab w:val="num" w:pos="720"/>
+        </w:tabs>
+        <w:ind w:left="720"/>
+      </w:pPr>
+      <w:r>
+        <w:t xml:space="preserve">At </w:t>
+      </w:r>
+      <w:r>
+        <w:t xml:space="preserve">any rate, it's the case that </w:t>
+      </w:r>
+      <w:r>
+        <w:rPr>
+          <w:b/>
+          <w:i/>
+        </w:rPr>
+        <w:t>finite additivity</w:t>
+      </w:r>
+      <w:r>
+        <w:rPr>
+          <w:i/>
+        </w:rPr>
+        <w:t xml:space="preserve"> does </w:t>
+      </w:r>
+      <w:r>
+        <w:rPr>
+          <w:i/>
+        </w:rPr>
+        <w:t xml:space="preserve">NOT </w:t>
+      </w:r>
+      <w:r>
+        <w:rPr>
+          <w:i/>
+        </w:rPr>
+        <w:t xml:space="preserve">imply </w:t>
+      </w:r>
+      <w:r>
+        <w:rPr>
+          <w:b/>
+          <w:i/>
+        </w:rPr>
+        <w:t>countable</w:t>
+      </w:r>
+      <w:r>
+        <w:rPr>
+          <w:b/>
+          <w:i/>
+        </w:rPr>
+        <w:t xml:space="preserve"> </w:t>
+      </w:r>
+      <w:r>
+        <w:rPr>
+          <w:b/>
+          <w:i/>
+        </w:rPr>
+        <w:t>additivity</w:t>
+      </w:r>
+      <w:r>
+        <w:t xml:space="preserve">, </w:t>
+      </w:r>
+      <w:r>
+        <w:t xml:space="preserve">BUT </w:t>
+      </w:r>
+      <w:r>
+        <w:rPr>
+          <w:i/>
+          <w:u w:val="single"/>
+        </w:rPr>
+        <w:t>countable additivity implies finite additivity</w:t>
+      </w:r>
+      <w:r>
+        <w:t>.</w:t>
+      </w:r>
+    </w:p>
+    <w:p>
+      <w:pPr>
+        <w:pStyle w:val="ListBullet"/>
+      </w:pPr>
+      <w:r>
+        <w:t xml:space="preserve">So, in standard </w:t>
+      </w:r>
+      <w:r>
+        <w:t xml:space="preserve">or </w:t>
+      </w:r>
+      <w:r>
+        <w:t>more theoretical probability classes,</w:t>
+      </w:r>
+      <w:r>
+        <w:t xml:space="preserve"> there is quite </w:t>
+      </w:r>
+      <w:r>
+        <w:t xml:space="preserve">a bit of hay </w:t>
+      </w:r>
+      <w:r>
+        <w:t xml:space="preserve">in </w:t>
+      </w:r>
+      <w:r>
+        <w:t>this distinction.</w:t>
+      </w:r>
+    </w:p>
+    <w:p>
+      <w:pPr>
+        <w:pStyle w:val="ListBullet"/>
+      </w:pPr>
+      <w:r>
+        <w:t>T</w:t>
+      </w:r>
+      <w:r>
+        <w:t xml:space="preserve">he general definition gives </w:t>
+      </w:r>
+      <w:r>
+        <w:rPr>
+          <w:i/>
+        </w:rPr>
+        <w:t>countable</w:t>
+      </w:r>
+      <w:r>
+        <w:rPr>
+          <w:i/>
+        </w:rPr>
+        <w:t xml:space="preserve"> </w:t>
+      </w:r>
+      <w:r>
+        <w:rPr>
+          <w:i/>
+        </w:rPr>
+        <w:t>additivity</w:t>
+      </w:r>
+      <w:r>
+        <w:t xml:space="preserve"> rather than finite </w:t>
+      </w:r>
+      <w:r>
+        <w:t>additivity</w:t>
+      </w:r>
+      <w:r>
+        <w:t xml:space="preserve">. </w:t>
+      </w:r>
+    </w:p>
+    <w:p>
+      <w:pPr>
+        <w:pStyle w:val="ListBullet"/>
+        <w:tabs>
+          <w:tab w:val="clear" w:pos="360"/>
+          <w:tab w:val="num" w:pos="720"/>
+        </w:tabs>
+        <w:ind w:left="720"/>
+      </w:pPr>
+      <w:r>
+        <w:t>A</w:t>
+      </w:r>
+      <w:r>
+        <w:t xml:space="preserve"> more advanced measure</w:t>
+      </w:r>
+      <w:r>
+        <w:t xml:space="preserve"> </w:t>
+      </w:r>
+      <w:r>
+        <w:t xml:space="preserve">theoretic probability class, they will deal </w:t>
+      </w:r>
+      <w:r>
+        <w:t>w/</w:t>
+      </w:r>
+      <w:r>
+        <w:t xml:space="preserve"> this issue at length.</w:t>
+      </w:r>
+    </w:p>
+    <w:p>
+      <w:pPr>
+        <w:pStyle w:val="ListBullet"/>
+      </w:pPr>
+      <w:r>
+        <w:t>In general, finite additivity will work just fine for us.</w:t>
+      </w:r>
+    </w:p>
+    <w:p>
+      <w:pPr>
+        <w:pStyle w:val="ListBullet"/>
+      </w:pPr>
+      <w:r>
+        <w:t xml:space="preserve">Recall, </w:t>
+      </w:r>
+      <w:r>
+        <w:t xml:space="preserve">our </w:t>
+      </w:r>
+      <w:r>
+        <w:rPr>
+          <w:b/>
+        </w:rPr>
+        <w:t xml:space="preserve">probability function </w:t>
+      </w:r>
+      <w:r>
+        <w:rPr>
+          <w:b/>
+          <w:i/>
+        </w:rPr>
+        <w:t>P</w:t>
+      </w:r>
+      <w:r>
+        <w:t xml:space="preserve"> </w:t>
+      </w:r>
+      <w:r>
+        <w:t xml:space="preserve">operates on </w:t>
+      </w:r>
+      <w:r>
+        <w:rPr>
+          <w:b/>
+        </w:rPr>
+        <w:t>events</w:t>
+      </w:r>
+      <w:r>
+        <w:t xml:space="preserve"> </w:t>
+      </w:r>
+      <w:r>
+        <w:t>(</w:t>
+      </w:r>
+      <w:r>
+        <w:t>subsets of</w:t>
+      </w:r>
+      <w:r>
+        <w:t xml:space="preserve"> </w:t>
+      </w:r>
+      <w:r>
+        <w:t xml:space="preserve">the </w:t>
+      </w:r>
+      <w:r>
+        <w:rPr>
+          <w:b/>
+        </w:rPr>
+        <w:t>sample space</w:t>
+      </w:r>
+      <w:r>
+        <w:t xml:space="preserve">) </w:t>
+      </w:r>
+      <w:r>
+        <w:t>+</w:t>
+      </w:r>
+      <w:r>
+        <w:t xml:space="preserve"> maps them to numbers between </w:t>
+      </w:r>
+      <w:r>
+        <w:t xml:space="preserve">1 </w:t>
+      </w:r>
+      <w:r>
+        <w:t>+</w:t>
+      </w:r>
+      <w:r>
+        <w:t xml:space="preserve"> </w:t>
+      </w:r>
+      <w:r>
+        <w:t>0, s</w:t>
+      </w:r>
+      <w:r>
+        <w:t xml:space="preserve">o we need an </w:t>
+      </w:r>
+      <w:r>
+        <w:rPr>
+          <w:b/>
+        </w:rPr>
+        <w:t>appropriate domain</w:t>
+      </w:r>
+      <w:r>
+        <w:rPr>
+          <w:b/>
+        </w:rPr>
+        <w:t xml:space="preserve"> </w:t>
+      </w:r>
+      <w:r>
+        <w:rPr>
+          <w:b/>
+          <w:i/>
+        </w:rPr>
+        <w:t>Ϝ</w:t>
+      </w:r>
+    </w:p>
+    <w:p>
+      <w:pPr>
+        <w:pStyle w:val="ListBullet"/>
+        <w:tabs>
+          <w:tab w:val="clear" w:pos="360"/>
+          <w:tab w:val="num" w:pos="720"/>
+        </w:tabs>
+        <w:ind w:left="720"/>
+        <w:rPr>
+          <w:b/>
+          <w:i/>
+        </w:rPr>
+      </w:pPr>
+      <w:r>
+        <w:rPr>
+          <w:b/>
+          <w:i/>
+        </w:rPr>
+        <w:t>P</w:t>
+      </w:r>
+      <w:r>
+        <w:t xml:space="preserve"> is defined on </w:t>
+      </w:r>
+      <w:r>
+        <w:rPr>
+          <w:b/>
+          <w:i/>
+        </w:rPr>
+        <w:t>Ϝ</w:t>
+      </w:r>
+      <w:r>
+        <w:rPr>
+          <w:b/>
+          <w:i/>
+        </w:rPr>
+        <w:t xml:space="preserve"> </w:t>
+      </w:r>
+      <w:r>
+        <w:t xml:space="preserve">a collection of subsets of </w:t>
+      </w:r>
+      <w:r>
+        <w:rPr>
+          <w:b/>
+        </w:rPr>
+        <w:t>Ω</w:t>
+      </w:r>
+    </w:p>
+    <w:p>
+      <w:pPr>
+        <w:pStyle w:val="ListBullet"/>
+      </w:pPr>
+      <w:r>
+        <w:t>A</w:t>
+      </w:r>
+      <w:r>
+        <w:t xml:space="preserve"> domain </w:t>
+      </w:r>
+      <w:r>
+        <w:rPr>
+          <w:b/>
+          <w:i/>
+        </w:rPr>
+        <w:t>Ϝ</w:t>
+      </w:r>
+      <w:r>
+        <w:t xml:space="preserve"> </w:t>
+      </w:r>
+      <w:r>
+        <w:t xml:space="preserve">is </w:t>
+      </w:r>
+      <w:r>
+        <w:t xml:space="preserve">NOT </w:t>
+      </w:r>
+      <w:r>
+        <w:t>an</w:t>
+      </w:r>
+      <w:r>
+        <w:t xml:space="preserve"> </w:t>
+      </w:r>
+      <w:r>
+        <w:t xml:space="preserve">event, </w:t>
+      </w:r>
+      <w:r>
+        <w:t xml:space="preserve">but is </w:t>
+      </w:r>
+      <w:r>
+        <w:t xml:space="preserve">a </w:t>
+      </w:r>
+      <w:r>
+        <w:rPr>
+          <w:i/>
+        </w:rPr>
+        <w:t>collection</w:t>
+      </w:r>
+      <w:r>
+        <w:t xml:space="preserve"> of events.</w:t>
+      </w:r>
+    </w:p>
+    <w:p>
+      <w:pPr>
+        <w:pStyle w:val="ListBullet"/>
+        <w:tabs>
+          <w:tab w:val="clear" w:pos="360"/>
+          <w:tab w:val="num" w:pos="720"/>
+        </w:tabs>
+        <w:ind w:left="720"/>
+      </w:pPr>
+      <w:r>
+        <w:t xml:space="preserve">Ex: </w:t>
+      </w:r>
+      <w:r>
+        <w:rPr>
+          <w:b/>
+        </w:rPr>
+        <w:t>Ω</w:t>
+      </w:r>
+      <w:r>
+        <w:rPr>
+          <w:b/>
+        </w:rPr>
+        <w:t xml:space="preserve"> = {1,2,3}</w:t>
+      </w:r>
+      <w:r>
+        <w:t xml:space="preserve">, so </w:t>
+      </w:r>
+      <w:r>
+        <w:rPr>
+          <w:b/>
+          <w:i/>
+        </w:rPr>
+        <w:t>Ϝ</w:t>
+      </w:r>
+      <w:r>
+        <w:rPr>
+          <w:b/>
+          <w:i/>
+        </w:rPr>
+        <w:t xml:space="preserve"> = </w:t>
+      </w:r>
+      <w:r>
+        <w:rPr>
+          <w:i/>
+        </w:rPr>
+        <w:t>{</w:t>
+      </w:r>
+      <w:r>
+        <w:rPr>
+          <w:rFonts w:ascii="Cambria Math" w:hAnsi="Cambria Math" w:cs="Cambria Math"/>
+          <w:color w:val="222222"/>
+          <w:sz w:val="21"/>
+          <w:szCs w:val="21"/>
+          <w:shd w:val="clear" w:color="auto" w:fill="FFFFFF"/>
+        </w:rPr>
+        <w:t xml:space="preserve">∅, </w:t>
+      </w:r>
+      <w:r>
+        <w:t>{1},</w:t>
+      </w:r>
+      <w:r>
+        <w:rPr>
+          <w:rFonts w:ascii="Cambria Math" w:hAnsi="Cambria Math" w:cs="Cambria Math"/>
+          <w:b/>
+          <w:color w:val="222222"/>
+          <w:sz w:val="21"/>
+          <w:szCs w:val="21"/>
+          <w:shd w:val="clear" w:color="auto" w:fill="FFFFFF"/>
+        </w:rPr>
+        <w:t xml:space="preserve"> </w:t>
+      </w:r>
+      <w:r>
+        <w:t>{2</w:t>
+      </w:r>
+      <w:r>
+        <w:t>},</w:t>
+      </w:r>
+      <w:r>
+        <w:t xml:space="preserve"> </w:t>
+      </w:r>
+      <w:r>
+        <w:t>{</w:t>
+      </w:r>
+      <w:r>
+        <w:t>3</w:t>
+      </w:r>
+      <w:r>
+        <w:t>},</w:t>
+      </w:r>
+      <w:r>
+        <w:t xml:space="preserve"> </w:t>
+      </w:r>
+      <w:r>
+        <w:t>{1</w:t>
+      </w:r>
+      <w:r>
+        <w:t>,2</w:t>
+      </w:r>
+      <w:r>
+        <w:t>},</w:t>
+      </w:r>
+      <w:r>
+        <w:t xml:space="preserve"> </w:t>
+      </w:r>
+      <w:r>
+        <w:t>{1</w:t>
+      </w:r>
+      <w:r>
+        <w:t>,3</w:t>
+      </w:r>
+      <w:r>
+        <w:t>},</w:t>
+      </w:r>
+      <w:r>
+        <w:t xml:space="preserve"> {2,3</w:t>
+      </w:r>
+      <w:r>
+        <w:t>},</w:t>
+      </w:r>
+      <w:r>
+        <w:t xml:space="preserve"> </w:t>
+      </w:r>
+      <w:r>
+        <w:t>{1</w:t>
+      </w:r>
+      <w:r>
+        <w:t>,2,3</w:t>
+      </w:r>
+      <w:r>
+        <w:t>}</w:t>
+      </w:r>
+      <w:r>
+        <w:t>}</w:t>
+      </w:r>
+    </w:p>
+    <w:p>
+      <w:pPr>
+        <w:pStyle w:val="ListBullet"/>
+        <w:tabs>
+          <w:tab w:val="clear" w:pos="360"/>
+          <w:tab w:val="num" w:pos="720"/>
+        </w:tabs>
+        <w:ind w:left="720"/>
+      </w:pPr>
+      <w:r>
+        <w:t>The p</w:t>
+      </w:r>
+      <w:r>
+        <w:t xml:space="preserve">robability function </w:t>
+      </w:r>
+      <w:r>
+        <w:t xml:space="preserve">P </w:t>
+      </w:r>
+      <w:r>
+        <w:t xml:space="preserve">operates on </w:t>
+      </w:r>
+      <w:r>
+        <w:t xml:space="preserve">ALL possible events </w:t>
+      </w:r>
+      <w:r>
+        <w:t>that are subsets of that</w:t>
+      </w:r>
+      <w:r>
+        <w:t xml:space="preserve"> sample space</w:t>
+      </w:r>
+    </w:p>
+    <w:p>
+      <w:pPr>
+        <w:pStyle w:val="ListBullet"/>
+        <w:rPr>
+          <w:i/>
+        </w:rPr>
+      </w:pPr>
+      <w:r>
+        <w:rPr>
+          <w:i/>
+        </w:rPr>
+        <w:t xml:space="preserve">Pretty much whenever you have a </w:t>
+      </w:r>
+      <w:r>
+        <w:rPr>
+          <w:b/>
+          <w:i/>
+        </w:rPr>
+        <w:t>finite set</w:t>
+      </w:r>
+      <w:r>
+        <w:rPr>
+          <w:i/>
+        </w:rPr>
+        <w:t>, the domain of the probability</w:t>
+      </w:r>
+      <w:r>
+        <w:rPr>
+          <w:i/>
+        </w:rPr>
+        <w:t xml:space="preserve"> </w:t>
+      </w:r>
+      <w:r>
+        <w:rPr>
+          <w:i/>
+        </w:rPr>
+        <w:t>function will operate on all possible subsets of the sample space.</w:t>
+      </w:r>
+    </w:p>
+    <w:p>
+      <w:pPr>
+        <w:pStyle w:val="ListBullet"/>
+      </w:pPr>
+      <w:r>
+        <w:t xml:space="preserve">When the sample space is a </w:t>
+      </w:r>
+      <w:r>
+        <w:rPr>
+          <w:b/>
+        </w:rPr>
+        <w:t>continuous set</w:t>
+      </w:r>
+      <w:r>
+        <w:t xml:space="preserve">, it </w:t>
+      </w:r>
+      <w:r>
+        <w:t xml:space="preserve">gets a lot harder </w:t>
+      </w:r>
+      <w:r>
+        <w:t>+</w:t>
+      </w:r>
+      <w:r>
+        <w:t xml:space="preserve"> you can no longer say things like </w:t>
+      </w:r>
+      <w:r>
+        <w:t>“</w:t>
+      </w:r>
+      <w:r>
+        <w:t>the probability operates on the set of all</w:t>
+      </w:r>
+      <w:r>
+        <w:t xml:space="preserve"> </w:t>
+      </w:r>
+      <w:r>
+        <w:t>possi</w:t>
+      </w:r>
+      <w:r>
+        <w:t>ble subsets of a continuous set”</w:t>
+      </w:r>
+      <w:r>
+        <w:t xml:space="preserve"> </w:t>
+      </w:r>
+    </w:p>
+    <w:p>
+      <w:pPr>
+        <w:pStyle w:val="ListBullet"/>
+        <w:tabs>
+          <w:tab w:val="clear" w:pos="360"/>
+          <w:tab w:val="num" w:pos="720"/>
+        </w:tabs>
+        <w:ind w:left="720"/>
+      </w:pPr>
+      <w:r>
+        <w:t xml:space="preserve">This </w:t>
+      </w:r>
+      <w:r>
+        <w:t>is an</w:t>
+      </w:r>
+      <w:r>
+        <w:t xml:space="preserve"> </w:t>
+      </w:r>
+      <w:r>
+        <w:t xml:space="preserve">incredibly deep mathematical problem. </w:t>
+      </w:r>
+    </w:p>
+    <w:p>
+      <w:pPr>
+        <w:pStyle w:val="ListBullet"/>
+        <w:tabs>
+          <w:tab w:val="clear" w:pos="360"/>
+          <w:tab w:val="num" w:pos="720"/>
+        </w:tabs>
+        <w:ind w:left="720"/>
+      </w:pPr>
+      <w:r>
+        <w:t>The mathematician Cantor thought about</w:t>
+      </w:r>
+      <w:r>
+        <w:t xml:space="preserve"> </w:t>
+      </w:r>
+      <w:r>
+        <w:t xml:space="preserve">measure </w:t>
+      </w:r>
+      <w:r>
+        <w:t>+</w:t>
+      </w:r>
+      <w:r>
+        <w:t xml:space="preserve"> sets in a very deep way</w:t>
+      </w:r>
+      <w:r>
+        <w:t xml:space="preserve"> + </w:t>
+      </w:r>
+      <w:r>
+        <w:t xml:space="preserve">came up </w:t>
+      </w:r>
+      <w:r>
+        <w:t>w/</w:t>
+      </w:r>
+      <w:r>
+        <w:t xml:space="preserve"> interesting sets that</w:t>
+      </w:r>
+      <w:r>
+        <w:t xml:space="preserve"> </w:t>
+      </w:r>
+      <w:r>
+        <w:t>you can't reasonably include in</w:t>
+      </w:r>
+      <w:r>
+        <w:t xml:space="preserve"> </w:t>
+      </w:r>
+      <w:r>
+        <w:t xml:space="preserve">the definition of a probability. </w:t>
+      </w:r>
+    </w:p>
+    <w:p>
+      <w:pPr>
+        <w:pStyle w:val="ListBullet"/>
+      </w:pPr>
+      <w:r>
+        <w:t>For our purposes, when our sample space is a continuous set, we’</w:t>
+      </w:r>
+      <w:r>
+        <w:t xml:space="preserve">re mostly going to be concerned </w:t>
+      </w:r>
+      <w:r>
+        <w:t>w/</w:t>
+      </w:r>
+      <w:r>
+        <w:t xml:space="preserve"> </w:t>
+      </w:r>
+      <w:r>
+        <w:t xml:space="preserve">things like </w:t>
+      </w:r>
+      <w:r>
+        <w:rPr>
+          <w:b/>
+        </w:rPr>
+        <w:t>intervals</w:t>
+      </w:r>
+      <w:r>
+        <w:t xml:space="preserve"> or </w:t>
+      </w:r>
+      <w:r>
+        <w:rPr>
+          <w:b/>
+        </w:rPr>
+        <w:t>unions of intervals,</w:t>
+      </w:r>
+      <w:r>
+        <w:t xml:space="preserve"> </w:t>
+      </w:r>
+      <w:r>
+        <w:t>+</w:t>
+      </w:r>
+      <w:r>
+        <w:t xml:space="preserve"> in that </w:t>
+      </w:r>
+      <w:r>
+        <w:t>case, definitions are very easy</w:t>
+      </w:r>
+    </w:p>
+    <w:p>
+      <w:pPr>
+        <w:pStyle w:val="ListBullet"/>
+      </w:pPr>
+      <w:r>
+        <w:t xml:space="preserve">For our </w:t>
+      </w:r>
+      <w:r>
+        <w:t xml:space="preserve">definition of </w:t>
+      </w:r>
+      <w:r>
+        <w:rPr>
+          <w:b/>
+        </w:rPr>
+        <w:t>domain</w:t>
+      </w:r>
+      <w:r>
+        <w:t xml:space="preserve"> the probability operates on, we just assume that anything we can think of is fine</w:t>
+      </w:r>
+      <w:r>
+        <w:t xml:space="preserve"> </w:t>
+      </w:r>
+      <w:r>
+        <w:sym w:font="Wingdings" w:char="F0E8"/>
+      </w:r>
+      <w:r>
+        <w:t xml:space="preserve"> </w:t>
+      </w:r>
+      <w:r>
+        <w:rPr>
+          <w:b/>
+        </w:rPr>
+        <w:t xml:space="preserve">assume </w:t>
+      </w:r>
+      <w:r>
+        <w:rPr>
+          <w:b/>
+          <w:i/>
+        </w:rPr>
+        <w:t>Ϝ</w:t>
+      </w:r>
+      <w:r>
+        <w:rPr>
+          <w:b/>
+          <w:i/>
+        </w:rPr>
+        <w:t xml:space="preserve"> is sufficiently rich so that any set we’re interested in will be in it</w:t>
+      </w:r>
+    </w:p>
+    <w:p>
+      <w:pPr>
+        <w:pStyle w:val="ListBullet"/>
+      </w:pPr>
+      <w:r>
+        <w:t xml:space="preserve">Laundry </w:t>
+      </w:r>
+      <w:r>
+        <w:t>list of properties a probability function has to have by virtue</w:t>
+      </w:r>
+      <w:r>
+        <w:t xml:space="preserve"> </w:t>
+      </w:r>
+      <w:r>
+        <w:t xml:space="preserve">of its three definitions. </w:t>
+      </w:r>
+    </w:p>
+    <w:p>
+      <w:pPr>
+        <w:pStyle w:val="ListBullet"/>
+        <w:numPr>
+          <w:ilvl w:val="0"/>
+          <w:numId w:val="0"/>
+        </w:numPr>
+        <w:ind w:left="360" w:firstLine="360"/>
+      </w:pPr>
+      <w:r>
+        <w:rPr>
+          <w:noProof/>
+        </w:rPr>
+        <w:drawing>
+          <wp:inline distT="0" distB="0" distL="0" distR="0" wp14:anchorId="239ACC07" wp14:editId="7B509624">
+            <wp:extent cx="2482199" cy="878205"/>
+            <wp:effectExtent l="0" t="0" r="0" b="0"/>
+            <wp:docPr id="8" name="Picture 8"/>
+            <wp:cNvGraphicFramePr>
+              <a:graphicFrameLocks xmlns:a="http://schemas.openxmlformats.org/drawingml/2006/main" noChangeAspect="1"/>
+            </wp:cNvGraphicFramePr>
+            <a:graphic xmlns:a="http://schemas.openxmlformats.org/drawingml/2006/main">
+              <a:graphicData uri="http://schemas.openxmlformats.org/drawingml/2006/picture">
+                <pic:pic xmlns:pic="http://schemas.openxmlformats.org/drawingml/2006/picture">
+                  <pic:nvPicPr>
+                    <pic:cNvPr id="1" name=""/>
+                    <pic:cNvPicPr/>
+                  </pic:nvPicPr>
+                  <pic:blipFill>
+                    <a:blip r:embed="rId10"/>
+                    <a:stretch>
+                      <a:fillRect/>
+                    </a:stretch>
+                  </pic:blipFill>
+                  <pic:spPr>
+                    <a:xfrm>
+                      <a:off x="0" y="0"/>
+                      <a:ext cx="2491123" cy="881362"/>
+                    </a:xfrm>
+                    <a:prstGeom prst="rect">
+                      <a:avLst/>
+                    </a:prstGeom>
+                  </pic:spPr>
+                </pic:pic>
+              </a:graphicData>
+            </a:graphic>
+          </wp:inline>
+        </w:drawing>
+      </w:r>
+      <w:r>
+        <w:rPr>
+          <w:noProof/>
+        </w:rPr>
+        <w:t xml:space="preserve"> </w:t>
+      </w:r>
+      <w:r>
+        <w:rPr>
+          <w:noProof/>
+        </w:rPr>
+        <w:drawing>
+          <wp:inline distT="0" distB="0" distL="0" distR="0" wp14:anchorId="0E2F99E2" wp14:editId="359FCF77">
+            <wp:extent cx="2208745" cy="882015"/>
+            <wp:effectExtent l="0" t="0" r="1270" b="0"/>
+            <wp:docPr id="9" name="Picture 9"/>
+            <wp:cNvGraphicFramePr>
+              <a:graphicFrameLocks xmlns:a="http://schemas.openxmlformats.org/drawingml/2006/main" noChangeAspect="1"/>
+            </wp:cNvGraphicFramePr>
+            <a:graphic xmlns:a="http://schemas.openxmlformats.org/drawingml/2006/main">
+              <a:graphicData uri="http://schemas.openxmlformats.org/drawingml/2006/picture">
+                <pic:pic xmlns:pic="http://schemas.openxmlformats.org/drawingml/2006/picture">
+                  <pic:nvPicPr>
+                    <pic:cNvPr id="1" name=""/>
+                    <pic:cNvPicPr/>
+                  </pic:nvPicPr>
+                  <pic:blipFill>
+                    <a:blip r:embed="rId11"/>
+                    <a:stretch>
+                      <a:fillRect/>
+                    </a:stretch>
+                  </pic:blipFill>
+                  <pic:spPr>
+                    <a:xfrm>
+                      <a:off x="0" y="0"/>
+                      <a:ext cx="2217180" cy="885383"/>
+                    </a:xfrm>
+                    <a:prstGeom prst="rect">
+                      <a:avLst/>
+                    </a:prstGeom>
+                  </pic:spPr>
+                </pic:pic>
+              </a:graphicData>
+            </a:graphic>
+          </wp:inline>
+        </w:drawing>
+      </w:r>
+    </w:p>
+    <w:p>
+      <w:pPr>
+        <w:pStyle w:val="ListBullet"/>
+      </w:pPr>
+      <w:r>
+        <w:t>Our</w:t>
+      </w:r>
+      <w:r>
+        <w:t xml:space="preserve"> </w:t>
+      </w:r>
+      <w:r>
+        <w:t xml:space="preserve">3 simple </w:t>
+      </w:r>
+      <w:r>
+        <w:t>definitions imply all these things that we know</w:t>
+      </w:r>
+      <w:r>
+        <w:t xml:space="preserve"> </w:t>
+      </w:r>
+      <w:r>
+        <w:t xml:space="preserve">probabilities have to have. </w:t>
+      </w:r>
+    </w:p>
+    <w:p>
+      <w:pPr>
+        <w:pStyle w:val="ListBullet"/>
+        <w:tabs>
+          <w:tab w:val="clear" w:pos="360"/>
+          <w:tab w:val="num" w:pos="720"/>
+        </w:tabs>
+        <w:ind w:left="720"/>
+      </w:pPr>
+      <w:r>
+        <w:t>1) P(</w:t>
+      </w:r>
+      <w:r>
+        <w:rPr>
+          <w:rFonts w:ascii="Cambria Math" w:hAnsi="Cambria Math" w:cs="Cambria Math"/>
+          <w:color w:val="222222"/>
+          <w:sz w:val="21"/>
+          <w:szCs w:val="21"/>
+          <w:shd w:val="clear" w:color="auto" w:fill="FFFFFF"/>
+        </w:rPr>
+        <w:t>∅</w:t>
+      </w:r>
+      <w:r>
+        <w:t xml:space="preserve">) = 0 </w:t>
+      </w:r>
+      <w:r>
+        <w:sym w:font="Wingdings" w:char="F0E8"/>
+      </w:r>
+      <w:r>
+        <w:t xml:space="preserve"> </w:t>
+      </w:r>
+      <w:r>
+        <w:t xml:space="preserve">probability of the </w:t>
+      </w:r>
+      <w:r>
+        <w:t xml:space="preserve">empty set = </w:t>
+      </w:r>
+      <w:r>
+        <w:t>zero</w:t>
+      </w:r>
+      <w:r>
+        <w:t>/</w:t>
+      </w:r>
+      <w:r>
+        <w:t>the probability nothing happens</w:t>
+      </w:r>
+      <w:r>
+        <w:t xml:space="preserve"> = 0</w:t>
+      </w:r>
+    </w:p>
+    <w:p>
+      <w:pPr>
+        <w:pStyle w:val="ListBullet"/>
+        <w:tabs>
+          <w:tab w:val="clear" w:pos="360"/>
+          <w:tab w:val="num" w:pos="1080"/>
+        </w:tabs>
+        <w:ind w:left="1080"/>
+      </w:pPr>
+      <w:r>
+        <w:t>So if you say you're going to roll a die,</w:t>
+      </w:r>
+      <w:r>
+        <w:t xml:space="preserve"> </w:t>
+      </w:r>
+      <w:r>
+        <w:t>you actually roll a die</w:t>
+      </w:r>
+      <w:r>
+        <w:t xml:space="preserve"> + the </w:t>
+      </w:r>
+      <w:r>
+        <w:t xml:space="preserve">probability of no </w:t>
+      </w:r>
+      <w:r>
+        <w:t xml:space="preserve">roll = 0 </w:t>
+      </w:r>
+    </w:p>
+    <w:p>
+      <w:pPr>
+        <w:pStyle w:val="ListBullet"/>
+        <w:tabs>
+          <w:tab w:val="clear" w:pos="360"/>
+          <w:tab w:val="num" w:pos="720"/>
+        </w:tabs>
+        <w:ind w:left="720"/>
+      </w:pPr>
+      <w:r>
+        <w:lastRenderedPageBreak/>
+        <w:t xml:space="preserve">4) If A is a subset of B, </w:t>
+      </w:r>
+      <w:r>
+        <w:t xml:space="preserve">probability of A is less </w:t>
+      </w:r>
+      <w:r>
+        <w:t xml:space="preserve">&lt;= </w:t>
+      </w:r>
+      <w:r>
+        <w:t>probability of B.</w:t>
+      </w:r>
+    </w:p>
+    <w:p>
+      <w:pPr>
+        <w:pStyle w:val="ListBullet"/>
+        <w:tabs>
+          <w:tab w:val="clear" w:pos="360"/>
+          <w:tab w:val="num" w:pos="1080"/>
+        </w:tabs>
+        <w:ind w:left="1080"/>
+      </w:pPr>
+      <w:r>
+        <w:t xml:space="preserve">This </w:t>
+      </w:r>
+      <w:r>
+        <w:t xml:space="preserve">is analogous to rolling a die </w:t>
+      </w:r>
+      <w:r>
+        <w:t>+</w:t>
+      </w:r>
+      <w:r>
+        <w:t xml:space="preserve"> A </w:t>
+      </w:r>
+      <w:r>
+        <w:t xml:space="preserve">= get </w:t>
+      </w:r>
+      <w:r>
+        <w:t xml:space="preserve">a </w:t>
+      </w:r>
+      <w:r>
+        <w:t xml:space="preserve">1 </w:t>
+      </w:r>
+      <w:r>
+        <w:t>+</w:t>
+      </w:r>
+      <w:r>
+        <w:t xml:space="preserve"> B </w:t>
+      </w:r>
+      <w:r>
+        <w:t xml:space="preserve">= </w:t>
+      </w:r>
+      <w:r>
+        <w:t xml:space="preserve">get a </w:t>
+      </w:r>
+      <w:r>
+        <w:t xml:space="preserve">1 </w:t>
+      </w:r>
+      <w:r>
+        <w:t>or</w:t>
+      </w:r>
+      <w:r>
+        <w:t xml:space="preserve"> 2</w:t>
+      </w:r>
+      <w:r>
+        <w:t xml:space="preserve">, </w:t>
+      </w:r>
+      <w:r>
+        <w:t xml:space="preserve">so </w:t>
+      </w:r>
+      <w:r>
+        <w:t>probability of</w:t>
+      </w:r>
+      <w:r>
+        <w:t xml:space="preserve"> </w:t>
+      </w:r>
+      <w:r>
+        <w:t xml:space="preserve">getting a </w:t>
+      </w:r>
+      <w:r>
+        <w:t xml:space="preserve">1 </w:t>
+      </w:r>
+      <w:r>
+        <w:t xml:space="preserve">is less than the probability of getting a </w:t>
+      </w:r>
+      <w:r>
+        <w:t>1 or a 2</w:t>
+      </w:r>
+      <w:r>
+        <w:t>.</w:t>
+      </w:r>
+    </w:p>
+    <w:p>
+      <w:pPr>
+        <w:pStyle w:val="ListBullet"/>
+        <w:tabs>
+          <w:tab w:val="clear" w:pos="360"/>
+          <w:tab w:val="num" w:pos="720"/>
+        </w:tabs>
+        <w:ind w:left="720"/>
+      </w:pPr>
+      <w:r>
+        <w:t xml:space="preserve">5) </w:t>
+      </w:r>
+      <w:r>
+        <w:t xml:space="preserve">From </w:t>
+      </w:r>
+      <w:proofErr w:type="spellStart"/>
+      <w:r>
+        <w:t>DeMorgan's</w:t>
+      </w:r>
+      <w:proofErr w:type="spellEnd"/>
+      <w:r>
+        <w:t xml:space="preserve"> laws we get probability of A union B is one minus the probability of</w:t>
+      </w:r>
+    </w:p>
+    <w:p>
+      <w:pPr>
+        <w:pStyle w:val="ListBullet"/>
+        <w:tabs>
+          <w:tab w:val="clear" w:pos="360"/>
+          <w:tab w:val="num" w:pos="720"/>
+        </w:tabs>
+        <w:ind w:left="720"/>
+      </w:pPr>
+      <w:r>
+        <w:t>6) Kind of a</w:t>
+      </w:r>
+      <w:r>
+        <w:t>long</w:t>
+      </w:r>
+      <w:r>
+        <w:t xml:space="preserve"> the </w:t>
+      </w:r>
+      <w:r>
+        <w:t>lines of subtraction</w:t>
+      </w:r>
+      <w:r>
+        <w:t xml:space="preserve"> </w:t>
+      </w:r>
+      <w:r>
+        <w:sym w:font="Wingdings" w:char="F0E8"/>
+      </w:r>
+      <w:r>
+        <w:t xml:space="preserve"> (A intersect B) complement = </w:t>
+      </w:r>
+      <w:r>
+        <w:t xml:space="preserve">sort </w:t>
+      </w:r>
+      <w:r>
+        <w:t>of like subtracting B out of A (</w:t>
+      </w:r>
+      <w:r>
+        <w:t xml:space="preserve">the component of A that has nothing to do </w:t>
+      </w:r>
+      <w:r>
+        <w:t>w/</w:t>
+      </w:r>
+      <w:r>
+        <w:t xml:space="preserve"> B)</w:t>
+      </w:r>
+      <w:r>
+        <w:t xml:space="preserve"> </w:t>
+      </w:r>
+    </w:p>
+    <w:p>
+      <w:pPr>
+        <w:pStyle w:val="ListBullet"/>
+        <w:tabs>
+          <w:tab w:val="clear" w:pos="360"/>
+          <w:tab w:val="num" w:pos="1080"/>
+        </w:tabs>
+        <w:ind w:left="1080"/>
+      </w:pPr>
+      <w:r>
+        <w:t xml:space="preserve">So the </w:t>
+      </w:r>
+      <w:r>
+        <w:t xml:space="preserve">“probability of A removing B” </w:t>
+      </w:r>
+      <w:r>
+        <w:t>is the</w:t>
+      </w:r>
+      <w:r>
+        <w:t xml:space="preserve"> </w:t>
+      </w:r>
+      <w:r>
+        <w:t xml:space="preserve">probability of A </w:t>
+      </w:r>
+      <w:r>
+        <w:t xml:space="preserve">- </w:t>
+      </w:r>
+      <w:r>
+        <w:t xml:space="preserve">the probability of A intersect B, </w:t>
+      </w:r>
+    </w:p>
+    <w:p>
+      <w:pPr>
+        <w:pStyle w:val="ListBullet"/>
+        <w:tabs>
+          <w:tab w:val="clear" w:pos="360"/>
+          <w:tab w:val="num" w:pos="1080"/>
+        </w:tabs>
+        <w:ind w:left="1080"/>
+      </w:pPr>
+      <w:r>
+        <w:t xml:space="preserve">This </w:t>
+      </w:r>
+      <w:r>
+        <w:t>works out to be a</w:t>
+      </w:r>
+      <w:r>
+        <w:t xml:space="preserve"> </w:t>
+      </w:r>
+      <w:r>
+        <w:t xml:space="preserve">nice rule </w:t>
+      </w:r>
+      <w:r>
+        <w:sym w:font="Wingdings" w:char="F0E8"/>
+      </w:r>
+      <w:r>
+        <w:t xml:space="preserve"> set level </w:t>
+      </w:r>
+      <w:r>
+        <w:t>subtraction works out to be equivalent to</w:t>
+      </w:r>
+      <w:r>
+        <w:t xml:space="preserve"> </w:t>
+      </w:r>
+      <w:r>
+        <w:t xml:space="preserve">subtracting the probabilities. </w:t>
+      </w:r>
+    </w:p>
+    <w:p>
+      <w:pPr>
+        <w:pStyle w:val="ListBullet"/>
+        <w:tabs>
+          <w:tab w:val="clear" w:pos="360"/>
+          <w:tab w:val="num" w:pos="720"/>
+        </w:tabs>
+        <w:ind w:left="720"/>
+      </w:pPr>
+      <w:r>
+        <w:t xml:space="preserve">7) </w:t>
+      </w:r>
+      <w:r>
+        <w:t xml:space="preserve">probability of the union </w:t>
+      </w:r>
+      <w:r>
+        <w:t xml:space="preserve">of </w:t>
+      </w:r>
+      <w:r>
+        <w:t xml:space="preserve">a collection of events </w:t>
+      </w:r>
+      <w:r>
+        <w:t xml:space="preserve">&lt;= sum of the probabilities </w:t>
+      </w:r>
+      <w:r>
+        <w:t>of the</w:t>
+      </w:r>
+      <w:r>
+        <w:t xml:space="preserve"> </w:t>
+      </w:r>
+      <w:r>
+        <w:t xml:space="preserve">events. </w:t>
+      </w:r>
+    </w:p>
+    <w:p>
+      <w:pPr>
+        <w:pStyle w:val="ListBullet"/>
+        <w:tabs>
+          <w:tab w:val="clear" w:pos="360"/>
+          <w:tab w:val="num" w:pos="1080"/>
+        </w:tabs>
+        <w:ind w:left="1080"/>
+      </w:pPr>
+      <w:r>
+        <w:t>Again</w:t>
+      </w:r>
+      <w:r>
+        <w:t>, if the events are mutually</w:t>
+      </w:r>
+      <w:r>
+        <w:t xml:space="preserve"> </w:t>
+      </w:r>
+      <w:r>
+        <w:t xml:space="preserve">exclusive, the probability of the union </w:t>
+      </w:r>
+      <w:r>
+        <w:t xml:space="preserve">MUST </w:t>
+      </w:r>
+      <w:r>
+        <w:t>equal the sum of the</w:t>
+      </w:r>
+      <w:r>
+        <w:t xml:space="preserve"> </w:t>
+      </w:r>
+      <w:r>
+        <w:t xml:space="preserve">probabilities </w:t>
+      </w:r>
+    </w:p>
+    <w:p>
+      <w:pPr>
+        <w:pStyle w:val="ListBullet"/>
+        <w:tabs>
+          <w:tab w:val="clear" w:pos="360"/>
+          <w:tab w:val="num" w:pos="1080"/>
+        </w:tabs>
+        <w:ind w:left="1080"/>
+      </w:pPr>
+      <w:r>
+        <w:t xml:space="preserve">This </w:t>
+      </w:r>
+      <w:r>
+        <w:t xml:space="preserve">rule doesn't violate </w:t>
+      </w:r>
+      <w:r>
+        <w:t xml:space="preserve">the finite </w:t>
+      </w:r>
+      <w:r>
+        <w:t>additivity</w:t>
+      </w:r>
+      <w:r>
+        <w:t xml:space="preserve"> </w:t>
+      </w:r>
+      <w:r>
+        <w:t>rule</w:t>
+      </w:r>
+      <w:r>
+        <w:t xml:space="preserve"> </w:t>
+      </w:r>
+      <w:r>
+        <w:t xml:space="preserve">whatsoever, but </w:t>
+      </w:r>
+      <w:r>
+        <w:rPr>
+          <w:i/>
+        </w:rPr>
+        <w:t>also</w:t>
+      </w:r>
+      <w:r>
+        <w:t xml:space="preserve"> accounts for when the events are </w:t>
+      </w:r>
+      <w:r>
+        <w:t xml:space="preserve">NOT </w:t>
+      </w:r>
+      <w:r>
+        <w:t>mutually</w:t>
+      </w:r>
+      <w:r>
+        <w:t xml:space="preserve"> </w:t>
+      </w:r>
+      <w:r>
+        <w:t xml:space="preserve">exclusive. </w:t>
+      </w:r>
+    </w:p>
+    <w:p>
+      <w:pPr>
+        <w:pStyle w:val="ListBullet"/>
+        <w:tabs>
+          <w:tab w:val="clear" w:pos="360"/>
+          <w:tab w:val="num" w:pos="720"/>
+        </w:tabs>
+        <w:ind w:left="720"/>
+      </w:pPr>
+      <w:r>
+        <w:t xml:space="preserve">8) Probability </w:t>
+      </w:r>
+      <w:r>
+        <w:t>the</w:t>
+      </w:r>
+      <w:r>
+        <w:t xml:space="preserve"> </w:t>
+      </w:r>
+      <w:r>
+        <w:t>union</w:t>
+      </w:r>
+      <w:r>
+        <w:t xml:space="preserve"> of events </w:t>
+      </w:r>
+      <w:r>
+        <w:t xml:space="preserve">&gt;= </w:t>
+      </w:r>
+      <w:r>
+        <w:t xml:space="preserve">probability of the </w:t>
+      </w:r>
+      <w:r>
+        <w:rPr>
+          <w:i/>
+        </w:rPr>
+        <w:t>maximum</w:t>
+      </w:r>
+      <w:r>
+        <w:t xml:space="preserve"> of the</w:t>
+      </w:r>
+      <w:r>
+        <w:t xml:space="preserve"> </w:t>
+      </w:r>
+      <w:r>
+        <w:t xml:space="preserve">collection of probabilities. </w:t>
+      </w:r>
+    </w:p>
+    <w:p>
+      <w:pPr>
+        <w:pStyle w:val="ListBullet"/>
+        <w:tabs>
+          <w:tab w:val="clear" w:pos="360"/>
+          <w:tab w:val="num" w:pos="1080"/>
+        </w:tabs>
+        <w:ind w:left="1080"/>
+      </w:pPr>
+      <w:r>
+        <w:rPr>
+          <w:i/>
+        </w:rPr>
+        <w:t xml:space="preserve">Again, this holds </w:t>
+      </w:r>
+      <w:r>
+        <w:rPr>
+          <w:i/>
+        </w:rPr>
+        <w:t xml:space="preserve">true </w:t>
+      </w:r>
+      <w:r>
+        <w:rPr>
+          <w:i/>
+        </w:rPr>
+        <w:t>if the events are</w:t>
+      </w:r>
+      <w:r>
+        <w:rPr>
+          <w:i/>
+        </w:rPr>
+        <w:t xml:space="preserve"> </w:t>
+      </w:r>
+      <w:r>
+        <w:rPr>
+          <w:i/>
+        </w:rPr>
+        <w:t>mutually exclusive or not</w:t>
+      </w:r>
+      <w:r>
+        <w:t xml:space="preserve">. </w:t>
+      </w:r>
+    </w:p>
+    <w:p>
+      <w:pPr>
+        <w:pStyle w:val="ListBullet"/>
+        <w:tabs>
+          <w:tab w:val="clear" w:pos="360"/>
+          <w:tab w:val="num" w:pos="1080"/>
+        </w:tabs>
+        <w:ind w:left="1080"/>
+      </w:pPr>
+      <w:r>
+        <w:t>But there's intuition behind this that's</w:t>
+      </w:r>
+      <w:r>
+        <w:t xml:space="preserve"> </w:t>
+      </w:r>
+      <w:r>
+        <w:t xml:space="preserve">very easy. </w:t>
+      </w:r>
+    </w:p>
+    <w:p>
+      <w:pPr>
+        <w:pStyle w:val="ListBullet"/>
+        <w:tabs>
+          <w:tab w:val="clear" w:pos="360"/>
+          <w:tab w:val="num" w:pos="1080"/>
+        </w:tabs>
+        <w:ind w:left="1080"/>
+      </w:pPr>
+      <w:r>
+        <w:t xml:space="preserve">The </w:t>
+      </w:r>
+      <w:r>
+        <w:rPr>
+          <w:b/>
+        </w:rPr>
+        <w:t>union</w:t>
+      </w:r>
+      <w:r>
+        <w:t xml:space="preserve"> is e</w:t>
+      </w:r>
+      <w:r>
+        <w:t xml:space="preserve">verything that's in </w:t>
+      </w:r>
+      <w:r>
+        <w:t xml:space="preserve">ANY of the events (E1 To </w:t>
+      </w:r>
+      <w:proofErr w:type="spellStart"/>
+      <w:r>
+        <w:t>En</w:t>
+      </w:r>
+      <w:proofErr w:type="spellEnd"/>
+      <w:r>
+        <w:t>), so t</w:t>
+      </w:r>
+      <w:r>
+        <w:t xml:space="preserve">he probability of </w:t>
+      </w:r>
+      <w:r>
+        <w:t xml:space="preserve">the union MUST </w:t>
+      </w:r>
+      <w:r>
+        <w:t>be bigger</w:t>
+      </w:r>
+      <w:r>
+        <w:t xml:space="preserve"> than any of its c</w:t>
+      </w:r>
+      <w:r>
+        <w:t>omponent events.</w:t>
+      </w:r>
+    </w:p>
+    <w:p>
+      <w:pPr>
+        <w:pStyle w:val="ListBullet"/>
+        <w:tabs>
+          <w:tab w:val="clear" w:pos="360"/>
+          <w:tab w:val="num" w:pos="1080"/>
+        </w:tabs>
+        <w:ind w:left="1080"/>
+      </w:pPr>
+      <w:r>
+        <w:t>Ex:</w:t>
+      </w:r>
+      <w:r>
+        <w:t xml:space="preserve"> E1 </w:t>
+      </w:r>
+      <w:r>
+        <w:t>= roll 1, E2 = roll 2, E3 = roll 3, t</w:t>
+      </w:r>
+      <w:r>
+        <w:t xml:space="preserve">he probability on the </w:t>
+      </w:r>
+      <w:r>
+        <w:t xml:space="preserve">LHS </w:t>
+      </w:r>
+      <w:r>
+        <w:t xml:space="preserve">of the equation </w:t>
+      </w:r>
+      <w:r>
+        <w:t xml:space="preserve">= </w:t>
+      </w:r>
+      <w:r>
+        <w:t>probability you</w:t>
+      </w:r>
+      <w:r>
+        <w:t xml:space="preserve"> </w:t>
+      </w:r>
+      <w:r>
+        <w:t>get a</w:t>
+      </w:r>
+      <w:r>
+        <w:t xml:space="preserve"> 1,2, or 3</w:t>
+      </w:r>
+      <w:r>
+        <w:t xml:space="preserve"> </w:t>
+      </w:r>
+    </w:p>
+    <w:p>
+      <w:pPr>
+        <w:pStyle w:val="ListBullet"/>
+        <w:tabs>
+          <w:tab w:val="clear" w:pos="360"/>
+          <w:tab w:val="num" w:pos="1080"/>
+        </w:tabs>
+        <w:ind w:left="1080"/>
+      </w:pPr>
+      <w:r>
+        <w:t xml:space="preserve">On </w:t>
+      </w:r>
+      <w:r>
+        <w:t xml:space="preserve">the </w:t>
+      </w:r>
+      <w:r>
+        <w:t xml:space="preserve">RHS, for </w:t>
+      </w:r>
+      <w:r>
+        <w:t xml:space="preserve">a standard </w:t>
+      </w:r>
+      <w:r>
+        <w:t xml:space="preserve">die, </w:t>
+      </w:r>
+      <w:r>
+        <w:t xml:space="preserve">probability of </w:t>
+      </w:r>
+      <w:r>
+        <w:t xml:space="preserve">each outcome = 1/6 + the LHS = </w:t>
+      </w:r>
+      <w:r>
+        <w:t xml:space="preserve">union </w:t>
+      </w:r>
+      <w:r>
+        <w:t xml:space="preserve">of </w:t>
+      </w:r>
+      <w:r>
+        <w:t>the probability of a</w:t>
+      </w:r>
+      <w:r>
+        <w:t xml:space="preserve">1 </w:t>
+      </w:r>
+      <w:r>
+        <w:t xml:space="preserve">, </w:t>
+      </w:r>
+      <w:r>
+        <w:t xml:space="preserve">2, </w:t>
+      </w:r>
+      <w:r>
+        <w:t xml:space="preserve">or </w:t>
+      </w:r>
+      <w:r>
+        <w:t>3, = 1/2, which &gt; 1/6</w:t>
+      </w:r>
+    </w:p>
+    <w:p>
+      <w:pPr>
+        <w:pStyle w:val="ListBullet"/>
+      </w:pPr>
+      <w:r>
+        <w:t xml:space="preserve">Example of a </w:t>
+      </w:r>
+      <w:r>
+        <w:rPr>
+          <w:b/>
+        </w:rPr>
+        <w:t>proof</w:t>
+      </w:r>
+      <w:r>
+        <w:t xml:space="preserve"> </w:t>
+      </w:r>
+      <w:r>
+        <w:sym w:font="Wingdings" w:char="F0E8"/>
+      </w:r>
+      <w:r>
+        <w:t xml:space="preserve"> P(E) = 1 – P(E)</w:t>
+      </w:r>
+      <w:r>
+        <w:rPr>
+          <w:b/>
+          <w:vertAlign w:val="superscript"/>
+        </w:rPr>
+        <w:t xml:space="preserve"> </w:t>
+      </w:r>
+      <w:r>
+        <w:rPr>
+          <w:b/>
+          <w:vertAlign w:val="superscript"/>
+        </w:rPr>
+        <w:t>c</w:t>
+      </w:r>
+      <w:r>
+        <w:t xml:space="preserve"> </w:t>
+      </w:r>
+    </w:p>
+    <w:p>
+      <w:pPr>
+        <w:pStyle w:val="ListBullet"/>
+        <w:tabs>
+          <w:tab w:val="clear" w:pos="360"/>
+          <w:tab w:val="num" w:pos="720"/>
+        </w:tabs>
+        <w:ind w:left="720"/>
+      </w:pPr>
+      <w:r>
+        <w:t xml:space="preserve">Recall </w:t>
+      </w:r>
+      <w:r>
+        <w:t>P(</w:t>
+      </w:r>
+      <w:r>
+        <w:rPr>
+          <w:b/>
+        </w:rPr>
+        <w:t>Ω</w:t>
+      </w:r>
+      <w:r>
+        <w:t>) = 1, b</w:t>
+      </w:r>
+      <w:r>
+        <w:t>ut</w:t>
+      </w:r>
+      <w:r>
+        <w:t xml:space="preserve"> </w:t>
+      </w:r>
+      <w:r>
+        <w:t xml:space="preserve">the sample space </w:t>
+      </w:r>
+      <w:r>
+        <w:rPr>
+          <w:b/>
+        </w:rPr>
+        <w:t>Ω</w:t>
+      </w:r>
+      <w:r>
+        <w:t xml:space="preserve"> </w:t>
+      </w:r>
+      <w:r>
+        <w:t>for any event</w:t>
+      </w:r>
+      <w:r>
+        <w:t xml:space="preserve"> = </w:t>
+      </w:r>
+      <w:r>
+        <w:t xml:space="preserve">the union of that event </w:t>
+      </w:r>
+      <w:r>
+        <w:t>+</w:t>
+      </w:r>
+      <w:r>
+        <w:t xml:space="preserve"> its </w:t>
+      </w:r>
+      <w:r>
+        <w:t>complement</w:t>
+      </w:r>
+    </w:p>
+    <w:p>
+      <w:pPr>
+        <w:pStyle w:val="ListBullet"/>
+        <w:tabs>
+          <w:tab w:val="clear" w:pos="360"/>
+          <w:tab w:val="num" w:pos="720"/>
+        </w:tabs>
+        <w:ind w:left="720"/>
+        <w:rPr>
+          <w:b/>
+        </w:rPr>
+      </w:pPr>
+      <w:r>
+        <w:t>So</w:t>
+      </w:r>
+      <w:r>
+        <w:t xml:space="preserve">, </w:t>
+      </w:r>
+      <w:r>
+        <w:rPr>
+          <w:b/>
+        </w:rPr>
+        <w:t>Ω</w:t>
+      </w:r>
+      <w:r>
+        <w:t xml:space="preserve"> = E U</w:t>
+      </w:r>
+      <w:r>
+        <w:t xml:space="preserve"> </w:t>
+      </w:r>
+      <w:r>
+        <w:t>E</w:t>
+      </w:r>
+      <w:r>
+        <w:rPr>
+          <w:b/>
+          <w:vertAlign w:val="superscript"/>
+        </w:rPr>
+        <w:t xml:space="preserve"> </w:t>
+      </w:r>
+      <w:r>
+        <w:rPr>
+          <w:b/>
+          <w:vertAlign w:val="superscript"/>
+        </w:rPr>
+        <w:t>c</w:t>
+      </w:r>
+      <w:r>
+        <w:t xml:space="preserve"> , and since </w:t>
+      </w:r>
+      <w:r>
+        <w:rPr>
+          <w:b/>
+        </w:rPr>
+        <w:t>a</w:t>
+      </w:r>
+      <w:r>
+        <w:rPr>
+          <w:b/>
+        </w:rPr>
+        <w:t xml:space="preserve">n event is always mutually exclusive </w:t>
+      </w:r>
+      <w:r>
+        <w:rPr>
+          <w:b/>
+        </w:rPr>
+        <w:t>w/</w:t>
+      </w:r>
+    </w:p>
+    <w:p>
+      <w:pPr>
+        <w:pStyle w:val="ListBullet"/>
+        <w:tabs>
+          <w:tab w:val="clear" w:pos="360"/>
+          <w:tab w:val="num" w:pos="720"/>
+        </w:tabs>
+        <w:ind w:left="720"/>
+      </w:pPr>
+      <w:r>
+        <w:rPr>
+          <w:b/>
+        </w:rPr>
+        <w:t>its complement</w:t>
+      </w:r>
+      <w:r>
+        <w:t xml:space="preserve">, the probability of their </w:t>
+      </w:r>
+      <w:r>
+        <w:t xml:space="preserve">union </w:t>
+      </w:r>
+      <w:r>
+        <w:t xml:space="preserve">= </w:t>
+      </w:r>
+      <w:r>
+        <w:t>sum of the</w:t>
+      </w:r>
+      <w:r>
+        <w:t xml:space="preserve"> </w:t>
+      </w:r>
+      <w:r>
+        <w:t>probabilities</w:t>
+      </w:r>
+    </w:p>
+    <w:p>
+      <w:pPr>
+        <w:pStyle w:val="ListBullet"/>
+        <w:numPr>
+          <w:ilvl w:val="0"/>
+          <w:numId w:val="0"/>
+        </w:numPr>
+        <w:ind w:left="1800"/>
+      </w:pPr>
+      <w:r>
+        <w:rPr>
+          <w:noProof/>
+        </w:rPr>
+        <w:drawing>
+          <wp:inline distT="0" distB="0" distL="0" distR="0" wp14:anchorId="616817F4" wp14:editId="4D2056EB">
+            <wp:extent cx="2733675" cy="828570"/>
+            <wp:effectExtent l="0" t="0" r="0" b="0"/>
+            <wp:docPr id="10" name="Picture 10"/>
+            <wp:cNvGraphicFramePr>
+              <a:graphicFrameLocks xmlns:a="http://schemas.openxmlformats.org/drawingml/2006/main" noChangeAspect="1"/>
+            </wp:cNvGraphicFramePr>
+            <a:graphic xmlns:a="http://schemas.openxmlformats.org/drawingml/2006/main">
+              <a:graphicData uri="http://schemas.openxmlformats.org/drawingml/2006/picture">
+                <pic:pic xmlns:pic="http://schemas.openxmlformats.org/drawingml/2006/picture">
+                  <pic:nvPicPr>
+                    <pic:cNvPr id="1" name=""/>
+                    <pic:cNvPicPr/>
+                  </pic:nvPicPr>
+                  <pic:blipFill>
+                    <a:blip r:embed="rId12"/>
+                    <a:stretch>
+                      <a:fillRect/>
+                    </a:stretch>
+                  </pic:blipFill>
+                  <pic:spPr>
+                    <a:xfrm>
+                      <a:off x="0" y="0"/>
+                      <a:ext cx="2743916" cy="831674"/>
+                    </a:xfrm>
+                    <a:prstGeom prst="rect">
+                      <a:avLst/>
+                    </a:prstGeom>
+                  </pic:spPr>
+                </pic:pic>
+              </a:graphicData>
+            </a:graphic>
+          </wp:inline>
+        </w:drawing>
+      </w:r>
+    </w:p>
+    <w:p>
+      <w:pPr>
+        <w:pStyle w:val="ListBullet"/>
+      </w:pPr>
+      <w:r>
+        <w:t>A</w:t>
+      </w:r>
+      <w:r>
+        <w:t xml:space="preserve"> more complex example of the</w:t>
+      </w:r>
+      <w:r>
+        <w:t xml:space="preserve"> </w:t>
+      </w:r>
+      <w:r>
+        <w:t xml:space="preserve">consequences of the probability rules. </w:t>
+      </w:r>
+    </w:p>
+    <w:p>
+      <w:pPr>
+        <w:pStyle w:val="ListBullet"/>
+        <w:tabs>
+          <w:tab w:val="clear" w:pos="360"/>
+          <w:tab w:val="num" w:pos="720"/>
+        </w:tabs>
+        <w:ind w:left="720"/>
+      </w:pPr>
+      <w:r>
+        <w:t xml:space="preserve">Recall </w:t>
+      </w:r>
+      <w:r>
+        <w:t xml:space="preserve">probability of the union of a collection of events </w:t>
+      </w:r>
+      <w:r>
+        <w:t xml:space="preserve">&lt;= </w:t>
+      </w:r>
+      <w:r>
+        <w:t>sum</w:t>
+      </w:r>
+      <w:r>
+        <w:t xml:space="preserve"> </w:t>
+      </w:r>
+      <w:r>
+        <w:t>of the probabil</w:t>
+      </w:r>
+      <w:r>
+        <w:t xml:space="preserve">ities </w:t>
+      </w:r>
+      <w:r>
+        <w:t>+</w:t>
+      </w:r>
+      <w:r>
+        <w:t xml:space="preserve"> that </w:t>
+      </w:r>
+      <w:r>
+        <w:t xml:space="preserve">“less than or equal to” </w:t>
+      </w:r>
+      <w:r>
+        <w:t>is</w:t>
+      </w:r>
+      <w:r>
+        <w:t xml:space="preserve"> </w:t>
+      </w:r>
+      <w:r>
+        <w:t>an equality if the events are mutually exclusive.</w:t>
+      </w:r>
+    </w:p>
+    <w:p>
+      <w:pPr>
+        <w:pStyle w:val="ListBullet"/>
+        <w:tabs>
+          <w:tab w:val="clear" w:pos="360"/>
+          <w:tab w:val="num" w:pos="720"/>
+        </w:tabs>
+        <w:ind w:left="720"/>
+      </w:pPr>
+      <w:r>
+        <w:t xml:space="preserve">Prove </w:t>
+      </w:r>
+      <w:r>
+        <w:t xml:space="preserve">this using </w:t>
+      </w:r>
+      <w:r>
+        <w:rPr>
+          <w:b/>
+        </w:rPr>
+        <w:t>mathematical induction</w:t>
+      </w:r>
+      <w:r>
+        <w:t>.</w:t>
+      </w:r>
+    </w:p>
+    <w:p>
+      <w:pPr>
+        <w:pStyle w:val="ListBullet"/>
+        <w:tabs>
+          <w:tab w:val="clear" w:pos="360"/>
+          <w:tab w:val="num" w:pos="1080"/>
+        </w:tabs>
+        <w:ind w:left="1080"/>
+      </w:pPr>
+      <w:r>
+        <w:t xml:space="preserve">Mathematical </w:t>
+      </w:r>
+      <w:r>
+        <w:t xml:space="preserve">induction works </w:t>
+      </w:r>
+      <w:r>
+        <w:t xml:space="preserve">b/c </w:t>
+      </w:r>
+      <w:r>
+        <w:t xml:space="preserve">you prove it for some small statement, </w:t>
+      </w:r>
+      <w:r>
+        <w:t xml:space="preserve">1 </w:t>
+      </w:r>
+      <w:r>
+        <w:t>or</w:t>
+      </w:r>
+      <w:r>
+        <w:t xml:space="preserve"> 2</w:t>
+      </w:r>
+      <w:r>
+        <w:t xml:space="preserve">, </w:t>
+      </w:r>
+      <w:r>
+        <w:t xml:space="preserve">+ </w:t>
+      </w:r>
+      <w:r>
+        <w:t xml:space="preserve">then you assume </w:t>
+      </w:r>
+      <w:r>
+        <w:t>it's true for say n-1</w:t>
+      </w:r>
+      <w:r>
+        <w:t xml:space="preserve">, </w:t>
+      </w:r>
+      <w:r>
+        <w:t>+</w:t>
+      </w:r>
+      <w:r>
+        <w:t xml:space="preserve"> then prove that it's</w:t>
+      </w:r>
+      <w:r>
+        <w:t xml:space="preserve"> </w:t>
+      </w:r>
+      <w:r>
+        <w:t xml:space="preserve">true for n. </w:t>
+      </w:r>
+    </w:p>
+    <w:p>
+      <w:pPr>
+        <w:pStyle w:val="ListBullet"/>
+        <w:tabs>
+          <w:tab w:val="clear" w:pos="360"/>
+          <w:tab w:val="num" w:pos="720"/>
+        </w:tabs>
+        <w:ind w:left="720"/>
+      </w:pPr>
+      <w:r>
+        <w:t>Consider 2 events, probability of E</w:t>
+      </w:r>
+      <w:r>
+        <w:t xml:space="preserve">1 </w:t>
+      </w:r>
+      <w:r>
+        <w:t>U E</w:t>
+      </w:r>
+      <w:r>
+        <w:t>2.</w:t>
+      </w:r>
+    </w:p>
+    <w:p>
+      <w:pPr>
+        <w:pStyle w:val="ListBullet"/>
+        <w:tabs>
+          <w:tab w:val="clear" w:pos="360"/>
+          <w:tab w:val="num" w:pos="1080"/>
+        </w:tabs>
+        <w:ind w:left="1080"/>
+      </w:pPr>
+      <w:r>
+        <w:t xml:space="preserve">From one </w:t>
+      </w:r>
+      <w:r>
+        <w:t>of the probability rules we investigated</w:t>
+      </w:r>
+      <w:r>
+        <w:t xml:space="preserve">, this equals P(E1) + P(E2) – P(E1 </w:t>
+      </w:r>
+      <w:r>
+        <w:rPr>
+          <w:rFonts w:ascii="Arial" w:hAnsi="Arial" w:cs="Arial"/>
+          <w:color w:val="222222"/>
+          <w:sz w:val="21"/>
+          <w:szCs w:val="21"/>
+          <w:shd w:val="clear" w:color="auto" w:fill="FFFFFF"/>
+        </w:rPr>
+        <w:t>∩ E2)</w:t>
+      </w:r>
+    </w:p>
+    <w:p>
+      <w:pPr>
+        <w:pStyle w:val="ListBullet"/>
+        <w:tabs>
+          <w:tab w:val="clear" w:pos="360"/>
+          <w:tab w:val="num" w:pos="1440"/>
+        </w:tabs>
+        <w:ind w:left="1440"/>
+      </w:pPr>
+      <w:r>
+        <w:t xml:space="preserve">Assume </w:t>
+      </w:r>
+      <w:r>
+        <w:t>we've proved that one as well.</w:t>
+      </w:r>
+    </w:p>
+    <w:p>
+      <w:pPr>
+        <w:pStyle w:val="ListBullet"/>
+        <w:tabs>
+          <w:tab w:val="clear" w:pos="360"/>
+          <w:tab w:val="num" w:pos="1080"/>
+        </w:tabs>
+        <w:ind w:left="1080"/>
+      </w:pPr>
+      <w:r>
+        <w:t>We are subtracting off a number that has</w:t>
+      </w:r>
+      <w:r>
+        <w:t xml:space="preserve"> to be positive (P(E1 </w:t>
+      </w:r>
+      <w:r>
+        <w:rPr>
+          <w:rFonts w:ascii="Arial" w:hAnsi="Arial" w:cs="Arial"/>
+          <w:color w:val="222222"/>
+          <w:sz w:val="21"/>
+          <w:szCs w:val="21"/>
+          <w:shd w:val="clear" w:color="auto" w:fill="FFFFFF"/>
+        </w:rPr>
+        <w:t>∩ E2)) b/c</w:t>
+      </w:r>
+      <w:r>
+        <w:t xml:space="preserve"> probabilities have to be between</w:t>
+      </w:r>
+      <w:r>
+        <w:t xml:space="preserve"> 0-1 </w:t>
+      </w:r>
+      <w:r>
+        <w:sym w:font="Wingdings" w:char="F0E0"/>
+      </w:r>
+      <w:r>
+        <w:t xml:space="preserve"> must </w:t>
+      </w:r>
+      <w:r>
+        <w:t>be non-negative at least.</w:t>
+      </w:r>
+    </w:p>
+    <w:p>
+      <w:pPr>
+        <w:pStyle w:val="ListBullet"/>
+        <w:tabs>
+          <w:tab w:val="clear" w:pos="360"/>
+          <w:tab w:val="num" w:pos="1080"/>
+        </w:tabs>
+        <w:ind w:left="1080"/>
+      </w:pPr>
+      <w:r>
+        <w:lastRenderedPageBreak/>
+        <w:t>So i</w:t>
+      </w:r>
+      <w:r>
+        <w:t>f we throw away that final term, w</w:t>
+      </w:r>
+      <w:r>
+        <w:t>hat's left can only get bigger, right?</w:t>
+      </w:r>
+    </w:p>
+    <w:p>
+      <w:pPr>
+        <w:pStyle w:val="ListBullet"/>
+        <w:tabs>
+          <w:tab w:val="clear" w:pos="360"/>
+          <w:tab w:val="num" w:pos="1080"/>
+        </w:tabs>
+        <w:ind w:left="1080"/>
+      </w:pPr>
+      <w:r>
+        <w:t xml:space="preserve">If </w:t>
+      </w:r>
+      <w:r>
+        <w:t>we're subtracting off a positive number, then it's</w:t>
+      </w:r>
+      <w:r>
+        <w:t xml:space="preserve"> got to</w:t>
+      </w:r>
+      <w:r>
+        <w:t xml:space="preserve"> get bigger</w:t>
+      </w:r>
+      <w:r>
+        <w:t xml:space="preserve"> </w:t>
+      </w:r>
+      <w:r>
+        <w:sym w:font="Wingdings" w:char="F0E0"/>
+      </w:r>
+      <w:r>
+        <w:t xml:space="preserve"> establishes </w:t>
+      </w:r>
+      <w:r>
+        <w:t>the result for</w:t>
+      </w:r>
+      <w:r>
+        <w:t xml:space="preserve"> </w:t>
+      </w:r>
+      <w:r>
+        <w:t xml:space="preserve">the case </w:t>
+      </w:r>
+      <w:r>
+        <w:t>w/ 2 events</w:t>
+      </w:r>
+    </w:p>
+    <w:p>
+      <w:pPr>
+        <w:pStyle w:val="ListBullet"/>
+        <w:tabs>
+          <w:tab w:val="clear" w:pos="360"/>
+          <w:tab w:val="num" w:pos="1440"/>
+        </w:tabs>
+        <w:ind w:left="1440"/>
+      </w:pPr>
+      <w:r>
+        <w:rPr>
+          <w:noProof/>
+        </w:rPr>
+        <w:drawing>
+          <wp:inline distT="0" distB="0" distL="0" distR="0" wp14:anchorId="351A74D7" wp14:editId="709C154A">
+            <wp:extent cx="4438650" cy="1065912"/>
+            <wp:effectExtent l="0" t="0" r="0" b="1270"/>
+            <wp:docPr id="11" name="Picture 11"/>
+            <wp:cNvGraphicFramePr>
+              <a:graphicFrameLocks xmlns:a="http://schemas.openxmlformats.org/drawingml/2006/main" noChangeAspect="1"/>
+            </wp:cNvGraphicFramePr>
+            <a:graphic xmlns:a="http://schemas.openxmlformats.org/drawingml/2006/main">
+              <a:graphicData uri="http://schemas.openxmlformats.org/drawingml/2006/picture">
+                <pic:pic xmlns:pic="http://schemas.openxmlformats.org/drawingml/2006/picture">
+                  <pic:nvPicPr>
+                    <pic:cNvPr id="1" name=""/>
+                    <pic:cNvPicPr/>
+                  </pic:nvPicPr>
+                  <pic:blipFill>
+                    <a:blip r:embed="rId13"/>
+                    <a:stretch>
+                      <a:fillRect/>
+                    </a:stretch>
+                  </pic:blipFill>
+                  <pic:spPr>
+                    <a:xfrm>
+                      <a:off x="0" y="0"/>
+                      <a:ext cx="4449239" cy="1068455"/>
+                    </a:xfrm>
+                    <a:prstGeom prst="rect">
+                      <a:avLst/>
+                    </a:prstGeom>
+                  </pic:spPr>
+                </pic:pic>
+              </a:graphicData>
+            </a:graphic>
+          </wp:inline>
+        </w:drawing>
+      </w:r>
+    </w:p>
+    <w:p>
+      <w:pPr>
+        <w:pStyle w:val="ListBullet"/>
+        <w:tabs>
+          <w:tab w:val="clear" w:pos="360"/>
+          <w:tab w:val="num" w:pos="1080"/>
+        </w:tabs>
+        <w:ind w:left="1080"/>
+      </w:pPr>
+      <w:r>
+        <w:t>Now assume the result is true when</w:t>
+      </w:r>
+      <w:r>
+        <w:t xml:space="preserve"> we have n – 1 </w:t>
+      </w:r>
+      <w:r>
+        <w:t xml:space="preserve">events, </w:t>
+      </w:r>
+      <w:r>
+        <w:t>+</w:t>
+      </w:r>
+      <w:r>
+        <w:t xml:space="preserve"> consider n events.</w:t>
+      </w:r>
+    </w:p>
+    <w:p>
+      <w:pPr>
+        <w:pStyle w:val="ListBullet"/>
+        <w:tabs>
+          <w:tab w:val="clear" w:pos="360"/>
+          <w:tab w:val="num" w:pos="1080"/>
+        </w:tabs>
+        <w:ind w:left="1080"/>
+      </w:pPr>
+      <w:r>
+        <w:t xml:space="preserve">We </w:t>
+      </w:r>
+      <w:r>
+        <w:t xml:space="preserve">want to demonstrate the probability of the union of the </w:t>
+      </w:r>
+      <w:proofErr w:type="spellStart"/>
+      <w:r>
+        <w:t>E</w:t>
+      </w:r>
+      <w:r>
+        <w:t>i</w:t>
+      </w:r>
+      <w:proofErr w:type="spellEnd"/>
+      <w:r>
+        <w:t xml:space="preserve"> </w:t>
+      </w:r>
+      <w:r>
+        <w:t>&lt;= sum of the probabilities</w:t>
+      </w:r>
+    </w:p>
+    <w:p>
+      <w:pPr>
+        <w:pStyle w:val="ListBullet"/>
+        <w:tabs>
+          <w:tab w:val="clear" w:pos="360"/>
+          <w:tab w:val="num" w:pos="1440"/>
+        </w:tabs>
+        <w:ind w:left="1440"/>
+      </w:pPr>
+      <w:r>
+        <w:rPr>
+          <w:noProof/>
+        </w:rPr>
+        <w:drawing>
+          <wp:inline distT="0" distB="0" distL="0" distR="0" wp14:anchorId="4AF77B10" wp14:editId="456B54EE">
+            <wp:extent cx="3724275" cy="521827"/>
+            <wp:effectExtent l="0" t="0" r="0" b="0"/>
+            <wp:docPr id="12" name="Picture 12"/>
+            <wp:cNvGraphicFramePr>
+              <a:graphicFrameLocks xmlns:a="http://schemas.openxmlformats.org/drawingml/2006/main" noChangeAspect="1"/>
+            </wp:cNvGraphicFramePr>
+            <a:graphic xmlns:a="http://schemas.openxmlformats.org/drawingml/2006/main">
+              <a:graphicData uri="http://schemas.openxmlformats.org/drawingml/2006/picture">
+                <pic:pic xmlns:pic="http://schemas.openxmlformats.org/drawingml/2006/picture">
+                  <pic:nvPicPr>
+                    <pic:cNvPr id="1" name=""/>
+                    <pic:cNvPicPr/>
+                  </pic:nvPicPr>
+                  <pic:blipFill>
+                    <a:blip r:embed="rId14"/>
+                    <a:stretch>
+                      <a:fillRect/>
+                    </a:stretch>
+                  </pic:blipFill>
+                  <pic:spPr>
+                    <a:xfrm>
+                      <a:off x="0" y="0"/>
+                      <a:ext cx="3763244" cy="527287"/>
+                    </a:xfrm>
+                    <a:prstGeom prst="rect">
+                      <a:avLst/>
+                    </a:prstGeom>
+                  </pic:spPr>
+                </pic:pic>
+              </a:graphicData>
+            </a:graphic>
+          </wp:inline>
+        </w:drawing>
+      </w:r>
+    </w:p>
+    <w:p>
+      <w:pPr>
+        <w:pStyle w:val="ListBullet"/>
+        <w:tabs>
+          <w:tab w:val="clear" w:pos="360"/>
+          <w:tab w:val="num" w:pos="1080"/>
+        </w:tabs>
+        <w:ind w:left="1080"/>
+      </w:pPr>
+      <w:r>
+        <w:t>W</w:t>
+      </w:r>
+      <w:r>
+        <w:t>rite out the pr</w:t>
+      </w:r>
+      <w:r>
+        <w:t xml:space="preserve">obability of the union of the </w:t>
+      </w:r>
+      <w:proofErr w:type="spellStart"/>
+      <w:r>
+        <w:t>Ei's</w:t>
+      </w:r>
+      <w:proofErr w:type="spellEnd"/>
+      <w:r>
+        <w:t xml:space="preserve"> as </w:t>
+      </w:r>
+      <w:proofErr w:type="spellStart"/>
+      <w:r>
+        <w:t>En</w:t>
+      </w:r>
+      <w:proofErr w:type="spellEnd"/>
+      <w:r>
+        <w:t xml:space="preserve"> </w:t>
+      </w:r>
+      <w:r>
+        <w:t xml:space="preserve">union </w:t>
+      </w:r>
+      <w:r>
+        <w:t>w/</w:t>
+      </w:r>
+      <w:r>
+        <w:t xml:space="preserve"> the</w:t>
+      </w:r>
+      <w:r>
+        <w:t xml:space="preserve"> union of the rest of them (</w:t>
+      </w:r>
+      <w:proofErr w:type="spellStart"/>
+      <w:r>
+        <w:t>i</w:t>
+      </w:r>
+      <w:proofErr w:type="spellEnd"/>
+      <w:r>
+        <w:t xml:space="preserve"> from 1 to n-1) in </w:t>
+      </w:r>
+      <w:r>
+        <w:t xml:space="preserve">a single set. </w:t>
+      </w:r>
+    </w:p>
+    <w:p>
+      <w:pPr>
+        <w:pStyle w:val="ListBullet"/>
+        <w:tabs>
+          <w:tab w:val="clear" w:pos="360"/>
+          <w:tab w:val="num" w:pos="1800"/>
+        </w:tabs>
+        <w:ind w:left="1800"/>
+      </w:pPr>
+      <w:r>
+        <w:rPr>
+          <w:noProof/>
+        </w:rPr>
+        <w:drawing>
+          <wp:inline distT="0" distB="0" distL="0" distR="0" wp14:anchorId="1374D906" wp14:editId="7C601F1E">
+            <wp:extent cx="4143375" cy="340010"/>
+            <wp:effectExtent l="0" t="0" r="0" b="3175"/>
+            <wp:docPr id="13" name="Picture 13"/>
+            <wp:cNvGraphicFramePr>
+              <a:graphicFrameLocks xmlns:a="http://schemas.openxmlformats.org/drawingml/2006/main" noChangeAspect="1"/>
+            </wp:cNvGraphicFramePr>
+            <a:graphic xmlns:a="http://schemas.openxmlformats.org/drawingml/2006/main">
+              <a:graphicData uri="http://schemas.openxmlformats.org/drawingml/2006/picture">
+                <pic:pic xmlns:pic="http://schemas.openxmlformats.org/drawingml/2006/picture">
+                  <pic:nvPicPr>
+                    <pic:cNvPr id="1" name=""/>
+                    <pic:cNvPicPr/>
+                  </pic:nvPicPr>
+                  <pic:blipFill>
+                    <a:blip r:embed="rId15"/>
+                    <a:stretch>
+                      <a:fillRect/>
+                    </a:stretch>
+                  </pic:blipFill>
+                  <pic:spPr>
+                    <a:xfrm>
+                      <a:off x="0" y="0"/>
+                      <a:ext cx="4193526" cy="344125"/>
+                    </a:xfrm>
+                    <a:prstGeom prst="rect">
+                      <a:avLst/>
+                    </a:prstGeom>
+                  </pic:spPr>
+                </pic:pic>
+              </a:graphicData>
+            </a:graphic>
+          </wp:inline>
+        </w:drawing>
+      </w:r>
+    </w:p>
+    <w:p>
+      <w:pPr>
+        <w:pStyle w:val="ListBullet"/>
+        <w:tabs>
+          <w:tab w:val="clear" w:pos="360"/>
+          <w:tab w:val="num" w:pos="1800"/>
+        </w:tabs>
+        <w:ind w:left="1800"/>
+      </w:pPr>
+      <w:r>
+        <w:t>We've already done that</w:t>
+      </w:r>
+      <w:r>
+        <w:t xml:space="preserve"> </w:t>
+      </w:r>
+      <w:r>
+        <w:sym w:font="Wingdings" w:char="F0E8"/>
+      </w:r>
+      <w:r>
+        <w:t>sets</w:t>
+      </w:r>
+      <w:r>
+        <w:t xml:space="preserve"> </w:t>
+      </w:r>
+      <w:proofErr w:type="spellStart"/>
+      <w:r>
+        <w:t>En</w:t>
+      </w:r>
+      <w:proofErr w:type="spellEnd"/>
+      <w:r>
+        <w:t xml:space="preserve"> </w:t>
+      </w:r>
+      <w:r>
+        <w:t>+</w:t>
+      </w:r>
+      <w:r>
+        <w:t xml:space="preserve"> the union of the remainder</w:t>
+      </w:r>
+      <w:r>
+        <w:t xml:space="preserve"> n-1</w:t>
+      </w:r>
+      <w:r>
+        <w:t xml:space="preserve"> are </w:t>
+      </w:r>
+      <w:r>
+        <w:t xml:space="preserve">2 </w:t>
+      </w:r>
+      <w:r>
+        <w:t xml:space="preserve">separate sets, </w:t>
+      </w:r>
+      <w:r>
+        <w:t>s</w:t>
+      </w:r>
+      <w:r>
+        <w:t>o we can say that the probability of the</w:t>
+      </w:r>
+      <w:r>
+        <w:t xml:space="preserve"> </w:t>
+      </w:r>
+      <w:r>
+        <w:t>union</w:t>
+      </w:r>
+      <w:r>
+        <w:t xml:space="preserve"> E1-En &lt;= probability of EN +</w:t>
+      </w:r>
+      <w:r>
+        <w:t xml:space="preserve"> probability of</w:t>
+      </w:r>
+      <w:r>
+        <w:t xml:space="preserve"> </w:t>
+      </w:r>
+      <w:r>
+        <w:t xml:space="preserve">the remainder. </w:t>
+      </w:r>
+    </w:p>
+    <w:p>
+      <w:pPr>
+        <w:pStyle w:val="ListBullet"/>
+        <w:tabs>
+          <w:tab w:val="clear" w:pos="360"/>
+          <w:tab w:val="num" w:pos="1080"/>
+        </w:tabs>
+        <w:ind w:left="1080"/>
+      </w:pPr>
+      <w:r>
+        <w:t>Now, we can say that we’</w:t>
+      </w:r>
+      <w:r>
+        <w:t>ve only gotten bigger by our induction</w:t>
+      </w:r>
+      <w:r>
+        <w:t xml:space="preserve"> hypothesis (by assuming</w:t>
+      </w:r>
+      <w:r>
+        <w:t xml:space="preserve"> that this statement is true for </w:t>
+      </w:r>
+      <w:r>
+        <w:t>n – 1 events)</w:t>
+      </w:r>
+    </w:p>
+    <w:p>
+      <w:pPr>
+        <w:pStyle w:val="ListBullet"/>
+        <w:numPr>
+          <w:ilvl w:val="0"/>
+          <w:numId w:val="0"/>
+        </w:numPr>
+        <w:ind w:left="1800" w:firstLine="360"/>
+      </w:pPr>
+      <w:r>
+        <w:rPr>
+          <w:noProof/>
+        </w:rPr>
+        <w:drawing>
+          <wp:inline distT="0" distB="0" distL="0" distR="0" wp14:anchorId="64291666" wp14:editId="2BD095B3">
+            <wp:extent cx="2724150" cy="886081"/>
+            <wp:effectExtent l="0" t="0" r="0" b="9525"/>
+            <wp:docPr id="14" name="Picture 14"/>
+            <wp:cNvGraphicFramePr>
+              <a:graphicFrameLocks xmlns:a="http://schemas.openxmlformats.org/drawingml/2006/main" noChangeAspect="1"/>
+            </wp:cNvGraphicFramePr>
+            <a:graphic xmlns:a="http://schemas.openxmlformats.org/drawingml/2006/main">
+              <a:graphicData uri="http://schemas.openxmlformats.org/drawingml/2006/picture">
+                <pic:pic xmlns:pic="http://schemas.openxmlformats.org/drawingml/2006/picture">
+                  <pic:nvPicPr>
+                    <pic:cNvPr id="1" name=""/>
+                    <pic:cNvPicPr/>
+                  </pic:nvPicPr>
+                  <pic:blipFill>
+                    <a:blip r:embed="rId16"/>
+                    <a:stretch>
+                      <a:fillRect/>
+                    </a:stretch>
+                  </pic:blipFill>
+                  <pic:spPr>
+                    <a:xfrm>
+                      <a:off x="0" y="0"/>
+                      <a:ext cx="2727253" cy="887090"/>
+                    </a:xfrm>
+                    <a:prstGeom prst="rect">
+                      <a:avLst/>
+                    </a:prstGeom>
+                  </pic:spPr>
+                </pic:pic>
+              </a:graphicData>
+            </a:graphic>
+          </wp:inline>
+        </w:drawing>
+      </w:r>
+    </w:p>
+    <w:p>
+      <w:pPr>
+        <w:pStyle w:val="ListBullet"/>
+        <w:tabs>
+          <w:tab w:val="clear" w:pos="360"/>
+          <w:tab w:val="num" w:pos="1080"/>
+        </w:tabs>
+        <w:ind w:left="1080"/>
+      </w:pPr>
+      <w:r>
+        <w:t>So if we switch from the probability of the union to the</w:t>
+      </w:r>
+      <w:r>
+        <w:t xml:space="preserve"> sum of the probabilities, we've only made it bigger +</w:t>
+      </w:r>
+      <w:r>
+        <w:t xml:space="preserve"> we can maintain that inequality. </w:t>
+      </w:r>
+    </w:p>
+    <w:p>
+      <w:pPr>
+        <w:pStyle w:val="ListBullet"/>
+        <w:tabs>
+          <w:tab w:val="clear" w:pos="360"/>
+          <w:tab w:val="num" w:pos="1080"/>
+        </w:tabs>
+        <w:ind w:left="1080"/>
+      </w:pPr>
+      <w:r>
+        <w:t xml:space="preserve">Then, </w:t>
+      </w:r>
+      <w:r>
+        <w:t>collecting the terms, we</w:t>
+      </w:r>
+      <w:r>
+        <w:t xml:space="preserve"> </w:t>
+      </w:r>
+      <w:r>
+        <w:t xml:space="preserve">just have that this </w:t>
+      </w:r>
+      <w:r>
+        <w:t>is the sum of the probabilities (last line)</w:t>
+      </w:r>
+    </w:p>
+    <w:p>
+      <w:pPr>
+        <w:pStyle w:val="ListBullet"/>
+        <w:tabs>
+          <w:tab w:val="clear" w:pos="360"/>
+          <w:tab w:val="num" w:pos="1440"/>
+        </w:tabs>
+        <w:ind w:left="1440"/>
+      </w:pPr>
+      <w:r>
+        <w:rPr>
+          <w:noProof/>
+        </w:rPr>
+        <w:drawing>
+          <wp:inline distT="0" distB="0" distL="0" distR="0" wp14:anchorId="6184B50F" wp14:editId="71682DA8">
+            <wp:extent cx="3608358" cy="2237105"/>
+            <wp:effectExtent l="0" t="0" r="0" b="0"/>
+            <wp:docPr id="15" name="Picture 15"/>
+            <wp:cNvGraphicFramePr>
+              <a:graphicFrameLocks xmlns:a="http://schemas.openxmlformats.org/drawingml/2006/main" noChangeAspect="1"/>
+            </wp:cNvGraphicFramePr>
+            <a:graphic xmlns:a="http://schemas.openxmlformats.org/drawingml/2006/main">
+              <a:graphicData uri="http://schemas.openxmlformats.org/drawingml/2006/picture">
+                <pic:pic xmlns:pic="http://schemas.openxmlformats.org/drawingml/2006/picture">
+                  <pic:nvPicPr>
+                    <pic:cNvPr id="1" name=""/>
+                    <pic:cNvPicPr/>
+                  </pic:nvPicPr>
+                  <pic:blipFill>
+                    <a:blip r:embed="rId17"/>
+                    <a:stretch>
+                      <a:fillRect/>
+                    </a:stretch>
+                  </pic:blipFill>
+                  <pic:spPr>
+                    <a:xfrm>
+                      <a:off x="0" y="0"/>
+                      <a:ext cx="3610650" cy="2238526"/>
+                    </a:xfrm>
+                    <a:prstGeom prst="rect">
+                      <a:avLst/>
+                    </a:prstGeom>
+                  </pic:spPr>
+                </pic:pic>
+              </a:graphicData>
+            </a:graphic>
+          </wp:inline>
+        </w:drawing>
+      </w:r>
+    </w:p>
+    <w:p>
+      <w:pPr>
+        <w:pStyle w:val="ListBullet"/>
+        <w:tabs>
+          <w:tab w:val="clear" w:pos="360"/>
+          <w:tab w:val="num" w:pos="1800"/>
+        </w:tabs>
+        <w:ind w:left="1800"/>
+        <w:rPr>
+          <w:i/>
+        </w:rPr>
+      </w:pPr>
+      <w:r>
+        <w:rPr>
+          <w:i/>
+        </w:rPr>
+        <w:t xml:space="preserve">“equals” </w:t>
+      </w:r>
+      <w:r>
+        <w:rPr>
+          <w:i/>
+        </w:rPr>
+        <w:t>on this last line</w:t>
+      </w:r>
+      <w:r>
+        <w:rPr>
+          <w:i/>
+        </w:rPr>
+        <w:t xml:space="preserve"> means </w:t>
+      </w:r>
+      <w:r>
+        <w:rPr>
+          <w:i/>
+        </w:rPr>
+        <w:t xml:space="preserve">equals </w:t>
+      </w:r>
+      <w:r>
+        <w:rPr>
+          <w:i/>
+        </w:rPr>
+        <w:t xml:space="preserve">to </w:t>
+      </w:r>
+      <w:r>
+        <w:rPr>
+          <w:i/>
+        </w:rPr>
+        <w:t>the previous line, not the first line.</w:t>
+      </w:r>
+    </w:p>
+    <w:p>
+      <w:pPr>
+        <w:pStyle w:val="ListBullet"/>
+      </w:pPr>
+      <w:r>
+        <w:lastRenderedPageBreak/>
+        <w:t xml:space="preserve">You </w:t>
+      </w:r>
+      <w:r>
+        <w:t xml:space="preserve">should be able to prove all probability statements outlined </w:t>
+      </w:r>
+      <w:r>
+        <w:t>above</w:t>
+      </w:r>
+    </w:p>
+    <w:p>
+      <w:pPr>
+        <w:pStyle w:val="ListBullet"/>
+      </w:pPr>
+      <w:r>
+        <w:t>L</w:t>
+      </w:r>
+      <w:r>
+        <w:t xml:space="preserve">et's take a step back from the mathematics </w:t>
+      </w:r>
+      <w:r>
+        <w:t>+</w:t>
+      </w:r>
+      <w:r>
+        <w:t xml:space="preserve"> </w:t>
+      </w:r>
+      <w:r>
+        <w:t xml:space="preserve">try </w:t>
+      </w:r>
+      <w:r>
+        <w:t xml:space="preserve">to </w:t>
+      </w:r>
+      <w:r>
+        <w:t xml:space="preserve">put some of this </w:t>
+      </w:r>
+      <w:r>
+        <w:t xml:space="preserve">w/in </w:t>
+      </w:r>
+      <w:r>
+        <w:t xml:space="preserve">a context. </w:t>
+      </w:r>
+    </w:p>
+    <w:p>
+      <w:pPr>
+        <w:pStyle w:val="ListBullet"/>
+        <w:tabs>
+          <w:tab w:val="clear" w:pos="360"/>
+          <w:tab w:val="num" w:pos="720"/>
+        </w:tabs>
+        <w:ind w:left="720"/>
+      </w:pPr>
+      <w:r>
+        <w:t>National Sleep Foundation reports</w:t>
+      </w:r>
+      <w:r>
+        <w:t xml:space="preserve"> ~3% </w:t>
+      </w:r>
+      <w:r>
+        <w:t>of the Amer</w:t>
+      </w:r>
+      <w:r>
+        <w:t>ican population has Sleep Apnea (</w:t>
+      </w:r>
+      <w:r>
+        <w:t>sleep disease where the upper airways collapses</w:t>
+      </w:r>
+      <w:r>
+        <w:t>)</w:t>
+      </w:r>
+      <w:r>
+        <w:t>.</w:t>
+      </w:r>
+      <w:r>
+        <w:t xml:space="preserve"> </w:t>
+      </w:r>
+      <w:r>
+        <w:t xml:space="preserve">They also report </w:t>
+      </w:r>
+      <w:r>
+        <w:t>~10%</w:t>
+      </w:r>
+      <w:r>
+        <w:t xml:space="preserve"> of the North American </w:t>
+      </w:r>
+      <w:r>
+        <w:t>+</w:t>
+      </w:r>
+      <w:r>
+        <w:t xml:space="preserve"> European</w:t>
+      </w:r>
+      <w:r>
+        <w:t xml:space="preserve"> </w:t>
+      </w:r>
+      <w:r>
+        <w:t>popula</w:t>
+      </w:r>
+      <w:r>
+        <w:t>tion has restless leg syndrome (f</w:t>
+      </w:r>
+      <w:r>
+        <w:t>or ou</w:t>
+      </w:r>
+      <w:r>
+        <w:t xml:space="preserve">r discussion, </w:t>
+      </w:r>
+      <w:r>
+        <w:t xml:space="preserve">assume this is </w:t>
+      </w:r>
+      <w:r>
+        <w:t xml:space="preserve">10% </w:t>
+      </w:r>
+      <w:r>
+        <w:t xml:space="preserve">of the </w:t>
+      </w:r>
+      <w:r>
+        <w:rPr>
+          <w:i/>
+        </w:rPr>
+        <w:t>American</w:t>
+      </w:r>
+      <w:r>
+        <w:t xml:space="preserve"> population</w:t>
+      </w:r>
+      <w:r>
+        <w:t xml:space="preserve">). Similarly, </w:t>
+      </w:r>
+      <w:r>
+        <w:t xml:space="preserve">they report </w:t>
+      </w:r>
+      <w:r>
+        <w:t xml:space="preserve">58% </w:t>
+      </w:r>
+      <w:r>
+        <w:t>of</w:t>
+      </w:r>
+      <w:r>
+        <w:t xml:space="preserve"> </w:t>
+      </w:r>
+      <w:r>
+        <w:t xml:space="preserve">adults in the US experience insomnia. </w:t>
+      </w:r>
+    </w:p>
+    <w:p>
+      <w:pPr>
+        <w:pStyle w:val="ListBullet"/>
+        <w:tabs>
+          <w:tab w:val="clear" w:pos="360"/>
+          <w:tab w:val="num" w:pos="720"/>
+        </w:tabs>
+        <w:ind w:left="720"/>
+      </w:pPr>
+      <w:r>
+        <w:t xml:space="preserve">Imagine </w:t>
+      </w:r>
+      <w:r>
+        <w:t xml:space="preserve">you </w:t>
+      </w:r>
+      <w:r>
+        <w:t xml:space="preserve">are </w:t>
+      </w:r>
+      <w:r>
+        <w:t>a sleep physician</w:t>
+      </w:r>
+      <w:r>
+        <w:t xml:space="preserve"> </w:t>
+      </w:r>
+      <w:r>
+        <w:t>+</w:t>
+      </w:r>
+      <w:r>
+        <w:t xml:space="preserve"> wanted to know the probability a random </w:t>
+      </w:r>
+      <w:r>
+        <w:t xml:space="preserve">American </w:t>
+      </w:r>
+      <w:r>
+        <w:t xml:space="preserve">has </w:t>
+      </w:r>
+      <w:r>
+        <w:t xml:space="preserve">ANY </w:t>
+      </w:r>
+      <w:r>
+        <w:t>of these</w:t>
+      </w:r>
+      <w:r>
+        <w:t xml:space="preserve"> 3 </w:t>
+      </w:r>
+      <w:r>
+        <w:t xml:space="preserve">sleep disorders. </w:t>
+      </w:r>
+    </w:p>
+    <w:p>
+      <w:pPr>
+        <w:pStyle w:val="ListBullet"/>
+        <w:tabs>
+          <w:tab w:val="clear" w:pos="360"/>
+          <w:tab w:val="num" w:pos="720"/>
+        </w:tabs>
+        <w:ind w:left="720"/>
+      </w:pPr>
+      <w:r>
+        <w:t xml:space="preserve">Can you simply add these probabilities </w:t>
+      </w:r>
+      <w:r>
+        <w:t>+</w:t>
+      </w:r>
+      <w:r>
+        <w:t xml:space="preserve"> </w:t>
+      </w:r>
+      <w:r>
+        <w:t>say “71%</w:t>
+      </w:r>
+      <w:r>
+        <w:t xml:space="preserve"> of people have at least </w:t>
+      </w:r>
+      <w:r>
+        <w:t xml:space="preserve">1 </w:t>
+      </w:r>
+      <w:r>
+        <w:t>of</w:t>
+      </w:r>
+      <w:r>
+        <w:t xml:space="preserve"> </w:t>
+      </w:r>
+      <w:r>
+        <w:t>these sleep problems</w:t>
+      </w:r>
+      <w:r>
+        <w:t>”?</w:t>
+      </w:r>
+      <w:r>
+        <w:t>.</w:t>
+      </w:r>
+    </w:p>
+    <w:p>
+      <w:pPr>
+        <w:pStyle w:val="ListBullet"/>
+        <w:tabs>
+          <w:tab w:val="clear" w:pos="360"/>
+          <w:tab w:val="num" w:pos="720"/>
+        </w:tabs>
+        <w:ind w:left="720"/>
+      </w:pPr>
+      <w:r>
+        <w:t xml:space="preserve">This question is nothing other than a </w:t>
+      </w:r>
+      <w:r>
+        <w:t>restatement of the probability relationship we just proved.</w:t>
+      </w:r>
+    </w:p>
+    <w:p>
+      <w:pPr>
+        <w:pStyle w:val="ListBullet"/>
+        <w:tabs>
+          <w:tab w:val="clear" w:pos="360"/>
+          <w:tab w:val="num" w:pos="720"/>
+        </w:tabs>
+        <w:ind w:left="720"/>
+      </w:pPr>
+      <w:r>
+        <w:t>Here, we have 3 events, A</w:t>
+      </w:r>
+    </w:p>
+    <w:p>
+      <w:pPr>
+        <w:pStyle w:val="ListBullet"/>
+        <w:tabs>
+          <w:tab w:val="clear" w:pos="360"/>
+          <w:tab w:val="num" w:pos="1080"/>
+        </w:tabs>
+        <w:ind w:left="1080"/>
+      </w:pPr>
+      <w:r>
+        <w:t xml:space="preserve">A1 </w:t>
+      </w:r>
+      <w:r>
+        <w:t>= {</w:t>
+      </w:r>
+      <w:r>
+        <w:t>person has sleep</w:t>
+      </w:r>
+      <w:r>
+        <w:t xml:space="preserve"> apnea}</w:t>
+      </w:r>
+      <w:r>
+        <w:t xml:space="preserve">, A2 </w:t>
+      </w:r>
+      <w:r>
+        <w:t>= {</w:t>
+      </w:r>
+      <w:r>
+        <w:t>restless leg syndrome</w:t>
+      </w:r>
+      <w:r>
+        <w:t>}</w:t>
+      </w:r>
+      <w:r>
+        <w:t xml:space="preserve">, A3 </w:t>
+      </w:r>
+      <w:r>
+        <w:t>=</w:t>
+      </w:r>
+      <w:r>
+        <w:t xml:space="preserve"> </w:t>
+      </w:r>
+      <w:r>
+        <w:t>{insomnia}</w:t>
+      </w:r>
+    </w:p>
+    <w:p>
+      <w:pPr>
+        <w:pStyle w:val="ListBullet"/>
+        <w:tabs>
+          <w:tab w:val="clear" w:pos="360"/>
+          <w:tab w:val="num" w:pos="1080"/>
+        </w:tabs>
+        <w:ind w:left="1080"/>
+      </w:pPr>
+      <w:r>
+        <w:t>probability a person has at least</w:t>
+      </w:r>
+      <w:r>
+        <w:t xml:space="preserve"> 1</w:t>
+      </w:r>
+      <w:r>
+        <w:t xml:space="preserve"> of these diseases </w:t>
+      </w:r>
+      <w:r>
+        <w:t xml:space="preserve">= A1 union A2 union A3 = </w:t>
+      </w:r>
+      <w:r>
+        <w:rPr>
+          <w:noProof/>
+        </w:rPr>
+        <w:drawing>
+          <wp:inline distT="0" distB="0" distL="0" distR="0" wp14:anchorId="4A4E3EE6" wp14:editId="05E1AF54">
+            <wp:extent cx="812316" cy="145415"/>
+            <wp:effectExtent l="0" t="0" r="6985" b="6985"/>
+            <wp:docPr id="16" name="Picture 16"/>
+            <wp:cNvGraphicFramePr>
+              <a:graphicFrameLocks xmlns:a="http://schemas.openxmlformats.org/drawingml/2006/main" noChangeAspect="1"/>
+            </wp:cNvGraphicFramePr>
+            <a:graphic xmlns:a="http://schemas.openxmlformats.org/drawingml/2006/main">
+              <a:graphicData uri="http://schemas.openxmlformats.org/drawingml/2006/picture">
+                <pic:pic xmlns:pic="http://schemas.openxmlformats.org/drawingml/2006/picture">
+                  <pic:nvPicPr>
+                    <pic:cNvPr id="1" name=""/>
+                    <pic:cNvPicPr/>
+                  </pic:nvPicPr>
+                  <pic:blipFill>
+                    <a:blip r:embed="rId18"/>
+                    <a:stretch>
+                      <a:fillRect/>
+                    </a:stretch>
+                  </pic:blipFill>
+                  <pic:spPr>
+                    <a:xfrm>
+                      <a:off x="0" y="0"/>
+                      <a:ext cx="843424" cy="150984"/>
+                    </a:xfrm>
+                    <a:prstGeom prst="rect">
+                      <a:avLst/>
+                    </a:prstGeom>
+                  </pic:spPr>
+                </pic:pic>
+              </a:graphicData>
+            </a:graphic>
+          </wp:inline>
+        </w:drawing>
+      </w:r>
+    </w:p>
+    <w:p>
+      <w:pPr>
+        <w:pStyle w:val="ListBullet"/>
+        <w:tabs>
+          <w:tab w:val="clear" w:pos="360"/>
+          <w:tab w:val="num" w:pos="1080"/>
+        </w:tabs>
+        <w:ind w:left="1080"/>
+      </w:pPr>
+      <w:r>
+        <w:t xml:space="preserve">This equals </w:t>
+      </w:r>
+      <w:r>
+        <w:t>to the sum of the probabilities</w:t>
+      </w:r>
+      <w:r>
+        <w:t xml:space="preserve"> ONLY w</w:t>
+      </w:r>
+      <w:r>
+        <w:t xml:space="preserve">hen </w:t>
+      </w:r>
+      <w:r>
+        <w:t>A1</w:t>
+      </w:r>
+      <w:r>
+        <w:t xml:space="preserve">, </w:t>
+      </w:r>
+      <w:r>
+        <w:t>A2</w:t>
+      </w:r>
+      <w:r>
+        <w:t xml:space="preserve">, </w:t>
+      </w:r>
+      <w:r>
+        <w:t>+</w:t>
+      </w:r>
+      <w:r>
+        <w:t xml:space="preserve"> </w:t>
+      </w:r>
+      <w:r>
+        <w:t xml:space="preserve">A3 </w:t>
+      </w:r>
+      <w:r>
+        <w:t xml:space="preserve">are </w:t>
+      </w:r>
+      <w:r>
+        <w:rPr>
+          <w:i/>
+        </w:rPr>
+        <w:t>mutually exclusive</w:t>
+      </w:r>
+      <w:r>
+        <w:t>.</w:t>
+      </w:r>
+    </w:p>
+    <w:p>
+      <w:pPr>
+        <w:pStyle w:val="ListBullet"/>
+        <w:tabs>
+          <w:tab w:val="clear" w:pos="360"/>
+          <w:tab w:val="num" w:pos="1080"/>
+        </w:tabs>
+        <w:ind w:left="1080"/>
+      </w:pPr>
+      <w:r>
+        <w:rPr>
+          <w:i/>
+        </w:rPr>
+        <w:t>Otherwise</w:t>
+      </w:r>
+      <w:r>
+        <w:t xml:space="preserve"> it's probability of </w:t>
+      </w:r>
+      <w:r>
+        <w:t xml:space="preserve">A1 + </w:t>
+      </w:r>
+      <w:r>
+        <w:t xml:space="preserve">probability of </w:t>
+      </w:r>
+      <w:r>
+        <w:t xml:space="preserve">A2 + </w:t>
+      </w:r>
+      <w:r>
+        <w:t>probability</w:t>
+      </w:r>
+      <w:r>
+        <w:t xml:space="preserve"> </w:t>
+      </w:r>
+      <w:r>
+        <w:t xml:space="preserve">of </w:t>
+      </w:r>
+      <w:r>
+        <w:t>A3</w:t>
+      </w:r>
+      <w:r>
+        <w:t xml:space="preserve">, </w:t>
+      </w:r>
+      <w:r>
+        <w:t>+</w:t>
+      </w:r>
+      <w:r>
+        <w:t xml:space="preserve"> </w:t>
+      </w:r>
+      <w:r>
+        <w:t>subtracting out other things</w:t>
+      </w:r>
+      <w:r>
+        <w:t xml:space="preserve"> (intersections)</w:t>
+      </w:r>
+    </w:p>
+    <w:p>
+      <w:pPr>
+        <w:pStyle w:val="ListBullet"/>
+        <w:tabs>
+          <w:tab w:val="clear" w:pos="360"/>
+          <w:tab w:val="num" w:pos="1440"/>
+        </w:tabs>
+        <w:ind w:left="1440"/>
+      </w:pPr>
+      <w:r>
+        <w:rPr>
+          <w:noProof/>
+        </w:rPr>
+        <w:drawing>
+          <wp:inline distT="0" distB="0" distL="0" distR="0" wp14:anchorId="34688B75" wp14:editId="11D66751">
+            <wp:extent cx="4086225" cy="876300"/>
+            <wp:effectExtent l="0" t="0" r="9525" b="0"/>
+            <wp:docPr id="17" name="Picture 17"/>
+            <wp:cNvGraphicFramePr>
+              <a:graphicFrameLocks xmlns:a="http://schemas.openxmlformats.org/drawingml/2006/main" noChangeAspect="1"/>
+            </wp:cNvGraphicFramePr>
+            <a:graphic xmlns:a="http://schemas.openxmlformats.org/drawingml/2006/main">
+              <a:graphicData uri="http://schemas.openxmlformats.org/drawingml/2006/picture">
+                <pic:pic xmlns:pic="http://schemas.openxmlformats.org/drawingml/2006/picture">
+                  <pic:nvPicPr>
+                    <pic:cNvPr id="1" name=""/>
+                    <pic:cNvPicPr/>
+                  </pic:nvPicPr>
+                  <pic:blipFill>
+                    <a:blip r:embed="rId19"/>
+                    <a:stretch>
+                      <a:fillRect/>
+                    </a:stretch>
+                  </pic:blipFill>
+                  <pic:spPr>
+                    <a:xfrm>
+                      <a:off x="0" y="0"/>
+                      <a:ext cx="4086225" cy="876300"/>
+                    </a:xfrm>
+                    <a:prstGeom prst="rect">
+                      <a:avLst/>
+                    </a:prstGeom>
+                  </pic:spPr>
+                </pic:pic>
+              </a:graphicData>
+            </a:graphic>
+          </wp:inline>
+        </w:drawing>
+      </w:r>
+    </w:p>
+    <w:p>
+      <w:pPr>
+        <w:pStyle w:val="ListBullet"/>
+        <w:tabs>
+          <w:tab w:val="clear" w:pos="360"/>
+          <w:tab w:val="num" w:pos="1080"/>
+        </w:tabs>
+        <w:ind w:left="1080"/>
+      </w:pPr>
+      <w:r>
+        <w:t xml:space="preserve">This </w:t>
+      </w:r>
+      <w:r>
+        <w:t>works</w:t>
+      </w:r>
+      <w:r>
+        <w:t xml:space="preserve"> </w:t>
+      </w:r>
+      <w:r>
+        <w:t>out to be</w:t>
+      </w:r>
+      <w:r>
+        <w:t xml:space="preserve"> .71, </w:t>
+      </w:r>
+      <w:r>
+        <w:t>but there's all the other stuff</w:t>
+      </w:r>
+      <w:r>
+        <w:t xml:space="preserve"> that MUST be less than zero when added in (i.e. subtract it) such as</w:t>
+      </w:r>
+      <w:r>
+        <w:t xml:space="preserve"> A1 intersect A2, A1</w:t>
+      </w:r>
+      <w:r>
+        <w:t xml:space="preserve"> </w:t>
+      </w:r>
+      <w:r>
+        <w:t>inters</w:t>
+      </w:r>
+      <w:r>
+        <w:t>ect A3, A2 intersect A3</w:t>
+      </w:r>
+      <w:r>
+        <w:t xml:space="preserve"> </w:t>
+      </w:r>
+      <w:r>
+        <w:t>+</w:t>
+      </w:r>
+      <w:r>
+        <w:t xml:space="preserve"> </w:t>
+      </w:r>
+      <w:r>
+        <w:rPr>
+          <w:i/>
+        </w:rPr>
+        <w:t>then</w:t>
+      </w:r>
+      <w:r>
+        <w:t xml:space="preserve"> you have</w:t>
+      </w:r>
+      <w:r>
+        <w:t xml:space="preserve"> to add in the triple intersect</w:t>
+      </w:r>
+    </w:p>
+    <w:p>
+      <w:pPr>
+        <w:pStyle w:val="ListBullet"/>
+        <w:tabs>
+          <w:tab w:val="clear" w:pos="360"/>
+          <w:tab w:val="num" w:pos="1440"/>
+        </w:tabs>
+        <w:ind w:left="1440"/>
+      </w:pPr>
+      <w:r>
+        <w:t xml:space="preserve">go through </w:t>
+      </w:r>
+      <w:r>
+        <w:t>+</w:t>
+      </w:r>
+      <w:r>
+        <w:t xml:space="preserve"> figure</w:t>
+      </w:r>
+      <w:r>
+        <w:t xml:space="preserve"> </w:t>
+      </w:r>
+      <w:r>
+        <w:t>out why exactly it is this formula works out.</w:t>
+      </w:r>
+    </w:p>
+    <w:p>
+      <w:pPr>
+        <w:pStyle w:val="ListBullet"/>
+        <w:tabs>
+          <w:tab w:val="clear" w:pos="360"/>
+          <w:tab w:val="num" w:pos="1080"/>
+        </w:tabs>
+        <w:ind w:left="1080"/>
+      </w:pPr>
+      <w:r>
+        <w:t xml:space="preserve">The </w:t>
+      </w:r>
+      <w:r>
+        <w:t xml:space="preserve">point is that other stuff is </w:t>
+      </w:r>
+      <w:r>
+        <w:rPr>
+          <w:b/>
+        </w:rPr>
+        <w:t>non-trivial</w:t>
+      </w:r>
+      <w:r>
+        <w:t xml:space="preserve"> </w:t>
+      </w:r>
+      <w:r>
+        <w:t>+</w:t>
+      </w:r>
+      <w:r>
+        <w:t xml:space="preserve"> it's </w:t>
+      </w:r>
+      <w:r>
+        <w:t xml:space="preserve">ALWAYS </w:t>
+      </w:r>
+      <w:r>
+        <w:t>there unless</w:t>
+      </w:r>
+      <w:r>
+        <w:t xml:space="preserve"> </w:t>
+      </w:r>
+      <w:r>
+        <w:t xml:space="preserve">A1, A2, + A3 are </w:t>
+      </w:r>
+      <w:r>
+        <w:rPr>
+          <w:i/>
+        </w:rPr>
+        <w:t>mutually exclusive</w:t>
+      </w:r>
+      <w:r>
+        <w:t xml:space="preserve"> </w:t>
+      </w:r>
+    </w:p>
+    <w:p>
+      <w:pPr>
+        <w:pStyle w:val="ListBullet"/>
+        <w:tabs>
+          <w:tab w:val="clear" w:pos="360"/>
+          <w:tab w:val="num" w:pos="720"/>
+        </w:tabs>
+        <w:ind w:left="720"/>
+      </w:pPr>
+      <w:r>
+        <w:t xml:space="preserve">In </w:t>
+      </w:r>
+      <w:r>
+        <w:t>this case, from a scientific perspective, it's proba</w:t>
+      </w:r>
+      <w:r>
+        <w:t>bly the case that there's a non-</w:t>
+      </w:r>
+      <w:r>
+        <w:t>trivial interception of</w:t>
+      </w:r>
+      <w:r>
+        <w:t xml:space="preserve"> </w:t>
+      </w:r>
+      <w:r>
+        <w:t xml:space="preserve">people </w:t>
+      </w:r>
+      <w:r>
+        <w:t>w/</w:t>
+      </w:r>
+      <w:r>
+        <w:t xml:space="preserve"> sleep apnea </w:t>
+      </w:r>
+      <w:r>
+        <w:t>+</w:t>
+      </w:r>
+      <w:r>
+        <w:t xml:space="preserve"> restless leg syndrome, </w:t>
+      </w:r>
+      <w:r>
+        <w:t>a non-</w:t>
+      </w:r>
+      <w:r>
+        <w:t>trivial interception</w:t>
+      </w:r>
+      <w:r>
+        <w:t xml:space="preserve"> </w:t>
+      </w:r>
+      <w:r>
+        <w:t xml:space="preserve">of people </w:t>
+      </w:r>
+      <w:r>
+        <w:t>w/</w:t>
+      </w:r>
+      <w:r>
+        <w:t xml:space="preserve"> restless leg syndrome </w:t>
+      </w:r>
+      <w:r>
+        <w:t>+</w:t>
+      </w:r>
+      <w:r>
+        <w:t xml:space="preserve"> insomnia </w:t>
+      </w:r>
+      <w:r>
+        <w:t>+</w:t>
+      </w:r>
+      <w:r>
+        <w:t xml:space="preserve"> so on, such that .71 is not close at all</w:t>
+      </w:r>
+    </w:p>
+    <w:p>
+      <w:pPr>
+        <w:pStyle w:val="ListBullet"/>
+        <w:numPr>
+          <w:ilvl w:val="0"/>
+          <w:numId w:val="0"/>
+        </w:numPr>
+        <w:ind w:left="360" w:hanging="360"/>
+      </w:pPr>
+    </w:p>
+    <w:p>
+      <w:pPr>
+        <w:pStyle w:val="ListBullet"/>
+        <w:numPr>
+          <w:ilvl w:val="0"/>
+          <w:numId w:val="0"/>
+        </w:numPr>
+        <w:ind w:left="360" w:hanging="360"/>
+        <w:jc w:val="center"/>
+        <w:rPr>
+          <w:b/>
+          <w:u w:val="single"/>
+        </w:rPr>
+      </w:pPr>
+      <w:r>
+        <w:rPr>
+          <w:b/>
+          <w:u w:val="single"/>
+        </w:rPr>
+        <w:t>Random</w:t>
       </w:r>
       <w:bookmarkStart w:id="0" w:name="_GoBack"/>
       <w:bookmarkEnd w:id="0"/>
       <w:r>
-        <w:t xml:space="preserve"> to the above questions?</w:t>
+        <w:rPr>
+          <w:b/>
+          <w:u w:val="single"/>
+        </w:rPr>
+        <w:t xml:space="preserve"> Variables</w:t>
       </w:r>
     </w:p>
     <w:sectPr>
@@ -4604,7 +8932,6 @@
   <w:style w:type="character" w:default="1" w:styleId="DefaultParagraphFont">
     <w:name w:val="Default Paragraph Font"/>
     <w:uiPriority w:val="1"/>
-    <w:semiHidden/>
     <w:unhideWhenUsed/>
   </w:style>
   <w:style w:type="table" w:default="1" w:styleId="TableNormal">

</xml_diff>

<commit_message>
continue with week 1 lectures in JHU biostats bootcamp 1
</commit_message>
<xml_diff>
--- a/Stats/Coursera/JHU/biostats_bootcamp_1/week1.docx
+++ b/Stats/Coursera/JHU/biostats_bootcamp_1/week1.docx
@@ -518,15 +518,7 @@
         <w:t xml:space="preserve">in </w:t>
       </w:r>
       <w:r>
-        <w:t xml:space="preserve">only one instance </w:t>
-      </w:r>
-      <w:proofErr w:type="spellStart"/>
-      <w:r>
-        <w:t>were</w:t>
-      </w:r>
-      <w:proofErr w:type="spellEnd"/>
-      <w:r>
-        <w:t xml:space="preserve"> they actually willing to give the control therapy to a child. </w:t>
+        <w:t xml:space="preserve">only one instance were they actually willing to give the control therapy to a child. </w:t>
       </w:r>
     </w:p>
     <w:p>
@@ -1379,18 +1371,10 @@
         <w:t xml:space="preserve">, you talk about </w:t>
       </w:r>
       <w:r>
-        <w:t xml:space="preserve">some </w:t>
-      </w:r>
-      <w:proofErr w:type="spellStart"/>
-      <w:r>
-        <w:t>u</w:t>
-      </w:r>
-      <w:r>
-        <w:t>ber</w:t>
-      </w:r>
-      <w:proofErr w:type="spellEnd"/>
-      <w:r>
-        <w:t xml:space="preserve"> space that contains everything. </w:t>
+        <w:t>some u</w:t>
+      </w:r>
+      <w:r>
+        <w:t xml:space="preserve">ber space that contains everything. </w:t>
       </w:r>
     </w:p>
     <w:p>
@@ -2213,7 +2197,6 @@
           <w:b/>
         </w:rPr>
       </w:pPr>
-      <w:proofErr w:type="spellStart"/>
       <w:r>
         <w:rPr>
           <w:b/>
@@ -2227,7 +2210,6 @@
         </w:rPr>
         <w:t>c</w:t>
       </w:r>
-      <w:proofErr w:type="spellEnd"/>
       <w:r>
         <w:rPr>
           <w:b/>
@@ -2284,7 +2266,6 @@
       <w:r>
         <w:tab/>
       </w:r>
-      <w:proofErr w:type="spellStart"/>
       <w:r>
         <w:rPr>
           <w:b/>
@@ -2298,7 +2279,6 @@
         </w:rPr>
         <w:t>c</w:t>
       </w:r>
-      <w:proofErr w:type="spellEnd"/>
       <w:r>
         <w:t xml:space="preserve"> = {</w:t>
       </w:r>
@@ -2323,7 +2303,6 @@
       <w:r>
         <w:t xml:space="preserve"> E and </w:t>
       </w:r>
-      <w:proofErr w:type="spellStart"/>
       <w:r>
         <w:rPr>
           <w:b/>
@@ -2335,15 +2314,7 @@
           <w:b/>
           <w:vertAlign w:val="superscript"/>
         </w:rPr>
-        <w:t>c</w:t>
-      </w:r>
-      <w:proofErr w:type="spellEnd"/>
-      <w:r>
-        <w:rPr>
-          <w:b/>
-          <w:vertAlign w:val="superscript"/>
-        </w:rPr>
-        <w:t xml:space="preserve">  </w:t>
+        <w:t xml:space="preserve">c  </w:t>
       </w:r>
       <w:r>
         <w:rPr>
@@ -2384,19 +2355,11 @@
           <w:b/>
         </w:rPr>
       </w:pPr>
-      <w:proofErr w:type="spellStart"/>
-      <w:r>
-        <w:rPr>
-          <w:b/>
-        </w:rPr>
-        <w:t>DeMorgan’s</w:t>
-      </w:r>
-      <w:proofErr w:type="spellEnd"/>
-      <w:r>
-        <w:rPr>
-          <w:b/>
-        </w:rPr>
-        <w:t xml:space="preserve"> Laws</w:t>
+      <w:r>
+        <w:rPr>
+          <w:b/>
+        </w:rPr>
+        <w:t>DeMorgan’s Laws</w:t>
       </w:r>
       <w:r>
         <w:rPr>
@@ -2635,13 +2598,8 @@
         </w:tabs>
         <w:ind w:left="720"/>
       </w:pPr>
-      <w:proofErr w:type="spellStart"/>
-      <w:r>
-        <w:t>DeMorgan's</w:t>
-      </w:r>
-      <w:proofErr w:type="spellEnd"/>
-      <w:r>
-        <w:t xml:space="preserve"> law basically says</w:t>
+      <w:r>
+        <w:t>DeMorgan's law basically says</w:t>
       </w:r>
       <w:r>
         <w:t xml:space="preserve"> if you complement across </w:t>
@@ -2783,15 +2741,7 @@
         <w:t>)</w:t>
       </w:r>
       <w:r>
-        <w:t xml:space="preserve">, </w:t>
-      </w:r>
-      <w:proofErr w:type="spellStart"/>
-      <w:r>
-        <w:t>DeMorgan's</w:t>
-      </w:r>
-      <w:proofErr w:type="spellEnd"/>
-      <w:r>
-        <w:t xml:space="preserve"> </w:t>
+        <w:t xml:space="preserve">, DeMorgan's </w:t>
       </w:r>
       <w:r>
         <w:t xml:space="preserve">Law </w:t>
@@ -6055,15 +6005,7 @@
         <w:t xml:space="preserve">5) </w:t>
       </w:r>
       <w:r>
-        <w:t xml:space="preserve">From </w:t>
-      </w:r>
-      <w:proofErr w:type="spellStart"/>
-      <w:r>
-        <w:t>DeMorgan's</w:t>
-      </w:r>
-      <w:proofErr w:type="spellEnd"/>
-      <w:r>
-        <w:t xml:space="preserve"> laws we get probability of A union B is one minus the probability of</w:t>
+        <w:t>From DeMorgan's laws we get probability of A union B is one minus the probability of</w:t>
       </w:r>
     </w:p>
     <w:p>
@@ -6439,15 +6381,7 @@
         <w:t xml:space="preserve">verything that's in </w:t>
       </w:r>
       <w:r>
-        <w:t xml:space="preserve">ANY of the events (E1 To </w:t>
-      </w:r>
-      <w:proofErr w:type="spellStart"/>
-      <w:r>
-        <w:t>En</w:t>
-      </w:r>
-      <w:proofErr w:type="spellEnd"/>
-      <w:r>
-        <w:t>), so t</w:t>
+        <w:t>ANY of the events (E1 To En), so t</w:t>
       </w:r>
       <w:r>
         <w:t xml:space="preserve">he probability of </w:t>
@@ -7228,16 +7162,11 @@
         <w:t xml:space="preserve">We </w:t>
       </w:r>
       <w:r>
-        <w:t xml:space="preserve">want to demonstrate the probability of the union of the </w:t>
-      </w:r>
-      <w:proofErr w:type="spellStart"/>
-      <w:r>
-        <w:t>E</w:t>
+        <w:t>want to demonstrate the probability of the union of the E</w:t>
       </w:r>
       <w:r>
         <w:t>i</w:t>
       </w:r>
-      <w:proofErr w:type="spellEnd"/>
       <w:r>
         <w:t xml:space="preserve"> </w:t>
       </w:r>
@@ -7311,23 +7240,7 @@
         <w:t>rite out the pr</w:t>
       </w:r>
       <w:r>
-        <w:t xml:space="preserve">obability of the union of the </w:t>
-      </w:r>
-      <w:proofErr w:type="spellStart"/>
-      <w:r>
-        <w:t>Ei's</w:t>
-      </w:r>
-      <w:proofErr w:type="spellEnd"/>
-      <w:r>
-        <w:t xml:space="preserve"> as </w:t>
-      </w:r>
-      <w:proofErr w:type="spellStart"/>
-      <w:r>
-        <w:t>En</w:t>
-      </w:r>
-      <w:proofErr w:type="spellEnd"/>
-      <w:r>
-        <w:t xml:space="preserve"> </w:t>
+        <w:t xml:space="preserve">obability of the union of the Ei's as En </w:t>
       </w:r>
       <w:r>
         <w:t xml:space="preserve">union </w:t>
@@ -7339,15 +7252,7 @@
         <w:t xml:space="preserve"> the</w:t>
       </w:r>
       <w:r>
-        <w:t xml:space="preserve"> union of the rest of them (</w:t>
-      </w:r>
-      <w:proofErr w:type="spellStart"/>
-      <w:r>
-        <w:t>i</w:t>
-      </w:r>
-      <w:proofErr w:type="spellEnd"/>
-      <w:r>
-        <w:t xml:space="preserve"> from 1 to n-1) in </w:t>
+        <w:t xml:space="preserve"> union of the rest of them (i from 1 to n-1) in </w:t>
       </w:r>
       <w:r>
         <w:t xml:space="preserve">a single set. </w:t>
@@ -7425,15 +7330,7 @@
         <w:t>sets</w:t>
       </w:r>
       <w:r>
-        <w:t xml:space="preserve"> </w:t>
-      </w:r>
-      <w:proofErr w:type="spellStart"/>
-      <w:r>
-        <w:t>En</w:t>
-      </w:r>
-      <w:proofErr w:type="spellEnd"/>
-      <w:r>
-        <w:t xml:space="preserve"> </w:t>
+        <w:t xml:space="preserve"> En </w:t>
       </w:r>
       <w:r>
         <w:t>+</w:t>
@@ -7853,25 +7750,19 @@
         <w:ind w:left="720"/>
       </w:pPr>
       <w:r>
-        <w:t xml:space="preserve">Imagine </w:t>
-      </w:r>
-      <w:r>
-        <w:t xml:space="preserve">you </w:t>
-      </w:r>
-      <w:r>
-        <w:t xml:space="preserve">are </w:t>
-      </w:r>
-      <w:r>
-        <w:t>a sleep physician</w:t>
-      </w:r>
-      <w:r>
-        <w:t xml:space="preserve"> </w:t>
-      </w:r>
-      <w:r>
-        <w:t>+</w:t>
-      </w:r>
-      <w:r>
-        <w:t xml:space="preserve"> wanted to know the probability a random </w:t>
+        <w:t xml:space="preserve">A </w:t>
+      </w:r>
+      <w:r>
+        <w:t>sleep physician</w:t>
+      </w:r>
+      <w:r>
+        <w:t xml:space="preserve"> </w:t>
+      </w:r>
+      <w:r>
+        <w:t xml:space="preserve">wants </w:t>
+      </w:r>
+      <w:r>
+        <w:t xml:space="preserve">to know probability a random </w:t>
       </w:r>
       <w:r>
         <w:t xml:space="preserve">American </w:t>
@@ -7889,7 +7780,7 @@
         <w:t xml:space="preserve"> 3 </w:t>
       </w:r>
       <w:r>
-        <w:t xml:space="preserve">sleep disorders. </w:t>
+        <w:t>disorders</w:t>
       </w:r>
     </w:p>
     <w:p>
@@ -8185,11 +8076,11 @@
     <w:p>
       <w:pPr>
         <w:pStyle w:val="ListBullet"/>
-        <w:tabs>
-          <w:tab w:val="clear" w:pos="360"/>
-          <w:tab w:val="num" w:pos="1440"/>
-        </w:tabs>
-        <w:ind w:left="1440"/>
+        <w:numPr>
+          <w:ilvl w:val="0"/>
+          <w:numId w:val="0"/>
+        </w:numPr>
+        <w:ind w:left="2160" w:firstLine="720"/>
       </w:pPr>
       <w:r>
         <w:rPr>
@@ -8197,8 +8088,8 @@
         </w:rPr>
         <w:drawing>
           <wp:inline distT="0" distB="0" distL="0" distR="0" wp14:anchorId="34688B75" wp14:editId="11D66751">
-            <wp:extent cx="4086225" cy="876300"/>
-            <wp:effectExtent l="0" t="0" r="9525" b="0"/>
+            <wp:extent cx="1823826" cy="391124"/>
+            <wp:effectExtent l="0" t="0" r="5080" b="9525"/>
             <wp:docPr id="17" name="Picture 17"/>
             <wp:cNvGraphicFramePr>
               <a:graphicFrameLocks xmlns:a="http://schemas.openxmlformats.org/drawingml/2006/main" noChangeAspect="1"/>
@@ -8219,7 +8110,7 @@
                   <pic:spPr>
                     <a:xfrm>
                       <a:off x="0" y="0"/>
-                      <a:ext cx="4086225" cy="876300"/>
+                      <a:ext cx="1903018" cy="408107"/>
                     </a:xfrm>
                     <a:prstGeom prst="rect">
                       <a:avLst/>
@@ -8358,10 +8249,7 @@
         <w:t>there unless</w:t>
       </w:r>
       <w:r>
-        <w:t xml:space="preserve"> </w:t>
-      </w:r>
-      <w:r>
-        <w:t xml:space="preserve">A1, A2, + A3 are </w:t>
+        <w:t xml:space="preserve"> A1, A2, + A3 are </w:t>
       </w:r>
       <w:r>
         <w:rPr>
@@ -8472,17 +8360,1561 @@
           <w:b/>
           <w:u w:val="single"/>
         </w:rPr>
-        <w:t>Random</w:t>
+        <w:t>Random Variables</w:t>
+      </w:r>
+    </w:p>
+    <w:p>
+      <w:pPr>
+        <w:pStyle w:val="ListBullet"/>
+        <w:numPr>
+          <w:ilvl w:val="0"/>
+          <w:numId w:val="0"/>
+        </w:numPr>
+        <w:ind w:left="360" w:hanging="360"/>
+        <w:jc w:val="center"/>
+        <w:rPr>
+          <w:b/>
+          <w:u w:val="single"/>
+        </w:rPr>
+      </w:pPr>
+    </w:p>
+    <w:p>
+      <w:pPr>
+        <w:pStyle w:val="ListBullet"/>
+      </w:pPr>
+      <w:r>
+        <w:rPr>
+          <w:b/>
+        </w:rPr>
+        <w:t xml:space="preserve">Random variable </w:t>
+      </w:r>
+      <w:r>
+        <w:t>numerical outcome of an experiment (</w:t>
+      </w:r>
+      <w:r>
+        <w:rPr>
+          <w:b/>
+        </w:rPr>
+        <w:t>discrete</w:t>
+      </w:r>
+      <w:r>
+        <w:t>/</w:t>
+      </w:r>
+      <w:r>
+        <w:t>countable</w:t>
+      </w:r>
+      <w:r>
+        <w:t>, P(X = K),</w:t>
+      </w:r>
+      <w:r>
+        <w:t xml:space="preserve"> </w:t>
+      </w:r>
+      <w:r>
+        <w:t xml:space="preserve">or </w:t>
+      </w:r>
+      <w:r>
+        <w:rPr>
+          <w:b/>
+        </w:rPr>
+        <w:t>continuous</w:t>
+      </w:r>
+      <w:r>
+        <w:rPr>
+          <w:b/>
+        </w:rPr>
+        <w:t xml:space="preserve">, </w:t>
+      </w:r>
+      <w:r>
+        <w:rPr>
+          <w:b/>
+        </w:rPr>
+        <w:t xml:space="preserve">P(X </w:t>
+      </w:r>
+      <w:r>
+        <w:rPr>
+          <w:rFonts w:ascii="Cambria Math" w:hAnsi="Cambria Math" w:cs="Cambria Math"/>
+        </w:rPr>
+        <w:t>∈</w:t>
+      </w:r>
+      <w:r>
+        <w:rPr>
+          <w:rFonts w:ascii="Cambria Math" w:hAnsi="Cambria Math" w:cs="Cambria Math"/>
+        </w:rPr>
+        <w:t xml:space="preserve"> A</w:t>
+      </w:r>
+      <w:r>
+        <w:t>) that have probability distributions associated with them</w:t>
+      </w:r>
+    </w:p>
+    <w:p>
+      <w:pPr>
+        <w:pStyle w:val="ListBullet"/>
+      </w:pPr>
+      <w:r>
+        <w:t>How can we generate a random variable that is both discrete and continuous?</w:t>
+      </w:r>
+    </w:p>
+    <w:p>
+      <w:pPr>
+        <w:pStyle w:val="ListBullet"/>
+        <w:tabs>
+          <w:tab w:val="clear" w:pos="360"/>
+          <w:tab w:val="num" w:pos="720"/>
+        </w:tabs>
+        <w:ind w:left="720"/>
+      </w:pPr>
+      <w:r>
+        <w:t xml:space="preserve">Suppose we can generate something </w:t>
+      </w:r>
+      <w:r>
+        <w:t>continuous</w:t>
+      </w:r>
+      <w:r>
+        <w:t xml:space="preserve"> (any value between 1 and 2 on the number line) and something discrete (die roll).</w:t>
+      </w:r>
+    </w:p>
+    <w:p>
+      <w:pPr>
+        <w:pStyle w:val="ListBullet"/>
+        <w:tabs>
+          <w:tab w:val="clear" w:pos="360"/>
+          <w:tab w:val="num" w:pos="720"/>
+        </w:tabs>
+        <w:ind w:left="720"/>
+      </w:pPr>
+      <w:r>
+        <w:t>Then, flip a coin, and if H, use the continuous number line random variable, and if T, use the die for the discrete random variable</w:t>
+      </w:r>
+    </w:p>
+    <w:p>
+      <w:pPr>
+        <w:pStyle w:val="ListBullet"/>
+        <w:tabs>
+          <w:tab w:val="clear" w:pos="360"/>
+          <w:tab w:val="num" w:pos="720"/>
+        </w:tabs>
+        <w:ind w:left="720"/>
+      </w:pPr>
+      <w:r>
+        <w:t xml:space="preserve">The resulting random variable could’ve been either, and we describe its behavior as potentially being both discrete AND continuous </w:t>
+      </w:r>
+    </w:p>
+    <w:p>
+      <w:pPr>
+        <w:pStyle w:val="ListBullet"/>
+        <w:tabs>
+          <w:tab w:val="clear" w:pos="360"/>
+          <w:tab w:val="num" w:pos="720"/>
+        </w:tabs>
+        <w:ind w:left="720"/>
+      </w:pPr>
+      <w:r>
+        <w:t>Ex: Imagine we’re looking at insurance expenditures .</w:t>
+      </w:r>
+    </w:p>
+    <w:p>
+      <w:pPr>
+        <w:pStyle w:val="ListBullet"/>
+        <w:tabs>
+          <w:tab w:val="clear" w:pos="360"/>
+          <w:tab w:val="num" w:pos="1080"/>
+        </w:tabs>
+        <w:ind w:left="1080"/>
+      </w:pPr>
+      <w:r>
+        <w:t>For those who’ve never been sick, we’ve paid out $0</w:t>
+      </w:r>
+    </w:p>
+    <w:p>
+      <w:pPr>
+        <w:pStyle w:val="ListBullet"/>
+        <w:tabs>
+          <w:tab w:val="clear" w:pos="360"/>
+          <w:tab w:val="num" w:pos="1080"/>
+        </w:tabs>
+        <w:ind w:left="1080"/>
+      </w:pPr>
+      <w:r>
+        <w:t xml:space="preserve">For everyone else, we pay out some amount we model w/ a </w:t>
+      </w:r>
+      <w:r>
+        <w:t>continuous</w:t>
+      </w:r>
+      <w:r>
+        <w:t xml:space="preserve"> </w:t>
+      </w:r>
+      <w:r>
+        <w:t>variable b/c we must account down to fractions of a penny.</w:t>
+      </w:r>
+    </w:p>
+    <w:p>
+      <w:pPr>
+        <w:pStyle w:val="ListBullet"/>
+        <w:tabs>
+          <w:tab w:val="clear" w:pos="360"/>
+          <w:tab w:val="num" w:pos="1080"/>
+        </w:tabs>
+        <w:ind w:left="1080"/>
+      </w:pPr>
+      <w:r>
+        <w:lastRenderedPageBreak/>
+        <w:t xml:space="preserve">If the insurance company is modeling the payout distribution behavior, we should model it w/ a random variable that takes a discrete value 0 and all those </w:t>
+      </w:r>
+      <w:r>
+        <w:t>continuous</w:t>
+      </w:r>
+      <w:r>
+        <w:t xml:space="preserve"> </w:t>
+      </w:r>
+      <w:r>
+        <w:t>values &lt;&gt; 0</w:t>
+      </w:r>
+    </w:p>
+    <w:p>
+      <w:pPr>
+        <w:pStyle w:val="ListBullet"/>
+      </w:pPr>
+      <w:r>
+        <w:t xml:space="preserve">In other words, the kinds of random variables we’ll use are </w:t>
+      </w:r>
+      <w:r>
+        <w:rPr>
+          <w:b/>
+        </w:rPr>
+        <w:t>non-exhaustive</w:t>
+      </w:r>
+    </w:p>
+    <w:p>
+      <w:pPr>
+        <w:pStyle w:val="ListBullet"/>
+      </w:pPr>
+      <w:r>
+        <w:rPr>
+          <w:u w:val="single"/>
+        </w:rPr>
+        <w:t>Examples of variables that could be random variables</w:t>
+      </w:r>
+      <w:r>
+        <w:t xml:space="preserve"> </w:t>
+      </w:r>
+      <w:r>
+        <w:sym w:font="Wingdings" w:char="F0E8"/>
+      </w:r>
+      <w:r>
+        <w:t xml:space="preserve"> H/T outcome of coin flip, outcome of roll of die, BMI of a subject 4 years after baseline measurement, hypertension status of a subject randomly drawn from a population</w:t>
+      </w:r>
+    </w:p>
+    <w:p>
+      <w:pPr>
+        <w:pStyle w:val="ListBullet"/>
+        <w:numPr>
+          <w:ilvl w:val="0"/>
+          <w:numId w:val="0"/>
+        </w:numPr>
+        <w:ind w:left="360" w:hanging="360"/>
+      </w:pPr>
+    </w:p>
+    <w:p>
+      <w:pPr>
+        <w:pStyle w:val="ListBullet"/>
+        <w:numPr>
+          <w:ilvl w:val="0"/>
+          <w:numId w:val="0"/>
+        </w:numPr>
+        <w:ind w:left="360" w:hanging="360"/>
+        <w:jc w:val="center"/>
+        <w:rPr>
+          <w:b/>
+          <w:u w:val="single"/>
+        </w:rPr>
+      </w:pPr>
+      <w:r>
+        <w:rPr>
+          <w:b/>
+          <w:u w:val="single"/>
+        </w:rPr>
+        <w:t>Probability Mass Functions and Probability Density Functions</w:t>
+      </w:r>
+    </w:p>
+    <w:p>
+      <w:pPr>
+        <w:pStyle w:val="ListBullet"/>
+        <w:numPr>
+          <w:ilvl w:val="0"/>
+          <w:numId w:val="0"/>
+        </w:numPr>
+        <w:ind w:left="360" w:hanging="360"/>
+        <w:jc w:val="center"/>
+        <w:rPr>
+          <w:b/>
+          <w:u w:val="single"/>
+        </w:rPr>
+      </w:pPr>
+    </w:p>
+    <w:p>
+      <w:pPr>
+        <w:pStyle w:val="ListBullet"/>
+      </w:pPr>
+      <w:r>
+        <w:rPr>
+          <w:b/>
+        </w:rPr>
+        <w:t>Probability Mass Function</w:t>
+      </w:r>
+      <w:r>
+        <w:rPr>
+          <w:b/>
+        </w:rPr>
+        <w:t>s</w:t>
+      </w:r>
+      <w:r>
+        <w:rPr>
+          <w:b/>
+        </w:rPr>
+        <w:t xml:space="preserve"> (PMF)</w:t>
+      </w:r>
+      <w:r>
+        <w:t xml:space="preserve"> maps the rules of probabilities to sets of discrete random variables</w:t>
+      </w:r>
+    </w:p>
+    <w:p>
+      <w:pPr>
+        <w:pStyle w:val="ListBullet"/>
+        <w:tabs>
+          <w:tab w:val="clear" w:pos="360"/>
+          <w:tab w:val="num" w:pos="720"/>
+        </w:tabs>
+        <w:ind w:left="720"/>
+      </w:pPr>
+      <w:r>
+        <w:t>evaluated at a some value, it corresponds to the discrete random variable that takes that value</w:t>
+      </w:r>
+    </w:p>
+    <w:p>
+      <w:pPr>
+        <w:pStyle w:val="ListBullet"/>
+        <w:tabs>
+          <w:tab w:val="clear" w:pos="360"/>
+          <w:tab w:val="num" w:pos="720"/>
+        </w:tabs>
+        <w:ind w:left="720"/>
+      </w:pPr>
+      <w:r>
+        <w:t xml:space="preserve">ex: die roll </w:t>
+      </w:r>
+      <w:r>
+        <w:sym w:font="Wingdings" w:char="F0E8"/>
+      </w:r>
+      <w:r>
+        <w:t xml:space="preserve"> p(1) = 1/6</w:t>
+      </w:r>
+    </w:p>
+    <w:p>
+      <w:pPr>
+        <w:pStyle w:val="ListBullet"/>
+        <w:tabs>
+          <w:tab w:val="clear" w:pos="360"/>
+          <w:tab w:val="num" w:pos="720"/>
+        </w:tabs>
+        <w:ind w:left="720"/>
+      </w:pPr>
+      <w:r>
+        <w:t>Many functions satisfy the definition of a PMF b/c t</w:t>
+      </w:r>
+      <w:r>
+        <w:t>o</w:t>
+      </w:r>
+      <w:r>
+        <w:t xml:space="preserve"> be valid</w:t>
+      </w:r>
+      <w:r>
+        <w:t xml:space="preserve">, </w:t>
+      </w:r>
+      <w:r>
+        <w:rPr>
+          <w:u w:val="single"/>
+        </w:rPr>
+        <w:t xml:space="preserve">the PMF </w:t>
+      </w:r>
+      <w:r>
+        <w:rPr>
+          <w:i/>
+          <w:u w:val="single"/>
+        </w:rPr>
+        <w:t>p</w:t>
+      </w:r>
+      <w:r>
+        <w:rPr>
+          <w:u w:val="single"/>
+        </w:rPr>
+        <w:t xml:space="preserve"> must satisfy:</w:t>
+      </w:r>
+    </w:p>
+    <w:p>
+      <w:pPr>
+        <w:pStyle w:val="ListBullet"/>
+        <w:tabs>
+          <w:tab w:val="clear" w:pos="360"/>
+          <w:tab w:val="num" w:pos="1080"/>
+        </w:tabs>
+        <w:ind w:left="1080"/>
+      </w:pPr>
+      <w:r>
+        <w:rPr>
+          <w:i/>
+        </w:rPr>
+        <w:t>p</w:t>
+      </w:r>
+      <w:r>
+        <w:t>(</w:t>
+      </w:r>
+      <w:r>
+        <w:t>x</w:t>
+      </w:r>
+      <w:r>
+        <w:t>) &gt;= 0 for all</w:t>
+      </w:r>
+      <w:r>
+        <w:t xml:space="preserve"> possible value </w:t>
+      </w:r>
+      <w:r>
+        <w:t>x</w:t>
+      </w:r>
+      <w:r>
+        <w:t xml:space="preserve"> of a random variable</w:t>
+      </w:r>
+    </w:p>
+    <w:p>
+      <w:pPr>
+        <w:pStyle w:val="ListBullet"/>
+        <w:tabs>
+          <w:tab w:val="clear" w:pos="360"/>
+          <w:tab w:val="num" w:pos="1080"/>
+        </w:tabs>
+        <w:ind w:left="1080"/>
+      </w:pPr>
+      <w:r>
+        <w:rPr>
+          <w:noProof/>
+        </w:rPr>
+        <w:drawing>
+          <wp:inline distT="0" distB="0" distL="0" distR="0" wp14:anchorId="3085586B" wp14:editId="6E8664B0">
+            <wp:extent cx="791308" cy="190500"/>
+            <wp:effectExtent l="0" t="0" r="8890" b="0"/>
+            <wp:docPr id="4" name="Picture 4"/>
+            <wp:cNvGraphicFramePr>
+              <a:graphicFrameLocks xmlns:a="http://schemas.openxmlformats.org/drawingml/2006/main" noChangeAspect="1"/>
+            </wp:cNvGraphicFramePr>
+            <a:graphic xmlns:a="http://schemas.openxmlformats.org/drawingml/2006/main">
+              <a:graphicData uri="http://schemas.openxmlformats.org/drawingml/2006/picture">
+                <pic:pic xmlns:pic="http://schemas.openxmlformats.org/drawingml/2006/picture">
+                  <pic:nvPicPr>
+                    <pic:cNvPr id="1" name=""/>
+                    <pic:cNvPicPr/>
+                  </pic:nvPicPr>
+                  <pic:blipFill>
+                    <a:blip r:embed="rId20"/>
+                    <a:stretch>
+                      <a:fillRect/>
+                    </a:stretch>
+                  </pic:blipFill>
+                  <pic:spPr>
+                    <a:xfrm>
+                      <a:off x="0" y="0"/>
+                      <a:ext cx="795471" cy="191502"/>
+                    </a:xfrm>
+                    <a:prstGeom prst="rect">
+                      <a:avLst/>
+                    </a:prstGeom>
+                  </pic:spPr>
+                </pic:pic>
+              </a:graphicData>
+            </a:graphic>
+          </wp:inline>
+        </w:drawing>
+      </w:r>
+      <w:r>
+        <w:t xml:space="preserve"> taken over all </w:t>
+      </w:r>
+      <w:r>
+        <w:t xml:space="preserve">possible </w:t>
+      </w:r>
+      <w:r>
+        <w:t xml:space="preserve">values </w:t>
+      </w:r>
+      <w:r>
+        <w:t>x</w:t>
+      </w:r>
+      <w:r>
+        <w:t xml:space="preserve"> </w:t>
+      </w:r>
+      <w:r>
+        <w:t>of a random variable</w:t>
+      </w:r>
+    </w:p>
+    <w:p>
+      <w:pPr>
+        <w:pStyle w:val="ListBullet"/>
+        <w:tabs>
+          <w:tab w:val="clear" w:pos="360"/>
+          <w:tab w:val="num" w:pos="1440"/>
+        </w:tabs>
+        <w:ind w:left="1440"/>
+      </w:pPr>
+      <w:r>
+        <w:t>Upper case letters X = conceptual (i.e. conceptual die roll)</w:t>
+      </w:r>
+    </w:p>
+    <w:p>
+      <w:pPr>
+        <w:pStyle w:val="ListBullet"/>
+        <w:tabs>
+          <w:tab w:val="clear" w:pos="360"/>
+          <w:tab w:val="num" w:pos="1440"/>
+        </w:tabs>
+        <w:ind w:left="1440"/>
+      </w:pPr>
+      <w:r>
+        <w:t>Lower case letters x = actual value (i.e. actual roll of 4)</w:t>
+      </w:r>
+    </w:p>
+    <w:p>
+      <w:pPr>
+        <w:pStyle w:val="ListBullet"/>
+      </w:pPr>
+      <w:r>
+        <w:t>Constructing a PMF w/ simplest example = a coin flip</w:t>
+      </w:r>
+    </w:p>
+    <w:p>
+      <w:pPr>
+        <w:pStyle w:val="ListBullet"/>
+        <w:tabs>
+          <w:tab w:val="clear" w:pos="360"/>
+          <w:tab w:val="num" w:pos="720"/>
+        </w:tabs>
+        <w:ind w:left="720"/>
+      </w:pPr>
+      <w:r>
+        <w:t>Let X be the result of a coin flip where X = 0 is tails, X = 1 is heads.</w:t>
+      </w:r>
+    </w:p>
+    <w:p>
+      <w:pPr>
+        <w:pStyle w:val="ListBullet"/>
+        <w:tabs>
+          <w:tab w:val="clear" w:pos="360"/>
+          <w:tab w:val="num" w:pos="720"/>
+        </w:tabs>
+        <w:ind w:left="720"/>
+      </w:pPr>
+      <w:r>
+        <w:t xml:space="preserve">Assuming the coin is fair, we want a PMF that maps 0 to ½ and 1 to ½ (infinitely many </w:t>
+      </w:r>
+      <w:r>
+        <w:t>ways</w:t>
+      </w:r>
+      <w:r>
+        <w:t xml:space="preserve"> to write this function)</w:t>
+      </w:r>
+    </w:p>
+    <w:p>
+      <w:pPr>
+        <w:pStyle w:val="ListBullet"/>
+        <w:tabs>
+          <w:tab w:val="clear" w:pos="360"/>
+          <w:tab w:val="num" w:pos="720"/>
+        </w:tabs>
+        <w:ind w:left="720"/>
+      </w:pPr>
+      <w:r>
+        <w:t xml:space="preserve">We choose </w:t>
+      </w:r>
+      <w:r>
+        <w:rPr>
+          <w:noProof/>
+        </w:rPr>
+        <w:drawing>
+          <wp:inline distT="0" distB="0" distL="0" distR="0" wp14:anchorId="4FD59662" wp14:editId="52B4D62C">
+            <wp:extent cx="2404993" cy="202222"/>
+            <wp:effectExtent l="19050" t="19050" r="14605" b="26670"/>
+            <wp:docPr id="18" name="Picture 18"/>
+            <wp:cNvGraphicFramePr>
+              <a:graphicFrameLocks xmlns:a="http://schemas.openxmlformats.org/drawingml/2006/main" noChangeAspect="1"/>
+            </wp:cNvGraphicFramePr>
+            <a:graphic xmlns:a="http://schemas.openxmlformats.org/drawingml/2006/main">
+              <a:graphicData uri="http://schemas.openxmlformats.org/drawingml/2006/picture">
+                <pic:pic xmlns:pic="http://schemas.openxmlformats.org/drawingml/2006/picture">
+                  <pic:nvPicPr>
+                    <pic:cNvPr id="1" name=""/>
+                    <pic:cNvPicPr/>
+                  </pic:nvPicPr>
+                  <pic:blipFill>
+                    <a:blip r:embed="rId21"/>
+                    <a:stretch>
+                      <a:fillRect/>
+                    </a:stretch>
+                  </pic:blipFill>
+                  <pic:spPr>
+                    <a:xfrm>
+                      <a:off x="0" y="0"/>
+                      <a:ext cx="2445166" cy="205600"/>
+                    </a:xfrm>
+                    <a:prstGeom prst="rect">
+                      <a:avLst/>
+                    </a:prstGeom>
+                    <a:ln w="19050">
+                      <a:solidFill>
+                        <a:schemeClr val="tx1"/>
+                      </a:solidFill>
+                    </a:ln>
+                  </pic:spPr>
+                </pic:pic>
+              </a:graphicData>
+            </a:graphic>
+          </wp:inline>
+        </w:drawing>
+      </w:r>
+      <w:r>
+        <w:t>, which gives ½ for 0 and for 1</w:t>
+      </w:r>
+    </w:p>
+    <w:p>
+      <w:pPr>
+        <w:pStyle w:val="ListBullet"/>
+        <w:tabs>
+          <w:tab w:val="clear" w:pos="360"/>
+          <w:tab w:val="num" w:pos="720"/>
+        </w:tabs>
+        <w:ind w:left="720"/>
+      </w:pPr>
+      <w:r>
+        <w:t>If we CANNOT assume the die is fair, so we assume it’s bias, let ϴ be the probability of H as some proportion between 0-1 (such as .3, meaning P(T) = .7)</w:t>
+      </w:r>
+    </w:p>
+    <w:p>
+      <w:pPr>
+        <w:pStyle w:val="ListBullet"/>
+        <w:tabs>
+          <w:tab w:val="clear" w:pos="360"/>
+          <w:tab w:val="num" w:pos="720"/>
+        </w:tabs>
+        <w:ind w:left="720"/>
+      </w:pPr>
+      <w:r>
+        <w:t xml:space="preserve">So we want a PMF that says P(0) = 1 - </w:t>
+      </w:r>
+      <w:r>
+        <w:t>ϴ</w:t>
+      </w:r>
+      <w:r>
+        <w:t xml:space="preserve"> and P(1) = </w:t>
+      </w:r>
+      <w:r>
+        <w:t>ϴ</w:t>
+      </w:r>
+      <w:r>
+        <w:t xml:space="preserve"> </w:t>
+      </w:r>
+      <w:r>
+        <w:sym w:font="Wingdings" w:char="F0E8"/>
+      </w:r>
+      <w:r>
+        <w:t xml:space="preserve">  </w:t>
+      </w:r>
+      <w:r>
+        <w:rPr>
+          <w:noProof/>
+        </w:rPr>
+        <w:drawing>
+          <wp:inline distT="0" distB="0" distL="0" distR="0" wp14:anchorId="26FFAE07" wp14:editId="20D2FEF9">
+            <wp:extent cx="2181225" cy="191211"/>
+            <wp:effectExtent l="19050" t="19050" r="9525" b="18415"/>
+            <wp:docPr id="19" name="Picture 19"/>
+            <wp:cNvGraphicFramePr>
+              <a:graphicFrameLocks xmlns:a="http://schemas.openxmlformats.org/drawingml/2006/main" noChangeAspect="1"/>
+            </wp:cNvGraphicFramePr>
+            <a:graphic xmlns:a="http://schemas.openxmlformats.org/drawingml/2006/main">
+              <a:graphicData uri="http://schemas.openxmlformats.org/drawingml/2006/picture">
+                <pic:pic xmlns:pic="http://schemas.openxmlformats.org/drawingml/2006/picture">
+                  <pic:nvPicPr>
+                    <pic:cNvPr id="1" name=""/>
+                    <pic:cNvPicPr/>
+                  </pic:nvPicPr>
+                  <pic:blipFill>
+                    <a:blip r:embed="rId22"/>
+                    <a:stretch>
+                      <a:fillRect/>
+                    </a:stretch>
+                  </pic:blipFill>
+                  <pic:spPr>
+                    <a:xfrm>
+                      <a:off x="0" y="0"/>
+                      <a:ext cx="2282620" cy="200100"/>
+                    </a:xfrm>
+                    <a:prstGeom prst="rect">
+                      <a:avLst/>
+                    </a:prstGeom>
+                    <a:ln w="19050">
+                      <a:solidFill>
+                        <a:schemeClr val="tx1"/>
+                      </a:solidFill>
+                    </a:ln>
+                  </pic:spPr>
+                </pic:pic>
+              </a:graphicData>
+            </a:graphic>
+          </wp:inline>
+        </w:drawing>
+      </w:r>
+    </w:p>
+    <w:p>
+      <w:pPr>
+        <w:pStyle w:val="ListBullet"/>
+        <w:tabs>
+          <w:tab w:val="clear" w:pos="360"/>
+          <w:tab w:val="num" w:pos="1080"/>
+        </w:tabs>
+        <w:ind w:left="1080"/>
+      </w:pPr>
+      <w:r>
+        <w:t>Greek letters = things we don’t know but would like to know</w:t>
+      </w:r>
+      <w:r>
+        <w:t xml:space="preserve"> = </w:t>
+      </w:r>
+      <w:r>
+        <w:rPr>
+          <w:b/>
+        </w:rPr>
+        <w:t>parameters</w:t>
+      </w:r>
+    </w:p>
+    <w:p>
+      <w:pPr>
+        <w:pStyle w:val="ListBullet"/>
+      </w:pPr>
+      <w:r>
+        <w:t>In these cases, our PMF’s are the entities that governs the population of coin flips.</w:t>
+      </w:r>
+    </w:p>
+    <w:p>
+      <w:pPr>
+        <w:pStyle w:val="ListBullet"/>
+      </w:pPr>
+      <w:r>
+        <w:t xml:space="preserve">So, to know </w:t>
+      </w:r>
+      <w:r>
+        <w:t>ϴ</w:t>
+      </w:r>
+      <w:r>
+        <w:t xml:space="preserve">, we collect data to estimate + evaluate uncertainty in the estimate via the </w:t>
+      </w:r>
+      <w:r>
+        <w:rPr>
+          <w:b/>
+        </w:rPr>
+        <w:t xml:space="preserve">probability </w:t>
+      </w:r>
+      <w:r>
+        <w:rPr>
+          <w:b/>
+        </w:rPr>
+        <w:t xml:space="preserve">distributions = </w:t>
+      </w:r>
+      <w:r>
+        <w:t>conceptual models of populations + are entities that tie our data to the population</w:t>
+      </w:r>
+    </w:p>
+    <w:p>
+      <w:pPr>
+        <w:pStyle w:val="ListBullet"/>
+      </w:pPr>
+      <w:r>
+        <w:t>Consider again the biased coin:</w:t>
+      </w:r>
+    </w:p>
+    <w:p>
+      <w:pPr>
+        <w:pStyle w:val="ListBullet"/>
+        <w:tabs>
+          <w:tab w:val="clear" w:pos="360"/>
+          <w:tab w:val="num" w:pos="720"/>
+        </w:tabs>
+        <w:ind w:left="720"/>
+        <w:rPr>
+          <w:u w:val="single"/>
+        </w:rPr>
+      </w:pPr>
+      <w:r>
+        <w:t xml:space="preserve">Our PMF gives p(0) = 1 - </w:t>
+      </w:r>
+      <w:r>
+        <w:t>ϴ</w:t>
+      </w:r>
+      <w:r>
+        <w:t xml:space="preserve"> and P(1) = </w:t>
+      </w:r>
+      <w:r>
+        <w:t>ϴ</w:t>
+      </w:r>
+      <w:r>
+        <w:t xml:space="preserve">. </w:t>
+      </w:r>
+      <w:r>
+        <w:rPr>
+          <w:u w:val="single"/>
+        </w:rPr>
+        <w:t>Prove this is a PMF</w:t>
+      </w:r>
+    </w:p>
+    <w:p>
+      <w:pPr>
+        <w:pStyle w:val="ListBullet"/>
+        <w:tabs>
+          <w:tab w:val="clear" w:pos="360"/>
+          <w:tab w:val="num" w:pos="1080"/>
+        </w:tabs>
+        <w:ind w:left="1080"/>
+        <w:rPr>
+          <w:i/>
+        </w:rPr>
+      </w:pPr>
+      <w:r>
+        <w:t xml:space="preserve">So, </w:t>
+      </w:r>
+      <w:r>
+        <w:rPr>
+          <w:b/>
+        </w:rPr>
+        <w:t>p(x) &gt; 0</w:t>
+      </w:r>
+      <w:r>
+        <w:t xml:space="preserve"> for x = 0,1 </w:t>
+      </w:r>
+      <w:r>
+        <w:sym w:font="Wingdings" w:char="F0E0"/>
+      </w:r>
+      <w:r>
+        <w:t xml:space="preserve"> since </w:t>
+      </w:r>
+      <w:r>
+        <w:t>ϴ</w:t>
+      </w:r>
+      <w:r>
+        <w:t xml:space="preserve"> is between 0-1 </w:t>
+      </w:r>
+      <w:r>
+        <w:sym w:font="Wingdings" w:char="F0E0"/>
+      </w:r>
+      <w:r>
+        <w:t xml:space="preserve"> </w:t>
+      </w:r>
+      <w:r>
+        <w:rPr>
+          <w:i/>
+        </w:rPr>
+        <w:t>satisfies rule 1 of PMF</w:t>
+      </w:r>
+    </w:p>
+    <w:p>
+      <w:pPr>
+        <w:pStyle w:val="ListBullet"/>
+        <w:tabs>
+          <w:tab w:val="clear" w:pos="360"/>
+          <w:tab w:val="num" w:pos="1080"/>
+        </w:tabs>
+        <w:ind w:left="1080"/>
+      </w:pPr>
+      <w:r>
+        <w:t xml:space="preserve">Then, </w:t>
+      </w:r>
+      <w:r>
+        <w:rPr>
+          <w:b/>
+        </w:rPr>
+        <w:t xml:space="preserve">p(0) + p(1) = </w:t>
+      </w:r>
+      <w:r>
+        <w:rPr>
+          <w:b/>
+        </w:rPr>
+        <w:t>ϴ</w:t>
+      </w:r>
+      <w:r>
+        <w:rPr>
+          <w:b/>
+        </w:rPr>
+        <w:t xml:space="preserve"> + (1- </w:t>
+      </w:r>
+      <w:r>
+        <w:rPr>
+          <w:b/>
+        </w:rPr>
+        <w:t>ϴ</w:t>
+      </w:r>
+      <w:r>
+        <w:rPr>
+          <w:b/>
+        </w:rPr>
+        <w:t>) = 1</w:t>
+      </w:r>
+      <w:r>
+        <w:sym w:font="Wingdings" w:char="F0E0"/>
+      </w:r>
+      <w:r>
+        <w:t xml:space="preserve"> </w:t>
+      </w:r>
+      <w:r>
+        <w:rPr>
+          <w:i/>
+        </w:rPr>
+        <w:t xml:space="preserve">satisfies rule </w:t>
+      </w:r>
+      <w:r>
+        <w:rPr>
+          <w:i/>
+        </w:rPr>
+        <w:t>2</w:t>
+      </w:r>
+      <w:r>
+        <w:rPr>
+          <w:i/>
+        </w:rPr>
+        <w:t xml:space="preserve"> of PMF</w:t>
+      </w:r>
+    </w:p>
+    <w:p>
+      <w:pPr>
+        <w:pStyle w:val="ListBullet"/>
+        <w:numPr>
+          <w:ilvl w:val="0"/>
+          <w:numId w:val="0"/>
+        </w:numPr>
+        <w:ind w:left="360" w:hanging="360"/>
+        <w:rPr>
+          <w:i/>
+        </w:rPr>
+      </w:pPr>
+    </w:p>
+    <w:p>
+      <w:pPr>
+        <w:pStyle w:val="ListBullet"/>
+      </w:pPr>
+      <w:r>
+        <w:rPr>
+          <w:b/>
+        </w:rPr>
+        <w:t xml:space="preserve">Probability </w:t>
+      </w:r>
+      <w:r>
+        <w:rPr>
+          <w:b/>
+        </w:rPr>
+        <w:t>Density</w:t>
+      </w:r>
+      <w:r>
+        <w:rPr>
+          <w:b/>
+        </w:rPr>
+        <w:t xml:space="preserve"> Function</w:t>
+      </w:r>
+      <w:r>
+        <w:rPr>
+          <w:b/>
+        </w:rPr>
+        <w:t>s</w:t>
+      </w:r>
+      <w:r>
+        <w:rPr>
+          <w:b/>
+        </w:rPr>
+        <w:t xml:space="preserve"> (P</w:t>
+      </w:r>
+      <w:r>
+        <w:rPr>
+          <w:b/>
+        </w:rPr>
+        <w:t>D</w:t>
+      </w:r>
+      <w:r>
+        <w:rPr>
+          <w:b/>
+        </w:rPr>
+        <w:t>F)</w:t>
+      </w:r>
+      <w:r>
+        <w:t xml:space="preserve"> maps the rules of probabilities to sets of </w:t>
+      </w:r>
+      <w:r>
+        <w:t>continuous</w:t>
+      </w:r>
+      <w:r>
+        <w:t xml:space="preserve"> random variables</w:t>
+      </w:r>
+    </w:p>
+    <w:p>
+      <w:pPr>
+        <w:pStyle w:val="ListBullet"/>
+        <w:tabs>
+          <w:tab w:val="clear" w:pos="360"/>
+          <w:tab w:val="num" w:pos="720"/>
+        </w:tabs>
+        <w:ind w:left="720"/>
+      </w:pPr>
+      <w:r>
+        <w:t>AREAS under PDF’s correspond to probabilities for a random variable</w:t>
+      </w:r>
+    </w:p>
+    <w:p>
+      <w:pPr>
+        <w:pStyle w:val="ListBullet"/>
+        <w:tabs>
+          <w:tab w:val="clear" w:pos="360"/>
+          <w:tab w:val="num" w:pos="720"/>
+        </w:tabs>
+        <w:ind w:left="720"/>
+      </w:pPr>
+      <w:r>
+        <w:t xml:space="preserve">The </w:t>
+      </w:r>
+      <w:r>
+        <w:rPr>
+          <w:b/>
+        </w:rPr>
+        <w:t>Normal Curve/Bell Curve (Normal Density Functions)</w:t>
+      </w:r>
+      <w:r>
+        <w:t xml:space="preserve"> is the “king” of PDF’s</w:t>
+      </w:r>
+    </w:p>
+    <w:p>
+      <w:pPr>
+        <w:pStyle w:val="ListBullet"/>
+        <w:tabs>
+          <w:tab w:val="clear" w:pos="360"/>
+          <w:tab w:val="num" w:pos="1080"/>
+        </w:tabs>
+        <w:ind w:left="1080"/>
+      </w:pPr>
+      <w:r>
+        <w:t>Areas under bell curv</w:t>
+      </w:r>
+      <w:r>
+        <w:t>es correspond to probabilities, s</w:t>
+      </w:r>
+      <w:r>
+        <w:t xml:space="preserve">o you're modeling something as if the population it belongs to follows a bell curve, </w:t>
+      </w:r>
+      <w:r>
+        <w:t>we’</w:t>
+      </w:r>
+      <w:r>
+        <w:t xml:space="preserve">re saying probabilities associated </w:t>
+      </w:r>
+      <w:r>
+        <w:t xml:space="preserve">w/ </w:t>
+      </w:r>
+      <w:r>
+        <w:t xml:space="preserve">that random variable are governed by areas under that bell curve. </w:t>
+      </w:r>
+    </w:p>
+    <w:p>
+      <w:pPr>
+        <w:pStyle w:val="ListBullet"/>
+        <w:tabs>
+          <w:tab w:val="clear" w:pos="360"/>
+          <w:tab w:val="num" w:pos="720"/>
+        </w:tabs>
+        <w:ind w:left="720"/>
+      </w:pPr>
+      <w:r>
+        <w:lastRenderedPageBreak/>
+        <w:t xml:space="preserve">PDF’s must </w:t>
+      </w:r>
+      <w:r>
+        <w:t xml:space="preserve">follow </w:t>
+      </w:r>
+      <w:r>
+        <w:t xml:space="preserve">2 </w:t>
+      </w:r>
+      <w:r>
+        <w:t xml:space="preserve">rules to be </w:t>
+      </w:r>
+      <w:r>
+        <w:t>valid:</w:t>
+      </w:r>
+    </w:p>
+    <w:p>
+      <w:pPr>
+        <w:pStyle w:val="ListBullet"/>
+        <w:tabs>
+          <w:tab w:val="clear" w:pos="360"/>
+          <w:tab w:val="num" w:pos="1080"/>
+        </w:tabs>
+        <w:ind w:left="1080"/>
+      </w:pPr>
+      <w:r>
+        <w:t>f(x) &gt;= 0 for all possible values x the random variable can have</w:t>
+      </w:r>
+    </w:p>
+    <w:p>
+      <w:pPr>
+        <w:pStyle w:val="ListBullet"/>
+        <w:tabs>
+          <w:tab w:val="clear" w:pos="360"/>
+          <w:tab w:val="num" w:pos="1080"/>
+        </w:tabs>
+        <w:ind w:left="1080"/>
+      </w:pPr>
+      <w:r>
+        <w:rPr>
+          <w:noProof/>
+        </w:rPr>
+        <w:drawing>
+          <wp:inline distT="0" distB="0" distL="0" distR="0" wp14:anchorId="09DBB629" wp14:editId="282A9146">
+            <wp:extent cx="1066800" cy="210457"/>
+            <wp:effectExtent l="0" t="0" r="0" b="0"/>
+            <wp:docPr id="20" name="Picture 20"/>
+            <wp:cNvGraphicFramePr>
+              <a:graphicFrameLocks xmlns:a="http://schemas.openxmlformats.org/drawingml/2006/main" noChangeAspect="1"/>
+            </wp:cNvGraphicFramePr>
+            <a:graphic xmlns:a="http://schemas.openxmlformats.org/drawingml/2006/main">
+              <a:graphicData uri="http://schemas.openxmlformats.org/drawingml/2006/picture">
+                <pic:pic xmlns:pic="http://schemas.openxmlformats.org/drawingml/2006/picture">
+                  <pic:nvPicPr>
+                    <pic:cNvPr id="1" name=""/>
+                    <pic:cNvPicPr/>
+                  </pic:nvPicPr>
+                  <pic:blipFill>
+                    <a:blip r:embed="rId23"/>
+                    <a:stretch>
+                      <a:fillRect/>
+                    </a:stretch>
+                  </pic:blipFill>
+                  <pic:spPr>
+                    <a:xfrm>
+                      <a:off x="0" y="0"/>
+                      <a:ext cx="1082895" cy="213632"/>
+                    </a:xfrm>
+                    <a:prstGeom prst="rect">
+                      <a:avLst/>
+                    </a:prstGeom>
+                  </pic:spPr>
+                </pic:pic>
+              </a:graphicData>
+            </a:graphic>
+          </wp:inline>
+        </w:drawing>
+      </w:r>
+    </w:p>
+    <w:p>
+      <w:pPr>
+        <w:pStyle w:val="ListBullet"/>
+        <w:tabs>
+          <w:tab w:val="clear" w:pos="360"/>
+          <w:tab w:val="num" w:pos="1440"/>
+        </w:tabs>
+        <w:ind w:left="1440"/>
+      </w:pPr>
+      <w:r>
+        <w:t>Define PDF’s as if they operate on the entire real line</w:t>
+      </w:r>
+    </w:p>
+    <w:p>
+      <w:pPr>
+        <w:pStyle w:val="ListBullet"/>
+        <w:tabs>
+          <w:tab w:val="clear" w:pos="360"/>
+          <w:tab w:val="num" w:pos="1080"/>
+        </w:tabs>
+        <w:ind w:left="1080"/>
+      </w:pPr>
+      <w:r>
+        <w:t xml:space="preserve">Ex: </w:t>
+      </w:r>
+      <w:r>
+        <w:t>Assume</w:t>
+      </w:r>
+      <w:r>
+        <w:t xml:space="preserve"> time in years from diagnosis until death of a persons w/ a specific cancer follows a density such as </w:t>
+      </w:r>
+      <w:r>
+        <w:rPr>
+          <w:noProof/>
+        </w:rPr>
+        <w:drawing>
+          <wp:inline distT="0" distB="0" distL="0" distR="0" wp14:anchorId="14B78A32" wp14:editId="2A9F192F">
+            <wp:extent cx="1524547" cy="353695"/>
+            <wp:effectExtent l="0" t="0" r="0" b="8255"/>
+            <wp:docPr id="21" name="Picture 21"/>
+            <wp:cNvGraphicFramePr>
+              <a:graphicFrameLocks xmlns:a="http://schemas.openxmlformats.org/drawingml/2006/main" noChangeAspect="1"/>
+            </wp:cNvGraphicFramePr>
+            <a:graphic xmlns:a="http://schemas.openxmlformats.org/drawingml/2006/main">
+              <a:graphicData uri="http://schemas.openxmlformats.org/drawingml/2006/picture">
+                <pic:pic xmlns:pic="http://schemas.openxmlformats.org/drawingml/2006/picture">
+                  <pic:nvPicPr>
+                    <pic:cNvPr id="1" name=""/>
+                    <pic:cNvPicPr/>
+                  </pic:nvPicPr>
+                  <pic:blipFill>
+                    <a:blip r:embed="rId24"/>
+                    <a:stretch>
+                      <a:fillRect/>
+                    </a:stretch>
+                  </pic:blipFill>
+                  <pic:spPr>
+                    <a:xfrm>
+                      <a:off x="0" y="0"/>
+                      <a:ext cx="1544856" cy="358407"/>
+                    </a:xfrm>
+                    <a:prstGeom prst="rect">
+                      <a:avLst/>
+                    </a:prstGeom>
+                  </pic:spPr>
+                </pic:pic>
+              </a:graphicData>
+            </a:graphic>
+          </wp:inline>
+        </w:drawing>
+      </w:r>
+      <w:r>
+        <w:t xml:space="preserve"> </w:t>
+      </w:r>
+      <w:r>
+        <w:t>(</w:t>
+      </w:r>
+      <w:r>
+        <w:rPr>
+          <w:b/>
+        </w:rPr>
+        <w:t>exponential density function)</w:t>
+      </w:r>
+      <w:r>
+        <w:t xml:space="preserve"> </w:t>
+      </w:r>
+      <w:r>
+        <w:t>where x = years</w:t>
+      </w:r>
+    </w:p>
+    <w:p>
+      <w:pPr>
+        <w:pStyle w:val="ListBullet"/>
+        <w:tabs>
+          <w:tab w:val="clear" w:pos="360"/>
+          <w:tab w:val="num" w:pos="1080"/>
+        </w:tabs>
+        <w:ind w:left="1080"/>
+      </w:pPr>
+      <w:r>
+        <w:t xml:space="preserve">More compactly, ignoring f(x) = 0, we have </w:t>
+      </w:r>
+      <w:r>
+        <w:rPr>
+          <w:noProof/>
+        </w:rPr>
+        <w:drawing>
+          <wp:inline distT="0" distB="0" distL="0" distR="0" wp14:anchorId="2ED8DCD0" wp14:editId="7FDD68BA">
+            <wp:extent cx="1485900" cy="228068"/>
+            <wp:effectExtent l="0" t="0" r="0" b="635"/>
+            <wp:docPr id="22" name="Picture 22"/>
+            <wp:cNvGraphicFramePr>
+              <a:graphicFrameLocks xmlns:a="http://schemas.openxmlformats.org/drawingml/2006/main" noChangeAspect="1"/>
+            </wp:cNvGraphicFramePr>
+            <a:graphic xmlns:a="http://schemas.openxmlformats.org/drawingml/2006/main">
+              <a:graphicData uri="http://schemas.openxmlformats.org/drawingml/2006/picture">
+                <pic:pic xmlns:pic="http://schemas.openxmlformats.org/drawingml/2006/picture">
+                  <pic:nvPicPr>
+                    <pic:cNvPr id="1" name=""/>
+                    <pic:cNvPicPr/>
+                  </pic:nvPicPr>
+                  <pic:blipFill>
+                    <a:blip r:embed="rId25"/>
+                    <a:stretch>
+                      <a:fillRect/>
+                    </a:stretch>
+                  </pic:blipFill>
+                  <pic:spPr>
+                    <a:xfrm>
+                      <a:off x="0" y="0"/>
+                      <a:ext cx="1523953" cy="233909"/>
+                    </a:xfrm>
+                    <a:prstGeom prst="rect">
+                      <a:avLst/>
+                    </a:prstGeom>
+                  </pic:spPr>
+                </pic:pic>
+              </a:graphicData>
+            </a:graphic>
+          </wp:inline>
+        </w:drawing>
+      </w:r>
+    </w:p>
+    <w:p>
+      <w:pPr>
+        <w:pStyle w:val="ListBullet"/>
+        <w:tabs>
+          <w:tab w:val="clear" w:pos="360"/>
+          <w:tab w:val="num" w:pos="1080"/>
+        </w:tabs>
+        <w:ind w:left="1080"/>
+        <w:rPr>
+          <w:u w:val="single"/>
+        </w:rPr>
+      </w:pPr>
+      <w:r>
+        <w:rPr>
+          <w:u w:val="single"/>
+        </w:rPr>
+        <w:t>Prove this is a valid PDF so we could model survival</w:t>
+      </w:r>
+      <w:r>
+        <w:rPr>
+          <w:u w:val="single"/>
+        </w:rPr>
+        <w:t xml:space="preserve"> this way</w:t>
+      </w:r>
+    </w:p>
+    <w:p>
+      <w:pPr>
+        <w:pStyle w:val="ListBullet"/>
+        <w:tabs>
+          <w:tab w:val="clear" w:pos="360"/>
+          <w:tab w:val="num" w:pos="1440"/>
+        </w:tabs>
+        <w:ind w:left="1440"/>
+      </w:pPr>
+      <w:r>
+        <w:t>1) e raised to any power &gt; 0</w:t>
+      </w:r>
+    </w:p>
+    <w:p>
+      <w:pPr>
+        <w:pStyle w:val="ListBullet"/>
+        <w:tabs>
+          <w:tab w:val="clear" w:pos="360"/>
+          <w:tab w:val="num" w:pos="1440"/>
+        </w:tabs>
+        <w:ind w:left="1440"/>
+      </w:pPr>
+      <w:r>
+        <w:t xml:space="preserve">2) </w:t>
+      </w:r>
+      <w:r>
+        <w:rPr>
+          <w:noProof/>
+        </w:rPr>
+        <w:drawing>
+          <wp:inline distT="0" distB="0" distL="0" distR="0" wp14:anchorId="5D148CE6" wp14:editId="1C981977">
+            <wp:extent cx="2314575" cy="301174"/>
+            <wp:effectExtent l="0" t="0" r="0" b="3810"/>
+            <wp:docPr id="24" name="Picture 24"/>
+            <wp:cNvGraphicFramePr>
+              <a:graphicFrameLocks xmlns:a="http://schemas.openxmlformats.org/drawingml/2006/main" noChangeAspect="1"/>
+            </wp:cNvGraphicFramePr>
+            <a:graphic xmlns:a="http://schemas.openxmlformats.org/drawingml/2006/main">
+              <a:graphicData uri="http://schemas.openxmlformats.org/drawingml/2006/picture">
+                <pic:pic xmlns:pic="http://schemas.openxmlformats.org/drawingml/2006/picture">
+                  <pic:nvPicPr>
+                    <pic:cNvPr id="1" name=""/>
+                    <pic:cNvPicPr/>
+                  </pic:nvPicPr>
+                  <pic:blipFill>
+                    <a:blip r:embed="rId26"/>
+                    <a:stretch>
+                      <a:fillRect/>
+                    </a:stretch>
+                  </pic:blipFill>
+                  <pic:spPr>
+                    <a:xfrm>
+                      <a:off x="0" y="0"/>
+                      <a:ext cx="2426678" cy="315761"/>
+                    </a:xfrm>
+                    <a:prstGeom prst="rect">
+                      <a:avLst/>
+                    </a:prstGeom>
+                  </pic:spPr>
+                </pic:pic>
+              </a:graphicData>
+            </a:graphic>
+          </wp:inline>
+        </w:drawing>
+      </w:r>
+    </w:p>
+    <w:p>
+      <w:pPr>
+        <w:pStyle w:val="ListBullet"/>
+      </w:pPr>
+      <w:r>
+        <w:t>EX: Using PDF’s to assign probabilities:</w:t>
+      </w:r>
+    </w:p>
+    <w:p>
+      <w:pPr>
+        <w:pStyle w:val="ListBullet"/>
+        <w:tabs>
+          <w:tab w:val="clear" w:pos="360"/>
+          <w:tab w:val="num" w:pos="720"/>
+        </w:tabs>
+        <w:ind w:left="720"/>
+      </w:pPr>
+      <w:r>
+        <w:t xml:space="preserve">Probability a randomly selected person from the population modeled </w:t>
+      </w:r>
+      <w:r>
+        <w:t>as if it followed</w:t>
+      </w:r>
+      <w:r>
+        <w:t xml:space="preserve"> the above distribution survived &gt; 6 years?</w:t>
+      </w:r>
+    </w:p>
+    <w:p>
+      <w:pPr>
+        <w:pStyle w:val="ListBullet"/>
+        <w:tabs>
+          <w:tab w:val="clear" w:pos="360"/>
+          <w:tab w:val="num" w:pos="1080"/>
+        </w:tabs>
+        <w:ind w:left="1080"/>
+      </w:pPr>
+      <w:r>
+        <w:rPr>
+          <w:noProof/>
+        </w:rPr>
+        <w:drawing>
+          <wp:inline distT="0" distB="0" distL="0" distR="0" wp14:anchorId="1A63DC91" wp14:editId="09D386D3">
+            <wp:extent cx="3200400" cy="337930"/>
+            <wp:effectExtent l="0" t="0" r="0" b="5080"/>
+            <wp:docPr id="25" name="Picture 25"/>
+            <wp:cNvGraphicFramePr>
+              <a:graphicFrameLocks xmlns:a="http://schemas.openxmlformats.org/drawingml/2006/main" noChangeAspect="1"/>
+            </wp:cNvGraphicFramePr>
+            <a:graphic xmlns:a="http://schemas.openxmlformats.org/drawingml/2006/main">
+              <a:graphicData uri="http://schemas.openxmlformats.org/drawingml/2006/picture">
+                <pic:pic xmlns:pic="http://schemas.openxmlformats.org/drawingml/2006/picture">
+                  <pic:nvPicPr>
+                    <pic:cNvPr id="1" name=""/>
+                    <pic:cNvPicPr/>
+                  </pic:nvPicPr>
+                  <pic:blipFill>
+                    <a:blip r:embed="rId27"/>
+                    <a:stretch>
+                      <a:fillRect/>
+                    </a:stretch>
+                  </pic:blipFill>
+                  <pic:spPr>
+                    <a:xfrm>
+                      <a:off x="0" y="0"/>
+                      <a:ext cx="3351875" cy="353924"/>
+                    </a:xfrm>
+                    <a:prstGeom prst="rect">
+                      <a:avLst/>
+                    </a:prstGeom>
+                  </pic:spPr>
+                </pic:pic>
+              </a:graphicData>
+            </a:graphic>
+          </wp:inline>
+        </w:drawing>
+      </w:r>
+      <w:r>
+        <w:t xml:space="preserve"> </w:t>
+      </w:r>
+      <w:r>
+        <w:sym w:font="Wingdings" w:char="F0E0"/>
+      </w:r>
+      <w:r>
+        <w:t xml:space="preserve"> get the </w:t>
+      </w:r>
+      <w:r>
+        <w:t>AUC</w:t>
+      </w:r>
+      <w:r>
+        <w:t xml:space="preserve"> from x &gt; 6 to infinity</w:t>
+      </w:r>
+    </w:p>
+    <w:p>
+      <w:pPr>
+        <w:pStyle w:val="ListBullet"/>
+        <w:tabs>
+          <w:tab w:val="clear" w:pos="360"/>
+          <w:tab w:val="num" w:pos="1440"/>
+        </w:tabs>
+        <w:ind w:left="1440"/>
+        <w:rPr>
+          <w:b/>
+        </w:rPr>
+      </w:pPr>
+      <w:r>
+        <w:rPr>
+          <w:b/>
+        </w:rPr>
+        <w:t>pexp(q=6, rate=1/5, lower.tail=F)</w:t>
+      </w:r>
+      <w:r>
+        <w:rPr>
+          <w:b/>
+        </w:rPr>
+        <w:t xml:space="preserve"> # lower.tail = F means 6+</w:t>
+      </w:r>
+      <w:r>
+        <w:rPr>
+          <w:b/>
+        </w:rPr>
+        <w:t>, if T it’d be less than</w:t>
+      </w:r>
+    </w:p>
+    <w:p>
+      <w:pPr>
+        <w:pStyle w:val="ListBullet"/>
+        <w:tabs>
+          <w:tab w:val="clear" w:pos="360"/>
+          <w:tab w:val="num" w:pos="1440"/>
+        </w:tabs>
+        <w:ind w:left="1440"/>
+        <w:rPr>
+          <w:b/>
+        </w:rPr>
+      </w:pPr>
+      <w:r>
+        <w:rPr>
+          <w:b/>
+          <w:bdr w:val="none" w:sz="0" w:space="0" w:color="auto" w:frame="1"/>
+        </w:rPr>
+        <w:t>[1] 0.3011942</w:t>
+      </w:r>
+    </w:p>
+    <w:p>
+      <w:pPr>
+        <w:pStyle w:val="ListBullet"/>
+        <w:spacing w:before="240"/>
+      </w:pPr>
+      <w:r>
+        <w:t xml:space="preserve">Remember, specific values for a continuous random variable have probabilities of 0 (i.e. a </w:t>
+      </w:r>
+      <w:r>
+        <w:rPr>
+          <w:i/>
+        </w:rPr>
+        <w:t>line</w:t>
+      </w:r>
+      <w:r>
+        <w:t xml:space="preserve"> has an area = 0)</w:t>
       </w:r>
       <w:bookmarkStart w:id="0" w:name="_GoBack"/>
       <w:bookmarkEnd w:id="0"/>
-      <w:r>
-        <w:rPr>
-          <w:b/>
-          <w:u w:val="single"/>
-        </w:rPr>
-        <w:t xml:space="preserve"> Variables</w:t>
-      </w:r>
+    </w:p>
+    <w:p>
+      <w:pPr>
+        <w:pStyle w:val="ListBullet"/>
+        <w:numPr>
+          <w:ilvl w:val="0"/>
+          <w:numId w:val="0"/>
+        </w:numPr>
+        <w:ind w:left="360" w:hanging="360"/>
+      </w:pPr>
     </w:p>
     <w:sectPr>
       <w:pgSz w:w="12240" w:h="15840"/>
@@ -8530,6 +9962,12 @@
     <w:abstractNumId w:val="0"/>
   </w:num>
   <w:num w:numId="5">
+    <w:abstractNumId w:val="0"/>
+  </w:num>
+  <w:num w:numId="6">
+    <w:abstractNumId w:val="0"/>
+  </w:num>
+  <w:num w:numId="7">
     <w:abstractNumId w:val="0"/>
   </w:num>
 </w:numbering>
@@ -8932,6 +10370,7 @@
   <w:style w:type="character" w:default="1" w:styleId="DefaultParagraphFont">
     <w:name w:val="Default Paragraph Font"/>
     <w:uiPriority w:val="1"/>
+    <w:semiHidden/>
     <w:unhideWhenUsed/>
   </w:style>
   <w:style w:type="table" w:default="1" w:styleId="TableNormal">
@@ -8978,6 +10417,69 @@
       <w:ind w:left="720"/>
       <w:contextualSpacing/>
     </w:pPr>
+  </w:style>
+  <w:style w:type="paragraph" w:styleId="HTMLPreformatted">
+    <w:name w:val="HTML Preformatted"/>
+    <w:basedOn w:val="Normal"/>
+    <w:link w:val="HTMLPreformattedChar"/>
+    <w:uiPriority w:val="99"/>
+    <w:semiHidden/>
+    <w:unhideWhenUsed/>
+    <w:rsid w:val="00433DBB"/>
+    <w:pPr>
+      <w:tabs>
+        <w:tab w:val="left" w:pos="916"/>
+        <w:tab w:val="left" w:pos="1832"/>
+        <w:tab w:val="left" w:pos="2748"/>
+        <w:tab w:val="left" w:pos="3664"/>
+        <w:tab w:val="left" w:pos="4580"/>
+        <w:tab w:val="left" w:pos="5496"/>
+        <w:tab w:val="left" w:pos="6412"/>
+        <w:tab w:val="left" w:pos="7328"/>
+        <w:tab w:val="left" w:pos="8244"/>
+        <w:tab w:val="left" w:pos="9160"/>
+        <w:tab w:val="left" w:pos="10076"/>
+        <w:tab w:val="left" w:pos="10992"/>
+        <w:tab w:val="left" w:pos="11908"/>
+        <w:tab w:val="left" w:pos="12824"/>
+        <w:tab w:val="left" w:pos="13740"/>
+        <w:tab w:val="left" w:pos="14656"/>
+      </w:tabs>
+      <w:spacing w:after="0" w:line="240" w:lineRule="auto"/>
+    </w:pPr>
+    <w:rPr>
+      <w:rFonts w:ascii="Courier New" w:eastAsia="Times New Roman" w:hAnsi="Courier New" w:cs="Courier New"/>
+      <w:sz w:val="20"/>
+      <w:szCs w:val="20"/>
+    </w:rPr>
+  </w:style>
+  <w:style w:type="character" w:customStyle="1" w:styleId="HTMLPreformattedChar">
+    <w:name w:val="HTML Preformatted Char"/>
+    <w:basedOn w:val="DefaultParagraphFont"/>
+    <w:link w:val="HTMLPreformatted"/>
+    <w:uiPriority w:val="99"/>
+    <w:semiHidden/>
+    <w:rsid w:val="00433DBB"/>
+    <w:rPr>
+      <w:rFonts w:ascii="Courier New" w:eastAsia="Times New Roman" w:hAnsi="Courier New" w:cs="Courier New"/>
+      <w:sz w:val="20"/>
+      <w:szCs w:val="20"/>
+    </w:rPr>
+  </w:style>
+  <w:style w:type="character" w:customStyle="1" w:styleId="gnkrckgcmsb">
+    <w:name w:val="gnkrckgcmsb"/>
+    <w:basedOn w:val="DefaultParagraphFont"/>
+    <w:rsid w:val="00433DBB"/>
+  </w:style>
+  <w:style w:type="character" w:customStyle="1" w:styleId="gnkrckgcmrb">
+    <w:name w:val="gnkrckgcmrb"/>
+    <w:basedOn w:val="DefaultParagraphFont"/>
+    <w:rsid w:val="00433DBB"/>
+  </w:style>
+  <w:style w:type="character" w:customStyle="1" w:styleId="gnkrckgcgsb">
+    <w:name w:val="gnkrckgcgsb"/>
+    <w:basedOn w:val="DefaultParagraphFont"/>
+    <w:rsid w:val="00433DBB"/>
   </w:style>
 </w:styles>
 </file>

</xml_diff>

<commit_message>
finish with week 1, set 2 lectures in JHU biostats bootcamp 1
</commit_message>
<xml_diff>
--- a/Stats/Coursera/JHU/biostats_bootcamp_1/week1.docx
+++ b/Stats/Coursera/JHU/biostats_bootcamp_1/week1.docx
@@ -9546,8 +9546,8 @@
         </w:rPr>
         <w:drawing>
           <wp:inline distT="0" distB="0" distL="0" distR="0" wp14:anchorId="14B78A32" wp14:editId="2A9F192F">
-            <wp:extent cx="1524547" cy="353695"/>
-            <wp:effectExtent l="0" t="0" r="0" b="8255"/>
+            <wp:extent cx="1519073" cy="352425"/>
+            <wp:effectExtent l="0" t="0" r="5080" b="0"/>
             <wp:docPr id="21" name="Picture 21"/>
             <wp:cNvGraphicFramePr>
               <a:graphicFrameLocks xmlns:a="http://schemas.openxmlformats.org/drawingml/2006/main" noChangeAspect="1"/>
@@ -9568,7 +9568,7 @@
                   <pic:spPr>
                     <a:xfrm>
                       <a:off x="0" y="0"/>
-                      <a:ext cx="1544856" cy="358407"/>
+                      <a:ext cx="1557155" cy="361260"/>
                     </a:xfrm>
                     <a:prstGeom prst="rect">
                       <a:avLst/>
@@ -9617,8 +9617,8 @@
         </w:rPr>
         <w:drawing>
           <wp:inline distT="0" distB="0" distL="0" distR="0" wp14:anchorId="2ED8DCD0" wp14:editId="7FDD68BA">
-            <wp:extent cx="1485900" cy="228068"/>
-            <wp:effectExtent l="0" t="0" r="0" b="635"/>
+            <wp:extent cx="1256627" cy="192878"/>
+            <wp:effectExtent l="0" t="0" r="1270" b="0"/>
             <wp:docPr id="22" name="Picture 22"/>
             <wp:cNvGraphicFramePr>
               <a:graphicFrameLocks xmlns:a="http://schemas.openxmlformats.org/drawingml/2006/main" noChangeAspect="1"/>
@@ -9639,7 +9639,7 @@
                   <pic:spPr>
                     <a:xfrm>
                       <a:off x="0" y="0"/>
-                      <a:ext cx="1523953" cy="233909"/>
+                      <a:ext cx="1318928" cy="202440"/>
                     </a:xfrm>
                     <a:prstGeom prst="rect">
                       <a:avLst/>
@@ -9785,8 +9785,8 @@
         </w:rPr>
         <w:drawing>
           <wp:inline distT="0" distB="0" distL="0" distR="0" wp14:anchorId="1A63DC91" wp14:editId="09D386D3">
-            <wp:extent cx="3200400" cy="337930"/>
-            <wp:effectExtent l="0" t="0" r="0" b="5080"/>
+            <wp:extent cx="2827885" cy="298596"/>
+            <wp:effectExtent l="0" t="0" r="0" b="6350"/>
             <wp:docPr id="25" name="Picture 25"/>
             <wp:cNvGraphicFramePr>
               <a:graphicFrameLocks xmlns:a="http://schemas.openxmlformats.org/drawingml/2006/main" noChangeAspect="1"/>
@@ -9807,7 +9807,7 @@
                   <pic:spPr>
                     <a:xfrm>
                       <a:off x="0" y="0"/>
-                      <a:ext cx="3351875" cy="353924"/>
+                      <a:ext cx="2982824" cy="314956"/>
                     </a:xfrm>
                     <a:prstGeom prst="rect">
                       <a:avLst/>
@@ -9903,8 +9903,390 @@
       <w:r>
         <w:t xml:space="preserve"> has an area = 0)</w:t>
       </w:r>
-      <w:bookmarkStart w:id="0" w:name="_GoBack"/>
-      <w:bookmarkEnd w:id="0"/>
+    </w:p>
+    <w:p>
+      <w:pPr>
+        <w:pStyle w:val="ListBullet"/>
+        <w:numPr>
+          <w:ilvl w:val="0"/>
+          <w:numId w:val="0"/>
+        </w:numPr>
+        <w:spacing w:before="240"/>
+        <w:ind w:left="360" w:hanging="360"/>
+      </w:pPr>
+    </w:p>
+    <w:p>
+      <w:pPr>
+        <w:pStyle w:val="ListBullet"/>
+        <w:numPr>
+          <w:ilvl w:val="0"/>
+          <w:numId w:val="0"/>
+        </w:numPr>
+        <w:spacing w:before="240"/>
+        <w:ind w:left="360" w:hanging="360"/>
+        <w:jc w:val="center"/>
+        <w:rPr>
+          <w:b/>
+          <w:u w:val="single"/>
+        </w:rPr>
+      </w:pPr>
+      <w:r>
+        <w:rPr>
+          <w:b/>
+          <w:u w:val="single"/>
+        </w:rPr>
+        <w:t>Cumulative Distribution Function, Survival Functions, Quantiles</w:t>
+      </w:r>
+    </w:p>
+    <w:p>
+      <w:pPr>
+        <w:pStyle w:val="ListBullet"/>
+        <w:numPr>
+          <w:ilvl w:val="0"/>
+          <w:numId w:val="0"/>
+        </w:numPr>
+        <w:spacing w:before="240"/>
+        <w:ind w:left="360" w:hanging="360"/>
+        <w:jc w:val="center"/>
+        <w:rPr>
+          <w:b/>
+          <w:u w:val="single"/>
+        </w:rPr>
+      </w:pPr>
+    </w:p>
+    <w:p>
+      <w:pPr>
+        <w:pStyle w:val="ListBullet"/>
+        <w:rPr>
+          <w:b/>
+        </w:rPr>
+      </w:pPr>
+      <w:r>
+        <w:rPr>
+          <w:b/>
+        </w:rPr>
+        <w:t>Cumulative Distribution Functions (CDF)</w:t>
+      </w:r>
+      <w:r>
+        <w:t xml:space="preserve"> = for a </w:t>
+      </w:r>
+      <w:r>
+        <w:t>value</w:t>
+      </w:r>
+      <w:r>
+        <w:t xml:space="preserve"> </w:t>
+      </w:r>
+      <w:r>
+        <w:t>x</w:t>
+      </w:r>
+      <w:r>
+        <w:t xml:space="preserve">, it is the function </w:t>
+      </w:r>
+      <w:r>
+        <w:rPr>
+          <w:b/>
+        </w:rPr>
+        <w:t>F(x) = P(X &lt;= x)</w:t>
+      </w:r>
+      <w:r>
+        <w:rPr>
+          <w:b/>
+        </w:rPr>
+        <w:t xml:space="preserve"> </w:t>
+      </w:r>
+      <w:r>
+        <w:t>which returns the probability that the random variable X is less than or equal to that value</w:t>
+      </w:r>
+    </w:p>
+    <w:p>
+      <w:pPr>
+        <w:pStyle w:val="ListBullet"/>
+        <w:tabs>
+          <w:tab w:val="clear" w:pos="360"/>
+          <w:tab w:val="num" w:pos="720"/>
+        </w:tabs>
+        <w:ind w:left="720"/>
+        <w:rPr>
+          <w:b/>
+        </w:rPr>
+      </w:pPr>
+      <w:r>
+        <w:t>Applies regardless of whether X is discrete or continuous</w:t>
+      </w:r>
+    </w:p>
+    <w:p>
+      <w:pPr>
+        <w:pStyle w:val="ListBullet"/>
+        <w:tabs>
+          <w:tab w:val="clear" w:pos="360"/>
+          <w:tab w:val="num" w:pos="720"/>
+        </w:tabs>
+        <w:ind w:left="720"/>
+      </w:pPr>
+      <w:r>
+        <w:t>Doesn’t matter if less than or less than or equal to for continuous</w:t>
+      </w:r>
+    </w:p>
+    <w:p>
+      <w:pPr>
+        <w:pStyle w:val="ListBullet"/>
+      </w:pPr>
+      <w:r>
+        <w:rPr>
+          <w:b/>
+        </w:rPr>
+        <w:t>Survival function</w:t>
+      </w:r>
+      <w:r>
+        <w:t xml:space="preserve"> of a random variable </w:t>
+      </w:r>
+      <w:r>
+        <w:t>z</w:t>
+      </w:r>
+      <w:r>
+        <w:t xml:space="preserve"> = </w:t>
+      </w:r>
+      <w:r>
+        <w:rPr>
+          <w:b/>
+        </w:rPr>
+        <w:t>S(x) = P(X &gt; x)</w:t>
+      </w:r>
+      <w:r>
+        <w:rPr>
+          <w:b/>
+        </w:rPr>
+        <w:t xml:space="preserve"> </w:t>
+      </w:r>
+      <w:r>
+        <w:rPr>
+          <w:b/>
+        </w:rPr>
+        <w:sym w:font="Wingdings" w:char="F0E0"/>
+      </w:r>
+      <w:r>
+        <w:rPr>
+          <w:b/>
+        </w:rPr>
+        <w:t xml:space="preserve"> </w:t>
+      </w:r>
+      <w:r>
+        <w:t xml:space="preserve">probability the random variable X is </w:t>
+      </w:r>
+      <w:r>
+        <w:t xml:space="preserve">greater </w:t>
+      </w:r>
+      <w:r>
+        <w:t>than or equal to that value</w:t>
+      </w:r>
+      <w:r>
+        <w:t xml:space="preserve"> </w:t>
+      </w:r>
+    </w:p>
+    <w:p>
+      <w:pPr>
+        <w:pStyle w:val="ListBullet"/>
+        <w:tabs>
+          <w:tab w:val="clear" w:pos="360"/>
+          <w:tab w:val="num" w:pos="720"/>
+        </w:tabs>
+        <w:ind w:left="720"/>
+        <w:rPr>
+          <w:b/>
+        </w:rPr>
+      </w:pPr>
+      <w:r>
+        <w:t>opposite of CDF</w:t>
+      </w:r>
+      <w:r>
+        <w:t>/complementary</w:t>
+      </w:r>
+      <w:r>
+        <w:t xml:space="preserve"> </w:t>
+      </w:r>
+      <w:r>
+        <w:sym w:font="Wingdings" w:char="F0E0"/>
+      </w:r>
+      <w:r>
+        <w:t xml:space="preserve"> so notice that </w:t>
+      </w:r>
+      <w:r>
+        <w:rPr>
+          <w:b/>
+        </w:rPr>
+        <w:t>S(x) = 1 – F(x)</w:t>
+      </w:r>
+    </w:p>
+    <w:p>
+      <w:pPr>
+        <w:pStyle w:val="ListBullet"/>
+      </w:pPr>
+      <w:r>
+        <w:t>***</w:t>
+      </w:r>
+      <w:r>
+        <w:t xml:space="preserve">For continuous random variables, </w:t>
+      </w:r>
+      <w:r>
+        <w:rPr>
+          <w:b/>
+        </w:rPr>
+        <w:t>PDF = the derivative of the CDF</w:t>
+      </w:r>
+    </w:p>
+    <w:p>
+      <w:pPr>
+        <w:pStyle w:val="ListBullet"/>
+      </w:pPr>
+      <w:r>
+        <w:t xml:space="preserve">Examples: Remember to calculate, probabilities, calculate AUC for the PDF </w:t>
+      </w:r>
+    </w:p>
+    <w:p>
+      <w:pPr>
+        <w:pStyle w:val="ListBullet"/>
+        <w:tabs>
+          <w:tab w:val="clear" w:pos="360"/>
+          <w:tab w:val="num" w:pos="720"/>
+        </w:tabs>
+        <w:ind w:left="720"/>
+      </w:pPr>
+      <w:r>
+        <w:rPr>
+          <w:noProof/>
+        </w:rPr>
+        <w:drawing>
+          <wp:inline distT="0" distB="0" distL="0" distR="0" wp14:anchorId="2B5D3E3F" wp14:editId="39F93300">
+            <wp:extent cx="2245674" cy="339531"/>
+            <wp:effectExtent l="0" t="0" r="2540" b="3810"/>
+            <wp:docPr id="26" name="Picture 26"/>
+            <wp:cNvGraphicFramePr>
+              <a:graphicFrameLocks xmlns:a="http://schemas.openxmlformats.org/drawingml/2006/main" noChangeAspect="1"/>
+            </wp:cNvGraphicFramePr>
+            <a:graphic xmlns:a="http://schemas.openxmlformats.org/drawingml/2006/main">
+              <a:graphicData uri="http://schemas.openxmlformats.org/drawingml/2006/picture">
+                <pic:pic xmlns:pic="http://schemas.openxmlformats.org/drawingml/2006/picture">
+                  <pic:nvPicPr>
+                    <pic:cNvPr id="1" name=""/>
+                    <pic:cNvPicPr/>
+                  </pic:nvPicPr>
+                  <pic:blipFill>
+                    <a:blip r:embed="rId28"/>
+                    <a:stretch>
+                      <a:fillRect/>
+                    </a:stretch>
+                  </pic:blipFill>
+                  <pic:spPr>
+                    <a:xfrm>
+                      <a:off x="0" y="0"/>
+                      <a:ext cx="2342199" cy="354125"/>
+                    </a:xfrm>
+                    <a:prstGeom prst="rect">
+                      <a:avLst/>
+                    </a:prstGeom>
+                  </pic:spPr>
+                </pic:pic>
+              </a:graphicData>
+            </a:graphic>
+          </wp:inline>
+        </w:drawing>
+      </w:r>
+      <w:r>
+        <w:tab/>
+      </w:r>
+      <w:r>
+        <w:rPr>
+          <w:noProof/>
+        </w:rPr>
+        <w:drawing>
+          <wp:inline distT="0" distB="0" distL="0" distR="0" wp14:anchorId="2EC1EB36" wp14:editId="1F865777">
+            <wp:extent cx="1800225" cy="204731"/>
+            <wp:effectExtent l="0" t="0" r="0" b="5080"/>
+            <wp:docPr id="27" name="Picture 27"/>
+            <wp:cNvGraphicFramePr>
+              <a:graphicFrameLocks xmlns:a="http://schemas.openxmlformats.org/drawingml/2006/main" noChangeAspect="1"/>
+            </wp:cNvGraphicFramePr>
+            <a:graphic xmlns:a="http://schemas.openxmlformats.org/drawingml/2006/main">
+              <a:graphicData uri="http://schemas.openxmlformats.org/drawingml/2006/picture">
+                <pic:pic xmlns:pic="http://schemas.openxmlformats.org/drawingml/2006/picture">
+                  <pic:nvPicPr>
+                    <pic:cNvPr id="1" name=""/>
+                    <pic:cNvPicPr/>
+                  </pic:nvPicPr>
+                  <pic:blipFill>
+                    <a:blip r:embed="rId29"/>
+                    <a:stretch>
+                      <a:fillRect/>
+                    </a:stretch>
+                  </pic:blipFill>
+                  <pic:spPr>
+                    <a:xfrm>
+                      <a:off x="0" y="0"/>
+                      <a:ext cx="1836745" cy="208884"/>
+                    </a:xfrm>
+                    <a:prstGeom prst="rect">
+                      <a:avLst/>
+                    </a:prstGeom>
+                  </pic:spPr>
+                </pic:pic>
+              </a:graphicData>
+            </a:graphic>
+          </wp:inline>
+        </w:drawing>
+      </w:r>
+    </w:p>
+    <w:p>
+      <w:pPr>
+        <w:pStyle w:val="ListBullet"/>
+        <w:tabs>
+          <w:tab w:val="clear" w:pos="360"/>
+          <w:tab w:val="num" w:pos="1080"/>
+        </w:tabs>
+        <w:ind w:left="1080"/>
+      </w:pPr>
+      <w:r>
+        <w:t xml:space="preserve">We can recover the PDF via integrating the CDF = </w:t>
+      </w:r>
+      <w:r>
+        <w:rPr>
+          <w:noProof/>
+        </w:rPr>
+        <w:drawing>
+          <wp:inline distT="0" distB="0" distL="0" distR="0" wp14:anchorId="17849121" wp14:editId="70A54595">
+            <wp:extent cx="1933575" cy="276225"/>
+            <wp:effectExtent l="0" t="0" r="9525" b="9525"/>
+            <wp:docPr id="28" name="Picture 28"/>
+            <wp:cNvGraphicFramePr>
+              <a:graphicFrameLocks xmlns:a="http://schemas.openxmlformats.org/drawingml/2006/main" noChangeAspect="1"/>
+            </wp:cNvGraphicFramePr>
+            <a:graphic xmlns:a="http://schemas.openxmlformats.org/drawingml/2006/main">
+              <a:graphicData uri="http://schemas.openxmlformats.org/drawingml/2006/picture">
+                <pic:pic xmlns:pic="http://schemas.openxmlformats.org/drawingml/2006/picture">
+                  <pic:nvPicPr>
+                    <pic:cNvPr id="1" name=""/>
+                    <pic:cNvPicPr/>
+                  </pic:nvPicPr>
+                  <pic:blipFill>
+                    <a:blip r:embed="rId30"/>
+                    <a:stretch>
+                      <a:fillRect/>
+                    </a:stretch>
+                  </pic:blipFill>
+                  <pic:spPr>
+                    <a:xfrm>
+                      <a:off x="0" y="0"/>
+                      <a:ext cx="2003101" cy="286157"/>
+                    </a:xfrm>
+                    <a:prstGeom prst="rect">
+                      <a:avLst/>
+                    </a:prstGeom>
+                  </pic:spPr>
+                </pic:pic>
+              </a:graphicData>
+            </a:graphic>
+          </wp:inline>
+        </w:drawing>
+      </w:r>
     </w:p>
     <w:p>
       <w:pPr>
@@ -9915,6 +10297,594 @@
         </w:numPr>
         <w:ind w:left="360" w:hanging="360"/>
       </w:pPr>
+    </w:p>
+    <w:p>
+      <w:pPr>
+        <w:pStyle w:val="ListBullet"/>
+        <w:tabs>
+          <w:tab w:val="clear" w:pos="360"/>
+        </w:tabs>
+      </w:pPr>
+      <w:r>
+        <w:rPr>
+          <w:b/>
+        </w:rPr>
+        <w:t xml:space="preserve">Quantiles </w:t>
+      </w:r>
+      <w:r>
+        <w:rPr>
+          <w:rFonts w:ascii="Gulim" w:eastAsia="Gulim" w:hAnsi="Gulim" w:hint="eastAsia"/>
+          <w:b/>
+        </w:rPr>
+        <w:t>α</w:t>
+      </w:r>
+      <w:r>
+        <w:rPr>
+          <w:b/>
+        </w:rPr>
+        <w:t xml:space="preserve"> </w:t>
+      </w:r>
+      <w:r>
+        <w:t xml:space="preserve">= properties of distributions/density functions </w:t>
+      </w:r>
+      <w:r>
+        <w:rPr>
+          <w:i/>
+        </w:rPr>
+        <w:t>F</w:t>
+      </w:r>
+      <w:r>
+        <w:t xml:space="preserve"> such that they are the points </w:t>
+      </w:r>
+      <w:r>
+        <w:rPr>
+          <w:sz w:val="24"/>
+        </w:rPr>
+        <w:t>x</w:t>
+      </w:r>
+      <w:r>
+        <w:rPr>
+          <w:rFonts w:ascii="Gulim" w:eastAsia="Gulim" w:hAnsi="Gulim" w:hint="eastAsia"/>
+          <w:sz w:val="24"/>
+          <w:vertAlign w:val="subscript"/>
+        </w:rPr>
+        <w:t>α</w:t>
+      </w:r>
+      <w:r>
+        <w:rPr>
+          <w:rFonts w:ascii="Gulim" w:eastAsia="Gulim" w:hAnsi="Gulim" w:hint="eastAsia"/>
+          <w:b/>
+          <w:vertAlign w:val="subscript"/>
+        </w:rPr>
+        <w:t xml:space="preserve"> </w:t>
+      </w:r>
+      <w:r>
+        <w:t>such that F(</w:t>
+      </w:r>
+      <w:r>
+        <w:rPr>
+          <w:sz w:val="24"/>
+        </w:rPr>
+        <w:t>x</w:t>
+      </w:r>
+      <w:r>
+        <w:rPr>
+          <w:rFonts w:ascii="Gulim" w:eastAsia="Gulim" w:hAnsi="Gulim" w:hint="eastAsia"/>
+          <w:sz w:val="24"/>
+          <w:vertAlign w:val="subscript"/>
+        </w:rPr>
+        <w:t>α</w:t>
+      </w:r>
+      <w:r>
+        <w:t xml:space="preserve">) = </w:t>
+      </w:r>
+      <w:r>
+        <w:rPr>
+          <w:rFonts w:ascii="Gulim" w:eastAsia="Gulim" w:hAnsi="Gulim" w:hint="eastAsia"/>
+          <w:b/>
+        </w:rPr>
+        <w:t>α</w:t>
+      </w:r>
+      <w:r>
+        <w:rPr>
+          <w:rFonts w:ascii="Gulim" w:eastAsia="Gulim" w:hAnsi="Gulim" w:hint="eastAsia"/>
+          <w:b/>
+        </w:rPr>
+        <w:t xml:space="preserve"> </w:t>
+      </w:r>
+      <w:r>
+        <w:rPr>
+          <w:rFonts w:ascii="Gulim" w:eastAsia="Gulim" w:hAnsi="Gulim"/>
+        </w:rPr>
+        <w:sym w:font="Wingdings" w:char="F0E0"/>
+      </w:r>
+      <w:r>
+        <w:rPr>
+          <w:rFonts w:ascii="Gulim" w:eastAsia="Gulim" w:hAnsi="Gulim"/>
+        </w:rPr>
+        <w:t xml:space="preserve"> </w:t>
+      </w:r>
+      <w:r>
+        <w:t xml:space="preserve">probability of being &lt;= </w:t>
+      </w:r>
+      <w:r>
+        <w:rPr>
+          <w:sz w:val="24"/>
+        </w:rPr>
+        <w:t>x</w:t>
+      </w:r>
+      <w:r>
+        <w:rPr>
+          <w:rFonts w:ascii="Gulim" w:eastAsia="Gulim" w:hAnsi="Gulim" w:hint="eastAsia"/>
+          <w:sz w:val="24"/>
+          <w:vertAlign w:val="subscript"/>
+        </w:rPr>
+        <w:t>α</w:t>
+      </w:r>
+      <w:r>
+        <w:rPr>
+          <w:rFonts w:hint="eastAsia"/>
+        </w:rPr>
+        <w:t xml:space="preserve"> is </w:t>
+      </w:r>
+      <w:r>
+        <w:rPr>
+          <w:i/>
+        </w:rPr>
+        <w:t>exactly</w:t>
+      </w:r>
+      <w:r>
+        <w:t xml:space="preserve"> </w:t>
+      </w:r>
+      <w:r>
+        <w:rPr>
+          <w:rFonts w:ascii="Gulim" w:eastAsia="Gulim" w:hAnsi="Gulim" w:hint="eastAsia"/>
+          <w:b/>
+        </w:rPr>
+        <w:t>α</w:t>
+      </w:r>
+    </w:p>
+    <w:p>
+      <w:pPr>
+        <w:pStyle w:val="ListBullet"/>
+        <w:tabs>
+          <w:tab w:val="clear" w:pos="360"/>
+        </w:tabs>
+        <w:ind w:left="720"/>
+        <w:rPr>
+          <w:rFonts w:hint="eastAsia"/>
+        </w:rPr>
+      </w:pPr>
+      <w:r>
+        <w:t xml:space="preserve">Ex: If </w:t>
+      </w:r>
+      <w:r>
+        <w:rPr>
+          <w:rFonts w:ascii="Gulim" w:eastAsia="Gulim" w:hAnsi="Gulim" w:hint="eastAsia"/>
+          <w:b/>
+        </w:rPr>
+        <w:t>α</w:t>
+      </w:r>
+      <w:r>
+        <w:rPr>
+          <w:rFonts w:ascii="Gulim" w:eastAsia="Gulim" w:hAnsi="Gulim" w:hint="eastAsia"/>
+          <w:b/>
+        </w:rPr>
+        <w:t xml:space="preserve"> </w:t>
+      </w:r>
+      <w:r>
+        <w:rPr>
+          <w:rFonts w:hint="eastAsia"/>
+        </w:rPr>
+        <w:t>= .25</w:t>
+      </w:r>
+      <w:r>
+        <w:t xml:space="preserve">, </w:t>
+      </w:r>
+      <w:r>
+        <w:t xml:space="preserve">&lt;= </w:t>
+      </w:r>
+      <w:r>
+        <w:rPr>
+          <w:sz w:val="24"/>
+        </w:rPr>
+        <w:t>x</w:t>
+      </w:r>
+      <w:r>
+        <w:rPr>
+          <w:rFonts w:ascii="Gulim" w:eastAsia="Gulim" w:hAnsi="Gulim" w:hint="eastAsia"/>
+          <w:sz w:val="24"/>
+          <w:vertAlign w:val="subscript"/>
+        </w:rPr>
+        <w:t>α</w:t>
+      </w:r>
+      <w:r>
+        <w:rPr>
+          <w:rFonts w:hint="eastAsia"/>
+        </w:rPr>
+        <w:t xml:space="preserve"> </w:t>
+      </w:r>
+      <w:r>
+        <w:t>=</w:t>
+      </w:r>
+      <w:r>
+        <w:t xml:space="preserve"> the point such that the probability of being &lt;= to it is 25%</w:t>
+      </w:r>
+    </w:p>
+    <w:p>
+      <w:pPr>
+        <w:pStyle w:val="ListParagraph"/>
+      </w:pPr>
+    </w:p>
+    <w:p>
+      <w:pPr>
+        <w:pStyle w:val="ListBullet"/>
+        <w:tabs>
+          <w:tab w:val="clear" w:pos="360"/>
+        </w:tabs>
+      </w:pPr>
+      <w:r>
+        <w:rPr>
+          <w:b/>
+        </w:rPr>
+        <w:lastRenderedPageBreak/>
+        <w:t xml:space="preserve">Percentile </w:t>
+      </w:r>
+      <w:r>
+        <w:t xml:space="preserve">= a quantile </w:t>
+      </w:r>
+      <w:r>
+        <w:rPr>
+          <w:rFonts w:ascii="Gulim" w:eastAsia="Gulim" w:hAnsi="Gulim" w:hint="eastAsia"/>
+          <w:b/>
+        </w:rPr>
+        <w:t>α</w:t>
+      </w:r>
+      <w:r>
+        <w:rPr>
+          <w:rFonts w:ascii="Gulim" w:eastAsia="Gulim" w:hAnsi="Gulim" w:hint="eastAsia"/>
+          <w:b/>
+        </w:rPr>
+        <w:t xml:space="preserve"> </w:t>
+      </w:r>
+      <w:r>
+        <w:rPr>
+          <w:rFonts w:hint="eastAsia"/>
+        </w:rPr>
+        <w:t>expressed as a percent</w:t>
+      </w:r>
+      <w:r>
+        <w:t xml:space="preserve">, and </w:t>
+      </w:r>
+      <w:r>
+        <w:rPr>
+          <w:b/>
+        </w:rPr>
+        <w:t>population</w:t>
+      </w:r>
+      <w:r>
+        <w:t xml:space="preserve"> </w:t>
+      </w:r>
+      <w:r>
+        <w:rPr>
+          <w:b/>
+        </w:rPr>
+        <w:t>median</w:t>
+      </w:r>
+      <w:r>
+        <w:t xml:space="preserve"> = 50</w:t>
+      </w:r>
+      <w:r>
+        <w:rPr>
+          <w:vertAlign w:val="superscript"/>
+        </w:rPr>
+        <w:t>th</w:t>
+      </w:r>
+      <w:r>
+        <w:t xml:space="preserve"> percentile</w:t>
+      </w:r>
+    </w:p>
+    <w:p>
+      <w:pPr>
+        <w:pStyle w:val="ListBullet"/>
+        <w:tabs>
+          <w:tab w:val="clear" w:pos="360"/>
+        </w:tabs>
+      </w:pPr>
+      <w:r>
+        <w:t>To find the 25</w:t>
+      </w:r>
+      <w:r>
+        <w:rPr>
+          <w:vertAlign w:val="superscript"/>
+        </w:rPr>
+        <w:t>th</w:t>
+      </w:r>
+      <w:r>
+        <w:t xml:space="preserve"> percentile of our exponential survival distribution, we want to find the point on the horizontal axis such that the AUC to the left of it = .25</w:t>
+      </w:r>
+    </w:p>
+    <w:p>
+      <w:pPr>
+        <w:pStyle w:val="ListBullet"/>
+        <w:numPr>
+          <w:ilvl w:val="0"/>
+          <w:numId w:val="0"/>
+        </w:numPr>
+        <w:ind w:left="2520" w:firstLine="360"/>
+      </w:pPr>
+      <w:r>
+        <w:rPr>
+          <w:noProof/>
+        </w:rPr>
+        <w:drawing>
+          <wp:inline distT="0" distB="0" distL="0" distR="0" wp14:anchorId="2AA19030" wp14:editId="42CE3C4C">
+            <wp:extent cx="2115301" cy="1780540"/>
+            <wp:effectExtent l="0" t="0" r="0" b="0"/>
+            <wp:docPr id="29" name="Picture 29"/>
+            <wp:cNvGraphicFramePr>
+              <a:graphicFrameLocks xmlns:a="http://schemas.openxmlformats.org/drawingml/2006/main" noChangeAspect="1"/>
+            </wp:cNvGraphicFramePr>
+            <a:graphic xmlns:a="http://schemas.openxmlformats.org/drawingml/2006/main">
+              <a:graphicData uri="http://schemas.openxmlformats.org/drawingml/2006/picture">
+                <pic:pic xmlns:pic="http://schemas.openxmlformats.org/drawingml/2006/picture">
+                  <pic:nvPicPr>
+                    <pic:cNvPr id="1" name=""/>
+                    <pic:cNvPicPr/>
+                  </pic:nvPicPr>
+                  <pic:blipFill>
+                    <a:blip r:embed="rId31"/>
+                    <a:stretch>
+                      <a:fillRect/>
+                    </a:stretch>
+                  </pic:blipFill>
+                  <pic:spPr>
+                    <a:xfrm>
+                      <a:off x="0" y="0"/>
+                      <a:ext cx="2126867" cy="1790275"/>
+                    </a:xfrm>
+                    <a:prstGeom prst="rect">
+                      <a:avLst/>
+                    </a:prstGeom>
+                  </pic:spPr>
+                </pic:pic>
+              </a:graphicData>
+            </a:graphic>
+          </wp:inline>
+        </w:drawing>
+      </w:r>
+    </w:p>
+    <w:p>
+      <w:pPr>
+        <w:pStyle w:val="ListBullet"/>
+        <w:tabs>
+          <w:tab w:val="clear" w:pos="360"/>
+        </w:tabs>
+      </w:pPr>
+      <w:r>
+        <w:t>So we must solve F(x) = .25</w:t>
+      </w:r>
+    </w:p>
+    <w:p>
+      <w:pPr>
+        <w:pStyle w:val="ListBullet"/>
+        <w:tabs>
+          <w:tab w:val="clear" w:pos="360"/>
+        </w:tabs>
+        <w:ind w:left="720"/>
+      </w:pPr>
+      <w:r>
+        <w:t xml:space="preserve">For our problem, we found F(x) = </w:t>
+      </w:r>
+      <w:r>
+        <w:rPr>
+          <w:noProof/>
+        </w:rPr>
+        <w:drawing>
+          <wp:inline distT="0" distB="0" distL="0" distR="0" wp14:anchorId="4F91527A" wp14:editId="2496B712">
+            <wp:extent cx="514350" cy="146957"/>
+            <wp:effectExtent l="0" t="0" r="0" b="5715"/>
+            <wp:docPr id="30" name="Picture 30"/>
+            <wp:cNvGraphicFramePr>
+              <a:graphicFrameLocks xmlns:a="http://schemas.openxmlformats.org/drawingml/2006/main" noChangeAspect="1"/>
+            </wp:cNvGraphicFramePr>
+            <a:graphic xmlns:a="http://schemas.openxmlformats.org/drawingml/2006/main">
+              <a:graphicData uri="http://schemas.openxmlformats.org/drawingml/2006/picture">
+                <pic:pic xmlns:pic="http://schemas.openxmlformats.org/drawingml/2006/picture">
+                  <pic:nvPicPr>
+                    <pic:cNvPr id="1" name=""/>
+                    <pic:cNvPicPr/>
+                  </pic:nvPicPr>
+                  <pic:blipFill>
+                    <a:blip r:embed="rId32"/>
+                    <a:stretch>
+                      <a:fillRect/>
+                    </a:stretch>
+                  </pic:blipFill>
+                  <pic:spPr>
+                    <a:xfrm>
+                      <a:off x="0" y="0"/>
+                      <a:ext cx="526272" cy="150363"/>
+                    </a:xfrm>
+                    <a:prstGeom prst="rect">
+                      <a:avLst/>
+                    </a:prstGeom>
+                  </pic:spPr>
+                </pic:pic>
+              </a:graphicData>
+            </a:graphic>
+          </wp:inline>
+        </w:drawing>
+      </w:r>
+      <w:r>
+        <w:t xml:space="preserve"> </w:t>
+      </w:r>
+      <w:r>
+        <w:t xml:space="preserve">, so we get </w:t>
+      </w:r>
+      <w:r>
+        <w:rPr>
+          <w:noProof/>
+        </w:rPr>
+        <w:drawing>
+          <wp:inline distT="0" distB="0" distL="0" distR="0" wp14:anchorId="58916C46" wp14:editId="03D4F2D6">
+            <wp:extent cx="1790700" cy="218950"/>
+            <wp:effectExtent l="0" t="0" r="0" b="0"/>
+            <wp:docPr id="31" name="Picture 31"/>
+            <wp:cNvGraphicFramePr>
+              <a:graphicFrameLocks xmlns:a="http://schemas.openxmlformats.org/drawingml/2006/main" noChangeAspect="1"/>
+            </wp:cNvGraphicFramePr>
+            <a:graphic xmlns:a="http://schemas.openxmlformats.org/drawingml/2006/main">
+              <a:graphicData uri="http://schemas.openxmlformats.org/drawingml/2006/picture">
+                <pic:pic xmlns:pic="http://schemas.openxmlformats.org/drawingml/2006/picture">
+                  <pic:nvPicPr>
+                    <pic:cNvPr id="1" name=""/>
+                    <pic:cNvPicPr/>
+                  </pic:nvPicPr>
+                  <pic:blipFill>
+                    <a:blip r:embed="rId33"/>
+                    <a:stretch>
+                      <a:fillRect/>
+                    </a:stretch>
+                  </pic:blipFill>
+                  <pic:spPr>
+                    <a:xfrm>
+                      <a:off x="0" y="0"/>
+                      <a:ext cx="1839673" cy="224938"/>
+                    </a:xfrm>
+                    <a:prstGeom prst="rect">
+                      <a:avLst/>
+                    </a:prstGeom>
+                  </pic:spPr>
+                </pic:pic>
+              </a:graphicData>
+            </a:graphic>
+          </wp:inline>
+        </w:drawing>
+      </w:r>
+    </w:p>
+    <w:p>
+      <w:pPr>
+        <w:pStyle w:val="ListBullet"/>
+        <w:tabs>
+          <w:tab w:val="clear" w:pos="360"/>
+          <w:tab w:val="num" w:pos="1080"/>
+        </w:tabs>
+        <w:ind w:left="1080"/>
+        <w:rPr>
+          <w:rStyle w:val="gnkrckgcmrb"/>
+          <w:rFonts w:ascii="Lucida Console" w:hAnsi="Lucida Console"/>
+          <w:b/>
+          <w:sz w:val="18"/>
+        </w:rPr>
+      </w:pPr>
+      <w:r>
+        <w:rPr>
+          <w:rStyle w:val="gnkrckgcmsb"/>
+          <w:rFonts w:ascii="Lucida Console" w:hAnsi="Lucida Console"/>
+          <w:b/>
+          <w:sz w:val="18"/>
+        </w:rPr>
+        <w:t xml:space="preserve">&gt; </w:t>
+      </w:r>
+      <w:r>
+        <w:rPr>
+          <w:rStyle w:val="gnkrckgcmrb"/>
+          <w:rFonts w:ascii="Lucida Console" w:hAnsi="Lucida Console"/>
+          <w:b/>
+          <w:sz w:val="18"/>
+        </w:rPr>
+        <w:t>qexp(p = .25, rate = 1/5)</w:t>
+      </w:r>
+    </w:p>
+    <w:p>
+      <w:pPr>
+        <w:pStyle w:val="ListBullet"/>
+        <w:tabs>
+          <w:tab w:val="clear" w:pos="360"/>
+          <w:tab w:val="num" w:pos="1080"/>
+        </w:tabs>
+        <w:ind w:left="1080"/>
+        <w:rPr>
+          <w:sz w:val="18"/>
+        </w:rPr>
+      </w:pPr>
+      <w:r>
+        <w:rPr>
+          <w:rStyle w:val="gnkrckgcgsb"/>
+          <w:rFonts w:ascii="Lucida Console" w:hAnsi="Lucida Console"/>
+          <w:b/>
+          <w:sz w:val="18"/>
+          <w:bdr w:val="none" w:sz="0" w:space="0" w:color="auto" w:frame="1"/>
+        </w:rPr>
+        <w:t>[1] 1.43841</w:t>
+      </w:r>
+    </w:p>
+    <w:p>
+      <w:pPr>
+        <w:pStyle w:val="ListBullet"/>
+      </w:pPr>
+      <w:r>
+        <w:t>This is interpreted as “</w:t>
+      </w:r>
+      <w:r>
+        <w:t>About</w:t>
+      </w:r>
+      <w:r>
+        <w:t xml:space="preserve"> 25% of subjects in this population survive less than 1.44 years after diagnosis.”</w:t>
+      </w:r>
+    </w:p>
+    <w:p>
+      <w:pPr>
+        <w:pStyle w:val="ListBullet"/>
+        <w:numPr>
+          <w:ilvl w:val="0"/>
+          <w:numId w:val="0"/>
+        </w:numPr>
+        <w:ind w:left="360" w:hanging="360"/>
+      </w:pPr>
+    </w:p>
+    <w:p>
+      <w:pPr>
+        <w:pStyle w:val="ListBullet"/>
+      </w:pPr>
+      <w:r>
+        <w:t xml:space="preserve">Our median = </w:t>
+      </w:r>
+      <w:r>
+        <w:rPr>
+          <w:b/>
+        </w:rPr>
+        <w:t xml:space="preserve">population median, b/c we’re dealing w/ population quantities. </w:t>
+      </w:r>
+    </w:p>
+    <w:p>
+      <w:pPr>
+        <w:pStyle w:val="ListBullet"/>
+      </w:pPr>
+      <w:r>
+        <w:t xml:space="preserve">A probability model connects data to a population using assumptions, so this median = the </w:t>
+      </w:r>
+      <w:r>
+        <w:rPr>
+          <w:b/>
+        </w:rPr>
+        <w:t>estimand</w:t>
+      </w:r>
+      <w:r>
+        <w:t xml:space="preserve">, + the sample median = the </w:t>
+      </w:r>
+      <w:r>
+        <w:rPr>
+          <w:b/>
+        </w:rPr>
+        <w:t xml:space="preserve">estimator </w:t>
+      </w:r>
+      <w:r>
+        <w:t>of the estimand</w:t>
+      </w:r>
+      <w:bookmarkStart w:id="0" w:name="_GoBack"/>
+      <w:bookmarkEnd w:id="0"/>
     </w:p>
     <w:sectPr>
       <w:pgSz w:w="12240" w:h="15840"/>
@@ -10370,7 +11340,6 @@
   <w:style w:type="character" w:default="1" w:styleId="DefaultParagraphFont">
     <w:name w:val="Default Paragraph Font"/>
     <w:uiPriority w:val="1"/>
-    <w:semiHidden/>
     <w:unhideWhenUsed/>
   </w:style>
   <w:style w:type="table" w:default="1" w:styleId="TableNormal">

</xml_diff>

<commit_message>
finish variance, SD, and chebyshev lectures
</commit_message>
<xml_diff>
--- a/Stats/Coursera/JHU/biostats_bootcamp_1/week1.docx
+++ b/Stats/Coursera/JHU/biostats_bootcamp_1/week1.docx
@@ -8434,13 +8434,7 @@
         <w:rPr>
           <w:rFonts w:ascii="Cambria Math" w:hAnsi="Cambria Math" w:cs="Cambria Math"/>
         </w:rPr>
-        <w:t>∈</w:t>
-      </w:r>
-      <w:r>
-        <w:rPr>
-          <w:rFonts w:ascii="Cambria Math" w:hAnsi="Cambria Math" w:cs="Cambria Math"/>
-        </w:rPr>
-        <w:t xml:space="preserve"> A</w:t>
+        <w:t>∈ A</w:t>
       </w:r>
       <w:r>
         <w:t>) that have probability distributions associated with them</w:t>
@@ -8464,13 +8458,7 @@
         <w:ind w:left="720"/>
       </w:pPr>
       <w:r>
-        <w:t xml:space="preserve">Suppose we can generate something </w:t>
-      </w:r>
-      <w:r>
-        <w:t>continuous</w:t>
-      </w:r>
-      <w:r>
-        <w:t xml:space="preserve"> (any value between 1 and 2 on the number line) and something discrete (die roll).</w:t>
+        <w:t>Suppose we can generate something continuous (any value between 1 and 2 on the number line) and something discrete (die roll).</w:t>
       </w:r>
     </w:p>
     <w:p>
@@ -8538,10 +8526,7 @@
         <w:t xml:space="preserve">For everyone else, we pay out some amount we model w/ a </w:t>
       </w:r>
       <w:r>
-        <w:t>continuous</w:t>
-      </w:r>
-      <w:r>
-        <w:t xml:space="preserve"> </w:t>
+        <w:t xml:space="preserve">continuous </w:t>
       </w:r>
       <w:r>
         <w:t>variable b/c we must account down to fractions of a penny.</w:t>
@@ -8561,10 +8546,7 @@
         <w:t xml:space="preserve">If the insurance company is modeling the payout distribution behavior, we should model it w/ a random variable that takes a discrete value 0 and all those </w:t>
       </w:r>
       <w:r>
-        <w:t>continuous</w:t>
-      </w:r>
-      <w:r>
-        <w:t xml:space="preserve"> </w:t>
+        <w:t xml:space="preserve">continuous </w:t>
       </w:r>
       <w:r>
         <w:t>values &lt;&gt; 0</w:t>
@@ -9002,16 +8984,7 @@
         <w:ind w:left="720"/>
       </w:pPr>
       <w:r>
-        <w:t xml:space="preserve">So we want a PMF that says P(0) = 1 - </w:t>
-      </w:r>
-      <w:r>
-        <w:t>ϴ</w:t>
-      </w:r>
-      <w:r>
-        <w:t xml:space="preserve"> and P(1) = </w:t>
-      </w:r>
-      <w:r>
-        <w:t>ϴ</w:t>
+        <w:t>So we want a PMF that says P(0) = 1 - ϴ and P(1) = ϴ</w:t>
       </w:r>
       <w:r>
         <w:t xml:space="preserve"> </w:t>
@@ -9103,13 +9076,7 @@
         <w:pStyle w:val="ListBullet"/>
       </w:pPr>
       <w:r>
-        <w:t xml:space="preserve">So, to know </w:t>
-      </w:r>
-      <w:r>
-        <w:t>ϴ</w:t>
-      </w:r>
-      <w:r>
-        <w:t xml:space="preserve">, we collect data to estimate + evaluate uncertainty in the estimate via the </w:t>
+        <w:t xml:space="preserve">So, to know ϴ, we collect data to estimate + evaluate uncertainty in the estimate via the </w:t>
       </w:r>
       <w:r>
         <w:rPr>
@@ -9148,19 +9115,7 @@
         </w:rPr>
       </w:pPr>
       <w:r>
-        <w:t xml:space="preserve">Our PMF gives p(0) = 1 - </w:t>
-      </w:r>
-      <w:r>
-        <w:t>ϴ</w:t>
-      </w:r>
-      <w:r>
-        <w:t xml:space="preserve"> and P(1) = </w:t>
-      </w:r>
-      <w:r>
-        <w:t>ϴ</w:t>
-      </w:r>
-      <w:r>
-        <w:t xml:space="preserve">. </w:t>
+        <w:t xml:space="preserve">Our PMF gives p(0) = 1 - ϴ and P(1) = ϴ. </w:t>
       </w:r>
       <w:r>
         <w:rPr>
@@ -9197,13 +9152,7 @@
         <w:sym w:font="Wingdings" w:char="F0E0"/>
       </w:r>
       <w:r>
-        <w:t xml:space="preserve"> since </w:t>
-      </w:r>
-      <w:r>
-        <w:t>ϴ</w:t>
-      </w:r>
-      <w:r>
-        <w:t xml:space="preserve"> is between 0-1 </w:t>
+        <w:t xml:space="preserve"> since ϴ is between 0-1 </w:t>
       </w:r>
       <w:r>
         <w:sym w:font="Wingdings" w:char="F0E0"/>
@@ -9234,31 +9183,7 @@
         <w:rPr>
           <w:b/>
         </w:rPr>
-        <w:t xml:space="preserve">p(0) + p(1) = </w:t>
-      </w:r>
-      <w:r>
-        <w:rPr>
-          <w:b/>
-        </w:rPr>
-        <w:t>ϴ</w:t>
-      </w:r>
-      <w:r>
-        <w:rPr>
-          <w:b/>
-        </w:rPr>
-        <w:t xml:space="preserve"> + (1- </w:t>
-      </w:r>
-      <w:r>
-        <w:rPr>
-          <w:b/>
-        </w:rPr>
-        <w:t>ϴ</w:t>
-      </w:r>
-      <w:r>
-        <w:rPr>
-          <w:b/>
-        </w:rPr>
-        <w:t>) = 1</w:t>
+        <w:t>p(0) + p(1) = ϴ + (1- ϴ) = 1</w:t>
       </w:r>
       <w:r>
         <w:sym w:font="Wingdings" w:char="F0E0"/>
@@ -9270,19 +9195,7 @@
         <w:rPr>
           <w:i/>
         </w:rPr>
-        <w:t xml:space="preserve">satisfies rule </w:t>
-      </w:r>
-      <w:r>
-        <w:rPr>
-          <w:i/>
-        </w:rPr>
-        <w:t>2</w:t>
-      </w:r>
-      <w:r>
-        <w:rPr>
-          <w:i/>
-        </w:rPr>
-        <w:t xml:space="preserve"> of PMF</w:t>
+        <w:t>satisfies rule 2 of PMF</w:t>
       </w:r>
     </w:p>
     <w:p>
@@ -9345,13 +9258,7 @@
         <w:t>F)</w:t>
       </w:r>
       <w:r>
-        <w:t xml:space="preserve"> maps the rules of probabilities to sets of </w:t>
-      </w:r>
-      <w:r>
-        <w:t>continuous</w:t>
-      </w:r>
-      <w:r>
-        <w:t xml:space="preserve"> random variables</w:t>
+        <w:t xml:space="preserve"> maps the rules of probabilities to sets of continuous random variables</w:t>
       </w:r>
     </w:p>
     <w:p>
@@ -10451,9 +10358,6 @@
           <w:tab w:val="clear" w:pos="360"/>
         </w:tabs>
         <w:ind w:left="720"/>
-        <w:rPr>
-          <w:rFonts w:hint="eastAsia"/>
-        </w:rPr>
       </w:pPr>
       <w:r>
         <w:t xml:space="preserve">Ex: If </w:t>
@@ -10883,8 +10787,3859 @@
       <w:r>
         <w:t>of the estimand</w:t>
       </w:r>
+    </w:p>
+    <w:p>
+      <w:pPr>
+        <w:pStyle w:val="ListBullet"/>
+        <w:numPr>
+          <w:ilvl w:val="0"/>
+          <w:numId w:val="0"/>
+        </w:numPr>
+        <w:ind w:left="360" w:hanging="360"/>
+      </w:pPr>
+    </w:p>
+    <w:p>
+      <w:pPr>
+        <w:pStyle w:val="ListBullet"/>
+        <w:numPr>
+          <w:ilvl w:val="0"/>
+          <w:numId w:val="0"/>
+        </w:numPr>
+        <w:ind w:left="360" w:hanging="360"/>
+        <w:jc w:val="center"/>
+        <w:rPr>
+          <w:b/>
+          <w:u w:val="single"/>
+        </w:rPr>
+      </w:pPr>
+      <w:r>
+        <w:rPr>
+          <w:b/>
+          <w:u w:val="single"/>
+        </w:rPr>
+        <w:t>Expected Values, Variances, Standard Deviation</w:t>
+      </w:r>
+    </w:p>
+    <w:p>
+      <w:pPr>
+        <w:pStyle w:val="ListBullet"/>
+        <w:numPr>
+          <w:ilvl w:val="0"/>
+          <w:numId w:val="0"/>
+        </w:numPr>
+        <w:ind w:left="360" w:hanging="360"/>
+        <w:jc w:val="center"/>
+        <w:rPr>
+          <w:b/>
+          <w:u w:val="single"/>
+        </w:rPr>
+      </w:pPr>
+    </w:p>
+    <w:p>
+      <w:pPr>
+        <w:pStyle w:val="ListBullet"/>
+      </w:pPr>
+      <w:r>
+        <w:t>Expected values =</w:t>
+      </w:r>
+      <w:r>
+        <w:rPr>
+          <w:b/>
+        </w:rPr>
+        <w:t xml:space="preserve"> </w:t>
+      </w:r>
+      <w:r>
+        <w:t>ways of describing probability distributions similarly to how quantiles do</w:t>
+      </w:r>
+    </w:p>
+    <w:p>
+      <w:pPr>
+        <w:pStyle w:val="ListBullet"/>
+      </w:pPr>
+      <w:r>
+        <w:rPr>
+          <w:b/>
+        </w:rPr>
+        <w:t>Expected value/mean</w:t>
+      </w:r>
+      <w:r>
+        <w:t xml:space="preserve"> of a random variable = center of random variable’s distribution</w:t>
+      </w:r>
+    </w:p>
+    <w:p>
+      <w:pPr>
+        <w:pStyle w:val="ListBullet"/>
+      </w:pPr>
+      <w:r>
+        <w:t xml:space="preserve">For a </w:t>
+      </w:r>
+      <w:r>
+        <w:rPr>
+          <w:b/>
+        </w:rPr>
+        <w:t>discrete</w:t>
+      </w:r>
+      <w:r>
+        <w:t xml:space="preserve"> random variable X with PMF = p(X), the expected value is </w:t>
+      </w:r>
+      <w:r>
+        <w:rPr>
+          <w:b/>
+        </w:rPr>
+        <w:t xml:space="preserve">E[X] = </w:t>
+      </w:r>
+      <w:r>
+        <w:rPr>
+          <w:noProof/>
+        </w:rPr>
+        <w:drawing>
+          <wp:inline distT="0" distB="0" distL="0" distR="0" wp14:anchorId="3A5DA397" wp14:editId="49A47222">
+            <wp:extent cx="478082" cy="276225"/>
+            <wp:effectExtent l="0" t="0" r="0" b="0"/>
+            <wp:docPr id="23" name="Picture 23"/>
+            <wp:cNvGraphicFramePr>
+              <a:graphicFrameLocks xmlns:a="http://schemas.openxmlformats.org/drawingml/2006/main" noChangeAspect="1"/>
+            </wp:cNvGraphicFramePr>
+            <a:graphic xmlns:a="http://schemas.openxmlformats.org/drawingml/2006/main">
+              <a:graphicData uri="http://schemas.openxmlformats.org/drawingml/2006/picture">
+                <pic:pic xmlns:pic="http://schemas.openxmlformats.org/drawingml/2006/picture">
+                  <pic:nvPicPr>
+                    <pic:cNvPr id="1" name=""/>
+                    <pic:cNvPicPr/>
+                  </pic:nvPicPr>
+                  <pic:blipFill>
+                    <a:blip r:embed="rId34"/>
+                    <a:stretch>
+                      <a:fillRect/>
+                    </a:stretch>
+                  </pic:blipFill>
+                  <pic:spPr>
+                    <a:xfrm>
+                      <a:off x="0" y="0"/>
+                      <a:ext cx="485954" cy="280773"/>
+                    </a:xfrm>
+                    <a:prstGeom prst="rect">
+                      <a:avLst/>
+                    </a:prstGeom>
+                  </pic:spPr>
+                </pic:pic>
+              </a:graphicData>
+            </a:graphic>
+          </wp:inline>
+        </w:drawing>
+      </w:r>
+      <w:r>
+        <w:rPr>
+          <w:b/>
+        </w:rPr>
+        <w:t xml:space="preserve"> </w:t>
+      </w:r>
+      <w:r>
+        <w:t>over all possible values of x</w:t>
+      </w:r>
+    </w:p>
+    <w:p>
+      <w:pPr>
+        <w:pStyle w:val="ListBullet"/>
+        <w:tabs>
+          <w:tab w:val="clear" w:pos="360"/>
+          <w:tab w:val="num" w:pos="720"/>
+        </w:tabs>
+        <w:ind w:left="720"/>
+      </w:pPr>
+      <w:r>
+        <w:t>The x in front of p(x) makes it such that the sum of p(x) over all x no longer equals one</w:t>
+      </w:r>
+    </w:p>
+    <w:p>
+      <w:pPr>
+        <w:pStyle w:val="ListBullet"/>
+        <w:tabs>
+          <w:tab w:val="clear" w:pos="360"/>
+          <w:tab w:val="num" w:pos="720"/>
+        </w:tabs>
+        <w:ind w:left="720"/>
+      </w:pPr>
+      <w:r>
+        <w:t xml:space="preserve">This x makes </w:t>
+      </w:r>
+      <w:r>
+        <w:t>the sum</w:t>
+      </w:r>
+      <w:r>
+        <w:t xml:space="preserve"> an expected value</w:t>
+      </w:r>
+    </w:p>
+    <w:p>
+      <w:pPr>
+        <w:pStyle w:val="ListBullet"/>
+      </w:pPr>
+      <w:r>
+        <w:rPr>
+          <w:b/>
+        </w:rPr>
+        <w:t xml:space="preserve">E[X] = </w:t>
+      </w:r>
+      <w:r>
+        <w:t xml:space="preserve">represents the </w:t>
+      </w:r>
+      <w:r>
+        <w:rPr>
+          <w:b/>
+        </w:rPr>
+        <w:t>center of mass</w:t>
+      </w:r>
+      <w:r>
+        <w:t xml:space="preserve"> of a collection of locations and weights, </w:t>
+      </w:r>
+      <w:r>
+        <w:rPr>
+          <w:b/>
+        </w:rPr>
+        <w:t>{x</w:t>
+      </w:r>
+      <w:r>
+        <w:rPr>
+          <w:b/>
+        </w:rPr>
+        <w:t>, p(x)}</w:t>
+      </w:r>
+    </w:p>
+    <w:p>
+      <w:pPr>
+        <w:pStyle w:val="ListBullet"/>
+        <w:tabs>
+          <w:tab w:val="clear" w:pos="360"/>
+          <w:tab w:val="num" w:pos="720"/>
+        </w:tabs>
+        <w:ind w:left="720"/>
+      </w:pPr>
+      <w:r>
+        <w:t>Ex: Coin flip w/ random variable X = 0 or 1, corresponding to H or T</w:t>
+      </w:r>
+      <w:r>
+        <w:t>, respectively</w:t>
+      </w:r>
+    </w:p>
+    <w:p>
+      <w:pPr>
+        <w:pStyle w:val="ListBullet"/>
+        <w:tabs>
+          <w:tab w:val="clear" w:pos="360"/>
+          <w:tab w:val="num" w:pos="1080"/>
+        </w:tabs>
+        <w:ind w:left="1080"/>
+      </w:pPr>
+      <w:r>
+        <w:t>E[X] = 0.5 * 0 + 0.5 * 1 = 0.5</w:t>
+      </w:r>
+    </w:p>
+    <w:p>
+      <w:pPr>
+        <w:pStyle w:val="ListBullet"/>
+        <w:tabs>
+          <w:tab w:val="clear" w:pos="360"/>
+          <w:tab w:val="num" w:pos="1080"/>
+        </w:tabs>
+        <w:ind w:left="1080"/>
+      </w:pPr>
+      <w:r>
+        <w:t xml:space="preserve">Geometrically, this would be obvious since 2 equal weights (0.5) are space at 0 and 1, so the center of mass is at ½ </w:t>
+      </w:r>
+    </w:p>
+    <w:p>
+      <w:pPr>
+        <w:pStyle w:val="ListBullet"/>
+        <w:tabs>
+          <w:tab w:val="clear" w:pos="360"/>
+          <w:tab w:val="num" w:pos="1080"/>
+        </w:tabs>
+        <w:ind w:left="1080"/>
+      </w:pPr>
+      <w:r>
+        <w:t>This demonstrates that expected value E[X] does NOT have to be a value that the random variable can take</w:t>
+      </w:r>
+    </w:p>
+    <w:p>
+      <w:pPr>
+        <w:pStyle w:val="ListBullet"/>
+        <w:tabs>
+          <w:tab w:val="clear" w:pos="360"/>
+          <w:tab w:val="num" w:pos="720"/>
+        </w:tabs>
+        <w:ind w:left="720"/>
+      </w:pPr>
+      <w:r>
+        <w:t>Ex: Rolling die where X = number we roll</w:t>
+      </w:r>
+    </w:p>
+    <w:p>
+      <w:pPr>
+        <w:pStyle w:val="ListBullet"/>
+        <w:tabs>
+          <w:tab w:val="clear" w:pos="360"/>
+          <w:tab w:val="num" w:pos="1080"/>
+        </w:tabs>
+        <w:ind w:left="1080"/>
+      </w:pPr>
+      <w:r>
+        <w:t>E[X] = 1*(1/6) + 2*(1/6) + 3*(1/6) + 4*(1/6) + 5*(1/6) + 6*(1/6) = 3.5</w:t>
+      </w:r>
+    </w:p>
+    <w:p>
+      <w:pPr>
+        <w:pStyle w:val="ListBullet"/>
+        <w:tabs>
+          <w:tab w:val="clear" w:pos="360"/>
+          <w:tab w:val="num" w:pos="1440"/>
+        </w:tabs>
+        <w:ind w:left="1440"/>
+      </w:pPr>
+      <w:r>
+        <w:t>Still geometrically makes sense</w:t>
+      </w:r>
+      <w:r>
+        <w:t xml:space="preserve"> = 6 bars, all equal height, at position 1, 2, 3, …, etc.</w:t>
+      </w:r>
+      <w:r>
+        <w:t>, balanced out</w:t>
+      </w:r>
+    </w:p>
+    <w:p>
+      <w:pPr>
+        <w:pStyle w:val="ListBullet"/>
+      </w:pPr>
+      <w:r>
+        <w:lastRenderedPageBreak/>
+        <w:t xml:space="preserve">For a </w:t>
+      </w:r>
+      <w:r>
+        <w:rPr>
+          <w:b/>
+        </w:rPr>
+        <w:t>continuous</w:t>
+      </w:r>
+      <w:r>
+        <w:t xml:space="preserve"> random variable X with density</w:t>
+      </w:r>
+      <w:r>
+        <w:t xml:space="preserve"> (PDF)</w:t>
+      </w:r>
+      <w:r>
+        <w:t xml:space="preserve"> </w:t>
+      </w:r>
+      <w:r>
+        <w:t xml:space="preserve">= </w:t>
+      </w:r>
+      <w:r>
+        <w:rPr>
+          <w:b/>
+          <w:i/>
+        </w:rPr>
+        <w:t>f</w:t>
+      </w:r>
+      <w:r>
+        <w:t xml:space="preserve">, we have E[X] = </w:t>
+      </w:r>
+      <w:r>
+        <w:rPr>
+          <w:noProof/>
+        </w:rPr>
+        <w:drawing>
+          <wp:inline distT="0" distB="0" distL="0" distR="0" wp14:anchorId="68FFA559" wp14:editId="35727D16">
+            <wp:extent cx="721895" cy="381000"/>
+            <wp:effectExtent l="0" t="0" r="2540" b="0"/>
+            <wp:docPr id="32" name="Picture 32"/>
+            <wp:cNvGraphicFramePr>
+              <a:graphicFrameLocks xmlns:a="http://schemas.openxmlformats.org/drawingml/2006/main" noChangeAspect="1"/>
+            </wp:cNvGraphicFramePr>
+            <a:graphic xmlns:a="http://schemas.openxmlformats.org/drawingml/2006/main">
+              <a:graphicData uri="http://schemas.openxmlformats.org/drawingml/2006/picture">
+                <pic:pic xmlns:pic="http://schemas.openxmlformats.org/drawingml/2006/picture">
+                  <pic:nvPicPr>
+                    <pic:cNvPr id="1" name=""/>
+                    <pic:cNvPicPr/>
+                  </pic:nvPicPr>
+                  <pic:blipFill>
+                    <a:blip r:embed="rId35"/>
+                    <a:stretch>
+                      <a:fillRect/>
+                    </a:stretch>
+                  </pic:blipFill>
+                  <pic:spPr>
+                    <a:xfrm>
+                      <a:off x="0" y="0"/>
+                      <a:ext cx="743542" cy="392425"/>
+                    </a:xfrm>
+                    <a:prstGeom prst="rect">
+                      <a:avLst/>
+                    </a:prstGeom>
+                  </pic:spPr>
+                </pic:pic>
+              </a:graphicData>
+            </a:graphic>
+          </wp:inline>
+        </w:drawing>
+      </w:r>
+    </w:p>
+    <w:p>
+      <w:pPr>
+        <w:pStyle w:val="ListBullet"/>
+        <w:tabs>
+          <w:tab w:val="clear" w:pos="360"/>
+          <w:tab w:val="num" w:pos="720"/>
+        </w:tabs>
+        <w:ind w:left="720"/>
+      </w:pPr>
+      <w:r>
+        <w:t>The t in front of f(t) makes it such that the AUC of f(t) over all value</w:t>
+      </w:r>
+      <w:r>
+        <w:t>s</w:t>
+      </w:r>
+      <w:r>
+        <w:t xml:space="preserve"> of t no longer equals one</w:t>
+      </w:r>
+    </w:p>
+    <w:p>
+      <w:pPr>
+        <w:pStyle w:val="ListBullet"/>
+        <w:tabs>
+          <w:tab w:val="clear" w:pos="360"/>
+          <w:tab w:val="num" w:pos="720"/>
+        </w:tabs>
+        <w:ind w:left="720"/>
+      </w:pPr>
+      <w:r>
+        <w:t>This t makes the sum an expected value</w:t>
+      </w:r>
+    </w:p>
+    <w:p>
+      <w:pPr>
+        <w:pStyle w:val="ListBullet"/>
+        <w:tabs>
+          <w:tab w:val="clear" w:pos="360"/>
+          <w:tab w:val="num" w:pos="720"/>
+        </w:tabs>
+        <w:ind w:left="720"/>
+      </w:pPr>
+      <w:r>
+        <w:t>Ex: Consider a density where f(x) = 1 for x between 0 and 1 (0 when x &lt; 0, constant at 1 for ) &lt;= x &lt;= 1, and 0 for x &gt; 1)</w:t>
+      </w:r>
+    </w:p>
+    <w:p>
+      <w:pPr>
+        <w:pStyle w:val="ListBullet"/>
+        <w:numPr>
+          <w:ilvl w:val="0"/>
+          <w:numId w:val="0"/>
+        </w:numPr>
+        <w:ind w:left="1440"/>
+      </w:pPr>
+      <w:r>
+        <w:rPr>
+          <w:noProof/>
+        </w:rPr>
+        <w:drawing>
+          <wp:inline distT="0" distB="0" distL="0" distR="0" wp14:anchorId="78DF623A" wp14:editId="4866EEE4">
+            <wp:extent cx="3609975" cy="1910278"/>
+            <wp:effectExtent l="0" t="0" r="0" b="0"/>
+            <wp:docPr id="33" name="Picture 33"/>
+            <wp:cNvGraphicFramePr>
+              <a:graphicFrameLocks xmlns:a="http://schemas.openxmlformats.org/drawingml/2006/main" noChangeAspect="1"/>
+            </wp:cNvGraphicFramePr>
+            <a:graphic xmlns:a="http://schemas.openxmlformats.org/drawingml/2006/main">
+              <a:graphicData uri="http://schemas.openxmlformats.org/drawingml/2006/picture">
+                <pic:pic xmlns:pic="http://schemas.openxmlformats.org/drawingml/2006/picture">
+                  <pic:nvPicPr>
+                    <pic:cNvPr id="1" name=""/>
+                    <pic:cNvPicPr/>
+                  </pic:nvPicPr>
+                  <pic:blipFill>
+                    <a:blip r:embed="rId36"/>
+                    <a:stretch>
+                      <a:fillRect/>
+                    </a:stretch>
+                  </pic:blipFill>
+                  <pic:spPr>
+                    <a:xfrm>
+                      <a:off x="0" y="0"/>
+                      <a:ext cx="3620544" cy="1915871"/>
+                    </a:xfrm>
+                    <a:prstGeom prst="rect">
+                      <a:avLst/>
+                    </a:prstGeom>
+                  </pic:spPr>
+                </pic:pic>
+              </a:graphicData>
+            </a:graphic>
+          </wp:inline>
+        </w:drawing>
+      </w:r>
+    </w:p>
+    <w:p>
+      <w:pPr>
+        <w:pStyle w:val="ListBullet"/>
+        <w:tabs>
+          <w:tab w:val="clear" w:pos="360"/>
+          <w:tab w:val="num" w:pos="720"/>
+        </w:tabs>
+        <w:ind w:left="720"/>
+      </w:pPr>
+      <w:r>
+        <w:rPr>
+          <w:u w:val="single"/>
+        </w:rPr>
+        <w:t>Verify that this is valid</w:t>
+      </w:r>
+      <w:r>
+        <w:t>: This is just a square w/ side = 1, so we don’t even need to integrate to get the area = 1</w:t>
+      </w:r>
+    </w:p>
+    <w:p>
+      <w:pPr>
+        <w:pStyle w:val="ListBullet"/>
+        <w:tabs>
+          <w:tab w:val="clear" w:pos="360"/>
+          <w:tab w:val="num" w:pos="1080"/>
+        </w:tabs>
+        <w:ind w:left="1080"/>
+      </w:pPr>
+      <w:r>
+        <w:t>It is also positive everywhere</w:t>
+      </w:r>
+    </w:p>
+    <w:p>
+      <w:pPr>
+        <w:pStyle w:val="ListBullet"/>
+        <w:tabs>
+          <w:tab w:val="clear" w:pos="360"/>
+          <w:tab w:val="num" w:pos="720"/>
+        </w:tabs>
+        <w:ind w:left="720"/>
+      </w:pPr>
+      <w:r>
+        <w:t xml:space="preserve">Since X follows this density, it’s expected value is (subbing in 1 for </w:t>
+      </w:r>
+      <w:r>
+        <w:t xml:space="preserve">density </w:t>
+      </w:r>
+      <w:r>
+        <w:t>f(x)):</w:t>
+      </w:r>
+    </w:p>
+    <w:p>
+      <w:pPr>
+        <w:pStyle w:val="ListBullet"/>
+        <w:numPr>
+          <w:ilvl w:val="0"/>
+          <w:numId w:val="0"/>
+        </w:numPr>
+        <w:ind w:left="2880"/>
+      </w:pPr>
+      <w:r>
+        <w:rPr>
+          <w:noProof/>
+        </w:rPr>
+        <w:drawing>
+          <wp:inline distT="0" distB="0" distL="0" distR="0" wp14:anchorId="56B081E6" wp14:editId="20A8E46B">
+            <wp:extent cx="1866900" cy="449691"/>
+            <wp:effectExtent l="0" t="0" r="0" b="7620"/>
+            <wp:docPr id="34" name="Picture 34"/>
+            <wp:cNvGraphicFramePr>
+              <a:graphicFrameLocks xmlns:a="http://schemas.openxmlformats.org/drawingml/2006/main" noChangeAspect="1"/>
+            </wp:cNvGraphicFramePr>
+            <a:graphic xmlns:a="http://schemas.openxmlformats.org/drawingml/2006/main">
+              <a:graphicData uri="http://schemas.openxmlformats.org/drawingml/2006/picture">
+                <pic:pic xmlns:pic="http://schemas.openxmlformats.org/drawingml/2006/picture">
+                  <pic:nvPicPr>
+                    <pic:cNvPr id="1" name=""/>
+                    <pic:cNvPicPr/>
+                  </pic:nvPicPr>
+                  <pic:blipFill>
+                    <a:blip r:embed="rId37"/>
+                    <a:stretch>
+                      <a:fillRect/>
+                    </a:stretch>
+                  </pic:blipFill>
+                  <pic:spPr>
+                    <a:xfrm>
+                      <a:off x="0" y="0"/>
+                      <a:ext cx="1887272" cy="454598"/>
+                    </a:xfrm>
+                    <a:prstGeom prst="rect">
+                      <a:avLst/>
+                    </a:prstGeom>
+                  </pic:spPr>
+                </pic:pic>
+              </a:graphicData>
+            </a:graphic>
+          </wp:inline>
+        </w:drawing>
+      </w:r>
+      <w:r>
+        <w:t xml:space="preserve"> </w:t>
+      </w:r>
+    </w:p>
+    <w:p>
+      <w:pPr>
+        <w:pStyle w:val="ListBullet"/>
+        <w:tabs>
+          <w:tab w:val="clear" w:pos="360"/>
+          <w:tab w:val="num" w:pos="1800"/>
+        </w:tabs>
+        <w:ind w:left="1800"/>
+      </w:pPr>
+      <w:r>
+        <w:t xml:space="preserve"> geometrically makes sense when balancing out between 0-1</w:t>
+      </w:r>
+    </w:p>
+    <w:p>
+      <w:pPr>
+        <w:pStyle w:val="ListBullet"/>
+        <w:tabs>
+          <w:tab w:val="clear" w:pos="360"/>
+          <w:tab w:val="num" w:pos="1080"/>
+        </w:tabs>
+        <w:ind w:left="1080"/>
+      </w:pPr>
+      <w:r>
+        <w:t xml:space="preserve">This is a simple, but very important density = </w:t>
+      </w:r>
+      <w:r>
+        <w:rPr>
+          <w:b/>
+        </w:rPr>
+        <w:t>the standard uniform density</w:t>
+      </w:r>
+      <w:r>
+        <w:t xml:space="preserve"> = represents that any value between 0-1 is equally likely</w:t>
+      </w:r>
+    </w:p>
+    <w:p>
+      <w:pPr>
+        <w:pStyle w:val="ListBullet"/>
+        <w:numPr>
+          <w:ilvl w:val="0"/>
+          <w:numId w:val="0"/>
+        </w:numPr>
+        <w:ind w:left="360" w:hanging="360"/>
+      </w:pPr>
+    </w:p>
+    <w:p>
+      <w:pPr>
+        <w:pStyle w:val="ListBullet"/>
+      </w:pPr>
+      <w:r>
+        <w:t xml:space="preserve">The </w:t>
+      </w:r>
+      <w:r>
+        <w:rPr>
+          <w:b/>
+        </w:rPr>
+        <w:t>expected value operator</w:t>
+      </w:r>
+      <w:r>
+        <w:t xml:space="preserve"> is a </w:t>
+      </w:r>
+      <w:r>
+        <w:rPr>
+          <w:b/>
+        </w:rPr>
+        <w:t>linear operator</w:t>
+      </w:r>
+    </w:p>
+    <w:p>
+      <w:pPr>
+        <w:pStyle w:val="ListBullet"/>
+        <w:tabs>
+          <w:tab w:val="clear" w:pos="360"/>
+          <w:tab w:val="num" w:pos="720"/>
+        </w:tabs>
+        <w:ind w:left="720"/>
+      </w:pPr>
+      <w:r>
+        <w:t xml:space="preserve">Assume a and b are NOT random (i.e. #’s we can plug in, like 5) and X and Y are 2 </w:t>
+      </w:r>
+      <w:r>
+        <w:rPr>
+          <w:i/>
+        </w:rPr>
+        <w:t xml:space="preserve">random </w:t>
+      </w:r>
+      <w:r>
+        <w:t>variables, so then:</w:t>
+      </w:r>
+    </w:p>
+    <w:p>
+      <w:pPr>
+        <w:pStyle w:val="ListBullet"/>
+        <w:tabs>
+          <w:tab w:val="clear" w:pos="360"/>
+          <w:tab w:val="num" w:pos="1080"/>
+        </w:tabs>
+        <w:ind w:left="1080"/>
+        <w:rPr>
+          <w:b/>
+        </w:rPr>
+      </w:pPr>
+      <w:r>
+        <w:rPr>
+          <w:b/>
+        </w:rPr>
+        <w:t>E[aX + b] = aE[X] + b</w:t>
+      </w:r>
+      <w:r>
+        <w:rPr>
+          <w:b/>
+        </w:rPr>
+        <w:tab/>
+      </w:r>
+      <w:r>
+        <w:rPr>
+          <w:b/>
+        </w:rPr>
+        <w:tab/>
+      </w:r>
+      <w:r>
+        <w:rPr>
+          <w:b/>
+        </w:rPr>
+        <w:t>E[X + Y] = E[X] + E[Y]</w:t>
+      </w:r>
+    </w:p>
+    <w:p>
+      <w:pPr>
+        <w:pStyle w:val="ListBullet"/>
+        <w:tabs>
+          <w:tab w:val="clear" w:pos="360"/>
+          <w:tab w:val="num" w:pos="720"/>
+        </w:tabs>
+        <w:ind w:left="720"/>
+      </w:pPr>
+      <w:r>
+        <w:t xml:space="preserve">The above works out the way it does </w:t>
+      </w:r>
+      <w:r>
+        <w:rPr>
+          <w:i/>
+        </w:rPr>
+        <w:t>because</w:t>
+      </w:r>
+      <w:r>
+        <w:t xml:space="preserve"> the expected value is a </w:t>
+      </w:r>
+      <w:r>
+        <w:rPr>
+          <w:i/>
+          <w:u w:val="single"/>
+        </w:rPr>
+        <w:t>linear operator</w:t>
+      </w:r>
+    </w:p>
+    <w:p>
+      <w:pPr>
+        <w:pStyle w:val="ListBullet"/>
+        <w:tabs>
+          <w:tab w:val="clear" w:pos="360"/>
+          <w:tab w:val="num" w:pos="720"/>
+        </w:tabs>
+        <w:ind w:left="720"/>
+      </w:pPr>
+      <w:r>
+        <w:t>If g is some general function that is NOT linear, the generally E[g(X)] != g(E[X])</w:t>
+      </w:r>
+    </w:p>
+    <w:p>
+      <w:pPr>
+        <w:pStyle w:val="ListBullet"/>
+        <w:tabs>
+          <w:tab w:val="clear" w:pos="360"/>
+          <w:tab w:val="num" w:pos="1080"/>
+        </w:tabs>
+        <w:ind w:left="1080"/>
+      </w:pPr>
+      <w:r>
+        <w:t>Ex: in general, E[X^2] != E[X]^2</w:t>
+      </w:r>
+    </w:p>
+    <w:p>
+      <w:pPr>
+        <w:pStyle w:val="ListBullet"/>
+        <w:tabs>
+          <w:tab w:val="clear" w:pos="360"/>
+          <w:tab w:val="num" w:pos="1440"/>
+        </w:tabs>
+        <w:ind w:left="1440"/>
+      </w:pPr>
+      <w:r>
+        <w:t>Could happen w/ some specific values of g and some specific random variables</w:t>
+      </w:r>
+    </w:p>
+    <w:p>
+      <w:pPr>
+        <w:pStyle w:val="ListBullet"/>
+        <w:tabs>
+          <w:tab w:val="clear" w:pos="360"/>
+          <w:tab w:val="num" w:pos="1440"/>
+        </w:tabs>
+        <w:ind w:left="1440"/>
+      </w:pPr>
+      <w:r>
+        <w:t>Here, X = a random variable, X^2 = the random variable obtained by squaring X</w:t>
+      </w:r>
+    </w:p>
+    <w:p>
+      <w:pPr>
+        <w:pStyle w:val="ListBullet"/>
+        <w:tabs>
+          <w:tab w:val="clear" w:pos="360"/>
+          <w:tab w:val="num" w:pos="1440"/>
+        </w:tabs>
+        <w:ind w:left="1440"/>
+      </w:pPr>
+      <w:r>
+        <w:t>If X is a die roll, it can take values 1-6, X^2 can take values {1,4,9,16,25,36}, each w</w:t>
+      </w:r>
+      <w:r>
+        <w:t xml:space="preserve">/ probability </w:t>
+      </w:r>
+      <w:r>
+        <w:t>= 1/6</w:t>
+      </w:r>
+    </w:p>
+    <w:p>
+      <w:pPr>
+        <w:pStyle w:val="ListBullet"/>
+        <w:tabs>
+          <w:tab w:val="clear" w:pos="360"/>
+          <w:tab w:val="num" w:pos="1440"/>
+        </w:tabs>
+        <w:ind w:left="1440"/>
+      </w:pPr>
+      <w:r>
+        <w:t>So, E[X^2] = expected value of the squared random variable</w:t>
+      </w:r>
+    </w:p>
+    <w:p>
+      <w:pPr>
+        <w:pStyle w:val="ListBullet"/>
+        <w:tabs>
+          <w:tab w:val="clear" w:pos="360"/>
+          <w:tab w:val="num" w:pos="1440"/>
+        </w:tabs>
+        <w:ind w:left="1440"/>
+      </w:pPr>
+      <w:r>
+        <w:t xml:space="preserve">But, E[X]^2 = what we get if we first calculate E[X] and </w:t>
+      </w:r>
+      <w:r>
+        <w:rPr>
+          <w:i/>
+        </w:rPr>
+        <w:t>then</w:t>
+      </w:r>
+      <w:r>
+        <w:t xml:space="preserve"> square that result</w:t>
+      </w:r>
+    </w:p>
+    <w:p>
+      <w:pPr>
+        <w:pStyle w:val="ListBullet"/>
+        <w:tabs>
+          <w:tab w:val="clear" w:pos="360"/>
+          <w:tab w:val="num" w:pos="1440"/>
+        </w:tabs>
+        <w:ind w:left="1440"/>
+        <w:rPr>
+          <w:i/>
+        </w:rPr>
+      </w:pPr>
+      <w:r>
+        <w:rPr>
+          <w:i/>
+        </w:rPr>
+        <w:t>THIS 2 THINGS ARE NOT EQUAL</w:t>
+      </w:r>
+      <w:r>
+        <w:rPr>
+          <w:i/>
+        </w:rPr>
+        <w:t xml:space="preserve"> </w:t>
+      </w:r>
+      <w:r>
+        <w:t xml:space="preserve">(unless the random </w:t>
+      </w:r>
+      <w:r>
+        <w:t>variable</w:t>
+      </w:r>
+      <w:r>
+        <w:t xml:space="preserve"> </w:t>
+      </w:r>
+      <w:r>
+        <w:t xml:space="preserve">isn’t </w:t>
+      </w:r>
+      <w:r>
+        <w:t>random</w:t>
+      </w:r>
+    </w:p>
+    <w:p>
+      <w:pPr>
+        <w:pStyle w:val="ListBullet"/>
+        <w:tabs>
+          <w:tab w:val="clear" w:pos="360"/>
+          <w:tab w:val="num" w:pos="720"/>
+        </w:tabs>
+        <w:ind w:left="720"/>
+      </w:pPr>
+      <w:r>
+        <w:rPr>
+          <w:u w:val="single"/>
+        </w:rPr>
+        <w:t>General rule</w:t>
+      </w:r>
+      <w:r>
+        <w:t>: If g is NOT a linear function, we can’t just commute expected values outside of g to the inside of g, but you can always do it if g is indeed a linear function</w:t>
+      </w:r>
+    </w:p>
+    <w:p>
+      <w:pPr>
+        <w:pStyle w:val="ListBullet"/>
+        <w:rPr>
+          <w:b/>
+        </w:rPr>
+      </w:pPr>
+      <w:r>
+        <w:rPr>
+          <w:b/>
+        </w:rPr>
+        <w:lastRenderedPageBreak/>
+        <w:t>Expected value rules hold no matter what constitutes X and Y (discrete, continuous, a mix, etc.)</w:t>
+      </w:r>
+    </w:p>
+    <w:p>
+      <w:pPr>
+        <w:pStyle w:val="ListBullet"/>
+        <w:tabs>
+          <w:tab w:val="clear" w:pos="360"/>
+          <w:tab w:val="num" w:pos="720"/>
+        </w:tabs>
+        <w:ind w:left="720"/>
+      </w:pPr>
+      <w:r>
+        <w:t>Ex:</w:t>
+      </w:r>
+      <w:r>
+        <w:t xml:space="preserve"> </w:t>
+      </w:r>
+      <w:r>
+        <w:t xml:space="preserve">1) </w:t>
+      </w:r>
+      <w:r>
+        <w:t>Flip a coin, X,</w:t>
+      </w:r>
+      <w:r>
+        <w:t xml:space="preserve"> where 0/1 = H/T</w:t>
+      </w:r>
+      <w:r>
+        <w:t xml:space="preserve"> and </w:t>
+      </w:r>
+      <w:r>
+        <w:t xml:space="preserve">2) </w:t>
+      </w:r>
+      <w:r>
+        <w:t xml:space="preserve">simulate random </w:t>
+      </w:r>
+      <w:r>
+        <w:t>uniform</w:t>
+      </w:r>
+      <w:r>
+        <w:t xml:space="preserve"> variable Y between 0-1. Find the expected value of their sum</w:t>
+      </w:r>
+      <w:r>
+        <w:t xml:space="preserve"> (sum of coin flip and a uniform random variable)</w:t>
+      </w:r>
+      <w:r>
+        <w:t>:</w:t>
+      </w:r>
+    </w:p>
+    <w:p>
+      <w:pPr>
+        <w:pStyle w:val="ListBullet"/>
+        <w:tabs>
+          <w:tab w:val="clear" w:pos="360"/>
+          <w:tab w:val="num" w:pos="1080"/>
+        </w:tabs>
+        <w:ind w:left="1080"/>
+      </w:pPr>
+      <w:r>
+        <w:t xml:space="preserve">E[X+Y] = E[X] + E[Y] </w:t>
+      </w:r>
+      <w:r>
+        <w:sym w:font="Wingdings" w:char="F0E8"/>
+      </w:r>
+      <w:r>
+        <w:t xml:space="preserve"> expected value of a coin flip + expected value of a uniform random variable (both of which we’ve done before) </w:t>
+      </w:r>
+      <w:r>
+        <w:sym w:font="Wingdings" w:char="F0E8"/>
+      </w:r>
+      <w:r>
+        <w:t xml:space="preserve"> ½ + ½ = 1</w:t>
+      </w:r>
+    </w:p>
+    <w:p>
+      <w:pPr>
+        <w:pStyle w:val="ListBullet"/>
+        <w:tabs>
+          <w:tab w:val="clear" w:pos="360"/>
+          <w:tab w:val="num" w:pos="720"/>
+        </w:tabs>
+        <w:ind w:left="720"/>
+      </w:pPr>
+      <w:r>
+        <w:t>Ex: Roll a die twice and find the expected value of the average</w:t>
+      </w:r>
+      <w:r>
+        <w:t>, Y</w:t>
+      </w:r>
+    </w:p>
+    <w:p>
+      <w:pPr>
+        <w:pStyle w:val="ListBullet"/>
+        <w:tabs>
+          <w:tab w:val="clear" w:pos="360"/>
+          <w:tab w:val="num" w:pos="1080"/>
+        </w:tabs>
+        <w:ind w:left="1080"/>
+      </w:pPr>
+      <w:r>
+        <w:t>X1 and X2 = the results of the 2 rolls so</w:t>
+      </w:r>
+      <w:r>
+        <w:t>:</w:t>
+      </w:r>
+    </w:p>
+    <w:p>
+      <w:pPr>
+        <w:pStyle w:val="ListBullet"/>
+        <w:tabs>
+          <w:tab w:val="clear" w:pos="360"/>
+          <w:tab w:val="num" w:pos="1440"/>
+        </w:tabs>
+        <w:ind w:left="1440"/>
+      </w:pPr>
+      <w:r>
+        <w:t xml:space="preserve">E[Y] = </w:t>
+      </w:r>
+      <w:r>
+        <w:t xml:space="preserve">find distribution of the average of the two die rolls </w:t>
+      </w:r>
+      <w:r>
+        <w:sym w:font="Wingdings" w:char="F0E8"/>
+      </w:r>
+      <w:r>
+        <w:t xml:space="preserve"> </w:t>
+      </w:r>
+      <w:r>
+        <w:t>E[X1+X2/2] = ½(E[X1] + E[X2]) = ½(3.5 + 3.5) = 3.5</w:t>
+      </w:r>
+    </w:p>
+    <w:p>
+      <w:pPr>
+        <w:pStyle w:val="ListBullet"/>
+        <w:tabs>
+          <w:tab w:val="clear" w:pos="360"/>
+          <w:tab w:val="num" w:pos="1440"/>
+        </w:tabs>
+        <w:ind w:left="1440"/>
+      </w:pPr>
+      <w:r>
+        <w:t xml:space="preserve">The probability distribution of 1/6 for each die side </w:t>
+      </w:r>
+      <w:r>
+        <w:rPr>
+          <w:i/>
+        </w:rPr>
+        <w:t>implies</w:t>
+      </w:r>
+      <w:r>
+        <w:rPr>
+          <w:i/>
+        </w:rPr>
+        <w:t xml:space="preserve"> </w:t>
+      </w:r>
+      <w:r>
+        <w:t>a distribution onto the average of 2 die rolls</w:t>
+      </w:r>
+    </w:p>
+    <w:p>
+      <w:pPr>
+        <w:pStyle w:val="ListBullet"/>
+        <w:tabs>
+          <w:tab w:val="clear" w:pos="360"/>
+          <w:tab w:val="num" w:pos="1800"/>
+        </w:tabs>
+        <w:ind w:left="1800"/>
+      </w:pPr>
+      <w:r>
+        <w:t>Smallest number it can take is (1+1)/2 = 1 and the largest would be (6+6)/2 = 6</w:t>
+      </w:r>
+      <w:r>
+        <w:t>, but w/ different values in between</w:t>
+      </w:r>
+    </w:p>
+    <w:p>
+      <w:pPr>
+        <w:pStyle w:val="ListBullet"/>
+        <w:tabs>
+          <w:tab w:val="clear" w:pos="360"/>
+          <w:tab w:val="num" w:pos="1800"/>
+        </w:tabs>
+        <w:ind w:left="1800"/>
+      </w:pPr>
+      <w:r>
+        <w:t>Not all probabilities are the same now, since P(1) and P(6) both are now 1/36, and those in between are higher</w:t>
+      </w:r>
+    </w:p>
+    <w:p>
+      <w:pPr>
+        <w:pStyle w:val="ListBullet"/>
+        <w:tabs>
+          <w:tab w:val="clear" w:pos="360"/>
+          <w:tab w:val="num" w:pos="1080"/>
+        </w:tabs>
+        <w:ind w:left="1080"/>
+        <w:rPr>
+          <w:i/>
+        </w:rPr>
+      </w:pPr>
+      <w:r>
+        <w:rPr>
+          <w:i/>
+        </w:rPr>
+        <w:t>This rule for expected value of averages of collections of random variables from the same distribution extends to larger collections</w:t>
+      </w:r>
+    </w:p>
+    <w:p>
+      <w:pPr>
+        <w:pStyle w:val="ListBullet"/>
+        <w:tabs>
+          <w:tab w:val="clear" w:pos="360"/>
+          <w:tab w:val="num" w:pos="720"/>
+        </w:tabs>
+        <w:ind w:left="720"/>
+      </w:pPr>
+      <w:r>
+        <w:t xml:space="preserve">Ex: Let </w:t>
+      </w:r>
+      <w:r>
+        <w:t xml:space="preserve">Xi for i = 1, …, n be a collection of random variables, each from a distribution w/ mean = </w:t>
+      </w:r>
+      <w:r>
+        <w:rPr>
+          <w:b/>
+        </w:rPr>
+        <w:t>μ</w:t>
+      </w:r>
+    </w:p>
+    <w:p>
+      <w:pPr>
+        <w:pStyle w:val="ListBullet"/>
+        <w:tabs>
+          <w:tab w:val="clear" w:pos="360"/>
+          <w:tab w:val="num" w:pos="1080"/>
+        </w:tabs>
+        <w:ind w:left="1080"/>
+      </w:pPr>
+      <w:r>
+        <w:t xml:space="preserve">Expected value of the sample average of the random variables Xi </w:t>
+      </w:r>
+      <w:r>
+        <w:t>=</w:t>
+      </w:r>
+      <w:r>
+        <w:t xml:space="preserve"> </w:t>
+      </w:r>
+      <w:r>
+        <w:rPr>
+          <w:noProof/>
+        </w:rPr>
+        <w:drawing>
+          <wp:inline distT="0" distB="0" distL="0" distR="0" wp14:anchorId="2B33A7FD" wp14:editId="4D277ABE">
+            <wp:extent cx="1414017" cy="344505"/>
+            <wp:effectExtent l="0" t="0" r="0" b="0"/>
+            <wp:docPr id="35" name="Picture 35"/>
+            <wp:cNvGraphicFramePr>
+              <a:graphicFrameLocks xmlns:a="http://schemas.openxmlformats.org/drawingml/2006/main" noChangeAspect="1"/>
+            </wp:cNvGraphicFramePr>
+            <a:graphic xmlns:a="http://schemas.openxmlformats.org/drawingml/2006/main">
+              <a:graphicData uri="http://schemas.openxmlformats.org/drawingml/2006/picture">
+                <pic:pic xmlns:pic="http://schemas.openxmlformats.org/drawingml/2006/picture">
+                  <pic:nvPicPr>
+                    <pic:cNvPr id="1" name=""/>
+                    <pic:cNvPicPr/>
+                  </pic:nvPicPr>
+                  <pic:blipFill>
+                    <a:blip r:embed="rId38"/>
+                    <a:stretch>
+                      <a:fillRect/>
+                    </a:stretch>
+                  </pic:blipFill>
+                  <pic:spPr>
+                    <a:xfrm>
+                      <a:off x="0" y="0"/>
+                      <a:ext cx="1478491" cy="360213"/>
+                    </a:xfrm>
+                    <a:prstGeom prst="rect">
+                      <a:avLst/>
+                    </a:prstGeom>
+                  </pic:spPr>
+                </pic:pic>
+              </a:graphicData>
+            </a:graphic>
+          </wp:inline>
+        </w:drawing>
+      </w:r>
+      <w:r>
+        <w:t xml:space="preserve"> </w:t>
+      </w:r>
+      <w:r>
+        <w:sym w:font="Wingdings" w:char="F0E8"/>
+      </w:r>
+      <w:r>
+        <w:t xml:space="preserve"> 1/n is pulled out b/c its not random </w:t>
+      </w:r>
+      <w:r>
+        <w:sym w:font="Wingdings" w:char="F0E8"/>
+      </w:r>
+      <w:r>
+        <w:t xml:space="preserve"> </w:t>
+      </w:r>
+      <w:r>
+        <w:rPr>
+          <w:noProof/>
+        </w:rPr>
+        <w:drawing>
+          <wp:inline distT="0" distB="0" distL="0" distR="0" wp14:anchorId="3DFCD1F4" wp14:editId="0C9D4CB1">
+            <wp:extent cx="933450" cy="376970"/>
+            <wp:effectExtent l="0" t="0" r="0" b="4445"/>
+            <wp:docPr id="36" name="Picture 36"/>
+            <wp:cNvGraphicFramePr>
+              <a:graphicFrameLocks xmlns:a="http://schemas.openxmlformats.org/drawingml/2006/main" noChangeAspect="1"/>
+            </wp:cNvGraphicFramePr>
+            <a:graphic xmlns:a="http://schemas.openxmlformats.org/drawingml/2006/main">
+              <a:graphicData uri="http://schemas.openxmlformats.org/drawingml/2006/picture">
+                <pic:pic xmlns:pic="http://schemas.openxmlformats.org/drawingml/2006/picture">
+                  <pic:nvPicPr>
+                    <pic:cNvPr id="1" name=""/>
+                    <pic:cNvPicPr/>
+                  </pic:nvPicPr>
+                  <pic:blipFill>
+                    <a:blip r:embed="rId39"/>
+                    <a:stretch>
+                      <a:fillRect/>
+                    </a:stretch>
+                  </pic:blipFill>
+                  <pic:spPr>
+                    <a:xfrm>
+                      <a:off x="0" y="0"/>
+                      <a:ext cx="943031" cy="380839"/>
+                    </a:xfrm>
+                    <a:prstGeom prst="rect">
+                      <a:avLst/>
+                    </a:prstGeom>
+                  </pic:spPr>
+                </pic:pic>
+              </a:graphicData>
+            </a:graphic>
+          </wp:inline>
+        </w:drawing>
+      </w:r>
+      <w:r>
+        <w:sym w:font="Wingdings" w:char="F0E8"/>
+      </w:r>
+      <w:r>
+        <w:t xml:space="preserve"> expected value commutes across the sum to all random variables Xi </w:t>
+      </w:r>
+      <w:r>
+        <w:sym w:font="Wingdings" w:char="F0E8"/>
+      </w:r>
+      <w:r>
+        <w:t xml:space="preserve"> </w:t>
+      </w:r>
+      <w:r>
+        <w:rPr>
+          <w:noProof/>
+        </w:rPr>
+        <w:drawing>
+          <wp:inline distT="0" distB="0" distL="0" distR="0" wp14:anchorId="41A9544D" wp14:editId="0C85BB83">
+            <wp:extent cx="853232" cy="371475"/>
+            <wp:effectExtent l="0" t="0" r="4445" b="0"/>
+            <wp:docPr id="37" name="Picture 37"/>
+            <wp:cNvGraphicFramePr>
+              <a:graphicFrameLocks xmlns:a="http://schemas.openxmlformats.org/drawingml/2006/main" noChangeAspect="1"/>
+            </wp:cNvGraphicFramePr>
+            <a:graphic xmlns:a="http://schemas.openxmlformats.org/drawingml/2006/main">
+              <a:graphicData uri="http://schemas.openxmlformats.org/drawingml/2006/picture">
+                <pic:pic xmlns:pic="http://schemas.openxmlformats.org/drawingml/2006/picture">
+                  <pic:nvPicPr>
+                    <pic:cNvPr id="1" name=""/>
+                    <pic:cNvPicPr/>
+                  </pic:nvPicPr>
+                  <pic:blipFill>
+                    <a:blip r:embed="rId40"/>
+                    <a:stretch>
+                      <a:fillRect/>
+                    </a:stretch>
+                  </pic:blipFill>
+                  <pic:spPr>
+                    <a:xfrm>
+                      <a:off x="0" y="0"/>
+                      <a:ext cx="857736" cy="373436"/>
+                    </a:xfrm>
+                    <a:prstGeom prst="rect">
+                      <a:avLst/>
+                    </a:prstGeom>
+                  </pic:spPr>
+                </pic:pic>
+              </a:graphicData>
+            </a:graphic>
+          </wp:inline>
+        </w:drawing>
+      </w:r>
+      <w:r>
+        <w:t xml:space="preserve"> </w:t>
+      </w:r>
+      <w:r>
+        <w:sym w:font="Wingdings" w:char="F0E8"/>
+      </w:r>
+      <w:r>
+        <w:t xml:space="preserve"> expected value of each random variable Xi is, itself, </w:t>
+      </w:r>
+      <w:r>
+        <w:rPr>
+          <w:b/>
+        </w:rPr>
+        <w:t>μ</w:t>
+      </w:r>
+      <w:r>
+        <w:rPr>
+          <w:b/>
+        </w:rPr>
+        <w:t xml:space="preserve">, </w:t>
+      </w:r>
+      <w:r>
+        <w:t xml:space="preserve">so </w:t>
+      </w:r>
+      <w:r>
+        <w:t xml:space="preserve">we added up </w:t>
+      </w:r>
+      <w:r>
+        <w:rPr>
+          <w:b/>
+        </w:rPr>
+        <w:t>μ</w:t>
+      </w:r>
+      <w:r>
+        <w:rPr>
+          <w:b/>
+        </w:rPr>
+        <w:t xml:space="preserve"> </w:t>
+      </w:r>
+      <w:r>
+        <w:rPr>
+          <w:i/>
+        </w:rPr>
+        <w:t>n</w:t>
+      </w:r>
+      <w:r>
+        <w:t xml:space="preserve"> times</w:t>
+      </w:r>
+      <w:r>
+        <w:t xml:space="preserve"> and then divided by </w:t>
+      </w:r>
+      <w:r>
+        <w:rPr>
+          <w:i/>
+        </w:rPr>
+        <w:t xml:space="preserve">n, </w:t>
+      </w:r>
+      <w:r>
+        <w:t xml:space="preserve">giving </w:t>
+      </w:r>
+      <w:r>
+        <w:rPr>
+          <w:b/>
+        </w:rPr>
+        <w:t>μ</w:t>
+      </w:r>
+    </w:p>
+    <w:p>
+      <w:pPr>
+        <w:pStyle w:val="ListBullet"/>
+        <w:tabs>
+          <w:tab w:val="clear" w:pos="360"/>
+          <w:tab w:val="num" w:pos="1080"/>
+        </w:tabs>
+        <w:ind w:left="1080"/>
+      </w:pPr>
+      <w:r>
+        <w:t xml:space="preserve">This means that </w:t>
+      </w:r>
+      <w:r>
+        <w:rPr>
+          <w:b/>
+        </w:rPr>
+        <w:t xml:space="preserve">it doesn't matter what the distribution of the individual </w:t>
+      </w:r>
+      <w:r>
+        <w:rPr>
+          <w:b/>
+        </w:rPr>
+        <w:t>Xi’</w:t>
+      </w:r>
+      <w:r>
+        <w:rPr>
+          <w:b/>
+        </w:rPr>
+        <w:t>s</w:t>
+      </w:r>
+      <w:r>
+        <w:rPr>
+          <w:b/>
+        </w:rPr>
+        <w:t xml:space="preserve"> are, t</w:t>
+      </w:r>
+      <w:r>
+        <w:rPr>
+          <w:b/>
+        </w:rPr>
+        <w:t>he di</w:t>
+      </w:r>
+      <w:r>
+        <w:rPr>
+          <w:b/>
+        </w:rPr>
+        <w:t>stribution of the mean of the Xi’</w:t>
+      </w:r>
+      <w:r>
+        <w:rPr>
+          <w:b/>
+        </w:rPr>
+        <w:t>s, has the same mean as the</w:t>
+      </w:r>
+      <w:r>
+        <w:rPr>
+          <w:b/>
+        </w:rPr>
+        <w:t xml:space="preserve"> individual means</w:t>
+      </w:r>
+    </w:p>
+    <w:p>
+      <w:pPr>
+        <w:pStyle w:val="ListBullet"/>
+        <w:rPr>
+          <w:b/>
+        </w:rPr>
+      </w:pPr>
+      <w:r>
+        <w:rPr>
+          <w:b/>
+        </w:rPr>
+        <w:t xml:space="preserve">To summarize, the expected value of the sample mean </w:t>
+      </w:r>
+      <w:r>
+        <w:rPr>
+          <w:b/>
+          <w:i/>
+        </w:rPr>
+        <w:t>is the population mean it’s trying to estimate</w:t>
+      </w:r>
+    </w:p>
+    <w:p>
+      <w:pPr>
+        <w:pStyle w:val="ListBullet"/>
+        <w:tabs>
+          <w:tab w:val="clear" w:pos="360"/>
+          <w:tab w:val="num" w:pos="720"/>
+        </w:tabs>
+        <w:ind w:left="720"/>
+      </w:pPr>
+      <w:r>
+        <w:t>The population mean of the distribution of the sample mean of n observations is exactly the population mean it’s trying to estimate</w:t>
+      </w:r>
+    </w:p>
+    <w:p>
+      <w:pPr>
+        <w:pStyle w:val="ListBullet"/>
+      </w:pPr>
+      <w:r>
+        <w:t xml:space="preserve">When this happens (the expected value of the </w:t>
+      </w:r>
+      <w:r>
+        <w:rPr>
+          <w:b/>
+        </w:rPr>
+        <w:t>estimator</w:t>
+      </w:r>
+      <w:r>
+        <w:t xml:space="preserve"> is indeed the </w:t>
+      </w:r>
+      <w:r>
+        <w:rPr>
+          <w:b/>
+        </w:rPr>
+        <w:t>estimand</w:t>
+      </w:r>
+      <w:r>
+        <w:t xml:space="preserve">), this is good and we say the estimator is </w:t>
+      </w:r>
+      <w:r>
+        <w:rPr>
+          <w:b/>
+        </w:rPr>
+        <w:t>unbiased</w:t>
+      </w:r>
+    </w:p>
+    <w:p>
+      <w:pPr>
+        <w:pStyle w:val="ListBullet"/>
+        <w:tabs>
+          <w:tab w:val="clear" w:pos="360"/>
+          <w:tab w:val="num" w:pos="720"/>
+        </w:tabs>
+        <w:ind w:left="720"/>
+        <w:rPr>
+          <w:i/>
+        </w:rPr>
+      </w:pPr>
+      <w:r>
+        <w:rPr>
+          <w:i/>
+        </w:rPr>
+        <w:t>Sample means are unbiased estimator of population means (assuming all X’s are from distributions with mean = μ, the value we’re trying to estimate)</w:t>
+      </w:r>
+    </w:p>
+    <w:p>
+      <w:pPr>
+        <w:pStyle w:val="ListBullet"/>
+        <w:numPr>
+          <w:ilvl w:val="0"/>
+          <w:numId w:val="0"/>
+        </w:numPr>
+      </w:pPr>
+    </w:p>
+    <w:p>
+      <w:pPr>
+        <w:pStyle w:val="ListBullet"/>
+      </w:pPr>
+      <w:r>
+        <w:rPr>
+          <w:b/>
+        </w:rPr>
+        <w:t>Variance</w:t>
+      </w:r>
+      <w:r>
+        <w:t xml:space="preserve"> of a random variable is another </w:t>
+      </w:r>
+      <w:r>
+        <w:rPr>
+          <w:u w:val="single"/>
+        </w:rPr>
+        <w:t>expected value property</w:t>
+      </w:r>
+      <w:r>
+        <w:t xml:space="preserve"> of a </w:t>
+      </w:r>
+      <w:r>
+        <w:t>distribution, and it measures how spread out the distribution is</w:t>
+      </w:r>
+    </w:p>
+    <w:p>
+      <w:pPr>
+        <w:pStyle w:val="ListBullet"/>
+      </w:pPr>
+      <w:r>
+        <w:t xml:space="preserve">For random variable X w/ mean = </w:t>
+      </w:r>
+      <w:r>
+        <w:rPr>
+          <w:b/>
+        </w:rPr>
+        <w:t>μ</w:t>
+      </w:r>
+      <w:r>
+        <w:rPr>
+          <w:b/>
+        </w:rPr>
+        <w:t xml:space="preserve">, </w:t>
+      </w:r>
+      <w:r>
+        <w:t xml:space="preserve">variance of X is </w:t>
+      </w:r>
+      <w:r>
+        <w:rPr>
+          <w:b/>
+        </w:rPr>
+        <w:t xml:space="preserve">Var(X) = E[(X – </w:t>
+      </w:r>
+      <w:r>
+        <w:rPr>
+          <w:b/>
+        </w:rPr>
+        <w:t>μ</w:t>
+      </w:r>
+      <w:r>
+        <w:rPr>
+          <w:b/>
+        </w:rPr>
+        <w:t xml:space="preserve">)^2)] = </w:t>
+      </w:r>
+      <w:r>
+        <w:t>expected value (average) of the squared difference between a value of the random variable and the mean</w:t>
+      </w:r>
+    </w:p>
+    <w:p>
+      <w:pPr>
+        <w:pStyle w:val="ListBullet"/>
+      </w:pPr>
+      <w:r>
+        <w:t>Densities w/ higher variance = more spread out, and vice versa</w:t>
+      </w:r>
+    </w:p>
+    <w:p>
+      <w:pPr>
+        <w:pStyle w:val="ListBullet"/>
+      </w:pPr>
+      <w:r>
+        <w:lastRenderedPageBreak/>
+        <w:t xml:space="preserve">If we were to </w:t>
+      </w:r>
+      <w:r>
+        <w:t>take</w:t>
+      </w:r>
+      <w:r>
+        <w:t xml:space="preserve"> a random variable X and figure out its standardized </w:t>
+      </w:r>
+      <w:r>
+        <w:t>distribution</w:t>
+      </w:r>
+      <w:r>
+        <w:t xml:space="preserve"> (subtracting the mean from each value of X to get new </w:t>
+      </w:r>
+      <w:r>
+        <w:rPr>
+          <w:b/>
+        </w:rPr>
+        <w:t>μ = 0</w:t>
+      </w:r>
+      <w:r>
+        <w:rPr>
+          <w:b/>
+        </w:rPr>
+        <w:t xml:space="preserve">, </w:t>
+      </w:r>
+      <w:r>
+        <w:t>but w/ the same distribution shape w/ shifted values for X</w:t>
+      </w:r>
+      <w:r>
+        <w:rPr>
+          <w:b/>
+        </w:rPr>
+        <w:t>)</w:t>
+      </w:r>
+      <w:r>
+        <w:rPr>
+          <w:b/>
+        </w:rPr>
+        <w:t>,</w:t>
+      </w:r>
+      <w:r>
+        <w:t xml:space="preserve"> a</w:t>
+      </w:r>
+      <w:r>
+        <w:t xml:space="preserve"> convenient computational</w:t>
+      </w:r>
+      <w:r>
+        <w:t xml:space="preserve"> form would be</w:t>
+      </w:r>
+      <w:r>
+        <w:t xml:space="preserve"> </w:t>
+      </w:r>
+      <w:r>
+        <w:rPr>
+          <w:b/>
+        </w:rPr>
+        <w:t>Var(X) = E[X^2] – E[X]^2</w:t>
+      </w:r>
+      <w:r>
+        <w:rPr>
+          <w:b/>
+        </w:rPr>
+        <w:t xml:space="preserve"> </w:t>
+      </w:r>
+      <w:r>
+        <w:t>where</w:t>
+      </w:r>
+      <w:r>
+        <w:rPr>
+          <w:b/>
+        </w:rPr>
+        <w:t xml:space="preserve"> </w:t>
+      </w:r>
+      <w:r>
+        <w:rPr>
+          <w:i/>
+        </w:rPr>
+        <w:t>E[X]^2</w:t>
+      </w:r>
+      <w:r>
+        <w:rPr>
+          <w:i/>
+        </w:rPr>
+        <w:t xml:space="preserve"> is just </w:t>
+      </w:r>
+      <w:r>
+        <w:rPr>
+          <w:i/>
+        </w:rPr>
+        <w:t>μ</w:t>
+      </w:r>
+      <w:r>
+        <w:rPr>
+          <w:i/>
+        </w:rPr>
+        <w:t>^2</w:t>
+      </w:r>
+    </w:p>
+    <w:p>
+      <w:pPr>
+        <w:pStyle w:val="ListBullet"/>
+        <w:tabs>
+          <w:tab w:val="clear" w:pos="360"/>
+          <w:tab w:val="num" w:pos="720"/>
+        </w:tabs>
+        <w:ind w:left="720"/>
+      </w:pPr>
+      <w:r>
+        <w:rPr>
+          <w:i/>
+        </w:rPr>
+        <w:t xml:space="preserve">If discrete, just use </w:t>
+      </w:r>
+      <w:r>
+        <w:rPr>
+          <w:noProof/>
+        </w:rPr>
+        <w:drawing>
+          <wp:inline distT="0" distB="0" distL="0" distR="0" wp14:anchorId="66CF75B5" wp14:editId="3FE38F6C">
+            <wp:extent cx="478082" cy="276225"/>
+            <wp:effectExtent l="0" t="0" r="0" b="0"/>
+            <wp:docPr id="40" name="Picture 40"/>
+            <wp:cNvGraphicFramePr>
+              <a:graphicFrameLocks xmlns:a="http://schemas.openxmlformats.org/drawingml/2006/main" noChangeAspect="1"/>
+            </wp:cNvGraphicFramePr>
+            <a:graphic xmlns:a="http://schemas.openxmlformats.org/drawingml/2006/main">
+              <a:graphicData uri="http://schemas.openxmlformats.org/drawingml/2006/picture">
+                <pic:pic xmlns:pic="http://schemas.openxmlformats.org/drawingml/2006/picture">
+                  <pic:nvPicPr>
+                    <pic:cNvPr id="1" name=""/>
+                    <pic:cNvPicPr/>
+                  </pic:nvPicPr>
+                  <pic:blipFill>
+                    <a:blip r:embed="rId34"/>
+                    <a:stretch>
+                      <a:fillRect/>
+                    </a:stretch>
+                  </pic:blipFill>
+                  <pic:spPr>
+                    <a:xfrm>
+                      <a:off x="0" y="0"/>
+                      <a:ext cx="485954" cy="280773"/>
+                    </a:xfrm>
+                    <a:prstGeom prst="rect">
+                      <a:avLst/>
+                    </a:prstGeom>
+                  </pic:spPr>
+                </pic:pic>
+              </a:graphicData>
+            </a:graphic>
+          </wp:inline>
+        </w:drawing>
+      </w:r>
+      <w:r>
+        <w:rPr>
+          <w:i/>
+        </w:rPr>
+        <w:t>but w/ x^2 multiplied onto p(x) instead of x</w:t>
+      </w:r>
+    </w:p>
+    <w:p>
+      <w:pPr>
+        <w:pStyle w:val="ListBullet"/>
+        <w:tabs>
+          <w:tab w:val="clear" w:pos="360"/>
+          <w:tab w:val="num" w:pos="720"/>
+        </w:tabs>
+        <w:ind w:left="720"/>
+      </w:pPr>
+      <w:r>
+        <w:rPr>
+          <w:i/>
+        </w:rPr>
+        <w:t xml:space="preserve">If continuous, just use </w:t>
+      </w:r>
+      <w:r>
+        <w:rPr>
+          <w:noProof/>
+        </w:rPr>
+        <w:drawing>
+          <wp:inline distT="0" distB="0" distL="0" distR="0" wp14:anchorId="7173EC7F" wp14:editId="0744A9D1">
+            <wp:extent cx="721895" cy="381000"/>
+            <wp:effectExtent l="0" t="0" r="2540" b="0"/>
+            <wp:docPr id="41" name="Picture 41"/>
+            <wp:cNvGraphicFramePr>
+              <a:graphicFrameLocks xmlns:a="http://schemas.openxmlformats.org/drawingml/2006/main" noChangeAspect="1"/>
+            </wp:cNvGraphicFramePr>
+            <a:graphic xmlns:a="http://schemas.openxmlformats.org/drawingml/2006/main">
+              <a:graphicData uri="http://schemas.openxmlformats.org/drawingml/2006/picture">
+                <pic:pic xmlns:pic="http://schemas.openxmlformats.org/drawingml/2006/picture">
+                  <pic:nvPicPr>
+                    <pic:cNvPr id="1" name=""/>
+                    <pic:cNvPicPr/>
+                  </pic:nvPicPr>
+                  <pic:blipFill>
+                    <a:blip r:embed="rId35"/>
+                    <a:stretch>
+                      <a:fillRect/>
+                    </a:stretch>
+                  </pic:blipFill>
+                  <pic:spPr>
+                    <a:xfrm>
+                      <a:off x="0" y="0"/>
+                      <a:ext cx="743542" cy="392425"/>
+                    </a:xfrm>
+                    <a:prstGeom prst="rect">
+                      <a:avLst/>
+                    </a:prstGeom>
+                  </pic:spPr>
+                </pic:pic>
+              </a:graphicData>
+            </a:graphic>
+          </wp:inline>
+        </w:drawing>
+      </w:r>
+      <w:r>
+        <w:rPr>
+          <w:i/>
+        </w:rPr>
+        <w:t xml:space="preserve"> </w:t>
+      </w:r>
+      <w:r>
+        <w:rPr>
+          <w:i/>
+        </w:rPr>
+        <w:t xml:space="preserve">but w/ </w:t>
+      </w:r>
+      <w:r>
+        <w:rPr>
+          <w:i/>
+        </w:rPr>
+        <w:t>t</w:t>
+      </w:r>
+      <w:r>
+        <w:rPr>
+          <w:i/>
+        </w:rPr>
+        <w:t xml:space="preserve">^2 multiplied onto </w:t>
+      </w:r>
+      <w:r>
+        <w:rPr>
+          <w:i/>
+        </w:rPr>
+        <w:t>f</w:t>
+      </w:r>
+      <w:r>
+        <w:rPr>
+          <w:i/>
+        </w:rPr>
+        <w:t>(</w:t>
+      </w:r>
+      <w:r>
+        <w:rPr>
+          <w:i/>
+        </w:rPr>
+        <w:t>t</w:t>
+      </w:r>
+      <w:r>
+        <w:rPr>
+          <w:i/>
+        </w:rPr>
+        <w:t xml:space="preserve">) instead of </w:t>
+      </w:r>
+      <w:r>
+        <w:rPr>
+          <w:i/>
+        </w:rPr>
+        <w:t>t</w:t>
+      </w:r>
+    </w:p>
+    <w:p>
+      <w:pPr>
+        <w:pStyle w:val="ListBullet"/>
+        <w:tabs>
+          <w:tab w:val="clear" w:pos="360"/>
+          <w:tab w:val="num" w:pos="720"/>
+        </w:tabs>
+        <w:ind w:left="720"/>
+      </w:pPr>
+      <w:r>
+        <w:t xml:space="preserve">EXERCISE: Show that </w:t>
+      </w:r>
+      <w:r>
+        <w:rPr>
+          <w:b/>
+        </w:rPr>
+        <w:t xml:space="preserve">Var(X) = E[(X – </w:t>
+      </w:r>
+      <w:r>
+        <w:rPr>
+          <w:b/>
+        </w:rPr>
+        <w:t>μ</w:t>
+      </w:r>
+      <w:r>
+        <w:rPr>
+          <w:b/>
+        </w:rPr>
+        <w:t>)^2)]</w:t>
+      </w:r>
+      <w:r>
+        <w:rPr>
+          <w:b/>
+        </w:rPr>
+        <w:t xml:space="preserve"> = </w:t>
+      </w:r>
+      <w:r>
+        <w:rPr>
+          <w:b/>
+        </w:rPr>
+        <w:t>Var(X) = E[X^2] – E[X]^2</w:t>
+      </w:r>
+      <w:r>
+        <w:rPr>
+          <w:b/>
+        </w:rPr>
+        <w:t xml:space="preserve"> </w:t>
+      </w:r>
+      <w:r>
+        <w:t>via expansion and the expected value rules:</w:t>
+      </w:r>
+    </w:p>
+    <w:p>
+      <w:pPr>
+        <w:pStyle w:val="ListBullet"/>
+        <w:tabs>
+          <w:tab w:val="clear" w:pos="360"/>
+          <w:tab w:val="num" w:pos="1080"/>
+        </w:tabs>
+        <w:ind w:left="1080"/>
+      </w:pPr>
+      <w:r>
+        <w:rPr>
+          <w:b/>
+        </w:rPr>
+        <w:t>E[(X – μ)^2)]</w:t>
+      </w:r>
+      <w:r>
+        <w:rPr>
+          <w:b/>
+        </w:rPr>
+        <w:t xml:space="preserve"> </w:t>
+      </w:r>
+      <w:r>
+        <w:rPr>
+          <w:b/>
+        </w:rPr>
+        <w:sym w:font="Wingdings" w:char="F0E8"/>
+      </w:r>
+      <w:r>
+        <w:rPr>
+          <w:b/>
+        </w:rPr>
+        <w:t xml:space="preserve"> </w:t>
+      </w:r>
+      <w:r>
+        <w:rPr>
+          <w:b/>
+        </w:rPr>
+        <w:t>E[(X</w:t>
+      </w:r>
+      <w:r>
+        <w:rPr>
+          <w:b/>
+        </w:rPr>
+        <w:t>^2)</w:t>
+      </w:r>
+      <w:r>
+        <w:rPr>
+          <w:b/>
+        </w:rPr>
+        <w:t xml:space="preserve"> – </w:t>
+      </w:r>
+      <w:r>
+        <w:rPr>
+          <w:b/>
+        </w:rPr>
+        <w:t>2</w:t>
+      </w:r>
+      <w:r>
+        <w:rPr>
+          <w:b/>
+        </w:rPr>
+        <w:t>μ</w:t>
+      </w:r>
+      <w:r>
+        <w:rPr>
+          <w:b/>
+        </w:rPr>
+        <w:t xml:space="preserve">X + </w:t>
+      </w:r>
+      <w:r>
+        <w:rPr>
+          <w:b/>
+        </w:rPr>
+        <w:t>μ</w:t>
+      </w:r>
+      <w:r>
+        <w:rPr>
+          <w:b/>
+        </w:rPr>
+        <w:t>^2</w:t>
+      </w:r>
+      <w:r>
+        <w:rPr>
+          <w:b/>
+        </w:rPr>
+        <w:t>)</w:t>
+      </w:r>
+      <w:r>
+        <w:rPr>
+          <w:b/>
+        </w:rPr>
+        <w:t>]</w:t>
+      </w:r>
+      <w:r>
+        <w:rPr>
+          <w:b/>
+        </w:rPr>
+        <w:t xml:space="preserve"> = ∑(x</w:t>
+      </w:r>
+      <w:r>
+        <w:rPr>
+          <w:b/>
+        </w:rPr>
+        <w:t>^2) – 2μ</w:t>
+      </w:r>
+      <w:r>
+        <w:rPr>
+          <w:b/>
+        </w:rPr>
+        <w:t>x</w:t>
+      </w:r>
+      <w:r>
+        <w:rPr>
+          <w:b/>
+        </w:rPr>
+        <w:t xml:space="preserve"> + μ^2)</w:t>
+      </w:r>
+      <w:r>
+        <w:rPr>
+          <w:b/>
+        </w:rPr>
+        <w:t>p(x)</w:t>
+      </w:r>
+      <w:r>
+        <w:rPr>
+          <w:b/>
+        </w:rPr>
+        <w:t xml:space="preserve"> </w:t>
+      </w:r>
+      <w:r>
+        <w:rPr>
+          <w:b/>
+        </w:rPr>
+        <w:sym w:font="Wingdings" w:char="F0E0"/>
+      </w:r>
+      <w:r>
+        <w:rPr>
+          <w:b/>
+        </w:rPr>
+        <w:t xml:space="preserve"> </w:t>
+      </w:r>
+      <w:r>
+        <w:rPr>
+          <w:b/>
+        </w:rPr>
+        <w:t>(</w:t>
+      </w:r>
+      <w:r>
+        <w:rPr>
+          <w:b/>
+        </w:rPr>
+        <w:t>∑(x^2) – ∑(2μx</w:t>
+      </w:r>
+      <w:r>
+        <w:rPr>
+          <w:b/>
+        </w:rPr>
+        <w:t>)</w:t>
+      </w:r>
+      <w:r>
+        <w:rPr>
+          <w:b/>
+        </w:rPr>
+        <w:t xml:space="preserve"> + ∑(μ^2)</w:t>
+      </w:r>
+      <w:r>
+        <w:rPr>
+          <w:b/>
+        </w:rPr>
+        <w:t>)</w:t>
+      </w:r>
+      <w:r>
+        <w:rPr>
+          <w:b/>
+        </w:rPr>
+        <w:t>p(x)</w:t>
+      </w:r>
+      <w:r>
+        <w:rPr>
+          <w:b/>
+        </w:rPr>
+        <w:t xml:space="preserve"> </w:t>
+      </w:r>
+      <w:r>
+        <w:rPr>
+          <w:b/>
+        </w:rPr>
+        <w:sym w:font="Wingdings" w:char="F0E8"/>
+      </w:r>
+      <w:r>
+        <w:rPr>
+          <w:b/>
+        </w:rPr>
+        <w:t xml:space="preserve"> </w:t>
+      </w:r>
+      <w:r>
+        <w:rPr>
+          <w:b/>
+        </w:rPr>
+        <w:t xml:space="preserve"> </w:t>
+      </w:r>
+      <w:r>
+        <w:rPr>
+          <w:b/>
+        </w:rPr>
+        <w:t xml:space="preserve">(∑(x^2)p(x)  – ∑(2μx)p(x)  + ∑(μ^2)p(x)) </w:t>
+      </w:r>
+      <w:r>
+        <w:rPr>
+          <w:b/>
+        </w:rPr>
+        <w:sym w:font="Wingdings" w:char="F0E8"/>
+      </w:r>
+      <w:r>
+        <w:rPr>
+          <w:b/>
+        </w:rPr>
+        <w:t xml:space="preserve"> </w:t>
+      </w:r>
+      <w:r>
+        <w:rPr>
+          <w:b/>
+        </w:rPr>
+        <w:t>(∑(x^2)p(x)  – 2</w:t>
+      </w:r>
+      <w:r>
+        <w:rPr>
+          <w:b/>
+        </w:rPr>
+        <w:t>μ</w:t>
+      </w:r>
+      <w:r>
+        <w:rPr>
+          <w:b/>
+        </w:rPr>
+        <w:t xml:space="preserve">∑(x)p(x)  + </w:t>
+      </w:r>
+      <w:r>
+        <w:rPr>
+          <w:b/>
+        </w:rPr>
+        <w:t>μ</w:t>
+      </w:r>
+      <w:r>
+        <w:rPr>
+          <w:b/>
+        </w:rPr>
+        <w:t>^2∑</w:t>
+      </w:r>
+      <w:r>
+        <w:rPr>
+          <w:b/>
+        </w:rPr>
+        <w:t>(p</w:t>
+      </w:r>
+      <w:r>
+        <w:rPr>
+          <w:b/>
+        </w:rPr>
+        <w:t>(x))</w:t>
+      </w:r>
+      <w:r>
+        <w:rPr>
+          <w:b/>
+        </w:rPr>
+        <w:t xml:space="preserve"> </w:t>
+      </w:r>
+      <w:r>
+        <w:rPr>
+          <w:b/>
+        </w:rPr>
+        <w:sym w:font="Wingdings" w:char="F0E8"/>
+      </w:r>
+      <w:r>
+        <w:rPr>
+          <w:b/>
+        </w:rPr>
+        <w:t xml:space="preserve"> </w:t>
+      </w:r>
+      <w:r>
+        <w:rPr>
+          <w:b/>
+        </w:rPr>
+        <w:t>(∑(x^2)p(x)  – 2</w:t>
+      </w:r>
+      <w:r>
+        <w:rPr>
+          <w:b/>
+        </w:rPr>
+        <w:t>μ</w:t>
+      </w:r>
+      <w:r>
+        <w:rPr>
+          <w:b/>
+        </w:rPr>
+        <w:t>(</w:t>
+      </w:r>
+      <w:r>
+        <w:rPr>
+          <w:b/>
+        </w:rPr>
+        <w:t>μ</w:t>
+      </w:r>
+      <w:r>
+        <w:rPr>
+          <w:b/>
+        </w:rPr>
+        <w:t>)</w:t>
+      </w:r>
+      <w:r>
+        <w:rPr>
+          <w:b/>
+        </w:rPr>
+        <w:t xml:space="preserve">  + </w:t>
+      </w:r>
+      <w:r>
+        <w:rPr>
+          <w:b/>
+        </w:rPr>
+        <w:t>μ</w:t>
+      </w:r>
+      <w:r>
+        <w:rPr>
+          <w:b/>
+        </w:rPr>
+        <w:t>^2∑(p(x))</w:t>
+      </w:r>
+      <w:r>
+        <w:rPr>
+          <w:b/>
+        </w:rPr>
+        <w:t xml:space="preserve"> </w:t>
+      </w:r>
+      <w:r>
+        <w:rPr>
+          <w:b/>
+        </w:rPr>
+        <w:sym w:font="Wingdings" w:char="F0E8"/>
+      </w:r>
+      <w:r>
+        <w:rPr>
+          <w:b/>
+        </w:rPr>
+        <w:t xml:space="preserve"> (∑(x^2)p(x)  – 2</w:t>
+      </w:r>
+      <w:r>
+        <w:rPr>
+          <w:b/>
+        </w:rPr>
+        <w:t>μ</w:t>
+      </w:r>
+      <w:r>
+        <w:rPr>
+          <w:b/>
+        </w:rPr>
+        <w:t>(</w:t>
+      </w:r>
+      <w:r>
+        <w:rPr>
+          <w:b/>
+        </w:rPr>
+        <w:t>μ</w:t>
+      </w:r>
+      <w:r>
+        <w:rPr>
+          <w:b/>
+        </w:rPr>
+        <w:t xml:space="preserve">)  + </w:t>
+      </w:r>
+      <w:r>
+        <w:rPr>
+          <w:b/>
+        </w:rPr>
+        <w:t>μ</w:t>
+      </w:r>
+      <w:r>
+        <w:rPr>
+          <w:b/>
+        </w:rPr>
+        <w:t>^2</w:t>
+      </w:r>
+      <w:r>
+        <w:rPr>
+          <w:b/>
+        </w:rPr>
+        <w:t xml:space="preserve">(1) </w:t>
+      </w:r>
+      <w:r>
+        <w:rPr>
+          <w:b/>
+        </w:rPr>
+        <w:sym w:font="Wingdings" w:char="F0E8"/>
+      </w:r>
+      <w:r>
+        <w:rPr>
+          <w:b/>
+        </w:rPr>
+        <w:t xml:space="preserve"> (∑(x^2)p(x)  – 2</w:t>
+      </w:r>
+      <w:r>
+        <w:rPr>
+          <w:b/>
+        </w:rPr>
+        <w:t>μ</w:t>
+      </w:r>
+      <w:r>
+        <w:rPr>
+          <w:b/>
+        </w:rPr>
+        <w:t>^2</w:t>
+      </w:r>
+      <w:r>
+        <w:rPr>
+          <w:b/>
+        </w:rPr>
+        <w:t xml:space="preserve">  + </w:t>
+      </w:r>
+      <w:r>
+        <w:rPr>
+          <w:b/>
+        </w:rPr>
+        <w:t>μ</w:t>
+      </w:r>
+      <w:r>
+        <w:rPr>
+          <w:b/>
+        </w:rPr>
+        <w:t>^2</w:t>
+      </w:r>
+      <w:r>
+        <w:rPr>
+          <w:b/>
+        </w:rPr>
+        <w:t xml:space="preserve"> </w:t>
+      </w:r>
+      <w:r>
+        <w:rPr>
+          <w:b/>
+        </w:rPr>
+        <w:sym w:font="Wingdings" w:char="F0E8"/>
+      </w:r>
+      <w:r>
+        <w:rPr>
+          <w:b/>
+        </w:rPr>
+        <w:t xml:space="preserve"> (∑(x^2)p(x)  –</w:t>
+      </w:r>
+      <w:r>
+        <w:rPr>
+          <w:b/>
+        </w:rPr>
+        <w:t>μ</w:t>
+      </w:r>
+      <w:r>
+        <w:rPr>
+          <w:b/>
+        </w:rPr>
+        <w:t xml:space="preserve">^2 </w:t>
+      </w:r>
+      <w:r>
+        <w:rPr>
+          <w:b/>
+        </w:rPr>
+        <w:sym w:font="Wingdings" w:char="F0E8"/>
+      </w:r>
+      <w:r>
+        <w:rPr>
+          <w:b/>
+        </w:rPr>
+        <w:t xml:space="preserve"> </w:t>
+      </w:r>
+      <w:r>
+        <w:rPr>
+          <w:b/>
+        </w:rPr>
+        <w:t>E[X^2]</w:t>
+      </w:r>
+      <w:r>
+        <w:rPr>
+          <w:b/>
+        </w:rPr>
+        <w:t xml:space="preserve">  – </w:t>
+      </w:r>
+      <w:r>
+        <w:rPr>
+          <w:b/>
+        </w:rPr>
+        <w:t>E[X]^2</w:t>
+      </w:r>
+    </w:p>
+    <w:p>
+      <w:pPr>
+        <w:pStyle w:val="ListBullet"/>
+        <w:tabs>
+          <w:tab w:val="clear" w:pos="360"/>
+          <w:tab w:val="num" w:pos="1080"/>
+        </w:tabs>
+        <w:ind w:left="1080"/>
+      </w:pPr>
+      <w:r>
+        <w:rPr>
+          <w:noProof/>
+        </w:rPr>
+        <w:drawing>
+          <wp:inline distT="0" distB="0" distL="0" distR="0" wp14:anchorId="4721358A" wp14:editId="429D5057">
+            <wp:extent cx="4818651" cy="1180466"/>
+            <wp:effectExtent l="0" t="0" r="1270" b="635"/>
+            <wp:docPr id="42" name="Picture 42"/>
+            <wp:cNvGraphicFramePr>
+              <a:graphicFrameLocks xmlns:a="http://schemas.openxmlformats.org/drawingml/2006/main" noChangeAspect="1"/>
+            </wp:cNvGraphicFramePr>
+            <a:graphic xmlns:a="http://schemas.openxmlformats.org/drawingml/2006/main">
+              <a:graphicData uri="http://schemas.openxmlformats.org/drawingml/2006/picture">
+                <pic:pic xmlns:pic="http://schemas.openxmlformats.org/drawingml/2006/picture">
+                  <pic:nvPicPr>
+                    <pic:cNvPr id="1" name=""/>
+                    <pic:cNvPicPr/>
+                  </pic:nvPicPr>
+                  <pic:blipFill>
+                    <a:blip r:embed="rId41"/>
+                    <a:stretch>
+                      <a:fillRect/>
+                    </a:stretch>
+                  </pic:blipFill>
+                  <pic:spPr>
+                    <a:xfrm>
+                      <a:off x="0" y="0"/>
+                      <a:ext cx="4846213" cy="1187218"/>
+                    </a:xfrm>
+                    <a:prstGeom prst="rect">
+                      <a:avLst/>
+                    </a:prstGeom>
+                  </pic:spPr>
+                </pic:pic>
+              </a:graphicData>
+            </a:graphic>
+          </wp:inline>
+        </w:drawing>
+      </w:r>
+    </w:p>
+    <w:p>
+      <w:pPr>
+        <w:pStyle w:val="ListBullet"/>
+      </w:pPr>
+      <w:r>
+        <w:t xml:space="preserve">The variance operator is NOT linear, which is a bit inconvenient </w:t>
+      </w:r>
+      <w:r>
+        <w:sym w:font="Wingdings" w:char="F0E0"/>
+      </w:r>
+      <w:r>
+        <w:t xml:space="preserve"> i.e. if a is constant, we can say Var(aX) = a^2*Var(X) (if you pull a random variable out of the variance, it gets squared)</w:t>
+      </w:r>
+    </w:p>
+    <w:p>
+      <w:pPr>
+        <w:pStyle w:val="ListBullet"/>
+      </w:pPr>
+      <w:r>
+        <w:rPr>
+          <w:b/>
+        </w:rPr>
+        <w:t xml:space="preserve">Standard deviation </w:t>
+      </w:r>
+      <w:r>
+        <w:t xml:space="preserve">= squared root of the variance </w:t>
+      </w:r>
+      <w:r>
+        <w:sym w:font="Wingdings" w:char="F0E8"/>
+      </w:r>
+      <w:r>
+        <w:t xml:space="preserve"> good b/c the SD has the same units as the random variable, making it easier to use to describe the data (more interpretable + applicable)</w:t>
+      </w:r>
+    </w:p>
+    <w:p>
+      <w:pPr>
+        <w:pStyle w:val="ListBullet"/>
+      </w:pPr>
+      <w:r>
+        <w:rPr>
+          <w:b/>
+        </w:rPr>
+        <w:t xml:space="preserve">Ex: </w:t>
+      </w:r>
+      <w:r>
+        <w:rPr>
+          <w:u w:val="single"/>
+        </w:rPr>
+        <w:t xml:space="preserve">Calculate </w:t>
+      </w:r>
+      <w:r>
+        <w:rPr>
+          <w:u w:val="single"/>
+        </w:rPr>
+        <w:t>sample</w:t>
+      </w:r>
+      <w:r>
+        <w:rPr>
+          <w:u w:val="single"/>
+        </w:rPr>
+        <w:t xml:space="preserve"> variance from a die toss</w:t>
+      </w:r>
+    </w:p>
+    <w:p>
+      <w:pPr>
+        <w:pStyle w:val="ListBullet"/>
+        <w:tabs>
+          <w:tab w:val="clear" w:pos="360"/>
+          <w:tab w:val="num" w:pos="720"/>
+        </w:tabs>
+        <w:ind w:left="720"/>
+      </w:pPr>
+      <w:r>
+        <w:rPr>
+          <w:b/>
+        </w:rPr>
+        <w:t xml:space="preserve">E[X] = </w:t>
+      </w:r>
+      <w:r>
+        <w:t xml:space="preserve">3.5, so </w:t>
+      </w:r>
+      <w:r>
+        <w:rPr>
+          <w:b/>
+        </w:rPr>
+        <w:t>E[X^2]</w:t>
+      </w:r>
+      <w:r>
+        <w:t xml:space="preserve"> = 1^2*1/6 + 2^2*1/6 + 3^2*1/6….. = 15.17</w:t>
+      </w:r>
+    </w:p>
+    <w:p>
+      <w:pPr>
+        <w:pStyle w:val="ListBullet"/>
+        <w:tabs>
+          <w:tab w:val="clear" w:pos="360"/>
+          <w:tab w:val="num" w:pos="720"/>
+        </w:tabs>
+        <w:ind w:left="720"/>
+      </w:pPr>
+      <w:r>
+        <w:rPr>
+          <w:b/>
+        </w:rPr>
+        <w:t xml:space="preserve">Var(X) = E[X^2] – E[X]^2 = </w:t>
+      </w:r>
+      <w:r>
+        <w:t>15.17 – 3.5^2 = 15.17 – 12.25</w:t>
+      </w:r>
+      <w:r>
+        <w:rPr>
+          <w:b/>
+        </w:rPr>
+        <w:t xml:space="preserve"> – 2.92</w:t>
+      </w:r>
+    </w:p>
+    <w:p>
+      <w:pPr>
+        <w:pStyle w:val="ListBullet"/>
+      </w:pPr>
+      <w:r>
+        <w:rPr>
+          <w:b/>
+        </w:rPr>
+        <w:t xml:space="preserve">Ex: </w:t>
+      </w:r>
+      <w:r>
+        <w:rPr>
+          <w:u w:val="single"/>
+        </w:rPr>
+        <w:t xml:space="preserve">Calculate sample variance from a </w:t>
+      </w:r>
+      <w:r>
+        <w:rPr>
+          <w:u w:val="single"/>
+        </w:rPr>
+        <w:t>coin</w:t>
+      </w:r>
+      <w:r>
+        <w:rPr>
+          <w:u w:val="single"/>
+        </w:rPr>
+        <w:t xml:space="preserve"> toss</w:t>
+      </w:r>
+      <w:r>
+        <w:rPr>
+          <w:u w:val="single"/>
+        </w:rPr>
+        <w:t xml:space="preserve"> where P(H) = </w:t>
+      </w:r>
+      <w:r>
+        <w:rPr>
+          <w:i/>
+          <w:u w:val="single"/>
+        </w:rPr>
+        <w:t>p</w:t>
+      </w:r>
+    </w:p>
+    <w:p>
+      <w:pPr>
+        <w:pStyle w:val="ListBullet"/>
+        <w:tabs>
+          <w:tab w:val="clear" w:pos="360"/>
+          <w:tab w:val="num" w:pos="720"/>
+        </w:tabs>
+        <w:ind w:left="720"/>
+      </w:pPr>
+      <w:r>
+        <w:rPr>
+          <w:b/>
+        </w:rPr>
+        <w:t xml:space="preserve">E[X] = </w:t>
+      </w:r>
+      <w:r>
+        <w:t xml:space="preserve">T*not p + H*p </w:t>
+      </w:r>
+      <w:r>
+        <w:sym w:font="Wingdings" w:char="F0E8"/>
+      </w:r>
+      <w:r>
+        <w:t xml:space="preserve"> 0*(1-p) + 1*p = p </w:t>
+      </w:r>
+      <w:r>
+        <w:sym w:font="Wingdings" w:char="F0E8"/>
+      </w:r>
+      <w:r>
+        <w:t xml:space="preserve"> so </w:t>
+      </w:r>
+      <w:r>
+        <w:rPr>
+          <w:b/>
+        </w:rPr>
+        <w:t>E[X^2]</w:t>
+      </w:r>
+      <w:r>
+        <w:t xml:space="preserve"> = </w:t>
+      </w:r>
+      <w:r>
+        <w:t xml:space="preserve">0^2 + 1^2 = 1*p = p so </w:t>
+      </w:r>
+      <w:r>
+        <w:rPr>
+          <w:b/>
+        </w:rPr>
+        <w:t>E[X^2] = E[X] = p</w:t>
+      </w:r>
+    </w:p>
+    <w:p>
+      <w:pPr>
+        <w:pStyle w:val="ListBullet"/>
+        <w:tabs>
+          <w:tab w:val="clear" w:pos="360"/>
+          <w:tab w:val="num" w:pos="720"/>
+        </w:tabs>
+        <w:ind w:left="720"/>
+      </w:pPr>
+      <w:r>
+        <w:rPr>
+          <w:b/>
+        </w:rPr>
+        <w:t xml:space="preserve">Var(X) = E[X^2] – E[X]^2 = </w:t>
+      </w:r>
+      <w:r>
+        <w:t xml:space="preserve">p – p^2 = </w:t>
+      </w:r>
+      <w:r>
+        <w:rPr>
+          <w:b/>
+        </w:rPr>
+        <w:t>p(1-p)</w:t>
+      </w:r>
+    </w:p>
+    <w:p>
+      <w:pPr>
+        <w:pStyle w:val="ListBullet"/>
+      </w:pPr>
+      <w:r>
+        <w:t>Suppose we have a random variable X suc</w:t>
+      </w:r>
+      <w:r>
+        <w:t>h that 0 &lt;= X &lt;= 1 and E[X] = p</w:t>
+      </w:r>
+    </w:p>
+    <w:p>
+      <w:pPr>
+        <w:pStyle w:val="ListBullet"/>
+        <w:tabs>
+          <w:tab w:val="clear" w:pos="360"/>
+          <w:tab w:val="num" w:pos="720"/>
+        </w:tabs>
+        <w:ind w:left="720"/>
+      </w:pPr>
+      <w:r>
+        <w:t>In this case, X^2 &lt;= X, such that E[X^2] &lt;= E[X] = p</w:t>
+      </w:r>
+      <w:r>
+        <w:t xml:space="preserve"> which means:</w:t>
+      </w:r>
+    </w:p>
+    <w:p>
+      <w:pPr>
+        <w:pStyle w:val="ListBullet"/>
+        <w:tabs>
+          <w:tab w:val="clear" w:pos="360"/>
+          <w:tab w:val="num" w:pos="720"/>
+        </w:tabs>
+        <w:ind w:left="720"/>
+      </w:pPr>
+      <w:r>
+        <w:rPr>
+          <w:b/>
+        </w:rPr>
+        <w:t xml:space="preserve">Var(X) = E[X^2] – E[X]^2 </w:t>
+      </w:r>
+      <w:r>
+        <w:rPr>
+          <w:b/>
+        </w:rPr>
+        <w:t>&lt;= E[X</w:t>
+      </w:r>
+      <w:r>
+        <w:rPr>
+          <w:b/>
+        </w:rPr>
+        <w:t>] – E[X]^2</w:t>
+      </w:r>
+      <w:r>
+        <w:rPr>
+          <w:b/>
+        </w:rPr>
+        <w:t xml:space="preserve"> = p(1-p)</w:t>
+      </w:r>
+    </w:p>
+    <w:p>
+      <w:pPr>
+        <w:pStyle w:val="ListBullet"/>
+        <w:tabs>
+          <w:tab w:val="clear" w:pos="360"/>
+          <w:tab w:val="num" w:pos="720"/>
+        </w:tabs>
+        <w:ind w:left="720"/>
+      </w:pPr>
+      <w:r>
+        <w:t>This</w:t>
+      </w:r>
+      <w:r>
+        <w:t xml:space="preserve"> variance formula is maximized when p = .5</w:t>
+      </w:r>
+      <w:r>
+        <w:t xml:space="preserve"> (</w:t>
+      </w:r>
+      <w:r>
+        <w:rPr>
+          <w:i/>
+        </w:rPr>
+        <w:t>the most variable a coin flip can be is a fair coin)</w:t>
+      </w:r>
+    </w:p>
+    <w:p>
+      <w:pPr>
+        <w:pStyle w:val="ListBullet"/>
+        <w:numPr>
+          <w:ilvl w:val="0"/>
+          <w:numId w:val="0"/>
+        </w:numPr>
+        <w:ind w:left="2160" w:firstLine="720"/>
+      </w:pPr>
+      <w:r>
+        <w:rPr>
+          <w:noProof/>
+        </w:rPr>
+        <mc:AlternateContent>
+          <mc:Choice Requires="wps">
+            <w:drawing>
+              <wp:anchor distT="0" distB="0" distL="114300" distR="114300" simplePos="0" relativeHeight="251659264" behindDoc="0" locked="0" layoutInCell="1" allowOverlap="1">
+                <wp:simplePos x="0" y="0"/>
+                <wp:positionH relativeFrom="column">
+                  <wp:posOffset>3762375</wp:posOffset>
+                </wp:positionH>
+                <wp:positionV relativeFrom="paragraph">
+                  <wp:posOffset>531496</wp:posOffset>
+                </wp:positionV>
+                <wp:extent cx="790575" cy="1009650"/>
+                <wp:effectExtent l="0" t="0" r="28575" b="19050"/>
+                <wp:wrapNone/>
+                <wp:docPr id="44" name="Oval 44"/>
+                <wp:cNvGraphicFramePr/>
+                <a:graphic xmlns:a="http://schemas.openxmlformats.org/drawingml/2006/main">
+                  <a:graphicData uri="http://schemas.microsoft.com/office/word/2010/wordprocessingShape">
+                    <wps:wsp>
+                      <wps:cNvSpPr/>
+                      <wps:spPr>
+                        <a:xfrm>
+                          <a:off x="0" y="0"/>
+                          <a:ext cx="790575" cy="1009650"/>
+                        </a:xfrm>
+                        <a:prstGeom prst="ellipse">
+                          <a:avLst/>
+                        </a:prstGeom>
+                        <a:solidFill>
+                          <a:schemeClr val="bg1"/>
+                        </a:solidFill>
+                        <a:ln>
+                          <a:solidFill>
+                            <a:schemeClr val="bg1"/>
+                          </a:solidFill>
+                        </a:ln>
+                      </wps:spPr>
+                      <wps:style>
+                        <a:lnRef idx="2">
+                          <a:schemeClr val="accent1">
+                            <a:shade val="50000"/>
+                          </a:schemeClr>
+                        </a:lnRef>
+                        <a:fillRef idx="1">
+                          <a:schemeClr val="accent1"/>
+                        </a:fillRef>
+                        <a:effectRef idx="0">
+                          <a:schemeClr val="accent1"/>
+                        </a:effectRef>
+                        <a:fontRef idx="minor">
+                          <a:schemeClr val="lt1"/>
+                        </a:fontRef>
+                      </wps:style>
+                      <wps:bodyPr rot="0" spcFirstLastPara="0" vertOverflow="overflow" horzOverflow="overflow" vert="horz" wrap="square" lIns="91440" tIns="45720" rIns="91440" bIns="45720" numCol="1" spcCol="0" rtlCol="0" fromWordArt="0" anchor="ctr" anchorCtr="0" forceAA="0" compatLnSpc="1">
+                        <a:prstTxWarp prst="textNoShape">
+                          <a:avLst/>
+                        </a:prstTxWarp>
+                        <a:noAutofit/>
+                      </wps:bodyPr>
+                    </wps:wsp>
+                  </a:graphicData>
+                </a:graphic>
+                <wp14:sizeRelH relativeFrom="margin">
+                  <wp14:pctWidth>0</wp14:pctWidth>
+                </wp14:sizeRelH>
+                <wp14:sizeRelV relativeFrom="margin">
+                  <wp14:pctHeight>0</wp14:pctHeight>
+                </wp14:sizeRelV>
+              </wp:anchor>
+            </w:drawing>
+          </mc:Choice>
+          <mc:Fallback>
+            <w:pict>
+              <v:oval w14:anchorId="5D60FA6E" id="Oval 44" o:spid="_x0000_s1026" style="position:absolute;margin-left:296.25pt;margin-top:41.85pt;width:62.25pt;height:79.5pt;z-index:251659264;visibility:visible;mso-wrap-style:square;mso-width-percent:0;mso-height-percent:0;mso-wrap-distance-left:9pt;mso-wrap-distance-top:0;mso-wrap-distance-right:9pt;mso-wrap-distance-bottom:0;mso-position-horizontal:absolute;mso-position-horizontal-relative:text;mso-position-vertical:absolute;mso-position-vertical-relative:text;mso-width-percent:0;mso-height-percent:0;mso-width-relative:margin;mso-height-relative:margin;v-text-anchor:middle" o:gfxdata="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" fillcolor="white [3212]" strokecolor="white [3212]" strokeweight="1pt">
+                <v:stroke joinstyle="miter"/>
+              </v:oval>
+            </w:pict>
+          </mc:Fallback>
+        </mc:AlternateContent>
+      </w:r>
+      <w:r>
+        <w:rPr>
+          <w:noProof/>
+        </w:rPr>
+        <w:drawing>
+          <wp:inline distT="0" distB="0" distL="0" distR="0" wp14:anchorId="0B13D3CE" wp14:editId="6DCEF19C">
+            <wp:extent cx="2506145" cy="1672479"/>
+            <wp:effectExtent l="0" t="0" r="8890" b="4445"/>
+            <wp:docPr id="43" name="Picture 43"/>
+            <wp:cNvGraphicFramePr>
+              <a:graphicFrameLocks xmlns:a="http://schemas.openxmlformats.org/drawingml/2006/main" noChangeAspect="1"/>
+            </wp:cNvGraphicFramePr>
+            <a:graphic xmlns:a="http://schemas.openxmlformats.org/drawingml/2006/main">
+              <a:graphicData uri="http://schemas.openxmlformats.org/drawingml/2006/picture">
+                <pic:pic xmlns:pic="http://schemas.openxmlformats.org/drawingml/2006/picture">
+                  <pic:nvPicPr>
+                    <pic:cNvPr id="1" name=""/>
+                    <pic:cNvPicPr/>
+                  </pic:nvPicPr>
+                  <pic:blipFill rotWithShape="1">
+                    <a:blip r:embed="rId42"/>
+                    <a:srcRect r="4510"/>
+                    <a:stretch/>
+                  </pic:blipFill>
+                  <pic:spPr bwMode="auto">
+                    <a:xfrm>
+                      <a:off x="0" y="0"/>
+                      <a:ext cx="2520443" cy="1682021"/>
+                    </a:xfrm>
+                    <a:prstGeom prst="rect">
+                      <a:avLst/>
+                    </a:prstGeom>
+                    <a:ln>
+                      <a:noFill/>
+                    </a:ln>
+                    <a:extLst>
+                      <a:ext uri="{53640926-AAD7-44D8-BBD7-CCE9431645EC}">
+                        <a14:shadowObscured xmlns:a14="http://schemas.microsoft.com/office/drawing/2010/main"/>
+                      </a:ext>
+                    </a:extLst>
+                  </pic:spPr>
+                </pic:pic>
+              </a:graphicData>
+            </a:graphic>
+          </wp:inline>
+        </w:drawing>
+      </w:r>
+    </w:p>
+    <w:p>
+      <w:pPr>
+        <w:pStyle w:val="ListBullet"/>
+      </w:pPr>
+      <w:r>
+        <w:lastRenderedPageBreak/>
+        <w:t>So, the most variable a random variable can be, in general, is if we put all of its mass into 2 endpoints and equally distribute it between the endpoints</w:t>
+      </w:r>
+    </w:p>
+    <w:p>
+      <w:pPr>
+        <w:pStyle w:val="ListBullet"/>
+        <w:tabs>
+          <w:tab w:val="clear" w:pos="360"/>
+          <w:tab w:val="num" w:pos="720"/>
+        </w:tabs>
+        <w:ind w:left="720"/>
+      </w:pPr>
+      <w:r>
+        <w:t xml:space="preserve">Or, the </w:t>
+      </w:r>
+      <w:r>
+        <w:rPr>
+          <w:b/>
+        </w:rPr>
+        <w:t>Bernoulli</w:t>
+      </w:r>
+      <w:r>
+        <w:rPr>
+          <w:b/>
+        </w:rPr>
+        <w:t xml:space="preserve"> (binary)</w:t>
+      </w:r>
+      <w:r>
+        <w:rPr>
+          <w:b/>
+        </w:rPr>
+        <w:t xml:space="preserve"> variance is largest for random variables bounded between 0 and 1</w:t>
+      </w:r>
+    </w:p>
+    <w:p>
+      <w:pPr>
+        <w:pStyle w:val="ListBullet"/>
+        <w:numPr>
+          <w:ilvl w:val="0"/>
+          <w:numId w:val="0"/>
+        </w:numPr>
+        <w:ind w:left="360"/>
+      </w:pPr>
+    </w:p>
+    <w:p>
+      <w:pPr>
+        <w:pStyle w:val="ListBullet"/>
+      </w:pPr>
+      <w:r>
+        <w:t>We know “bigger” variances mean a more spread out distribution, but what does “bigger” mean?</w:t>
+      </w:r>
+    </w:p>
+    <w:p>
+      <w:pPr>
+        <w:pStyle w:val="ListBullet"/>
+      </w:pPr>
+      <w:r>
+        <w:t xml:space="preserve">We </w:t>
+      </w:r>
+      <w:r>
+        <w:rPr>
+          <w:i/>
+        </w:rPr>
+        <w:t>could</w:t>
+      </w:r>
+      <w:r>
+        <w:t xml:space="preserve"> figure this out in the context of a single, specific distribution (especially w/ Gaussian/bell-shaped density)</w:t>
+      </w:r>
+    </w:p>
+    <w:p>
+      <w:pPr>
+        <w:pStyle w:val="ListBullet"/>
+      </w:pPr>
+      <w:r>
+        <w:rPr>
+          <w:b/>
+        </w:rPr>
+        <w:t xml:space="preserve">Chebyshev’s Inequality </w:t>
+      </w:r>
+      <w:r>
+        <w:t xml:space="preserve">= general rule for interpreting variances for </w:t>
+      </w:r>
+      <w:r>
+        <w:rPr>
+          <w:i/>
+        </w:rPr>
+        <w:t>all</w:t>
+      </w:r>
+      <w:r>
+        <w:t xml:space="preserve"> distributions</w:t>
+      </w:r>
+    </w:p>
+    <w:p>
+      <w:pPr>
+        <w:pStyle w:val="ListBullet"/>
+        <w:tabs>
+          <w:tab w:val="clear" w:pos="360"/>
+          <w:tab w:val="num" w:pos="720"/>
+        </w:tabs>
+        <w:ind w:left="720"/>
+      </w:pPr>
+      <w:r>
+        <w:rPr>
+          <w:noProof/>
+        </w:rPr>
+        <w:drawing>
+          <wp:inline distT="0" distB="0" distL="0" distR="0" wp14:anchorId="4385A222" wp14:editId="4FF66990">
+            <wp:extent cx="1562100" cy="326069"/>
+            <wp:effectExtent l="0" t="0" r="0" b="0"/>
+            <wp:docPr id="45" name="Picture 45"/>
+            <wp:cNvGraphicFramePr>
+              <a:graphicFrameLocks xmlns:a="http://schemas.openxmlformats.org/drawingml/2006/main" noChangeAspect="1"/>
+            </wp:cNvGraphicFramePr>
+            <a:graphic xmlns:a="http://schemas.openxmlformats.org/drawingml/2006/main">
+              <a:graphicData uri="http://schemas.openxmlformats.org/drawingml/2006/picture">
+                <pic:pic xmlns:pic="http://schemas.openxmlformats.org/drawingml/2006/picture">
+                  <pic:nvPicPr>
+                    <pic:cNvPr id="1" name=""/>
+                    <pic:cNvPicPr/>
+                  </pic:nvPicPr>
+                  <pic:blipFill>
+                    <a:blip r:embed="rId43"/>
+                    <a:stretch>
+                      <a:fillRect/>
+                    </a:stretch>
+                  </pic:blipFill>
+                  <pic:spPr>
+                    <a:xfrm>
+                      <a:off x="0" y="0"/>
+                      <a:ext cx="1581790" cy="330179"/>
+                    </a:xfrm>
+                    <a:prstGeom prst="rect">
+                      <a:avLst/>
+                    </a:prstGeom>
+                  </pic:spPr>
+                </pic:pic>
+              </a:graphicData>
+            </a:graphic>
+          </wp:inline>
+        </w:drawing>
+      </w:r>
+      <w:r>
+        <w:t xml:space="preserve"> == </w:t>
+      </w:r>
+      <w:r>
+        <w:rPr>
+          <w:b/>
+        </w:rPr>
+        <w:t>probability a random variables is k SD’s from its mean or more is less than or equal to 1/k^2</w:t>
+      </w:r>
+    </w:p>
+    <w:p>
+      <w:pPr>
+        <w:pStyle w:val="ListBullet"/>
+        <w:tabs>
+          <w:tab w:val="clear" w:pos="360"/>
+          <w:tab w:val="num" w:pos="1080"/>
+        </w:tabs>
+        <w:ind w:left="1080"/>
+      </w:pPr>
+      <w:r>
+        <w:t xml:space="preserve">2δ </w:t>
+      </w:r>
+      <w:r>
+        <w:sym w:font="Wingdings" w:char="F0E0"/>
+      </w:r>
+      <w:r>
+        <w:t xml:space="preserve"> 25% = probability a random variable is </w:t>
+      </w:r>
+      <w:r>
+        <w:t>&gt;</w:t>
+      </w:r>
+      <w:r>
+        <w:t xml:space="preserve"> 2 SD’s away from its mean is 25% o</w:t>
+      </w:r>
+      <w:r>
+        <w:t>r</w:t>
+      </w:r>
+      <w:r>
+        <w:t xml:space="preserve"> less</w:t>
+      </w:r>
+    </w:p>
+    <w:p>
+      <w:pPr>
+        <w:pStyle w:val="ListBullet"/>
+        <w:tabs>
+          <w:tab w:val="clear" w:pos="360"/>
+          <w:tab w:val="num" w:pos="1440"/>
+        </w:tabs>
+        <w:ind w:left="1440"/>
+      </w:pPr>
+      <w:r>
+        <w:t>Others: 3</w:t>
+      </w:r>
+      <w:r>
+        <w:t xml:space="preserve">δ </w:t>
+      </w:r>
+      <w:r>
+        <w:sym w:font="Wingdings" w:char="F0E0"/>
+      </w:r>
+      <w:r>
+        <w:t xml:space="preserve"> 11%</w:t>
+      </w:r>
+      <w:r>
+        <w:tab/>
+      </w:r>
+      <w:r>
+        <w:tab/>
+        <w:t>4</w:t>
+      </w:r>
+      <w:r>
+        <w:t xml:space="preserve">δ </w:t>
+      </w:r>
+      <w:r>
+        <w:sym w:font="Wingdings" w:char="F0E0"/>
+      </w:r>
+      <w:r>
+        <w:t xml:space="preserve"> 6%</w:t>
+      </w:r>
+    </w:p>
+    <w:p>
+      <w:pPr>
+        <w:pStyle w:val="ListBullet"/>
+        <w:tabs>
+          <w:tab w:val="clear" w:pos="360"/>
+          <w:tab w:val="num" w:pos="720"/>
+        </w:tabs>
+        <w:ind w:left="720"/>
+      </w:pPr>
+      <w:r>
+        <w:rPr>
+          <w:b/>
+          <w:u w:val="single"/>
+        </w:rPr>
+        <w:t xml:space="preserve">Note: </w:t>
+      </w:r>
+      <w:r>
+        <w:t xml:space="preserve">This is only a </w:t>
+      </w:r>
+      <w:r>
+        <w:rPr>
+          <w:i/>
+        </w:rPr>
+        <w:t>bound</w:t>
+      </w:r>
+      <w:r>
+        <w:t xml:space="preserve"> on the probability statement + not an equality (it is the </w:t>
+      </w:r>
+      <w:r>
+        <w:rPr>
+          <w:i/>
+        </w:rPr>
+        <w:t>worst</w:t>
+      </w:r>
+      <w:r>
+        <w:t xml:space="preserve"> it could actually be)and actual probability could be quite a bit smaller</w:t>
+      </w:r>
+    </w:p>
+    <w:p>
+      <w:pPr>
+        <w:pStyle w:val="ListBullet"/>
+      </w:pPr>
+      <w:r>
+        <w:t>Chebyshev’s Inequality</w:t>
+      </w:r>
+      <w:r>
+        <w:t xml:space="preserve"> is also quite easy to prove</w:t>
+      </w:r>
+      <w:r>
+        <w:t xml:space="preserve"> (in the </w:t>
+      </w:r>
+      <w:r>
+        <w:rPr>
+          <w:i/>
+        </w:rPr>
+        <w:t>continuous</w:t>
+      </w:r>
+      <w:r>
+        <w:t xml:space="preserve"> case)</w:t>
+      </w:r>
+    </w:p>
+    <w:p>
+      <w:pPr>
+        <w:pStyle w:val="ListBullet"/>
+        <w:numPr>
+          <w:ilvl w:val="0"/>
+          <w:numId w:val="0"/>
+        </w:numPr>
+        <w:ind w:left="1800" w:firstLine="360"/>
+      </w:pPr>
+      <w:r>
+        <w:rPr>
+          <w:noProof/>
+        </w:rPr>
+        <w:drawing>
+          <wp:inline distT="0" distB="0" distL="0" distR="0" wp14:anchorId="4E23DDF2" wp14:editId="534DE95F">
+            <wp:extent cx="3143250" cy="1568093"/>
+            <wp:effectExtent l="0" t="0" r="0" b="0"/>
+            <wp:docPr id="47" name="Picture 47"/>
+            <wp:cNvGraphicFramePr>
+              <a:graphicFrameLocks xmlns:a="http://schemas.openxmlformats.org/drawingml/2006/main" noChangeAspect="1"/>
+            </wp:cNvGraphicFramePr>
+            <a:graphic xmlns:a="http://schemas.openxmlformats.org/drawingml/2006/main">
+              <a:graphicData uri="http://schemas.openxmlformats.org/drawingml/2006/picture">
+                <pic:pic xmlns:pic="http://schemas.openxmlformats.org/drawingml/2006/picture">
+                  <pic:nvPicPr>
+                    <pic:cNvPr id="1" name=""/>
+                    <pic:cNvPicPr/>
+                  </pic:nvPicPr>
+                  <pic:blipFill>
+                    <a:blip r:embed="rId44"/>
+                    <a:stretch>
+                      <a:fillRect/>
+                    </a:stretch>
+                  </pic:blipFill>
+                  <pic:spPr>
+                    <a:xfrm>
+                      <a:off x="0" y="0"/>
+                      <a:ext cx="3176424" cy="1584643"/>
+                    </a:xfrm>
+                    <a:prstGeom prst="rect">
+                      <a:avLst/>
+                    </a:prstGeom>
+                  </pic:spPr>
+                </pic:pic>
+              </a:graphicData>
+            </a:graphic>
+          </wp:inline>
+        </w:drawing>
+      </w:r>
+    </w:p>
+    <w:p>
+      <w:pPr>
+        <w:pStyle w:val="ListBullet"/>
+        <w:tabs>
+          <w:tab w:val="clear" w:pos="360"/>
+          <w:tab w:val="num" w:pos="1080"/>
+        </w:tabs>
+        <w:ind w:left="1080"/>
+      </w:pPr>
+      <w:r>
+        <w:t>1</w:t>
+      </w:r>
+      <w:r>
+        <w:rPr>
+          <w:vertAlign w:val="superscript"/>
+        </w:rPr>
+        <w:t>st</w:t>
+      </w:r>
+      <w:r>
+        <w:t>, integrate f(x) over set of x wherein x is more than k SD’s from the mean</w:t>
+      </w:r>
+    </w:p>
+    <w:p>
+      <w:pPr>
+        <w:pStyle w:val="ListBullet"/>
+        <w:tabs>
+          <w:tab w:val="clear" w:pos="360"/>
+          <w:tab w:val="num" w:pos="1080"/>
+        </w:tabs>
+        <w:ind w:left="1080"/>
+      </w:pPr>
+      <w:r>
+        <w:t xml:space="preserve">We note </w:t>
+      </w:r>
+      <w:r>
+        <w:rPr>
+          <w:noProof/>
+        </w:rPr>
+        <w:drawing>
+          <wp:inline distT="0" distB="0" distL="0" distR="0" wp14:anchorId="5AF69C55" wp14:editId="147C1B0C">
+            <wp:extent cx="923925" cy="348498"/>
+            <wp:effectExtent l="0" t="0" r="0" b="0"/>
+            <wp:docPr id="48" name="Picture 48"/>
+            <wp:cNvGraphicFramePr>
+              <a:graphicFrameLocks xmlns:a="http://schemas.openxmlformats.org/drawingml/2006/main" noChangeAspect="1"/>
+            </wp:cNvGraphicFramePr>
+            <a:graphic xmlns:a="http://schemas.openxmlformats.org/drawingml/2006/main">
+              <a:graphicData uri="http://schemas.openxmlformats.org/drawingml/2006/picture">
+                <pic:pic xmlns:pic="http://schemas.openxmlformats.org/drawingml/2006/picture">
+                  <pic:nvPicPr>
+                    <pic:cNvPr id="1" name=""/>
+                    <pic:cNvPicPr/>
+                  </pic:nvPicPr>
+                  <pic:blipFill>
+                    <a:blip r:embed="rId45"/>
+                    <a:stretch>
+                      <a:fillRect/>
+                    </a:stretch>
+                  </pic:blipFill>
+                  <pic:spPr>
+                    <a:xfrm>
+                      <a:off x="0" y="0"/>
+                      <a:ext cx="931983" cy="351538"/>
+                    </a:xfrm>
+                    <a:prstGeom prst="rect">
+                      <a:avLst/>
+                    </a:prstGeom>
+                  </pic:spPr>
+                </pic:pic>
+              </a:graphicData>
+            </a:graphic>
+          </wp:inline>
+        </w:drawing>
+      </w:r>
+      <w:r>
+        <w:t xml:space="preserve"> so </w:t>
+      </w:r>
+      <w:r>
+        <w:rPr>
+          <w:noProof/>
+        </w:rPr>
+        <w:drawing>
+          <wp:inline distT="0" distB="0" distL="0" distR="0" wp14:anchorId="38AB1F71" wp14:editId="27367DEE">
+            <wp:extent cx="923925" cy="360556"/>
+            <wp:effectExtent l="0" t="0" r="0" b="1905"/>
+            <wp:docPr id="49" name="Picture 49"/>
+            <wp:cNvGraphicFramePr>
+              <a:graphicFrameLocks xmlns:a="http://schemas.openxmlformats.org/drawingml/2006/main" noChangeAspect="1"/>
+            </wp:cNvGraphicFramePr>
+            <a:graphic xmlns:a="http://schemas.openxmlformats.org/drawingml/2006/main">
+              <a:graphicData uri="http://schemas.openxmlformats.org/drawingml/2006/picture">
+                <pic:pic xmlns:pic="http://schemas.openxmlformats.org/drawingml/2006/picture">
+                  <pic:nvPicPr>
+                    <pic:cNvPr id="1" name=""/>
+                    <pic:cNvPicPr/>
+                  </pic:nvPicPr>
+                  <pic:blipFill>
+                    <a:blip r:embed="rId46"/>
+                    <a:stretch>
+                      <a:fillRect/>
+                    </a:stretch>
+                  </pic:blipFill>
+                  <pic:spPr>
+                    <a:xfrm>
+                      <a:off x="0" y="0"/>
+                      <a:ext cx="930333" cy="363057"/>
+                    </a:xfrm>
+                    <a:prstGeom prst="rect">
+                      <a:avLst/>
+                    </a:prstGeom>
+                  </pic:spPr>
+                </pic:pic>
+              </a:graphicData>
+            </a:graphic>
+          </wp:inline>
+        </w:drawing>
+      </w:r>
+      <w:r>
+        <w:t xml:space="preserve"> so when we multiply f(x) by this, we make the integral bigger, so </w:t>
+      </w:r>
+      <w:r>
+        <w:rPr>
+          <w:noProof/>
+        </w:rPr>
+        <w:drawing>
+          <wp:inline distT="0" distB="0" distL="0" distR="0" wp14:anchorId="6E794DF4" wp14:editId="3D4F58D1">
+            <wp:extent cx="1857375" cy="381000"/>
+            <wp:effectExtent l="0" t="0" r="9525" b="0"/>
+            <wp:docPr id="50" name="Picture 50"/>
+            <wp:cNvGraphicFramePr>
+              <a:graphicFrameLocks xmlns:a="http://schemas.openxmlformats.org/drawingml/2006/main" noChangeAspect="1"/>
+            </wp:cNvGraphicFramePr>
+            <a:graphic xmlns:a="http://schemas.openxmlformats.org/drawingml/2006/main">
+              <a:graphicData uri="http://schemas.openxmlformats.org/drawingml/2006/picture">
+                <pic:pic xmlns:pic="http://schemas.openxmlformats.org/drawingml/2006/picture">
+                  <pic:nvPicPr>
+                    <pic:cNvPr id="1" name=""/>
+                    <pic:cNvPicPr/>
+                  </pic:nvPicPr>
+                  <pic:blipFill>
+                    <a:blip r:embed="rId47"/>
+                    <a:stretch>
+                      <a:fillRect/>
+                    </a:stretch>
+                  </pic:blipFill>
+                  <pic:spPr>
+                    <a:xfrm>
+                      <a:off x="0" y="0"/>
+                      <a:ext cx="1857375" cy="381000"/>
+                    </a:xfrm>
+                    <a:prstGeom prst="rect">
+                      <a:avLst/>
+                    </a:prstGeom>
+                  </pic:spPr>
+                </pic:pic>
+              </a:graphicData>
+            </a:graphic>
+          </wp:inline>
+        </w:drawing>
+      </w:r>
+      <w:r>
+        <w:t xml:space="preserve">is not larger than </w:t>
+      </w:r>
+      <w:r>
+        <w:rPr>
+          <w:noProof/>
+        </w:rPr>
+        <w:drawing>
+          <wp:inline distT="0" distB="0" distL="0" distR="0" wp14:anchorId="2B67BF0F" wp14:editId="559D6FC9">
+            <wp:extent cx="1104900" cy="304800"/>
+            <wp:effectExtent l="0" t="0" r="0" b="0"/>
+            <wp:docPr id="51" name="Picture 51"/>
+            <wp:cNvGraphicFramePr>
+              <a:graphicFrameLocks xmlns:a="http://schemas.openxmlformats.org/drawingml/2006/main" noChangeAspect="1"/>
+            </wp:cNvGraphicFramePr>
+            <a:graphic xmlns:a="http://schemas.openxmlformats.org/drawingml/2006/main">
+              <a:graphicData uri="http://schemas.openxmlformats.org/drawingml/2006/picture">
+                <pic:pic xmlns:pic="http://schemas.openxmlformats.org/drawingml/2006/picture">
+                  <pic:nvPicPr>
+                    <pic:cNvPr id="1" name=""/>
+                    <pic:cNvPicPr/>
+                  </pic:nvPicPr>
+                  <pic:blipFill>
+                    <a:blip r:embed="rId48"/>
+                    <a:stretch>
+                      <a:fillRect/>
+                    </a:stretch>
+                  </pic:blipFill>
+                  <pic:spPr>
+                    <a:xfrm>
+                      <a:off x="0" y="0"/>
+                      <a:ext cx="1104900" cy="304800"/>
+                    </a:xfrm>
+                    <a:prstGeom prst="rect">
+                      <a:avLst/>
+                    </a:prstGeom>
+                  </pic:spPr>
+                </pic:pic>
+              </a:graphicData>
+            </a:graphic>
+          </wp:inline>
+        </w:drawing>
+      </w:r>
+    </w:p>
+    <w:p>
+      <w:pPr>
+        <w:pStyle w:val="ListBullet"/>
+        <w:tabs>
+          <w:tab w:val="clear" w:pos="360"/>
+          <w:tab w:val="num" w:pos="1080"/>
+        </w:tabs>
+        <w:ind w:left="1080"/>
+      </w:pPr>
+      <w:r>
+        <w:t>Then we make it even bigger by integrating over all real numbers rather than our bounded x values like in the 1</w:t>
+      </w:r>
+      <w:r>
+        <w:rPr>
+          <w:vertAlign w:val="superscript"/>
+        </w:rPr>
+        <w:t>st</w:t>
+      </w:r>
+      <w:r>
+        <w:t xml:space="preserve"> step (since (</w:t>
+      </w:r>
+      <w:r>
+        <w:t xml:space="preserve">x – </w:t>
+      </w:r>
+      <w:r>
+        <w:t>μ</w:t>
+      </w:r>
+      <w:r>
+        <w:t>)^2 is strictly positive)</w:t>
+      </w:r>
+    </w:p>
+    <w:p>
+      <w:pPr>
+        <w:pStyle w:val="ListBullet"/>
+        <w:tabs>
+          <w:tab w:val="clear" w:pos="360"/>
+          <w:tab w:val="num" w:pos="1080"/>
+        </w:tabs>
+        <w:ind w:left="1080"/>
+      </w:pPr>
+      <w:r>
+        <w:t xml:space="preserve">Then notice, we can factor our a scalar </w:t>
+      </w:r>
+      <w:r>
+        <w:sym w:font="Wingdings" w:char="F0E8"/>
+      </w:r>
+      <w:r>
+        <w:t xml:space="preserve"> </w:t>
+      </w:r>
+      <w:r>
+        <w:rPr>
+          <w:noProof/>
+        </w:rPr>
+        <w:drawing>
+          <wp:inline distT="0" distB="0" distL="0" distR="0" wp14:anchorId="54194EED" wp14:editId="3608B8A5">
+            <wp:extent cx="2114550" cy="367054"/>
+            <wp:effectExtent l="0" t="0" r="0" b="0"/>
+            <wp:docPr id="52" name="Picture 52"/>
+            <wp:cNvGraphicFramePr>
+              <a:graphicFrameLocks xmlns:a="http://schemas.openxmlformats.org/drawingml/2006/main" noChangeAspect="1"/>
+            </wp:cNvGraphicFramePr>
+            <a:graphic xmlns:a="http://schemas.openxmlformats.org/drawingml/2006/main">
+              <a:graphicData uri="http://schemas.openxmlformats.org/drawingml/2006/picture">
+                <pic:pic xmlns:pic="http://schemas.openxmlformats.org/drawingml/2006/picture">
+                  <pic:nvPicPr>
+                    <pic:cNvPr id="1" name=""/>
+                    <pic:cNvPicPr/>
+                  </pic:nvPicPr>
+                  <pic:blipFill>
+                    <a:blip r:embed="rId49"/>
+                    <a:stretch>
+                      <a:fillRect/>
+                    </a:stretch>
+                  </pic:blipFill>
+                  <pic:spPr>
+                    <a:xfrm>
+                      <a:off x="0" y="0"/>
+                      <a:ext cx="2143713" cy="372116"/>
+                    </a:xfrm>
+                    <a:prstGeom prst="rect">
+                      <a:avLst/>
+                    </a:prstGeom>
+                  </pic:spPr>
+                </pic:pic>
+              </a:graphicData>
+            </a:graphic>
+          </wp:inline>
+        </w:drawing>
+      </w:r>
+      <w:r>
+        <w:t xml:space="preserve">, and this resulting integral is </w:t>
+      </w:r>
+      <w:r>
+        <w:rPr>
+          <w:i/>
+        </w:rPr>
+        <w:t xml:space="preserve">exactly the definition of the variance </w:t>
+      </w:r>
+      <w:r>
+        <w:sym w:font="Wingdings" w:char="F0E8"/>
+      </w:r>
+      <w:r>
+        <w:t xml:space="preserve"> </w:t>
+      </w:r>
+      <w:r>
+        <w:rPr>
+          <w:noProof/>
+        </w:rPr>
+        <w:drawing>
+          <wp:inline distT="0" distB="0" distL="0" distR="0" wp14:anchorId="44FE0287" wp14:editId="11425833">
+            <wp:extent cx="1819275" cy="325840"/>
+            <wp:effectExtent l="0" t="0" r="0" b="0"/>
+            <wp:docPr id="53" name="Picture 53"/>
+            <wp:cNvGraphicFramePr>
+              <a:graphicFrameLocks xmlns:a="http://schemas.openxmlformats.org/drawingml/2006/main" noChangeAspect="1"/>
+            </wp:cNvGraphicFramePr>
+            <a:graphic xmlns:a="http://schemas.openxmlformats.org/drawingml/2006/main">
+              <a:graphicData uri="http://schemas.openxmlformats.org/drawingml/2006/picture">
+                <pic:pic xmlns:pic="http://schemas.openxmlformats.org/drawingml/2006/picture">
+                  <pic:nvPicPr>
+                    <pic:cNvPr id="1" name=""/>
+                    <pic:cNvPicPr/>
+                  </pic:nvPicPr>
+                  <pic:blipFill>
+                    <a:blip r:embed="rId50"/>
+                    <a:stretch>
+                      <a:fillRect/>
+                    </a:stretch>
+                  </pic:blipFill>
+                  <pic:spPr>
+                    <a:xfrm>
+                      <a:off x="0" y="0"/>
+                      <a:ext cx="1841860" cy="329885"/>
+                    </a:xfrm>
+                    <a:prstGeom prst="rect">
+                      <a:avLst/>
+                    </a:prstGeom>
+                  </pic:spPr>
+                </pic:pic>
+              </a:graphicData>
+            </a:graphic>
+          </wp:inline>
+        </w:drawing>
+      </w:r>
+      <w:r>
+        <w:t xml:space="preserve">, and the </w:t>
+      </w:r>
+      <w:r>
+        <w:t>δ</w:t>
+      </w:r>
+      <w:r>
+        <w:t>^2 value cancels the Var(X), leaving us with 1/k^2 in that final step</w:t>
+      </w:r>
+    </w:p>
+    <w:p>
+      <w:pPr>
+        <w:pStyle w:val="ListBullet"/>
+      </w:pPr>
+      <w:r>
+        <w:t xml:space="preserve">Ex: IQ’s are often said to be distributed w/ </w:t>
+      </w:r>
+      <w:r>
+        <w:t>μ</w:t>
+      </w:r>
+      <w:r>
+        <w:t xml:space="preserve"> = 100 and </w:t>
+      </w:r>
+      <w:r>
+        <w:t>δ</w:t>
+      </w:r>
+      <w:r>
+        <w:t xml:space="preserve"> = 15. </w:t>
+      </w:r>
+    </w:p>
+    <w:p>
+      <w:pPr>
+        <w:pStyle w:val="ListBullet"/>
+        <w:tabs>
+          <w:tab w:val="clear" w:pos="360"/>
+          <w:tab w:val="num" w:pos="720"/>
+        </w:tabs>
+        <w:ind w:left="720"/>
+      </w:pPr>
+      <w:r>
+        <w:t xml:space="preserve">Find P(&gt;160 or &lt; 40) </w:t>
+      </w:r>
+      <w:r>
+        <w:sym w:font="Wingdings" w:char="F0E8"/>
+      </w:r>
+      <w:r>
+        <w:t xml:space="preserve"> this is P(&gt; 4</w:t>
+      </w:r>
+      <w:r>
+        <w:t>δ</w:t>
+      </w:r>
+      <w:r>
+        <w:t xml:space="preserve"> in either direction) </w:t>
+      </w:r>
+    </w:p>
+    <w:p>
+      <w:pPr>
+        <w:pStyle w:val="ListBullet"/>
+        <w:tabs>
+          <w:tab w:val="clear" w:pos="360"/>
+          <w:tab w:val="num" w:pos="720"/>
+        </w:tabs>
+        <w:ind w:left="720"/>
+      </w:pPr>
+      <w:r>
+        <w:t xml:space="preserve">Using </w:t>
+      </w:r>
+      <w:r>
+        <w:t>Chebyshev’s Inequality</w:t>
+      </w:r>
+      <w:r>
+        <w:t xml:space="preserve">, we know this P is &lt;= 1/4^2 </w:t>
+      </w:r>
+      <w:r>
+        <w:sym w:font="Wingdings" w:char="F0E8"/>
+      </w:r>
+      <w:r>
+        <w:t xml:space="preserve"> &lt;= 1/16, so P is no larger than 6%</w:t>
+      </w:r>
+    </w:p>
+    <w:p>
+      <w:pPr>
+        <w:pStyle w:val="ListBullet"/>
+        <w:tabs>
+          <w:tab w:val="clear" w:pos="360"/>
+          <w:tab w:val="num" w:pos="720"/>
+        </w:tabs>
+        <w:ind w:left="720"/>
+      </w:pPr>
+      <w:r>
+        <w:t>But, we know that IQ distributions are often cited as bell-curved/</w:t>
+      </w:r>
+      <w:r>
+        <w:t xml:space="preserve"> </w:t>
+      </w:r>
+      <w:r>
+        <w:t>Gaussian</w:t>
+      </w:r>
+      <w:r>
+        <w:t>, so this calculated bound is very conservative</w:t>
+      </w:r>
+    </w:p>
+    <w:p>
+      <w:pPr>
+        <w:pStyle w:val="ListBullet"/>
+        <w:tabs>
+          <w:tab w:val="clear" w:pos="360"/>
+          <w:tab w:val="num" w:pos="720"/>
+        </w:tabs>
+        <w:ind w:left="720"/>
+      </w:pPr>
+      <w:r>
+        <w:lastRenderedPageBreak/>
+        <w:t xml:space="preserve">The </w:t>
+      </w:r>
+      <w:r>
+        <w:t>probability of drawing a random variable that’s more than 4</w:t>
+      </w:r>
+      <w:r>
+        <w:t>δ</w:t>
+      </w:r>
+      <w:r>
+        <w:t xml:space="preserve"> from the mean from a Gaussian distribution ends up being on the order 10^-5 (1 thousandth of a percent), which does not violate </w:t>
+      </w:r>
+      <w:r>
+        <w:t>Chebyshev’s Inequality</w:t>
+      </w:r>
+      <w:r>
+        <w:t>, just shows that its conservative</w:t>
+      </w:r>
+    </w:p>
+    <w:p>
+      <w:pPr>
+        <w:pStyle w:val="ListBullet"/>
+      </w:pPr>
+      <w:r>
+        <w:t xml:space="preserve">Ex: Buzzphrase is industrial </w:t>
+      </w:r>
+      <w:r>
+        <w:t>quality</w:t>
+      </w:r>
+      <w:r>
+        <w:t xml:space="preserve"> control =</w:t>
+      </w:r>
+      <w:r>
+        <w:t xml:space="preserve"> Motorola’s</w:t>
+      </w:r>
+      <w:r>
+        <w:t xml:space="preserve"> “Six Sigma”, whereby businesses are suggested to control extreme events/rare </w:t>
+      </w:r>
+      <w:r>
+        <w:t>defective</w:t>
+      </w:r>
+      <w:r>
+        <w:t xml:space="preserve"> parts</w:t>
+      </w:r>
+    </w:p>
+    <w:p>
+      <w:pPr>
+        <w:pStyle w:val="ListBullet"/>
+        <w:tabs>
+          <w:tab w:val="clear" w:pos="360"/>
+          <w:tab w:val="num" w:pos="720"/>
+        </w:tabs>
+        <w:ind w:left="720"/>
+      </w:pPr>
+      <w:r>
+        <w:t>Chebyshev’s Inequality</w:t>
+      </w:r>
+      <w:r>
+        <w:t xml:space="preserve"> states the probability of a Six Sigma event is &lt; 1/6^2, or about 3%</w:t>
+      </w:r>
+      <w:r>
+        <w:t xml:space="preserve"> (over ALL distributions)</w:t>
+      </w:r>
       <w:bookmarkStart w:id="0" w:name="_GoBack"/>
       <w:bookmarkEnd w:id="0"/>
+      <w:r>
+        <w:t xml:space="preserve"> </w:t>
+      </w:r>
+    </w:p>
+    <w:p>
+      <w:pPr>
+        <w:pStyle w:val="ListBullet"/>
+        <w:tabs>
+          <w:tab w:val="clear" w:pos="360"/>
+          <w:tab w:val="num" w:pos="720"/>
+        </w:tabs>
+        <w:ind w:left="720"/>
+      </w:pPr>
+      <w:r>
+        <w:t xml:space="preserve">In actuality, assuming a Gaussian distribution, the true </w:t>
+      </w:r>
+      <w:r>
+        <w:t>probability of a Six Sigma event is</w:t>
+      </w:r>
+      <w:r>
+        <w:t xml:space="preserve"> on the order of 10^-9 (one ten millionth of a percent)</w:t>
+      </w:r>
+    </w:p>
+    <w:p>
+      <w:pPr>
+        <w:pStyle w:val="ListBullet"/>
+        <w:numPr>
+          <w:ilvl w:val="0"/>
+          <w:numId w:val="0"/>
+        </w:numPr>
+        <w:ind w:left="1080"/>
+      </w:pPr>
+    </w:p>
+    <w:p>
+      <w:pPr>
+        <w:pStyle w:val="ListBullet"/>
+        <w:numPr>
+          <w:ilvl w:val="0"/>
+          <w:numId w:val="0"/>
+        </w:numPr>
+        <w:ind w:left="360" w:hanging="360"/>
+      </w:pPr>
     </w:p>
     <w:sectPr>
       <w:pgSz w:w="12240" w:h="15840"/>
@@ -10901,7 +14656,7 @@
   <w:abstractNum w:abstractNumId="0" w15:restartNumberingAfterBreak="0">
     <w:nsid w:val="FFFFFF89"/>
     <w:multiLevelType w:val="singleLevel"/>
-    <w:tmpl w:val="EEFAA512"/>
+    <w:tmpl w:val="23002F68"/>
     <w:lvl w:ilvl="0">
       <w:start w:val="1"/>
       <w:numFmt w:val="bullet"/>
@@ -10938,6 +14693,21 @@
     <w:abstractNumId w:val="0"/>
   </w:num>
   <w:num w:numId="7">
+    <w:abstractNumId w:val="0"/>
+  </w:num>
+  <w:num w:numId="8">
+    <w:abstractNumId w:val="0"/>
+  </w:num>
+  <w:num w:numId="9">
+    <w:abstractNumId w:val="0"/>
+  </w:num>
+  <w:num w:numId="10">
+    <w:abstractNumId w:val="0"/>
+  </w:num>
+  <w:num w:numId="11">
+    <w:abstractNumId w:val="0"/>
+  </w:num>
+  <w:num w:numId="12">
     <w:abstractNumId w:val="0"/>
   </w:num>
 </w:numbering>
@@ -11340,6 +15110,7 @@
   <w:style w:type="character" w:default="1" w:styleId="DefaultParagraphFont">
     <w:name w:val="Default Paragraph Font"/>
     <w:uiPriority w:val="1"/>
+    <w:semiHidden/>
     <w:unhideWhenUsed/>
   </w:style>
   <w:style w:type="table" w:default="1" w:styleId="TableNormal">

</xml_diff>

<commit_message>
attempt h1 for coursera jhu biostats bootcamp 1
</commit_message>
<xml_diff>
--- a/Stats/Coursera/JHU/biostats_bootcamp_1/week1.docx
+++ b/Stats/Coursera/JHU/biostats_bootcamp_1/week1.docx
@@ -2166,7 +2166,13 @@
         <w:t xml:space="preserve">(cannot </w:t>
       </w:r>
       <w:r>
-        <w:t xml:space="preserve">simultaneal </w:t>
+        <w:t>simultane</w:t>
+      </w:r>
+      <w:r>
+        <w:t>ously</w:t>
+      </w:r>
+      <w:r>
+        <w:t xml:space="preserve"> </w:t>
       </w:r>
       <w:r>
         <w:t>occur)</w:t>
@@ -2384,19 +2390,11 @@
           <w:b/>
         </w:rPr>
       </w:pPr>
-      <w:proofErr w:type="spellStart"/>
-      <w:r>
-        <w:rPr>
-          <w:b/>
-        </w:rPr>
-        <w:t>DeMorgan’s</w:t>
-      </w:r>
-      <w:proofErr w:type="spellEnd"/>
-      <w:r>
-        <w:rPr>
-          <w:b/>
-        </w:rPr>
-        <w:t xml:space="preserve"> Laws</w:t>
+      <w:r>
+        <w:rPr>
+          <w:b/>
+        </w:rPr>
+        <w:t>DeMorgan’s Laws</w:t>
       </w:r>
       <w:r>
         <w:rPr>
@@ -2635,13 +2633,8 @@
         </w:tabs>
         <w:ind w:left="720"/>
       </w:pPr>
-      <w:proofErr w:type="spellStart"/>
-      <w:r>
-        <w:t>DeMorgan's</w:t>
-      </w:r>
-      <w:proofErr w:type="spellEnd"/>
-      <w:r>
-        <w:t xml:space="preserve"> law basically says</w:t>
+      <w:r>
+        <w:t>DeMorgan's law basically says</w:t>
       </w:r>
       <w:r>
         <w:t xml:space="preserve"> if you complement across </w:t>
@@ -2783,15 +2776,7 @@
         <w:t>)</w:t>
       </w:r>
       <w:r>
-        <w:t xml:space="preserve">, </w:t>
-      </w:r>
-      <w:proofErr w:type="spellStart"/>
-      <w:r>
-        <w:t>DeMorgan's</w:t>
-      </w:r>
-      <w:proofErr w:type="spellEnd"/>
-      <w:r>
-        <w:t xml:space="preserve"> </w:t>
+        <w:t xml:space="preserve">, DeMorgan's </w:t>
       </w:r>
       <w:r>
         <w:t xml:space="preserve">Law </w:t>
@@ -5729,17 +5714,32 @@
     <w:p>
       <w:pPr>
         <w:pStyle w:val="ListBullet"/>
-      </w:pPr>
-      <w:r>
+        <w:rPr>
+          <w:u w:val="single"/>
+        </w:rPr>
+      </w:pPr>
+      <w:r>
+        <w:rPr>
+          <w:u w:val="single"/>
+        </w:rPr>
         <w:t xml:space="preserve">Laundry </w:t>
       </w:r>
       <w:r>
+        <w:rPr>
+          <w:u w:val="single"/>
+        </w:rPr>
         <w:t>list of properties a probability function has to have by virtue</w:t>
       </w:r>
       <w:r>
-        <w:t xml:space="preserve"> </w:t>
-      </w:r>
-      <w:r>
+        <w:rPr>
+          <w:u w:val="single"/>
+        </w:rPr>
+        <w:t xml:space="preserve"> </w:t>
+      </w:r>
+      <w:r>
+        <w:rPr>
+          <w:u w:val="single"/>
+        </w:rPr>
         <w:t xml:space="preserve">of its three definitions. </w:t>
       </w:r>
     </w:p>
@@ -5758,8 +5758,8 @@
         </w:rPr>
         <w:drawing>
           <wp:inline distT="0" distB="0" distL="0" distR="0" wp14:anchorId="239ACC07" wp14:editId="7B509624">
-            <wp:extent cx="2482199" cy="878205"/>
-            <wp:effectExtent l="0" t="0" r="0" b="0"/>
+            <wp:extent cx="2214880" cy="783627"/>
+            <wp:effectExtent l="19050" t="19050" r="13970" b="16510"/>
             <wp:docPr id="8" name="Picture 8"/>
             <wp:cNvGraphicFramePr>
               <a:graphicFrameLocks xmlns:a="http://schemas.openxmlformats.org/drawingml/2006/main" noChangeAspect="1"/>
@@ -5780,11 +5780,16 @@
                   <pic:spPr>
                     <a:xfrm>
                       <a:off x="0" y="0"/>
-                      <a:ext cx="2491123" cy="881362"/>
+                      <a:ext cx="2234095" cy="790425"/>
                     </a:xfrm>
                     <a:prstGeom prst="rect">
                       <a:avLst/>
                     </a:prstGeom>
+                    <a:ln>
+                      <a:solidFill>
+                        <a:schemeClr val="tx1"/>
+                      </a:solidFill>
+                    </a:ln>
                   </pic:spPr>
                 </pic:pic>
               </a:graphicData>
@@ -5804,8 +5809,8 @@
         </w:rPr>
         <w:drawing>
           <wp:inline distT="0" distB="0" distL="0" distR="0" wp14:anchorId="0E2F99E2" wp14:editId="359FCF77">
-            <wp:extent cx="2208745" cy="882015"/>
-            <wp:effectExtent l="0" t="0" r="1270" b="0"/>
+            <wp:extent cx="1970005" cy="786679"/>
+            <wp:effectExtent l="19050" t="19050" r="11430" b="13970"/>
             <wp:docPr id="9" name="Picture 9"/>
             <wp:cNvGraphicFramePr>
               <a:graphicFrameLocks xmlns:a="http://schemas.openxmlformats.org/drawingml/2006/main" noChangeAspect="1"/>
@@ -5826,11 +5831,16 @@
                   <pic:spPr>
                     <a:xfrm>
                       <a:off x="0" y="0"/>
-                      <a:ext cx="2217180" cy="885383"/>
+                      <a:ext cx="1983334" cy="792002"/>
                     </a:xfrm>
                     <a:prstGeom prst="rect">
                       <a:avLst/>
                     </a:prstGeom>
+                    <a:ln>
+                      <a:solidFill>
+                        <a:schemeClr val="tx1"/>
+                      </a:solidFill>
+                    </a:ln>
                   </pic:spPr>
                 </pic:pic>
               </a:graphicData>
@@ -6055,15 +6065,10 @@
         <w:t xml:space="preserve">5) </w:t>
       </w:r>
       <w:r>
-        <w:t xml:space="preserve">From </w:t>
-      </w:r>
-      <w:proofErr w:type="spellStart"/>
-      <w:r>
-        <w:t>DeMorgan's</w:t>
-      </w:r>
-      <w:proofErr w:type="spellEnd"/>
-      <w:r>
-        <w:t xml:space="preserve"> laws we get probability of A union B is one minus the probability of</w:t>
+        <w:t>From DeMorgan's laws we get probability of A union B is one minus the probability of</w:t>
+      </w:r>
+      <w:r>
+        <w:t xml:space="preserve"> the intersection of A complement and B complement</w:t>
       </w:r>
     </w:p>
     <w:p>
@@ -7046,6 +7051,7 @@
         <w:ind w:left="1080"/>
       </w:pPr>
       <w:r>
+        <w:lastRenderedPageBreak/>
         <w:t>We are subtracting off a number that has</w:t>
       </w:r>
       <w:r>
@@ -7087,7 +7093,6 @@
         <w:ind w:left="1080"/>
       </w:pPr>
       <w:r>
-        <w:lastRenderedPageBreak/>
         <w:t>So i</w:t>
       </w:r>
       <w:r>
@@ -7518,8 +7523,8 @@
         </w:rPr>
         <w:drawing>
           <wp:inline distT="0" distB="0" distL="0" distR="0" wp14:anchorId="64291666" wp14:editId="2BD095B3">
-            <wp:extent cx="2724150" cy="886081"/>
-            <wp:effectExtent l="0" t="0" r="0" b="9525"/>
+            <wp:extent cx="2239010" cy="728279"/>
+            <wp:effectExtent l="0" t="0" r="0" b="0"/>
             <wp:docPr id="14" name="Picture 14"/>
             <wp:cNvGraphicFramePr>
               <a:graphicFrameLocks xmlns:a="http://schemas.openxmlformats.org/drawingml/2006/main" noChangeAspect="1"/>
@@ -7540,7 +7545,7 @@
                   <pic:spPr>
                     <a:xfrm>
                       <a:off x="0" y="0"/>
-                      <a:ext cx="2727253" cy="887090"/>
+                      <a:ext cx="2263307" cy="736182"/>
                     </a:xfrm>
                     <a:prstGeom prst="rect">
                       <a:avLst/>
@@ -7612,8 +7617,8 @@
         </w:rPr>
         <w:drawing>
           <wp:inline distT="0" distB="0" distL="0" distR="0" wp14:anchorId="6184B50F" wp14:editId="71682DA8">
-            <wp:extent cx="3608358" cy="2237105"/>
-            <wp:effectExtent l="0" t="0" r="0" b="0"/>
+            <wp:extent cx="3346892" cy="2075001"/>
+            <wp:effectExtent l="0" t="0" r="6350" b="1905"/>
             <wp:docPr id="15" name="Picture 15"/>
             <wp:cNvGraphicFramePr>
               <a:graphicFrameLocks xmlns:a="http://schemas.openxmlformats.org/drawingml/2006/main" noChangeAspect="1"/>
@@ -7634,7 +7639,7 @@
                   <pic:spPr>
                     <a:xfrm>
                       <a:off x="0" y="0"/>
-                      <a:ext cx="3610650" cy="2238526"/>
+                      <a:ext cx="3355757" cy="2080497"/>
                     </a:xfrm>
                     <a:prstGeom prst="rect">
                       <a:avLst/>
@@ -8945,8 +8950,14 @@
           <w:tab w:val="num" w:pos="1440"/>
         </w:tabs>
         <w:ind w:left="1440"/>
-      </w:pPr>
-      <w:r>
+        <w:rPr>
+          <w:b/>
+        </w:rPr>
+      </w:pPr>
+      <w:r>
+        <w:rPr>
+          <w:b/>
+        </w:rPr>
         <w:t>Upper case letters X = conceptual (i.e. conceptual die roll)</w:t>
       </w:r>
     </w:p>
@@ -8958,8 +8969,14 @@
           <w:tab w:val="num" w:pos="1440"/>
         </w:tabs>
         <w:ind w:left="1440"/>
-      </w:pPr>
-      <w:r>
+        <w:rPr>
+          <w:b/>
+        </w:rPr>
+      </w:pPr>
+      <w:r>
+        <w:rPr>
+          <w:b/>
+        </w:rPr>
         <w:t>Lower case letters x = actual value (i.e. actual roll of 4)</w:t>
       </w:r>
     </w:p>
@@ -9548,15 +9565,7 @@
         <w:t>Assume</w:t>
       </w:r>
       <w:r>
-        <w:t xml:space="preserve"> time in years from diagnosis until death of a </w:t>
-      </w:r>
-      <w:proofErr w:type="spellStart"/>
-      <w:r>
-        <w:t>persons</w:t>
-      </w:r>
-      <w:proofErr w:type="spellEnd"/>
-      <w:r>
-        <w:t xml:space="preserve"> w/ a specific cancer follows a density such as </w:t>
+        <w:t xml:space="preserve"> time in years from diagnosis until death of a person w/ a specific cancer follows a density such as </w:t>
       </w:r>
       <w:r>
         <w:rPr>
@@ -10095,7 +10104,7 @@
         <w:t xml:space="preserve"> of a random variable </w:t>
       </w:r>
       <w:r>
-        <w:t>z</w:t>
+        <w:t>x</w:t>
       </w:r>
       <w:r>
         <w:t xml:space="preserve"> = </w:t>
@@ -10998,7 +11007,13 @@
         <w:pStyle w:val="ListBullet"/>
       </w:pPr>
       <w:r>
-        <w:t>Expected values =</w:t>
+        <w:rPr>
+          <w:b/>
+        </w:rPr>
+        <w:t>Expected values</w:t>
+      </w:r>
+      <w:r>
+        <w:t xml:space="preserve"> =</w:t>
       </w:r>
       <w:r>
         <w:rPr>
@@ -16461,14 +16476,7 @@
           <w:b/>
           <w:i/>
         </w:rPr>
-        <w:t>Cor(X,Y)</w:t>
-      </w:r>
-      <w:r>
-        <w:rPr>
-          <w:b/>
-          <w:i/>
-        </w:rPr>
-        <w:t xml:space="preserve"> = +/- 1 if and only if X = a + </w:t>
+        <w:t xml:space="preserve">Cor(X,Y) = +/- 1 if and only if X = a + </w:t>
       </w:r>
       <w:proofErr w:type="spellStart"/>
       <w:r>
@@ -16692,13 +16700,7 @@
         <w:t>Cor(X,Y</w:t>
       </w:r>
       <w:r>
-        <w:t xml:space="preserve">) is closer to </w:t>
-      </w:r>
-      <w:r>
-        <w:t>-1</w:t>
-      </w:r>
-      <w:r>
-        <w:t xml:space="preserve">, </w:t>
+        <w:t xml:space="preserve">) is closer to -1, </w:t>
       </w:r>
     </w:p>
     <w:p>
@@ -16941,7 +16943,15 @@
         <w:t>“</w:t>
       </w:r>
       <w:r>
-        <w:t>the variance of the sums of the X’s times some constant a plus some constant b = the constant a^2 times the variance of the individual X’s</w:t>
+        <w:t xml:space="preserve">the variance of the sums of the X’s times some </w:t>
+      </w:r>
+      <w:bookmarkStart w:id="0" w:name="_GoBack"/>
+      <w:r>
+        <w:t>constant</w:t>
+      </w:r>
+      <w:bookmarkEnd w:id="0"/>
+      <w:r>
+        <w:t xml:space="preserve"> a plus some constant b = the constant a^2 times the variance of the individual X’s</w:t>
       </w:r>
     </w:p>
     <w:p>
@@ -17640,8 +17650,8 @@
         </w:rPr>
         <w:drawing>
           <wp:inline distT="0" distB="0" distL="0" distR="0" wp14:anchorId="3FD213F6" wp14:editId="32E60AF1">
-            <wp:extent cx="681487" cy="457200"/>
-            <wp:effectExtent l="0" t="0" r="4445" b="0"/>
+            <wp:extent cx="525181" cy="352337"/>
+            <wp:effectExtent l="0" t="0" r="8255" b="0"/>
             <wp:docPr id="73" name="Picture 73"/>
             <wp:cNvGraphicFramePr>
               <a:graphicFrameLocks xmlns:a="http://schemas.openxmlformats.org/drawingml/2006/main" noChangeAspect="1"/>
@@ -17662,7 +17672,7 @@
                   <pic:spPr>
                     <a:xfrm>
                       <a:off x="0" y="0"/>
-                      <a:ext cx="681883" cy="457466"/>
+                      <a:ext cx="531369" cy="356488"/>
                     </a:xfrm>
                     <a:prstGeom prst="rect">
                       <a:avLst/>
@@ -17802,13 +17812,7 @@
         <w:t xml:space="preserve"> sample mean, say from a sample of 100, so we don’t have anything </w:t>
       </w:r>
       <w:r>
-        <w:t xml:space="preserve">to </w:t>
-      </w:r>
-      <w:r>
-        <w:t xml:space="preserve">empirically </w:t>
-      </w:r>
-      <w:r>
-        <w:t>estimate the variance of sample means of 100 variables (don’t have repeated samples of 100 variables)</w:t>
+        <w:t>to empirically estimate the variance of sample means of 100 variables (don’t have repeated samples of 100 variables)</w:t>
       </w:r>
     </w:p>
     <w:p>
@@ -17825,10 +17829,7 @@
         <w:t>we don’t need repeated samples</w:t>
       </w:r>
       <w:r>
-        <w:t xml:space="preserve">, just the original population’s distribution’s variance </w:t>
-      </w:r>
-      <w:r>
-        <w:t xml:space="preserve">(which we </w:t>
+        <w:t xml:space="preserve">, just the original population’s distribution’s variance (which we </w:t>
       </w:r>
       <w:r>
         <w:rPr>
@@ -17837,10 +17838,7 @@
         <w:t>can</w:t>
       </w:r>
       <w:r>
-        <w:t xml:space="preserve"> estimate)</w:t>
-      </w:r>
-      <w:r>
-        <w:t xml:space="preserve">and divide it by n </w:t>
+        <w:t xml:space="preserve"> estimate)and divide it by n </w:t>
       </w:r>
     </w:p>
     <w:p>
@@ -17936,7 +17934,6 @@
         <w:rPr>
           <w:noProof/>
         </w:rPr>
-        <w:lastRenderedPageBreak/>
         <w:drawing>
           <wp:inline distT="0" distB="0" distL="0" distR="0" wp14:anchorId="1488A89E" wp14:editId="699AA8D6">
             <wp:extent cx="5114925" cy="199460"/>
@@ -17987,6 +17984,7 @@
         <w:rPr>
           <w:noProof/>
         </w:rPr>
+        <w:lastRenderedPageBreak/>
         <w:drawing>
           <wp:inline distT="0" distB="0" distL="0" distR="0" wp14:anchorId="7C879A8F" wp14:editId="46A6262F">
             <wp:extent cx="2385038" cy="1504950"/>
@@ -18106,22 +18104,7 @@
         <w:ind w:left="720"/>
       </w:pPr>
       <w:r>
-        <w:t xml:space="preserve">Now our distribution is no longer uniform for values 1-6, but would have min = 1 (average of ten 1’s = 1), max = 6 </w:t>
-      </w:r>
-      <w:r>
-        <w:t xml:space="preserve">(average of ten </w:t>
-      </w:r>
-      <w:r>
-        <w:t>6</w:t>
-      </w:r>
-      <w:r>
-        <w:t xml:space="preserve">’s = </w:t>
-      </w:r>
-      <w:r>
-        <w:t>6</w:t>
-      </w:r>
-      <w:r>
-        <w:t>)</w:t>
+        <w:t>Now our distribution is no longer uniform for values 1-6, but would have min = 1 (average of ten 1’s = 1), max = 6 (average of ten 6’s = 6)</w:t>
       </w:r>
     </w:p>
     <w:p>
@@ -18349,13 +18332,7 @@
         <w:rPr>
           <w:b/>
         </w:rPr>
-        <w:t xml:space="preserve">Population </w:t>
-      </w:r>
-      <w:r>
-        <w:rPr>
-          <w:b/>
-        </w:rPr>
-        <w:t>δ</w:t>
+        <w:t>Population δ</w:t>
       </w:r>
       <w:r>
         <w:t xml:space="preserve"> = talks about how variable the population is</w:t>
@@ -18467,16 +18444,60 @@
         <w:t xml:space="preserve"> </w:t>
       </w:r>
       <w:r>
+        <w:t xml:space="preserve">δ = how variable IQ scores are, SE for n = 10 </w:t>
+      </w:r>
+      <w:r>
+        <w:sym w:font="Wingdings" w:char="F0E8"/>
+      </w:r>
+      <w:r>
+        <w:t xml:space="preserve"> how variable averages of 10 IQ scores are</w:t>
+      </w:r>
+    </w:p>
+    <w:p>
+      <w:pPr>
+        <w:pStyle w:val="ListBullet"/>
+        <w:tabs>
+          <w:tab w:val="clear" w:pos="360"/>
+          <w:tab w:val="num" w:pos="720"/>
+        </w:tabs>
+        <w:ind w:left="720"/>
+        <w:rPr>
+          <w:i/>
+        </w:rPr>
+      </w:pPr>
+      <w:r>
+        <w:rPr>
+          <w:i/>
+        </w:rPr>
+        <w:t>SE of the sample mean = SD of the distribution of the sample mean</w:t>
+      </w:r>
+    </w:p>
+    <w:p>
+      <w:pPr>
+        <w:pStyle w:val="ListBullet"/>
+        <w:tabs>
+          <w:tab w:val="clear" w:pos="360"/>
+          <w:tab w:val="num" w:pos="720"/>
+        </w:tabs>
+        <w:ind w:left="720"/>
+        <w:rPr>
+          <w:i/>
+        </w:rPr>
+      </w:pPr>
+      <w:r>
         <w:t>δ</w:t>
       </w:r>
       <w:r>
-        <w:t xml:space="preserve"> = how variable IQ scores are, SE for n = 10 </w:t>
-      </w:r>
-      <w:r>
-        <w:sym w:font="Wingdings" w:char="F0E8"/>
-      </w:r>
-      <w:r>
-        <w:t xml:space="preserve"> how variable averages of 10 IQ scores are</w:t>
+        <w:t xml:space="preserve"> = SD of the distribution of a </w:t>
+      </w:r>
+      <w:r>
+        <w:rPr>
+          <w:i/>
+        </w:rPr>
+        <w:t>single</w:t>
+      </w:r>
+      <w:r>
+        <w:t xml:space="preserve"> observation</w:t>
       </w:r>
     </w:p>
     <w:p>
@@ -18488,53 +18509,6 @@
         </w:tabs>
         <w:ind w:left="720"/>
         <w:rPr>
-          <w:i/>
-        </w:rPr>
-      </w:pPr>
-      <w:r>
-        <w:rPr>
-          <w:i/>
-        </w:rPr>
-        <w:t>SE of the sample mean = SD of the distribution of the sample mean</w:t>
-      </w:r>
-    </w:p>
-    <w:p>
-      <w:pPr>
-        <w:pStyle w:val="ListBullet"/>
-        <w:tabs>
-          <w:tab w:val="clear" w:pos="360"/>
-          <w:tab w:val="num" w:pos="720"/>
-        </w:tabs>
-        <w:ind w:left="720"/>
-        <w:rPr>
-          <w:i/>
-        </w:rPr>
-      </w:pPr>
-      <w:r>
-        <w:t>δ</w:t>
-      </w:r>
-      <w:r>
-        <w:t xml:space="preserve"> = SD of the distribution of a </w:t>
-      </w:r>
-      <w:r>
-        <w:rPr>
-          <w:i/>
-        </w:rPr>
-        <w:t>single</w:t>
-      </w:r>
-      <w:r>
-        <w:t xml:space="preserve"> observation</w:t>
-      </w:r>
-    </w:p>
-    <w:p>
-      <w:pPr>
-        <w:pStyle w:val="ListBullet"/>
-        <w:tabs>
-          <w:tab w:val="clear" w:pos="360"/>
-          <w:tab w:val="num" w:pos="720"/>
-        </w:tabs>
-        <w:ind w:left="720"/>
-        <w:rPr>
           <w:b/>
           <w:i/>
         </w:rPr>
@@ -18554,7 +18528,6 @@
         <w:pStyle w:val="ListBullet"/>
       </w:pPr>
       <w:r>
-        <w:lastRenderedPageBreak/>
         <w:t xml:space="preserve">Sample variance = </w:t>
       </w:r>
       <w:r>
@@ -18632,6 +18605,7 @@
         <w:ind w:left="720"/>
       </w:pPr>
       <w:r>
+        <w:lastRenderedPageBreak/>
         <w:t>Since we’re d</w:t>
       </w:r>
       <w:r>
@@ -18838,14 +18812,7 @@
           <w:b/>
           <w:u w:val="single"/>
         </w:rPr>
-        <w:t>δ^2</w:t>
-      </w:r>
-      <w:r>
-        <w:rPr>
-          <w:b/>
-          <w:u w:val="single"/>
-        </w:rPr>
-        <w:t xml:space="preserve"> </w:t>
+        <w:t xml:space="preserve">δ^2 </w:t>
       </w:r>
       <w:r>
         <w:rPr>
@@ -19005,19 +18972,7 @@
         <w:rPr>
           <w:noProof/>
         </w:rPr>
-        <w:t xml:space="preserve"> recall the fact that the variance is the expected value of a </w:t>
-      </w:r>
-      <w:r>
-        <w:rPr>
-          <w:noProof/>
-        </w:rPr>
-        <w:t>squared</w:t>
-      </w:r>
-      <w:r>
-        <w:rPr>
-          <w:noProof/>
-        </w:rPr>
-        <w:t xml:space="preserve"> random variable  -  minsut the squared expected value</w:t>
+        <w:t xml:space="preserve"> recall the fact that the variance is the expected value of a squared random variable  -  minsut the squared expected value</w:t>
       </w:r>
     </w:p>
     <w:p>
@@ -19176,10 +19131,7 @@
         </w:rPr>
       </w:pPr>
       <w:r>
-        <w:t xml:space="preserve">variance of a collection Xi = </w:t>
-      </w:r>
-      <w:r>
-        <w:t>δ^2</w:t>
+        <w:t>variance of a collection Xi = δ^2</w:t>
       </w:r>
       <w:r>
         <w:rPr>
@@ -19216,10 +19168,7 @@
         <w:t xml:space="preserve"> collection = </w:t>
       </w:r>
       <w:r>
-        <w:t>δ^2</w:t>
-      </w:r>
-      <w:r>
-        <w:t xml:space="preserve"> / n</w:t>
+        <w:t>δ^2 / n</w:t>
       </w:r>
       <w:r>
         <w:t>, since the mean itself is another random variable</w:t>
@@ -19302,10 +19251,7 @@
         <w:t xml:space="preserve"> </w:t>
       </w:r>
       <w:r>
-        <w:t>δ</w:t>
-      </w:r>
-      <w:r>
-        <w:t xml:space="preserve"> + μ is just a constant, and we get n of those</w:t>
+        <w:t>δ + μ is just a constant, and we get n of those</w:t>
       </w:r>
     </w:p>
     <w:p>
@@ -19513,9 +19459,6 @@
         <w:t>at is the expected value of (n-1/n)*</w:t>
       </w:r>
       <w:r>
-        <w:t xml:space="preserve"> </w:t>
-      </w:r>
-      <w:r>
         <w:t>δ</w:t>
       </w:r>
       <w:r>
@@ -19557,56 +19500,56 @@
         <w:ind w:left="720"/>
       </w:pPr>
       <w:r>
+        <w:t xml:space="preserve">Which </w:t>
+      </w:r>
+      <w:r>
+        <w:t xml:space="preserve">of the </w:t>
+      </w:r>
+      <w:r>
+        <w:t xml:space="preserve">2 </w:t>
+      </w:r>
+      <w:r>
+        <w:t xml:space="preserve">estimators, </w:t>
+      </w:r>
+      <w:r>
+        <w:t>S</w:t>
+      </w:r>
+      <w:r>
+        <w:t xml:space="preserve">^2 calculated </w:t>
+      </w:r>
+      <w:r>
+        <w:t>w/ n-1</w:t>
+      </w:r>
+      <w:r>
+        <w:t xml:space="preserve"> in the denominator </w:t>
+      </w:r>
+      <w:r>
+        <w:t xml:space="preserve">the </w:t>
+      </w:r>
+      <w:r>
+        <w:t xml:space="preserve">variance </w:t>
+      </w:r>
+      <w:r>
+        <w:t xml:space="preserve">w/ </w:t>
+      </w:r>
+      <w:r>
+        <w:t>n in the den</w:t>
+      </w:r>
+      <w:r>
+        <w:t>ominator, has a lower variance?</w:t>
+      </w:r>
+    </w:p>
+    <w:p>
+      <w:pPr>
+        <w:pStyle w:val="ListBullet"/>
+        <w:tabs>
+          <w:tab w:val="clear" w:pos="360"/>
+          <w:tab w:val="num" w:pos="1080"/>
+        </w:tabs>
+        <w:ind w:left="1080"/>
+      </w:pPr>
+      <w:r>
         <w:lastRenderedPageBreak/>
-        <w:t xml:space="preserve">Which </w:t>
-      </w:r>
-      <w:r>
-        <w:t xml:space="preserve">of the </w:t>
-      </w:r>
-      <w:r>
-        <w:t xml:space="preserve">2 </w:t>
-      </w:r>
-      <w:r>
-        <w:t xml:space="preserve">estimators, </w:t>
-      </w:r>
-      <w:r>
-        <w:t>S</w:t>
-      </w:r>
-      <w:r>
-        <w:t xml:space="preserve">^2 calculated </w:t>
-      </w:r>
-      <w:r>
-        <w:t>w/ n-1</w:t>
-      </w:r>
-      <w:r>
-        <w:t xml:space="preserve"> in the denominator </w:t>
-      </w:r>
-      <w:r>
-        <w:t xml:space="preserve">the </w:t>
-      </w:r>
-      <w:r>
-        <w:t xml:space="preserve">variance </w:t>
-      </w:r>
-      <w:r>
-        <w:t xml:space="preserve">w/ </w:t>
-      </w:r>
-      <w:r>
-        <w:t>n in the den</w:t>
-      </w:r>
-      <w:r>
-        <w:t>ominator, has a lower variance?</w:t>
-      </w:r>
-    </w:p>
-    <w:p>
-      <w:pPr>
-        <w:pStyle w:val="ListBullet"/>
-        <w:tabs>
-          <w:tab w:val="clear" w:pos="360"/>
-          <w:tab w:val="num" w:pos="1080"/>
-        </w:tabs>
-        <w:ind w:left="1080"/>
-      </w:pPr>
-      <w:r>
         <w:t xml:space="preserve">Remember sample variance </w:t>
       </w:r>
       <w:r>
@@ -20610,17 +20553,85 @@
         </w:rPr>
       </w:pPr>
       <w:r>
+        <w:t xml:space="preserve">SE = 5 is NOT </w:t>
+      </w:r>
+      <w:r>
+        <w:t xml:space="preserve">longer talking about variation in </w:t>
+      </w:r>
+      <w:r>
+        <w:t xml:space="preserve">TBV in the population, but instead talks </w:t>
+      </w:r>
+      <w:r>
+        <w:t xml:space="preserve">about variation in </w:t>
+      </w:r>
+      <w:r>
+        <w:rPr>
+          <w:i/>
+        </w:rPr>
+        <w:t>averages</w:t>
+      </w:r>
+      <w:r>
+        <w:t xml:space="preserve"> of </w:t>
+      </w:r>
+      <w:r>
+        <w:t xml:space="preserve">the sample of </w:t>
+      </w:r>
+      <w:r>
+        <w:t xml:space="preserve">495 workers. </w:t>
+      </w:r>
+    </w:p>
+    <w:p>
+      <w:pPr>
+        <w:pStyle w:val="ListBullet"/>
+        <w:tabs>
+          <w:tab w:val="clear" w:pos="360"/>
+          <w:tab w:val="num" w:pos="1440"/>
+        </w:tabs>
+        <w:ind w:left="1440"/>
+        <w:rPr>
+          <w:b/>
+        </w:rPr>
+      </w:pPr>
+      <w:r>
         <w:lastRenderedPageBreak/>
-        <w:t xml:space="preserve">SE = 5 is NOT </w:t>
-      </w:r>
-      <w:r>
-        <w:t xml:space="preserve">longer talking about variation in </w:t>
-      </w:r>
-      <w:r>
-        <w:t xml:space="preserve">TBV in the population, but instead talks </w:t>
-      </w:r>
-      <w:r>
-        <w:t xml:space="preserve">about variation in </w:t>
+        <w:t xml:space="preserve">If </w:t>
+      </w:r>
+      <w:r>
+        <w:t xml:space="preserve">we're willing to model our 495 workers as a draw from a population of workers, </w:t>
+      </w:r>
+      <w:r>
+        <w:t xml:space="preserve">SE = 5 </w:t>
+      </w:r>
+      <w:r>
+        <w:t xml:space="preserve">estimates the </w:t>
+      </w:r>
+      <w:r>
+        <w:rPr>
+          <w:i/>
+        </w:rPr>
+        <w:t>distribution of averages of 495 draws of workers from that population.</w:t>
+      </w:r>
+      <w:r>
+        <w:t xml:space="preserve"> </w:t>
+      </w:r>
+    </w:p>
+    <w:p>
+      <w:pPr>
+        <w:pStyle w:val="ListBullet"/>
+        <w:tabs>
+          <w:tab w:val="clear" w:pos="360"/>
+          <w:tab w:val="num" w:pos="1440"/>
+        </w:tabs>
+        <w:ind w:left="1440"/>
+        <w:rPr>
+          <w:b/>
+        </w:rPr>
+      </w:pPr>
+      <w:r>
+        <w:t xml:space="preserve">SE = 5 </w:t>
+      </w:r>
+      <w:r>
+        <w:t xml:space="preserve">talks about how variable </w:t>
       </w:r>
       <w:r>
         <w:rPr>
@@ -20629,13 +20640,59 @@
         <w:t>averages</w:t>
       </w:r>
       <w:r>
+        <w:t xml:space="preserve"> of 495 </w:t>
+      </w:r>
+      <w:r>
+        <w:t xml:space="preserve">TBV’s </w:t>
+      </w:r>
+      <w:r>
+        <w:t xml:space="preserve">are. </w:t>
+      </w:r>
+    </w:p>
+    <w:p>
+      <w:pPr>
+        <w:pStyle w:val="ListBullet"/>
+        <w:tabs>
+          <w:tab w:val="clear" w:pos="360"/>
+          <w:tab w:val="num" w:pos="1440"/>
+        </w:tabs>
+        <w:ind w:left="1440"/>
+        <w:rPr>
+          <w:b/>
+        </w:rPr>
+      </w:pPr>
+      <w:r>
+        <w:t xml:space="preserve">SD = </w:t>
+      </w:r>
+      <w:r>
+        <w:t xml:space="preserve">112 </w:t>
+      </w:r>
+      <w:r>
+        <w:sym w:font="Wingdings" w:char="F0E8"/>
+      </w:r>
+      <w:r>
+        <w:t xml:space="preserve"> </w:t>
+      </w:r>
+      <w:r>
+        <w:t xml:space="preserve">how variable </w:t>
+      </w:r>
+      <w:r>
+        <w:t xml:space="preserve">TBV’s </w:t>
+      </w:r>
+      <w:r>
+        <w:t>are</w:t>
+      </w:r>
+      <w:r>
         <w:t xml:space="preserve"> of </w:t>
       </w:r>
       <w:r>
-        <w:t xml:space="preserve">the sample of </w:t>
-      </w:r>
-      <w:r>
-        <w:t xml:space="preserve">495 workers. </w:t>
+        <w:t xml:space="preserve">workers in </w:t>
+      </w:r>
+      <w:r>
+        <w:t xml:space="preserve">sample, estimating for </w:t>
+      </w:r>
+      <w:r>
+        <w:t xml:space="preserve">the population </w:t>
       </w:r>
     </w:p>
     <w:p>
@@ -20651,129 +20708,15 @@
         </w:rPr>
       </w:pPr>
       <w:r>
-        <w:t xml:space="preserve">If </w:t>
-      </w:r>
-      <w:r>
-        <w:t xml:space="preserve">we're willing to model our 495 workers as a draw from a population of workers, </w:t>
-      </w:r>
-      <w:r>
         <w:t xml:space="preserve">SE = 5 </w:t>
       </w:r>
       <w:r>
-        <w:t xml:space="preserve">estimates the </w:t>
-      </w:r>
-      <w:r>
-        <w:rPr>
-          <w:i/>
-        </w:rPr>
-        <w:t>distribution of averages of 495 draws of workers from that population.</w:t>
-      </w:r>
-      <w:r>
-        <w:t xml:space="preserve"> </w:t>
-      </w:r>
-    </w:p>
-    <w:p>
-      <w:pPr>
-        <w:pStyle w:val="ListBullet"/>
-        <w:tabs>
-          <w:tab w:val="clear" w:pos="360"/>
-          <w:tab w:val="num" w:pos="1440"/>
-        </w:tabs>
-        <w:ind w:left="1440"/>
-        <w:rPr>
-          <w:b/>
-        </w:rPr>
-      </w:pPr>
-      <w:r>
-        <w:t xml:space="preserve">SE = 5 </w:t>
-      </w:r>
-      <w:r>
-        <w:t xml:space="preserve">talks about how variable </w:t>
-      </w:r>
-      <w:r>
-        <w:rPr>
-          <w:i/>
-        </w:rPr>
-        <w:t>averages</w:t>
-      </w:r>
-      <w:r>
-        <w:t xml:space="preserve"> of 495 </w:t>
-      </w:r>
-      <w:r>
-        <w:t xml:space="preserve">TBV’s </w:t>
-      </w:r>
-      <w:r>
-        <w:t xml:space="preserve">are. </w:t>
-      </w:r>
-    </w:p>
-    <w:p>
-      <w:pPr>
-        <w:pStyle w:val="ListBullet"/>
-        <w:tabs>
-          <w:tab w:val="clear" w:pos="360"/>
-          <w:tab w:val="num" w:pos="1440"/>
-        </w:tabs>
-        <w:ind w:left="1440"/>
-        <w:rPr>
-          <w:b/>
-        </w:rPr>
-      </w:pPr>
-      <w:r>
-        <w:t xml:space="preserve">SD = </w:t>
-      </w:r>
-      <w:r>
-        <w:t xml:space="preserve">112 </w:t>
-      </w:r>
-      <w:r>
         <w:sym w:font="Wingdings" w:char="F0E8"/>
       </w:r>
       <w:r>
         <w:t xml:space="preserve"> </w:t>
       </w:r>
       <w:r>
-        <w:t xml:space="preserve">how variable </w:t>
-      </w:r>
-      <w:r>
-        <w:t xml:space="preserve">TBV’s </w:t>
-      </w:r>
-      <w:r>
-        <w:t>are</w:t>
-      </w:r>
-      <w:r>
-        <w:t xml:space="preserve"> of </w:t>
-      </w:r>
-      <w:r>
-        <w:t xml:space="preserve">workers in </w:t>
-      </w:r>
-      <w:r>
-        <w:t xml:space="preserve">sample, estimating for </w:t>
-      </w:r>
-      <w:r>
-        <w:t xml:space="preserve">the population </w:t>
-      </w:r>
-    </w:p>
-    <w:p>
-      <w:pPr>
-        <w:pStyle w:val="ListBullet"/>
-        <w:tabs>
-          <w:tab w:val="clear" w:pos="360"/>
-          <w:tab w:val="num" w:pos="1440"/>
-        </w:tabs>
-        <w:ind w:left="1440"/>
-        <w:rPr>
-          <w:b/>
-        </w:rPr>
-      </w:pPr>
-      <w:r>
-        <w:t xml:space="preserve">SE = 5 </w:t>
-      </w:r>
-      <w:r>
-        <w:sym w:font="Wingdings" w:char="F0E8"/>
-      </w:r>
-      <w:r>
-        <w:t xml:space="preserve"> </w:t>
-      </w:r>
-      <w:r>
         <w:t xml:space="preserve">estimate of the population </w:t>
       </w:r>
       <w:r>
@@ -20806,10 +20749,13 @@
         <w:t>sample quantities (</w:t>
       </w:r>
       <w:r>
-        <w:t xml:space="preserve">sample mean, sample </w:t>
-      </w:r>
-      <w:r>
-        <w:t xml:space="preserve">SD, sample SE of the mean) tell </w:t>
+        <w:t>sample mean,</w:t>
+      </w:r>
+      <w:r>
+        <w:t xml:space="preserve"> </w:t>
+      </w:r>
+      <w:r>
+        <w:t xml:space="preserve">SD, SE of the mean) tell </w:t>
       </w:r>
       <w:r>
         <w:t xml:space="preserve">us things about out observed data. </w:t>
@@ -20838,19 +20784,25 @@
         <w:t xml:space="preserve">connect </w:t>
       </w:r>
       <w:r>
-        <w:t>these values to a population s</w:t>
-      </w:r>
-      <w:r>
-        <w:t xml:space="preserve">o we can </w:t>
+        <w:t xml:space="preserve">these values to a population </w:t>
+      </w:r>
+      <w:r>
+        <w:t>to</w:t>
+      </w:r>
+      <w:r>
+        <w:t xml:space="preserve"> </w:t>
       </w:r>
       <w:r>
         <w:t xml:space="preserve">possibly </w:t>
       </w:r>
       <w:r>
-        <w:t>generalize the results from thi</w:t>
-      </w:r>
-      <w:r>
-        <w:t xml:space="preserve">s data to a population of </w:t>
+        <w:t>generalize results from thi</w:t>
+      </w:r>
+      <w:r>
+        <w:t>s data to a po</w:t>
+      </w:r>
+      <w:r>
+        <w:t xml:space="preserve">pulation of </w:t>
       </w:r>
       <w:proofErr w:type="spellStart"/>
       <w:r>
@@ -20858,27 +20810,36 @@
       </w:r>
       <w:proofErr w:type="spellEnd"/>
       <w:r>
-        <w:t>-lead workers.</w:t>
-      </w:r>
-    </w:p>
-    <w:p>
-      <w:pPr>
-        <w:pStyle w:val="ListBullet"/>
-        <w:rPr>
-          <w:b/>
-        </w:rPr>
-      </w:pPr>
-      <w:r>
-        <w:t xml:space="preserve">Say we </w:t>
-      </w:r>
-      <w:r>
-        <w:t xml:space="preserve">wanted to use this data to inform policy </w:t>
+        <w:t>-lead workers</w:t>
+      </w:r>
+    </w:p>
+    <w:p>
+      <w:pPr>
+        <w:pStyle w:val="ListBullet"/>
+        <w:rPr>
+          <w:b/>
+        </w:rPr>
+      </w:pPr>
+      <w:r>
+        <w:t xml:space="preserve">Ex: </w:t>
+      </w:r>
+      <w:r>
+        <w:t xml:space="preserve">Wanted </w:t>
+      </w:r>
+      <w:r>
+        <w:t xml:space="preserve">to use this data to inform policy </w:t>
       </w:r>
       <w:r>
         <w:t xml:space="preserve">+ </w:t>
       </w:r>
       <w:r>
-        <w:t>these numbers would be estimates of popu</w:t>
+        <w:t xml:space="preserve">these </w:t>
+      </w:r>
+      <w:r>
+        <w:t>#’s</w:t>
+      </w:r>
+      <w:r>
+        <w:t xml:space="preserve"> would be estimates of popu</w:t>
       </w:r>
       <w:r>
         <w:t>lation quantities</w:t>
@@ -20900,21 +20861,6 @@
       <w:r>
         <w:t xml:space="preserve">ow variable this mean is relative to the variability in the population. </w:t>
       </w:r>
-      <w:bookmarkStart w:id="0" w:name="_GoBack"/>
-      <w:bookmarkEnd w:id="0"/>
-    </w:p>
-    <w:p>
-      <w:pPr>
-        <w:pStyle w:val="ListBullet"/>
-        <w:numPr>
-          <w:ilvl w:val="0"/>
-          <w:numId w:val="0"/>
-        </w:numPr>
-        <w:ind w:left="360" w:hanging="360"/>
-        <w:rPr>
-          <w:b/>
-        </w:rPr>
-      </w:pPr>
     </w:p>
     <w:sectPr>
       <w:pgSz w:w="12240" w:h="15840"/>
@@ -20931,7 +20877,7 @@
   <w:abstractNum w:abstractNumId="0" w15:restartNumberingAfterBreak="0">
     <w:nsid w:val="FFFFFF89"/>
     <w:multiLevelType w:val="singleLevel"/>
-    <w:tmpl w:val="B7C6998A"/>
+    <w:tmpl w:val="2F507DB0"/>
     <w:lvl w:ilvl="0">
       <w:start w:val="1"/>
       <w:numFmt w:val="bullet"/>
@@ -21505,6 +21451,16 @@
     <w:basedOn w:val="DefaultParagraphFont"/>
     <w:rsid w:val="00433DBB"/>
   </w:style>
+  <w:style w:type="character" w:customStyle="1" w:styleId="mi">
+    <w:name w:val="mi"/>
+    <w:basedOn w:val="DefaultParagraphFont"/>
+    <w:rsid w:val="0015042E"/>
+  </w:style>
+  <w:style w:type="character" w:customStyle="1" w:styleId="mo">
+    <w:name w:val="mo"/>
+    <w:basedOn w:val="DefaultParagraphFont"/>
+    <w:rsid w:val="0015042E"/>
+  </w:style>
 </w:styles>
 </file>
 

</xml_diff>